<commit_message>
avances en la generacion de contratos,entrando en los detalles de la funcion
</commit_message>
<xml_diff>
--- a/src/docs/modelo.docx
+++ b/src/docs/modelo.docx
@@ -1,6 +1,6 @@
 
 <file path=word/document.xml><?xml version="1.0" encoding="utf-8"?>
-<w:document xmlns:wpc="http://schemas.microsoft.com/office/word/2010/wordprocessingCanvas" xmlns:cx="http://schemas.microsoft.com/office/drawing/2014/chartex" xmlns:cx1="http://schemas.microsoft.com/office/drawing/2015/9/8/chartex" xmlns:cx2="http://schemas.microsoft.com/office/drawing/2015/10/21/chartex" xmlns:cx3="http://schemas.microsoft.com/office/drawing/2016/5/9/chartex" xmlns:cx4="http://schemas.microsoft.com/office/drawing/2016/5/10/chartex" xmlns:cx5="http://schemas.microsoft.com/office/drawing/2016/5/11/chartex" xmlns:cx6="http://schemas.microsoft.com/office/drawing/2016/5/12/chartex" xmlns:cx7="http://schemas.microsoft.com/office/drawing/2016/5/13/chartex" xmlns:cx8="http://schemas.microsoft.com/office/drawing/2016/5/14/chartex" xmlns:mc="http://schemas.openxmlformats.org/markup-compatibility/2006" xmlns:aink="http://schemas.microsoft.com/office/drawing/2016/ink" xmlns:am3d="http://schemas.microsoft.com/office/drawing/2017/model3d" xmlns:o="urn:schemas-microsoft-com:office:office" xmlns:oel="http://schemas.microsoft.com/office/2019/extlst" xmlns:r="http://schemas.openxmlformats.org/officeDocument/2006/relationships" xmlns:m="http://schemas.openxmlformats.org/officeDocument/2006/math" xmlns:v="urn:schemas-microsoft-com:vml" xmlns:wp14="http://schemas.microsoft.com/office/word/2010/wordprocessingDrawing" xmlns:wp="http://schemas.openxmlformats.org/drawingml/2006/wordprocessingDrawing" xmlns:w10="urn:schemas-microsoft-com:office:word" xmlns:w="http://schemas.openxmlformats.org/wordprocessingml/2006/main" xmlns:w14="http://schemas.microsoft.com/office/word/2010/wordml" xmlns:w15="http://schemas.microsoft.com/office/word/2012/wordml" xmlns:w16cex="http://schemas.microsoft.com/office/word/2018/wordml/cex" xmlns:w16cid="http://schemas.microsoft.com/office/word/2016/wordml/cid" xmlns:w16="http://schemas.microsoft.com/office/word/2018/wordml" xmlns:w16sdtdh="http://schemas.microsoft.com/office/word/2020/wordml/sdtdatahash" xmlns:w16se="http://schemas.microsoft.com/office/word/2015/wordml/symex" xmlns:wpg="http://schemas.microsoft.com/office/word/2010/wordprocessingGroup" xmlns:wpi="http://schemas.microsoft.com/office/word/2010/wordprocessingInk" xmlns:wne="http://schemas.microsoft.com/office/word/2006/wordml" xmlns:wps="http://schemas.microsoft.com/office/word/2010/wordprocessingShape" mc:Ignorable="w14 w15 w16se w16cid w16 w16cex w16sdtdh wp14">
+<w:document xmlns:wpc="http://schemas.microsoft.com/office/word/2010/wordprocessingCanvas" xmlns:cx="http://schemas.microsoft.com/office/drawing/2014/chartex" xmlns:cx1="http://schemas.microsoft.com/office/drawing/2015/9/8/chartex" xmlns:cx2="http://schemas.microsoft.com/office/drawing/2015/10/21/chartex" xmlns:cx3="http://schemas.microsoft.com/office/drawing/2016/5/9/chartex" xmlns:cx4="http://schemas.microsoft.com/office/drawing/2016/5/10/chartex" xmlns:cx5="http://schemas.microsoft.com/office/drawing/2016/5/11/chartex" xmlns:cx6="http://schemas.microsoft.com/office/drawing/2016/5/12/chartex" xmlns:cx7="http://schemas.microsoft.com/office/drawing/2016/5/13/chartex" xmlns:cx8="http://schemas.microsoft.com/office/drawing/2016/5/14/chartex" xmlns:mc="http://schemas.openxmlformats.org/markup-compatibility/2006" xmlns:aink="http://schemas.microsoft.com/office/drawing/2016/ink" xmlns:am3d="http://schemas.microsoft.com/office/drawing/2017/model3d" xmlns:o="urn:schemas-microsoft-com:office:office" xmlns:r="http://schemas.openxmlformats.org/officeDocument/2006/relationships" xmlns:m="http://schemas.openxmlformats.org/officeDocument/2006/math" xmlns:v="urn:schemas-microsoft-com:vml" xmlns:wp14="http://schemas.microsoft.com/office/word/2010/wordprocessingDrawing" xmlns:wp="http://schemas.openxmlformats.org/drawingml/2006/wordprocessingDrawing" xmlns:w10="urn:schemas-microsoft-com:office:word" xmlns:w="http://schemas.openxmlformats.org/wordprocessingml/2006/main" xmlns:w14="http://schemas.microsoft.com/office/word/2010/wordml" xmlns:w15="http://schemas.microsoft.com/office/word/2012/wordml" xmlns:w16cid="http://schemas.microsoft.com/office/word/2016/wordml/cid" xmlns:w16se="http://schemas.microsoft.com/office/word/2015/wordml/symex" xmlns:wpg="http://schemas.microsoft.com/office/word/2010/wordprocessingGroup" xmlns:wpi="http://schemas.microsoft.com/office/word/2010/wordprocessingInk" xmlns:wne="http://schemas.microsoft.com/office/word/2006/wordml" xmlns:wps="http://schemas.microsoft.com/office/word/2010/wordprocessingShape" mc:Ignorable="w14 w15 w16se w16cid wp14">
   <w:body>
     <w:p>
       <w:pPr>
@@ -51,37 +51,107 @@
           <w:szCs w:val="24"/>
           <w:lang w:eastAsia="es-AR"/>
         </w:rPr>
-        <w:t>En la Ciudad Autónoma de Buenos Aires (</w:t>
-      </w:r>
-      <w:r>
-        <w:rPr>
-          <w:rFonts w:ascii="Verdana" w:eastAsia="Times New Roman" w:hAnsi="Verdana" w:cs="Times New Roman"/>
-          <w:color w:val="000000"/>
-          <w:sz w:val="24"/>
-          <w:szCs w:val="24"/>
-          <w:lang w:eastAsia="es-AR"/>
-        </w:rPr>
-        <w:t>CURUZU CUATIA, CORRIENTES</w:t>
-      </w:r>
-      <w:r>
-        <w:rPr>
-          <w:rFonts w:ascii="Verdana" w:eastAsia="Times New Roman" w:hAnsi="Verdana" w:cs="Times New Roman"/>
-          <w:color w:val="000000"/>
-          <w:sz w:val="24"/>
-          <w:szCs w:val="24"/>
-          <w:lang w:eastAsia="es-AR"/>
-        </w:rPr>
-        <w:t xml:space="preserve">), a los </w:t>
-      </w:r>
-      <w:r>
-        <w:rPr>
-          <w:rFonts w:ascii="Verdana" w:eastAsia="Times New Roman" w:hAnsi="Verdana" w:cs="Times New Roman"/>
-          <w:color w:val="000000"/>
-          <w:sz w:val="24"/>
-          <w:szCs w:val="24"/>
-          <w:lang w:eastAsia="es-AR"/>
-        </w:rPr>
-        <w:t>{{DIA INICIO}}</w:t>
+        <w:t xml:space="preserve">En la Ciudad </w:t>
+      </w:r>
+      <w:r>
+        <w:rPr>
+          <w:rFonts w:ascii="Verdana" w:eastAsia="Times New Roman" w:hAnsi="Verdana" w:cs="Times New Roman"/>
+          <w:color w:val="000000"/>
+          <w:sz w:val="24"/>
+          <w:szCs w:val="24"/>
+          <w:lang w:eastAsia="es-AR"/>
+        </w:rPr>
+        <w:t xml:space="preserve">de </w:t>
+      </w:r>
+      <w:r>
+        <w:rPr>
+          <w:rFonts w:ascii="Verdana" w:eastAsia="Times New Roman" w:hAnsi="Verdana" w:cs="Times New Roman"/>
+          <w:color w:val="000000"/>
+          <w:sz w:val="24"/>
+          <w:szCs w:val="24"/>
+          <w:lang w:eastAsia="es-AR"/>
+        </w:rPr>
+        <w:t>CURUZU CUATIA</w:t>
+      </w:r>
+      <w:r>
+        <w:rPr>
+          <w:rFonts w:ascii="Verdana" w:eastAsia="Times New Roman" w:hAnsi="Verdana" w:cs="Times New Roman"/>
+          <w:color w:val="000000"/>
+          <w:sz w:val="24"/>
+          <w:szCs w:val="24"/>
+          <w:lang w:eastAsia="es-AR"/>
+        </w:rPr>
+        <w:t xml:space="preserve"> </w:t>
+      </w:r>
+      <w:r>
+        <w:rPr>
+          <w:rFonts w:ascii="Verdana" w:eastAsia="Times New Roman" w:hAnsi="Verdana" w:cs="Times New Roman"/>
+          <w:color w:val="000000"/>
+          <w:sz w:val="24"/>
+          <w:szCs w:val="24"/>
+          <w:lang w:eastAsia="es-AR"/>
+        </w:rPr>
+        <w:t xml:space="preserve">provincia de </w:t>
+      </w:r>
+      <w:r>
+        <w:rPr>
+          <w:rFonts w:ascii="Verdana" w:eastAsia="Times New Roman" w:hAnsi="Verdana" w:cs="Times New Roman"/>
+          <w:color w:val="000000"/>
+          <w:sz w:val="24"/>
+          <w:szCs w:val="24"/>
+          <w:lang w:eastAsia="es-AR"/>
+        </w:rPr>
+        <w:t>CORRIENTES</w:t>
+      </w:r>
+      <w:r>
+        <w:rPr>
+          <w:rFonts w:ascii="Verdana" w:eastAsia="Times New Roman" w:hAnsi="Verdana" w:cs="Times New Roman"/>
+          <w:color w:val="000000"/>
+          <w:sz w:val="24"/>
+          <w:szCs w:val="24"/>
+          <w:lang w:eastAsia="es-AR"/>
+        </w:rPr>
+        <w:t xml:space="preserve">, a los </w:t>
+      </w:r>
+      <w:r>
+        <w:rPr>
+          <w:rFonts w:ascii="Verdana" w:eastAsia="Times New Roman" w:hAnsi="Verdana" w:cs="Times New Roman"/>
+          <w:color w:val="000000"/>
+          <w:sz w:val="24"/>
+          <w:szCs w:val="24"/>
+          <w:lang w:eastAsia="es-AR"/>
+        </w:rPr>
+        <w:t>[</w:t>
+      </w:r>
+      <w:r>
+        <w:rPr>
+          <w:rFonts w:ascii="Verdana" w:eastAsia="Times New Roman" w:hAnsi="Verdana" w:cs="Times New Roman"/>
+          <w:color w:val="000000"/>
+          <w:sz w:val="24"/>
+          <w:szCs w:val="24"/>
+          <w:lang w:eastAsia="es-AR"/>
+        </w:rPr>
+        <w:t xml:space="preserve">DIA </w:t>
+      </w:r>
+      <w:r>
+        <w:rPr>
+          <w:rFonts w:ascii="Verdana" w:eastAsia="Times New Roman" w:hAnsi="Verdana" w:cs="Times New Roman"/>
+          <w:color w:val="000000"/>
+          <w:sz w:val="24"/>
+          <w:szCs w:val="24"/>
+          <w:lang w:eastAsia="es-AR"/>
+        </w:rPr>
+        <w:t>FIRMA</w:t>
+      </w:r>
+      <w:r>
+        <w:rPr>
+          <w:rFonts w:ascii="Verdana" w:eastAsia="Times New Roman" w:hAnsi="Verdana" w:cs="Times New Roman"/>
+          <w:color w:val="000000"/>
+          <w:sz w:val="24"/>
+          <w:szCs w:val="24"/>
+          <w:lang w:eastAsia="es-AR"/>
+        </w:rPr>
+        <w:t>]</w:t>
       </w:r>
       <w:r>
         <w:rPr>
@@ -101,7 +171,37 @@
           <w:szCs w:val="24"/>
           <w:lang w:eastAsia="es-AR"/>
         </w:rPr>
-        <w:t>{{MES INICIO}}</w:t>
+        <w:t>[</w:t>
+      </w:r>
+      <w:r>
+        <w:rPr>
+          <w:rFonts w:ascii="Verdana" w:eastAsia="Times New Roman" w:hAnsi="Verdana" w:cs="Times New Roman"/>
+          <w:color w:val="000000"/>
+          <w:sz w:val="24"/>
+          <w:szCs w:val="24"/>
+          <w:lang w:eastAsia="es-AR"/>
+        </w:rPr>
+        <w:t xml:space="preserve">MES </w:t>
+      </w:r>
+      <w:r>
+        <w:rPr>
+          <w:rFonts w:ascii="Verdana" w:eastAsia="Times New Roman" w:hAnsi="Verdana" w:cs="Times New Roman"/>
+          <w:color w:val="000000"/>
+          <w:sz w:val="24"/>
+          <w:szCs w:val="24"/>
+          <w:lang w:eastAsia="es-AR"/>
+        </w:rPr>
+        <w:t>FIRMA</w:t>
+      </w:r>
+      <w:r>
+        <w:rPr>
+          <w:rFonts w:ascii="Verdana" w:eastAsia="Times New Roman" w:hAnsi="Verdana" w:cs="Times New Roman"/>
+          <w:color w:val="000000"/>
+          <w:sz w:val="24"/>
+          <w:szCs w:val="24"/>
+          <w:lang w:eastAsia="es-AR"/>
+        </w:rPr>
+        <w:t>]</w:t>
       </w:r>
       <w:r>
         <w:rPr>
@@ -122,7 +222,37 @@
           <w:szCs w:val="24"/>
           <w:lang w:eastAsia="es-AR"/>
         </w:rPr>
-        <w:t>{{ANIO INICIO}}</w:t>
+        <w:t>[</w:t>
+      </w:r>
+      <w:r>
+        <w:rPr>
+          <w:rFonts w:ascii="Verdana" w:eastAsia="Times New Roman" w:hAnsi="Verdana" w:cs="Times New Roman"/>
+          <w:color w:val="000000"/>
+          <w:sz w:val="24"/>
+          <w:szCs w:val="24"/>
+          <w:lang w:eastAsia="es-AR"/>
+        </w:rPr>
+        <w:t xml:space="preserve">ANIO </w:t>
+      </w:r>
+      <w:r>
+        <w:rPr>
+          <w:rFonts w:ascii="Verdana" w:eastAsia="Times New Roman" w:hAnsi="Verdana" w:cs="Times New Roman"/>
+          <w:color w:val="000000"/>
+          <w:sz w:val="24"/>
+          <w:szCs w:val="24"/>
+          <w:lang w:eastAsia="es-AR"/>
+        </w:rPr>
+        <w:t>FIRMA</w:t>
+      </w:r>
+      <w:r>
+        <w:rPr>
+          <w:rFonts w:ascii="Verdana" w:eastAsia="Times New Roman" w:hAnsi="Verdana" w:cs="Times New Roman"/>
+          <w:color w:val="000000"/>
+          <w:sz w:val="24"/>
+          <w:szCs w:val="24"/>
+          <w:lang w:eastAsia="es-AR"/>
+        </w:rPr>
+        <w:t>]</w:t>
       </w:r>
       <w:bookmarkEnd w:id="0"/>
       <w:r>
@@ -185,7 +315,27 @@
           <w:szCs w:val="24"/>
           <w:lang w:eastAsia="es-AR"/>
         </w:rPr>
-        <w:t>, con domicilio en la calle</w:t>
+        <w:t xml:space="preserve">, con domicilio </w:t>
+      </w:r>
+      <w:r>
+        <w:rPr>
+          <w:rFonts w:ascii="Verdana" w:eastAsia="Times New Roman" w:hAnsi="Verdana" w:cs="Times New Roman"/>
+          <w:color w:val="000000"/>
+          <w:sz w:val="24"/>
+          <w:szCs w:val="24"/>
+          <w:lang w:eastAsia="es-AR"/>
+        </w:rPr>
+        <w:t>en</w:t>
+      </w:r>
+      <w:r>
+        <w:rPr>
+          <w:rFonts w:ascii="Verdana" w:eastAsia="Times New Roman" w:hAnsi="Verdana" w:cs="Times New Roman"/>
+          <w:color w:val="000000"/>
+          <w:sz w:val="24"/>
+          <w:szCs w:val="24"/>
+          <w:lang w:eastAsia="es-AR"/>
+        </w:rPr>
+        <w:t xml:space="preserve"> la calle</w:t>
       </w:r>
       <w:r>
         <w:rPr>
@@ -229,15 +379,49 @@
         </w:rPr>
         <w:t xml:space="preserve">, </w:t>
       </w:r>
-      <w:r>
-        <w:rPr>
-          <w:rFonts w:ascii="Verdana" w:eastAsia="Times New Roman" w:hAnsi="Verdana" w:cs="Times New Roman"/>
-          <w:color w:val="000000"/>
-          <w:sz w:val="24"/>
-          <w:szCs w:val="24"/>
-          <w:lang w:eastAsia="es-AR"/>
-        </w:rPr>
-        <w:t>Curuzu Cuatia, Corrientes</w:t>
+      <w:proofErr w:type="spellStart"/>
+      <w:r>
+        <w:rPr>
+          <w:rFonts w:ascii="Verdana" w:eastAsia="Times New Roman" w:hAnsi="Verdana" w:cs="Times New Roman"/>
+          <w:color w:val="000000"/>
+          <w:sz w:val="24"/>
+          <w:szCs w:val="24"/>
+          <w:lang w:eastAsia="es-AR"/>
+        </w:rPr>
+        <w:t>Curuzu</w:t>
+      </w:r>
+      <w:proofErr w:type="spellEnd"/>
+      <w:r>
+        <w:rPr>
+          <w:rFonts w:ascii="Verdana" w:eastAsia="Times New Roman" w:hAnsi="Verdana" w:cs="Times New Roman"/>
+          <w:color w:val="000000"/>
+          <w:sz w:val="24"/>
+          <w:szCs w:val="24"/>
+          <w:lang w:eastAsia="es-AR"/>
+        </w:rPr>
+        <w:t xml:space="preserve"> </w:t>
+      </w:r>
+      <w:proofErr w:type="spellStart"/>
+      <w:r>
+        <w:rPr>
+          <w:rFonts w:ascii="Verdana" w:eastAsia="Times New Roman" w:hAnsi="Verdana" w:cs="Times New Roman"/>
+          <w:color w:val="000000"/>
+          <w:sz w:val="24"/>
+          <w:szCs w:val="24"/>
+          <w:lang w:eastAsia="es-AR"/>
+        </w:rPr>
+        <w:t>Cuatia</w:t>
+      </w:r>
+      <w:proofErr w:type="spellEnd"/>
+      <w:r>
+        <w:rPr>
+          <w:rFonts w:ascii="Verdana" w:eastAsia="Times New Roman" w:hAnsi="Verdana" w:cs="Times New Roman"/>
+          <w:color w:val="000000"/>
+          <w:sz w:val="24"/>
+          <w:szCs w:val="24"/>
+          <w:lang w:eastAsia="es-AR"/>
+        </w:rPr>
+        <w:t>, Corrientes</w:t>
       </w:r>
       <w:r>
         <w:rPr>
@@ -339,7 +523,27 @@
           <w:szCs w:val="24"/>
           <w:lang w:eastAsia="es-AR"/>
         </w:rPr>
-        <w:t>{{CUIT}}</w:t>
+        <w:t>[</w:t>
+      </w:r>
+      <w:r>
+        <w:rPr>
+          <w:rFonts w:ascii="Verdana" w:eastAsia="Times New Roman" w:hAnsi="Verdana" w:cs="Times New Roman"/>
+          <w:color w:val="000000"/>
+          <w:sz w:val="24"/>
+          <w:szCs w:val="24"/>
+          <w:lang w:eastAsia="es-AR"/>
+        </w:rPr>
+        <w:t>CUIT</w:t>
+      </w:r>
+      <w:r>
+        <w:rPr>
+          <w:rFonts w:ascii="Verdana" w:eastAsia="Times New Roman" w:hAnsi="Verdana" w:cs="Times New Roman"/>
+          <w:color w:val="000000"/>
+          <w:sz w:val="24"/>
+          <w:szCs w:val="24"/>
+          <w:lang w:eastAsia="es-AR"/>
+        </w:rPr>
+        <w:t>]</w:t>
       </w:r>
       <w:r>
         <w:rPr>
@@ -409,81 +613,87 @@
           <w:szCs w:val="24"/>
           <w:lang w:eastAsia="es-AR"/>
         </w:rPr>
-        <w:t>un inmueble con destino {{DESTINO</w:t>
-      </w:r>
-      <w:proofErr w:type="gramStart"/>
-      <w:r>
-        <w:rPr>
-          <w:rFonts w:ascii="Verdana" w:eastAsia="Times New Roman" w:hAnsi="Verdana" w:cs="Times New Roman"/>
-          <w:color w:val="000000"/>
-          <w:sz w:val="24"/>
-          <w:szCs w:val="24"/>
-          <w:lang w:eastAsia="es-AR"/>
-        </w:rPr>
-        <w:t>}}</w:t>
-      </w:r>
-      <w:r>
-        <w:rPr>
-          <w:rFonts w:ascii="Verdana" w:eastAsia="Times New Roman" w:hAnsi="Verdana" w:cs="Times New Roman"/>
-          <w:color w:val="000000"/>
-          <w:sz w:val="24"/>
-          <w:szCs w:val="24"/>
-          <w:lang w:eastAsia="es-AR"/>
-        </w:rPr>
-        <w:t>ubicado</w:t>
-      </w:r>
-      <w:proofErr w:type="gramEnd"/>
-      <w:r>
-        <w:rPr>
-          <w:rFonts w:ascii="Verdana" w:eastAsia="Times New Roman" w:hAnsi="Verdana" w:cs="Times New Roman"/>
-          <w:color w:val="000000"/>
-          <w:sz w:val="24"/>
-          <w:szCs w:val="24"/>
-          <w:lang w:eastAsia="es-AR"/>
-        </w:rPr>
-        <w:t xml:space="preserve"> en la calle </w:t>
-      </w:r>
-      <w:r>
-        <w:rPr>
-          <w:rFonts w:ascii="Verdana" w:eastAsia="Times New Roman" w:hAnsi="Verdana" w:cs="Times New Roman"/>
-          <w:color w:val="000000"/>
-          <w:sz w:val="24"/>
-          <w:szCs w:val="24"/>
-          <w:lang w:eastAsia="es-AR"/>
-        </w:rPr>
-        <w:t xml:space="preserve">{{DIRECCION}} </w:t>
-      </w:r>
-      <w:proofErr w:type="spellStart"/>
-      <w:r>
-        <w:rPr>
-          <w:rFonts w:ascii="Verdana" w:eastAsia="Times New Roman" w:hAnsi="Verdana" w:cs="Times New Roman"/>
-          <w:color w:val="000000"/>
-          <w:sz w:val="24"/>
-          <w:szCs w:val="24"/>
-          <w:lang w:eastAsia="es-AR"/>
-        </w:rPr>
-        <w:t>Nº</w:t>
-      </w:r>
-      <w:proofErr w:type="spellEnd"/>
-      <w:r>
-        <w:rPr>
-          <w:rFonts w:ascii="Verdana" w:eastAsia="Times New Roman" w:hAnsi="Verdana" w:cs="Times New Roman"/>
-          <w:color w:val="000000"/>
-          <w:sz w:val="24"/>
-          <w:szCs w:val="24"/>
-          <w:lang w:eastAsia="es-AR"/>
-        </w:rPr>
-        <w:t>{{NRO}}</w:t>
-      </w:r>
-      <w:r>
-        <w:rPr>
-          <w:rFonts w:ascii="Verdana" w:eastAsia="Times New Roman" w:hAnsi="Verdana" w:cs="Times New Roman"/>
-          <w:color w:val="000000"/>
-          <w:sz w:val="24"/>
-          <w:szCs w:val="24"/>
-          <w:lang w:eastAsia="es-AR"/>
-        </w:rPr>
-        <w:t xml:space="preserve"> </w:t>
+        <w:t xml:space="preserve">un inmueble con destino </w:t>
+      </w:r>
+      <w:r>
+        <w:rPr>
+          <w:rFonts w:ascii="Verdana" w:eastAsia="Times New Roman" w:hAnsi="Verdana" w:cs="Times New Roman"/>
+          <w:color w:val="000000"/>
+          <w:sz w:val="24"/>
+          <w:szCs w:val="24"/>
+          <w:lang w:eastAsia="es-AR"/>
+        </w:rPr>
+        <w:t>[</w:t>
+      </w:r>
+      <w:r>
+        <w:rPr>
+          <w:rFonts w:ascii="Verdana" w:eastAsia="Times New Roman" w:hAnsi="Verdana" w:cs="Times New Roman"/>
+          <w:color w:val="000000"/>
+          <w:sz w:val="24"/>
+          <w:szCs w:val="24"/>
+          <w:lang w:eastAsia="es-AR"/>
+        </w:rPr>
+        <w:t>DESTINO</w:t>
+      </w:r>
+      <w:r>
+        <w:rPr>
+          <w:rFonts w:ascii="Verdana" w:eastAsia="Times New Roman" w:hAnsi="Verdana" w:cs="Times New Roman"/>
+          <w:color w:val="000000"/>
+          <w:sz w:val="24"/>
+          <w:szCs w:val="24"/>
+          <w:lang w:eastAsia="es-AR"/>
+        </w:rPr>
+        <w:t>]</w:t>
+      </w:r>
+      <w:r>
+        <w:rPr>
+          <w:rFonts w:ascii="Verdana" w:eastAsia="Times New Roman" w:hAnsi="Verdana" w:cs="Times New Roman"/>
+          <w:color w:val="000000"/>
+          <w:sz w:val="24"/>
+          <w:szCs w:val="24"/>
+          <w:lang w:eastAsia="es-AR"/>
+        </w:rPr>
+        <w:t xml:space="preserve">ubicado en la calle </w:t>
+      </w:r>
+      <w:r>
+        <w:rPr>
+          <w:rFonts w:ascii="Verdana" w:eastAsia="Times New Roman" w:hAnsi="Verdana" w:cs="Times New Roman"/>
+          <w:color w:val="000000"/>
+          <w:sz w:val="24"/>
+          <w:szCs w:val="24"/>
+          <w:lang w:eastAsia="es-AR"/>
+        </w:rPr>
+        <w:t>[</w:t>
+      </w:r>
+      <w:r>
+        <w:rPr>
+          <w:rFonts w:ascii="Verdana" w:eastAsia="Times New Roman" w:hAnsi="Verdana" w:cs="Times New Roman"/>
+          <w:color w:val="000000"/>
+          <w:sz w:val="24"/>
+          <w:szCs w:val="24"/>
+          <w:lang w:eastAsia="es-AR"/>
+        </w:rPr>
+        <w:t>DIRECCION</w:t>
+      </w:r>
+      <w:r>
+        <w:rPr>
+          <w:rFonts w:ascii="Verdana" w:eastAsia="Times New Roman" w:hAnsi="Verdana" w:cs="Times New Roman"/>
+          <w:color w:val="000000"/>
+          <w:sz w:val="24"/>
+          <w:szCs w:val="24"/>
+          <w:lang w:eastAsia="es-AR"/>
+        </w:rPr>
+        <w:t>I</w:t>
+      </w:r>
+      <w:r>
+        <w:rPr>
+          <w:rFonts w:ascii="Verdana" w:eastAsia="Times New Roman" w:hAnsi="Verdana" w:cs="Times New Roman"/>
+          <w:color w:val="000000"/>
+          <w:sz w:val="24"/>
+          <w:szCs w:val="24"/>
+          <w:lang w:eastAsia="es-AR"/>
+        </w:rPr>
+        <w:t>]</w:t>
       </w:r>
       <w:r>
         <w:rPr>
@@ -583,28 +793,80 @@
           <w:szCs w:val="24"/>
           <w:lang w:eastAsia="es-AR"/>
         </w:rPr>
-        <w:t>{{MESES LETRA}}</w:t>
-      </w:r>
-      <w:r>
-        <w:rPr>
-          <w:rFonts w:ascii="Verdana" w:eastAsia="Times New Roman" w:hAnsi="Verdana" w:cs="Times New Roman"/>
-          <w:color w:val="000000"/>
-          <w:sz w:val="24"/>
-          <w:szCs w:val="24"/>
-          <w:lang w:eastAsia="es-AR"/>
-        </w:rPr>
-        <w:t xml:space="preserve"> (</w:t>
-      </w:r>
-      <w:r>
-        <w:rPr>
-          <w:rFonts w:ascii="Verdana" w:eastAsia="Times New Roman" w:hAnsi="Verdana" w:cs="Times New Roman"/>
-          <w:color w:val="000000"/>
-          <w:sz w:val="24"/>
-          <w:szCs w:val="24"/>
-          <w:lang w:eastAsia="es-AR"/>
-        </w:rPr>
-        <w:t>{{MESES NRO}}</w:t>
-      </w:r>
+        <w:t>[</w:t>
+      </w:r>
+      <w:r>
+        <w:rPr>
+          <w:rFonts w:ascii="Verdana" w:eastAsia="Times New Roman" w:hAnsi="Verdana" w:cs="Times New Roman"/>
+          <w:color w:val="000000"/>
+          <w:sz w:val="24"/>
+          <w:szCs w:val="24"/>
+          <w:lang w:eastAsia="es-AR"/>
+        </w:rPr>
+        <w:t>MESES LETRA</w:t>
+      </w:r>
+      <w:r>
+        <w:rPr>
+          <w:rFonts w:ascii="Verdana" w:eastAsia="Times New Roman" w:hAnsi="Verdana" w:cs="Times New Roman"/>
+          <w:color w:val="000000"/>
+          <w:sz w:val="24"/>
+          <w:szCs w:val="24"/>
+          <w:lang w:eastAsia="es-AR"/>
+        </w:rPr>
+        <w:t>]</w:t>
+      </w:r>
+      <w:r>
+        <w:rPr>
+          <w:rFonts w:ascii="Verdana" w:eastAsia="Times New Roman" w:hAnsi="Verdana" w:cs="Times New Roman"/>
+          <w:color w:val="000000"/>
+          <w:sz w:val="24"/>
+          <w:szCs w:val="24"/>
+          <w:lang w:eastAsia="es-AR"/>
+        </w:rPr>
+        <w:t xml:space="preserve"> </w:t>
+      </w:r>
+      <w:bookmarkStart w:id="1" w:name="_GoBack"/>
+      <w:r>
+        <w:rPr>
+          <w:rFonts w:ascii="Verdana" w:eastAsia="Times New Roman" w:hAnsi="Verdana" w:cs="Times New Roman"/>
+          <w:color w:val="000000"/>
+          <w:sz w:val="24"/>
+          <w:szCs w:val="24"/>
+          <w:lang w:eastAsia="es-AR"/>
+        </w:rPr>
+        <w:t>(</w:t>
+      </w:r>
+      <w:r>
+        <w:rPr>
+          <w:rFonts w:ascii="Verdana" w:eastAsia="Times New Roman" w:hAnsi="Verdana" w:cs="Times New Roman"/>
+          <w:color w:val="000000"/>
+          <w:sz w:val="24"/>
+          <w:szCs w:val="24"/>
+          <w:lang w:eastAsia="es-AR"/>
+        </w:rPr>
+        <w:t>[</w:t>
+      </w:r>
+      <w:r>
+        <w:rPr>
+          <w:rFonts w:ascii="Verdana" w:eastAsia="Times New Roman" w:hAnsi="Verdana" w:cs="Times New Roman"/>
+          <w:color w:val="000000"/>
+          <w:sz w:val="24"/>
+          <w:szCs w:val="24"/>
+          <w:lang w:eastAsia="es-AR"/>
+        </w:rPr>
+        <w:t>MESES NRO</w:t>
+      </w:r>
+      <w:r>
+        <w:rPr>
+          <w:rFonts w:ascii="Verdana" w:eastAsia="Times New Roman" w:hAnsi="Verdana" w:cs="Times New Roman"/>
+          <w:color w:val="000000"/>
+          <w:sz w:val="24"/>
+          <w:szCs w:val="24"/>
+          <w:lang w:eastAsia="es-AR"/>
+        </w:rPr>
+        <w:t>]</w:t>
+      </w:r>
+      <w:bookmarkEnd w:id="1"/>
       <w:r>
         <w:rPr>
           <w:rFonts w:ascii="Verdana" w:eastAsia="Times New Roman" w:hAnsi="Verdana" w:cs="Times New Roman"/>
@@ -623,7 +885,27 @@
           <w:szCs w:val="24"/>
           <w:lang w:eastAsia="es-AR"/>
         </w:rPr>
-        <w:t>{{DIA INICIO}}</w:t>
+        <w:t>[</w:t>
+      </w:r>
+      <w:r>
+        <w:rPr>
+          <w:rFonts w:ascii="Verdana" w:eastAsia="Times New Roman" w:hAnsi="Verdana" w:cs="Times New Roman"/>
+          <w:color w:val="000000"/>
+          <w:sz w:val="24"/>
+          <w:szCs w:val="24"/>
+          <w:lang w:eastAsia="es-AR"/>
+        </w:rPr>
+        <w:t>DIA INICIO</w:t>
+      </w:r>
+      <w:r>
+        <w:rPr>
+          <w:rFonts w:ascii="Verdana" w:eastAsia="Times New Roman" w:hAnsi="Verdana" w:cs="Times New Roman"/>
+          <w:color w:val="000000"/>
+          <w:sz w:val="24"/>
+          <w:szCs w:val="24"/>
+          <w:lang w:eastAsia="es-AR"/>
+        </w:rPr>
+        <w:t>]</w:t>
       </w:r>
       <w:r>
         <w:rPr>
@@ -643,7 +925,17 @@
           <w:szCs w:val="24"/>
           <w:lang w:eastAsia="es-AR"/>
         </w:rPr>
-        <w:t>{{MES INICIO</w:t>
+        <w:t>[</w:t>
+      </w:r>
+      <w:r>
+        <w:rPr>
+          <w:rFonts w:ascii="Verdana" w:eastAsia="Times New Roman" w:hAnsi="Verdana" w:cs="Times New Roman"/>
+          <w:color w:val="000000"/>
+          <w:sz w:val="24"/>
+          <w:szCs w:val="24"/>
+          <w:lang w:eastAsia="es-AR"/>
+        </w:rPr>
+        <w:t>MES INICIO</w:t>
       </w:r>
       <w:proofErr w:type="gramStart"/>
       <w:r>
@@ -654,7 +946,7 @@
           <w:szCs w:val="24"/>
           <w:lang w:eastAsia="es-AR"/>
         </w:rPr>
-        <w:t>}}</w:t>
+        <w:t>]</w:t>
       </w:r>
       <w:r>
         <w:rPr>
@@ -695,7 +987,27 @@
           <w:szCs w:val="24"/>
           <w:lang w:eastAsia="es-AR"/>
         </w:rPr>
-        <w:t>{{ANIO INICIO}}</w:t>
+        <w:t>[</w:t>
+      </w:r>
+      <w:r>
+        <w:rPr>
+          <w:rFonts w:ascii="Verdana" w:eastAsia="Times New Roman" w:hAnsi="Verdana" w:cs="Times New Roman"/>
+          <w:color w:val="000000"/>
+          <w:sz w:val="24"/>
+          <w:szCs w:val="24"/>
+          <w:lang w:eastAsia="es-AR"/>
+        </w:rPr>
+        <w:t>ANIO INICIO</w:t>
+      </w:r>
+      <w:r>
+        <w:rPr>
+          <w:rFonts w:ascii="Verdana" w:eastAsia="Times New Roman" w:hAnsi="Verdana" w:cs="Times New Roman"/>
+          <w:color w:val="000000"/>
+          <w:sz w:val="24"/>
+          <w:szCs w:val="24"/>
+          <w:lang w:eastAsia="es-AR"/>
+        </w:rPr>
+        <w:t>]</w:t>
       </w:r>
       <w:r>
         <w:rPr>
@@ -715,7 +1027,27 @@
           <w:szCs w:val="24"/>
           <w:lang w:eastAsia="es-AR"/>
         </w:rPr>
-        <w:t>{{DIA FIN}}</w:t>
+        <w:t>[</w:t>
+      </w:r>
+      <w:r>
+        <w:rPr>
+          <w:rFonts w:ascii="Verdana" w:eastAsia="Times New Roman" w:hAnsi="Verdana" w:cs="Times New Roman"/>
+          <w:color w:val="000000"/>
+          <w:sz w:val="24"/>
+          <w:szCs w:val="24"/>
+          <w:lang w:eastAsia="es-AR"/>
+        </w:rPr>
+        <w:t>DIA FIN</w:t>
+      </w:r>
+      <w:r>
+        <w:rPr>
+          <w:rFonts w:ascii="Verdana" w:eastAsia="Times New Roman" w:hAnsi="Verdana" w:cs="Times New Roman"/>
+          <w:color w:val="000000"/>
+          <w:sz w:val="24"/>
+          <w:szCs w:val="24"/>
+          <w:lang w:eastAsia="es-AR"/>
+        </w:rPr>
+        <w:t>]</w:t>
       </w:r>
       <w:r>
         <w:rPr>
@@ -735,7 +1067,27 @@
           <w:szCs w:val="24"/>
           <w:lang w:eastAsia="es-AR"/>
         </w:rPr>
-        <w:t>{{MES FIN}}</w:t>
+        <w:t>[</w:t>
+      </w:r>
+      <w:r>
+        <w:rPr>
+          <w:rFonts w:ascii="Verdana" w:eastAsia="Times New Roman" w:hAnsi="Verdana" w:cs="Times New Roman"/>
+          <w:color w:val="000000"/>
+          <w:sz w:val="24"/>
+          <w:szCs w:val="24"/>
+          <w:lang w:eastAsia="es-AR"/>
+        </w:rPr>
+        <w:t>MES FIN</w:t>
+      </w:r>
+      <w:r>
+        <w:rPr>
+          <w:rFonts w:ascii="Verdana" w:eastAsia="Times New Roman" w:hAnsi="Verdana" w:cs="Times New Roman"/>
+          <w:color w:val="000000"/>
+          <w:sz w:val="24"/>
+          <w:szCs w:val="24"/>
+          <w:lang w:eastAsia="es-AR"/>
+        </w:rPr>
+        <w:t>]</w:t>
       </w:r>
       <w:r>
         <w:rPr>
@@ -755,7 +1107,27 @@
           <w:szCs w:val="24"/>
           <w:lang w:eastAsia="es-AR"/>
         </w:rPr>
-        <w:t>{{ANIO FIN}}</w:t>
+        <w:t>[</w:t>
+      </w:r>
+      <w:r>
+        <w:rPr>
+          <w:rFonts w:ascii="Verdana" w:eastAsia="Times New Roman" w:hAnsi="Verdana" w:cs="Times New Roman"/>
+          <w:color w:val="000000"/>
+          <w:sz w:val="24"/>
+          <w:szCs w:val="24"/>
+          <w:lang w:eastAsia="es-AR"/>
+        </w:rPr>
+        <w:t>ANIO FIN</w:t>
+      </w:r>
+      <w:r>
+        <w:rPr>
+          <w:rFonts w:ascii="Verdana" w:eastAsia="Times New Roman" w:hAnsi="Verdana" w:cs="Times New Roman"/>
+          <w:color w:val="000000"/>
+          <w:sz w:val="24"/>
+          <w:szCs w:val="24"/>
+          <w:lang w:eastAsia="es-AR"/>
+        </w:rPr>
+        <w:t>]</w:t>
       </w:r>
       <w:r>
         <w:rPr>
@@ -825,7 +1197,27 @@
           <w:szCs w:val="24"/>
           <w:lang w:eastAsia="es-AR"/>
         </w:rPr>
-        <w:t>{{MONTO INICIAL}}</w:t>
+        <w:t>[</w:t>
+      </w:r>
+      <w:r>
+        <w:rPr>
+          <w:rFonts w:ascii="Verdana" w:eastAsia="Times New Roman" w:hAnsi="Verdana" w:cs="Times New Roman"/>
+          <w:color w:val="000000"/>
+          <w:sz w:val="24"/>
+          <w:szCs w:val="24"/>
+          <w:lang w:eastAsia="es-AR"/>
+        </w:rPr>
+        <w:t>MONTO INICIAL</w:t>
+      </w:r>
+      <w:r>
+        <w:rPr>
+          <w:rFonts w:ascii="Verdana" w:eastAsia="Times New Roman" w:hAnsi="Verdana" w:cs="Times New Roman"/>
+          <w:color w:val="000000"/>
+          <w:sz w:val="24"/>
+          <w:szCs w:val="24"/>
+          <w:lang w:eastAsia="es-AR"/>
+        </w:rPr>
+        <w:t>]</w:t>
       </w:r>
       <w:r>
         <w:rPr>
@@ -845,7 +1237,37 @@
           <w:szCs w:val="24"/>
           <w:lang w:eastAsia="es-AR"/>
         </w:rPr>
-        <w:t>cada {{CANT MESES}}</w:t>
+        <w:t xml:space="preserve">cada </w:t>
+      </w:r>
+      <w:r>
+        <w:rPr>
+          <w:rFonts w:ascii="Verdana" w:eastAsia="Times New Roman" w:hAnsi="Verdana" w:cs="Times New Roman"/>
+          <w:color w:val="000000"/>
+          <w:sz w:val="24"/>
+          <w:szCs w:val="24"/>
+          <w:lang w:eastAsia="es-AR"/>
+        </w:rPr>
+        <w:t>[</w:t>
+      </w:r>
+      <w:r>
+        <w:rPr>
+          <w:rFonts w:ascii="Verdana" w:eastAsia="Times New Roman" w:hAnsi="Verdana" w:cs="Times New Roman"/>
+          <w:color w:val="000000"/>
+          <w:sz w:val="24"/>
+          <w:szCs w:val="24"/>
+          <w:lang w:eastAsia="es-AR"/>
+        </w:rPr>
+        <w:t>CANT MESES</w:t>
+      </w:r>
+      <w:r>
+        <w:rPr>
+          <w:rFonts w:ascii="Verdana" w:eastAsia="Times New Roman" w:hAnsi="Verdana" w:cs="Times New Roman"/>
+          <w:color w:val="000000"/>
+          <w:sz w:val="24"/>
+          <w:szCs w:val="24"/>
+          <w:lang w:eastAsia="es-AR"/>
+        </w:rPr>
+        <w:t>]</w:t>
       </w:r>
       <w:r>
         <w:rPr>
@@ -1001,29 +1423,7 @@
           <w:szCs w:val="24"/>
           <w:lang w:eastAsia="es-AR"/>
         </w:rPr>
-        <w:t xml:space="preserve"> de cada mes en el domicilio del locador o en cualquier otro que el locador indicare en el futuro, siendo entendido que el mero vencimiento del plazo hará incurrir al locatario en mora de pleno derecho. El alquiler se pacta por períodos de mes entero, y aunque el locatario se </w:t>
-      </w:r>
-      <w:proofErr w:type="gramStart"/>
-      <w:r>
-        <w:rPr>
-          <w:rFonts w:ascii="Verdana" w:eastAsia="Times New Roman" w:hAnsi="Verdana" w:cs="Times New Roman"/>
-          <w:color w:val="000000"/>
-          <w:sz w:val="24"/>
-          <w:szCs w:val="24"/>
-          <w:lang w:eastAsia="es-AR"/>
-        </w:rPr>
-        <w:t>mudara</w:t>
-      </w:r>
-      <w:proofErr w:type="gramEnd"/>
-      <w:r>
-        <w:rPr>
-          <w:rFonts w:ascii="Verdana" w:eastAsia="Times New Roman" w:hAnsi="Verdana" w:cs="Times New Roman"/>
-          <w:color w:val="000000"/>
-          <w:sz w:val="24"/>
-          <w:szCs w:val="24"/>
-          <w:lang w:eastAsia="es-AR"/>
-        </w:rPr>
-        <w:t xml:space="preserve"> antes de finalizar el mes, pagará íntegramente el alquiler correspondiente a dicho mes.</w:t>
+        <w:t xml:space="preserve"> de cada mes en el domicilio del locador o en cualquier otro que el locador indicare en el futuro, siendo entendido que el mero vencimiento del plazo hará incurrir al locatario en mora de pleno derecho. El alquiler se pacta por períodos de mes entero, y aunque el locatario se mudara antes de finalizar el mes, pagará íntegramente el alquiler correspondiente a dicho mes.</w:t>
       </w:r>
     </w:p>
     <w:p>
@@ -1113,7 +1513,6 @@
           <w:szCs w:val="24"/>
           <w:lang w:eastAsia="es-AR"/>
         </w:rPr>
-        <w:lastRenderedPageBreak/>
         <w:t>Quinta</w:t>
       </w:r>
     </w:p>
@@ -1138,6 +1537,7 @@
           <w:szCs w:val="24"/>
           <w:lang w:eastAsia="es-AR"/>
         </w:rPr>
+        <w:lastRenderedPageBreak/>
         <w:t>El locatario recibe la unidad desocupada, y en perfecto estado de aseo y conservación, con todos sus vidrios, herrajes, llaves y demás accesorios, obligándose a realizar todos los arreglos y pintura necesarios, y mantener y devolver el inmueble en las mismas buenas condiciones, y a pagar el importe de los objetos que faltaren o estuvieren rotos y los deterioros ocasionados, salvo los que resulten del buen uso y de la acción del tiempo.</w:t>
       </w:r>
     </w:p>
@@ -1502,30 +1902,40 @@
           <w:szCs w:val="24"/>
           <w:lang w:eastAsia="es-AR"/>
         </w:rPr>
+        <w:t xml:space="preserve">La falta de cumplimiento de cualquiera de las cláusulas del presente contrato dará opción al locador para exigir el desalojo de la propiedad </w:t>
+      </w:r>
+      <w:proofErr w:type="spellStart"/>
+      <w:r>
+        <w:rPr>
+          <w:rFonts w:ascii="Verdana" w:eastAsia="Times New Roman" w:hAnsi="Verdana" w:cs="Times New Roman"/>
+          <w:color w:val="000000"/>
+          <w:sz w:val="24"/>
+          <w:szCs w:val="24"/>
+          <w:lang w:eastAsia="es-AR"/>
+        </w:rPr>
+        <w:t>locada</w:t>
+      </w:r>
+      <w:proofErr w:type="spellEnd"/>
+      <w:r>
+        <w:rPr>
+          <w:rFonts w:ascii="Verdana" w:eastAsia="Times New Roman" w:hAnsi="Verdana" w:cs="Times New Roman"/>
+          <w:color w:val="000000"/>
+          <w:sz w:val="24"/>
+          <w:szCs w:val="24"/>
+          <w:lang w:eastAsia="es-AR"/>
+        </w:rPr>
+        <w:t xml:space="preserve">, previo </w:t>
+      </w:r>
+      <w:r>
+        <w:rPr>
+          <w:rFonts w:ascii="Verdana" w:eastAsia="Times New Roman" w:hAnsi="Verdana" w:cs="Times New Roman"/>
+          <w:color w:val="000000"/>
+          <w:sz w:val="24"/>
+          <w:szCs w:val="24"/>
+          <w:lang w:eastAsia="es-AR"/>
+        </w:rPr>
         <w:lastRenderedPageBreak/>
-        <w:t xml:space="preserve">La falta de cumplimiento de cualquiera de las cláusulas del presente contrato dará opción al locador para exigir el desalojo de la propiedad </w:t>
-      </w:r>
-      <w:proofErr w:type="spellStart"/>
-      <w:r>
-        <w:rPr>
-          <w:rFonts w:ascii="Verdana" w:eastAsia="Times New Roman" w:hAnsi="Verdana" w:cs="Times New Roman"/>
-          <w:color w:val="000000"/>
-          <w:sz w:val="24"/>
-          <w:szCs w:val="24"/>
-          <w:lang w:eastAsia="es-AR"/>
-        </w:rPr>
-        <w:t>locada</w:t>
-      </w:r>
-      <w:proofErr w:type="spellEnd"/>
-      <w:r>
-        <w:rPr>
-          <w:rFonts w:ascii="Verdana" w:eastAsia="Times New Roman" w:hAnsi="Verdana" w:cs="Times New Roman"/>
-          <w:color w:val="000000"/>
-          <w:sz w:val="24"/>
-          <w:szCs w:val="24"/>
-          <w:lang w:eastAsia="es-AR"/>
-        </w:rPr>
-        <w:t>, previo cumplimiento de la intimación correspondiente, reservándose el derecho a reclamar por daños y perjuicios.</w:t>
+        <w:t>cumplimiento de la intimación correspondiente, reservándose el derecho a reclamar por daños y perjuicios.</w:t>
       </w:r>
     </w:p>
     <w:p>
@@ -1740,6 +2150,32 @@
     </w:p>
     <w:p>
       <w:pPr>
+        <w:spacing w:after="0" w:line="240" w:lineRule="auto"/>
+        <w:ind w:left="105" w:right="105"/>
+        <w:jc w:val="both"/>
+        <w:rPr>
+          <w:rFonts w:ascii="Verdana" w:eastAsia="Times New Roman" w:hAnsi="Verdana" w:cs="Times New Roman"/>
+          <w:color w:val="000000"/>
+          <w:sz w:val="24"/>
+          <w:szCs w:val="24"/>
+          <w:lang w:eastAsia="es-AR"/>
+        </w:rPr>
+      </w:pPr>
+      <w:r>
+        <w:rPr>
+          <w:rFonts w:ascii="Verdana" w:eastAsia="Times New Roman" w:hAnsi="Verdana" w:cs="Times New Roman"/>
+          <w:b/>
+          <w:bCs/>
+          <w:color w:val="000000"/>
+          <w:sz w:val="24"/>
+          <w:szCs w:val="24"/>
+          <w:lang w:eastAsia="es-AR"/>
+        </w:rPr>
+        <w:t>Decimotercera</w:t>
+      </w:r>
+    </w:p>
+    <w:p>
+      <w:pPr>
         <w:spacing w:before="80" w:after="105" w:line="240" w:lineRule="auto"/>
         <w:ind w:left="105" w:right="105" w:firstLine="105"/>
         <w:jc w:val="both"/>
@@ -1759,7 +2195,7 @@
           <w:szCs w:val="24"/>
           <w:lang w:eastAsia="es-AR"/>
         </w:rPr>
-        <w:t>Si el locatario diera motivo por cualquier causa a que se le iniciara juicio de desalojo, se compromete a pagar, desde la iniciación del juicio y hasta que el locador reciba las llaves de la propiedad, la suma de pesos ………………… ($ ……) diarios además del alquiler pactado.</w:t>
+        <w:t>La entrega de las llaves de la propiedad deberá justificarla el locatario con documento escrito emanado del locador, no admitiéndose otro medio de prueba.</w:t>
       </w:r>
     </w:p>
     <w:p>
@@ -1785,7 +2221,325 @@
           <w:szCs w:val="24"/>
           <w:lang w:eastAsia="es-AR"/>
         </w:rPr>
-        <w:t>Decimotercera</w:t>
+        <w:t>Decimocuarta: resolución anticipada</w:t>
+      </w:r>
+    </w:p>
+    <w:p>
+      <w:pPr>
+        <w:spacing w:after="0" w:line="240" w:lineRule="auto"/>
+        <w:ind w:left="105" w:right="105" w:firstLine="105"/>
+        <w:jc w:val="both"/>
+        <w:rPr>
+          <w:rFonts w:ascii="Verdana" w:eastAsia="Times New Roman" w:hAnsi="Verdana" w:cs="Times New Roman"/>
+          <w:color w:val="000000"/>
+          <w:sz w:val="24"/>
+          <w:szCs w:val="24"/>
+          <w:lang w:eastAsia="es-AR"/>
+        </w:rPr>
+      </w:pPr>
+      <w:r>
+        <w:rPr>
+          <w:rFonts w:ascii="Verdana" w:eastAsia="Times New Roman" w:hAnsi="Verdana" w:cs="Times New Roman"/>
+          <w:color w:val="000000"/>
+          <w:sz w:val="24"/>
+          <w:szCs w:val="24"/>
+          <w:lang w:eastAsia="es-AR"/>
+        </w:rPr>
+        <w:t>El contrato de locación puede ser resuelto anticipadamente por el locatario.</w:t>
+      </w:r>
+      <w:r>
+        <w:rPr>
+          <w:rFonts w:ascii="Verdana" w:eastAsia="Times New Roman" w:hAnsi="Verdana" w:cs="Times New Roman"/>
+          <w:color w:val="000000"/>
+          <w:sz w:val="24"/>
+          <w:szCs w:val="24"/>
+          <w:lang w:eastAsia="es-AR"/>
+        </w:rPr>
+        <w:t xml:space="preserve"> </w:t>
+      </w:r>
+    </w:p>
+    <w:p>
+      <w:pPr>
+        <w:spacing w:after="0" w:line="240" w:lineRule="auto"/>
+        <w:ind w:left="105" w:right="105"/>
+        <w:jc w:val="both"/>
+        <w:rPr>
+          <w:rFonts w:ascii="Verdana" w:eastAsia="Times New Roman" w:hAnsi="Verdana" w:cs="Times New Roman"/>
+          <w:color w:val="000000"/>
+          <w:sz w:val="24"/>
+          <w:szCs w:val="24"/>
+          <w:lang w:eastAsia="es-AR"/>
+        </w:rPr>
+      </w:pPr>
+      <w:r>
+        <w:rPr>
+          <w:rFonts w:ascii="Verdana" w:eastAsia="Times New Roman" w:hAnsi="Verdana" w:cs="Times New Roman"/>
+          <w:b/>
+          <w:bCs/>
+          <w:color w:val="000000"/>
+          <w:sz w:val="24"/>
+          <w:szCs w:val="24"/>
+          <w:lang w:eastAsia="es-AR"/>
+        </w:rPr>
+        <w:t>Decimoquinta</w:t>
+      </w:r>
+    </w:p>
+    <w:p>
+      <w:pPr>
+        <w:spacing w:after="0" w:line="240" w:lineRule="auto"/>
+        <w:ind w:left="105" w:right="105" w:firstLine="105"/>
+        <w:jc w:val="both"/>
+        <w:rPr>
+          <w:rFonts w:ascii="Verdana" w:eastAsia="Times New Roman" w:hAnsi="Verdana" w:cs="Times New Roman"/>
+          <w:color w:val="000000"/>
+          <w:sz w:val="24"/>
+          <w:szCs w:val="24"/>
+          <w:lang w:eastAsia="es-AR"/>
+        </w:rPr>
+      </w:pPr>
+      <w:r>
+        <w:rPr>
+          <w:rFonts w:ascii="Verdana" w:eastAsia="Times New Roman" w:hAnsi="Verdana" w:cs="Times New Roman"/>
+          <w:color w:val="000000"/>
+          <w:sz w:val="24"/>
+          <w:szCs w:val="24"/>
+          <w:lang w:eastAsia="es-AR"/>
+        </w:rPr>
+        <w:t>A fin de garantizar el fiel cumplimiento de este contrato y de todas las obligaciones contraídas por el locatario</w:t>
+      </w:r>
+      <w:r>
+        <w:rPr>
+          <w:rFonts w:ascii="Verdana" w:eastAsia="Times New Roman" w:hAnsi="Verdana" w:cs="Times New Roman"/>
+          <w:color w:val="000000"/>
+          <w:sz w:val="24"/>
+          <w:szCs w:val="24"/>
+          <w:lang w:eastAsia="es-AR"/>
+        </w:rPr>
+        <w:t>.</w:t>
+      </w:r>
+    </w:p>
+    <w:p>
+      <w:pPr>
+        <w:spacing w:after="0" w:line="240" w:lineRule="auto"/>
+        <w:ind w:left="105" w:right="105"/>
+        <w:jc w:val="both"/>
+        <w:rPr>
+          <w:rFonts w:ascii="Verdana" w:eastAsia="Times New Roman" w:hAnsi="Verdana" w:cs="Times New Roman"/>
+          <w:color w:val="000000"/>
+          <w:sz w:val="24"/>
+          <w:szCs w:val="24"/>
+          <w:lang w:eastAsia="es-AR"/>
+        </w:rPr>
+      </w:pPr>
+      <w:r>
+        <w:rPr>
+          <w:rFonts w:ascii="Verdana" w:eastAsia="Times New Roman" w:hAnsi="Verdana" w:cs="Times New Roman"/>
+          <w:b/>
+          <w:bCs/>
+          <w:color w:val="000000"/>
+          <w:sz w:val="24"/>
+          <w:szCs w:val="24"/>
+          <w:lang w:eastAsia="es-AR"/>
+        </w:rPr>
+        <w:t>Decimosexta</w:t>
+      </w:r>
+    </w:p>
+    <w:p>
+      <w:pPr>
+        <w:spacing w:after="0" w:line="240" w:lineRule="auto"/>
+        <w:ind w:left="105" w:right="105" w:firstLine="105"/>
+        <w:jc w:val="both"/>
+        <w:rPr>
+          <w:rFonts w:ascii="Verdana" w:eastAsia="Times New Roman" w:hAnsi="Verdana" w:cs="Times New Roman"/>
+          <w:color w:val="000000"/>
+          <w:sz w:val="24"/>
+          <w:szCs w:val="24"/>
+          <w:lang w:eastAsia="es-AR"/>
+        </w:rPr>
+      </w:pPr>
+      <w:r>
+        <w:rPr>
+          <w:rFonts w:ascii="Verdana" w:eastAsia="Times New Roman" w:hAnsi="Verdana" w:cs="Times New Roman"/>
+          <w:color w:val="000000"/>
+          <w:sz w:val="24"/>
+          <w:szCs w:val="24"/>
+          <w:lang w:eastAsia="es-AR"/>
+        </w:rPr>
+        <w:t>[</w:t>
+      </w:r>
+      <w:r>
+        <w:rPr>
+          <w:rFonts w:ascii="Verdana" w:eastAsia="Times New Roman" w:hAnsi="Verdana" w:cs="Times New Roman"/>
+          <w:color w:val="000000"/>
+          <w:sz w:val="24"/>
+          <w:szCs w:val="24"/>
+          <w:lang w:eastAsia="es-AR"/>
+        </w:rPr>
+        <w:t>GARANTE</w:t>
+      </w:r>
+      <w:r>
+        <w:rPr>
+          <w:rFonts w:ascii="Verdana" w:eastAsia="Times New Roman" w:hAnsi="Verdana" w:cs="Times New Roman"/>
+          <w:color w:val="000000"/>
+          <w:sz w:val="24"/>
+          <w:szCs w:val="24"/>
+          <w:lang w:eastAsia="es-AR"/>
+        </w:rPr>
+        <w:t>]</w:t>
+      </w:r>
+      <w:r>
+        <w:rPr>
+          <w:rFonts w:ascii="Verdana" w:eastAsia="Times New Roman" w:hAnsi="Verdana" w:cs="Times New Roman"/>
+          <w:color w:val="000000"/>
+          <w:sz w:val="24"/>
+          <w:szCs w:val="24"/>
+          <w:lang w:eastAsia="es-AR"/>
+        </w:rPr>
+        <w:t xml:space="preserve">, con </w:t>
+      </w:r>
+      <w:r>
+        <w:rPr>
+          <w:rFonts w:ascii="Verdana" w:eastAsia="Times New Roman" w:hAnsi="Verdana" w:cs="Times New Roman"/>
+          <w:color w:val="000000"/>
+          <w:sz w:val="24"/>
+          <w:szCs w:val="24"/>
+          <w:lang w:eastAsia="es-AR"/>
+        </w:rPr>
+        <w:t>CUIT</w:t>
+      </w:r>
+      <w:r>
+        <w:rPr>
+          <w:rFonts w:ascii="Verdana" w:eastAsia="Times New Roman" w:hAnsi="Verdana" w:cs="Times New Roman"/>
+          <w:color w:val="000000"/>
+          <w:sz w:val="24"/>
+          <w:szCs w:val="24"/>
+          <w:lang w:eastAsia="es-AR"/>
+        </w:rPr>
+        <w:t xml:space="preserve"> </w:t>
+      </w:r>
+      <w:proofErr w:type="spellStart"/>
+      <w:r>
+        <w:rPr>
+          <w:rFonts w:ascii="Verdana" w:eastAsia="Times New Roman" w:hAnsi="Verdana" w:cs="Times New Roman"/>
+          <w:color w:val="000000"/>
+          <w:sz w:val="24"/>
+          <w:szCs w:val="24"/>
+          <w:lang w:eastAsia="es-AR"/>
+        </w:rPr>
+        <w:t>Nº</w:t>
+      </w:r>
+      <w:proofErr w:type="spellEnd"/>
+      <w:r>
+        <w:rPr>
+          <w:rFonts w:ascii="Verdana" w:eastAsia="Times New Roman" w:hAnsi="Verdana" w:cs="Times New Roman"/>
+          <w:color w:val="000000"/>
+          <w:sz w:val="24"/>
+          <w:szCs w:val="24"/>
+          <w:lang w:eastAsia="es-AR"/>
+        </w:rPr>
+        <w:t xml:space="preserve"> </w:t>
+      </w:r>
+      <w:r>
+        <w:rPr>
+          <w:rFonts w:ascii="Verdana" w:eastAsia="Times New Roman" w:hAnsi="Verdana" w:cs="Times New Roman"/>
+          <w:color w:val="000000"/>
+          <w:sz w:val="24"/>
+          <w:szCs w:val="24"/>
+          <w:lang w:eastAsia="es-AR"/>
+        </w:rPr>
+        <w:t>[</w:t>
+      </w:r>
+      <w:r>
+        <w:rPr>
+          <w:rFonts w:ascii="Verdana" w:eastAsia="Times New Roman" w:hAnsi="Verdana" w:cs="Times New Roman"/>
+          <w:color w:val="000000"/>
+          <w:sz w:val="24"/>
+          <w:szCs w:val="24"/>
+          <w:lang w:eastAsia="es-AR"/>
+        </w:rPr>
+        <w:t>CUIT GARANTE</w:t>
+      </w:r>
+      <w:r>
+        <w:rPr>
+          <w:rFonts w:ascii="Verdana" w:eastAsia="Times New Roman" w:hAnsi="Verdana" w:cs="Times New Roman"/>
+          <w:color w:val="000000"/>
+          <w:sz w:val="24"/>
+          <w:szCs w:val="24"/>
+          <w:lang w:eastAsia="es-AR"/>
+        </w:rPr>
+        <w:t>]</w:t>
+      </w:r>
+      <w:r>
+        <w:rPr>
+          <w:rFonts w:ascii="Verdana" w:eastAsia="Times New Roman" w:hAnsi="Verdana" w:cs="Times New Roman"/>
+          <w:color w:val="000000"/>
+          <w:sz w:val="24"/>
+          <w:szCs w:val="24"/>
+          <w:lang w:eastAsia="es-AR"/>
+        </w:rPr>
+        <w:t>, con domicilio en la calle</w:t>
+      </w:r>
+      <w:r>
+        <w:rPr>
+          <w:rFonts w:ascii="Verdana" w:eastAsia="Times New Roman" w:hAnsi="Verdana" w:cs="Times New Roman"/>
+          <w:color w:val="000000"/>
+          <w:sz w:val="24"/>
+          <w:szCs w:val="24"/>
+          <w:lang w:eastAsia="es-AR"/>
+        </w:rPr>
+        <w:t xml:space="preserve"> </w:t>
+      </w:r>
+      <w:r>
+        <w:rPr>
+          <w:rFonts w:ascii="Verdana" w:eastAsia="Times New Roman" w:hAnsi="Verdana" w:cs="Times New Roman"/>
+          <w:color w:val="000000"/>
+          <w:sz w:val="24"/>
+          <w:szCs w:val="24"/>
+          <w:lang w:eastAsia="es-AR"/>
+        </w:rPr>
+        <w:t>[</w:t>
+      </w:r>
+      <w:r>
+        <w:rPr>
+          <w:rFonts w:ascii="Verdana" w:eastAsia="Times New Roman" w:hAnsi="Verdana" w:cs="Times New Roman"/>
+          <w:color w:val="000000"/>
+          <w:sz w:val="24"/>
+          <w:szCs w:val="24"/>
+          <w:lang w:eastAsia="es-AR"/>
+        </w:rPr>
+        <w:t>DIRECCION GARANTE</w:t>
+      </w:r>
+      <w:proofErr w:type="gramStart"/>
+      <w:r>
+        <w:rPr>
+          <w:rFonts w:ascii="Verdana" w:eastAsia="Times New Roman" w:hAnsi="Verdana" w:cs="Times New Roman"/>
+          <w:color w:val="000000"/>
+          <w:sz w:val="24"/>
+          <w:szCs w:val="24"/>
+          <w:lang w:eastAsia="es-AR"/>
+        </w:rPr>
+        <w:t>]</w:t>
+      </w:r>
+      <w:r>
+        <w:rPr>
+          <w:rFonts w:ascii="Verdana" w:eastAsia="Times New Roman" w:hAnsi="Verdana" w:cs="Times New Roman"/>
+          <w:color w:val="000000"/>
+          <w:sz w:val="24"/>
+          <w:szCs w:val="24"/>
+          <w:lang w:eastAsia="es-AR"/>
+        </w:rPr>
+        <w:t>,  se</w:t>
+      </w:r>
+      <w:proofErr w:type="gramEnd"/>
+      <w:r>
+        <w:rPr>
+          <w:rFonts w:ascii="Verdana" w:eastAsia="Times New Roman" w:hAnsi="Verdana" w:cs="Times New Roman"/>
+          <w:color w:val="000000"/>
+          <w:sz w:val="24"/>
+          <w:szCs w:val="24"/>
+          <w:lang w:eastAsia="es-AR"/>
+        </w:rPr>
+        <w:t xml:space="preserve"> constituye en fiador, liso, llano y principal pagador, con expresa renuncia a los beneficios de división y excusión, por el cumplimiento de todas las obligaciones contraídas en el presente, y garantiza igualmente el pago de los honorarios y gastos de los juicios que se promuevan contra el locatario por desalojo, posesión judicial, daños y perjuicios, desperfectos y cobro de alquileres. La fianza subsistirá aun vencido el término del contrato y hasta tanto el locatario permanezca en la propiedad, comprometiéndose el fiador a pagar los alquileres a la simple presentación de los recibos, si el locatario no lo hiciera en las fechas pactadas. Si el locatario se atrasa en el pago del alquiler, el hecho de no dar aviso al fiador ni demandarlo no importa prórroga del plazo al locatario ni al fiador, ni extingue la fianza.</w:t>
       </w:r>
     </w:p>
     <w:p>
@@ -1798,231 +2552,10 @@
           <w:color w:val="000000"/>
           <w:sz w:val="24"/>
           <w:szCs w:val="24"/>
-          <w:lang w:eastAsia="es-AR"/>
-        </w:rPr>
-      </w:pPr>
-      <w:r>
-        <w:rPr>
-          <w:rFonts w:ascii="Verdana" w:eastAsia="Times New Roman" w:hAnsi="Verdana" w:cs="Times New Roman"/>
-          <w:color w:val="000000"/>
-          <w:sz w:val="24"/>
-          <w:szCs w:val="24"/>
-          <w:lang w:eastAsia="es-AR"/>
-        </w:rPr>
-        <w:t>La entrega de las llaves de la propiedad deberá justificarla el locatario con documento escrito emanado del locador, no admitiéndose otro medio de prueba.</w:t>
-      </w:r>
-    </w:p>
-    <w:p>
-      <w:pPr>
-        <w:spacing w:after="0" w:line="240" w:lineRule="auto"/>
-        <w:ind w:left="105" w:right="105"/>
-        <w:jc w:val="both"/>
-        <w:rPr>
-          <w:rFonts w:ascii="Verdana" w:eastAsia="Times New Roman" w:hAnsi="Verdana" w:cs="Times New Roman"/>
-          <w:color w:val="000000"/>
-          <w:sz w:val="24"/>
-          <w:szCs w:val="24"/>
-          <w:lang w:eastAsia="es-AR"/>
-        </w:rPr>
-      </w:pPr>
-      <w:r>
-        <w:rPr>
-          <w:rFonts w:ascii="Verdana" w:eastAsia="Times New Roman" w:hAnsi="Verdana" w:cs="Times New Roman"/>
-          <w:b/>
-          <w:bCs/>
-          <w:color w:val="000000"/>
-          <w:sz w:val="24"/>
-          <w:szCs w:val="24"/>
-          <w:lang w:eastAsia="es-AR"/>
-        </w:rPr>
-        <w:t>Decimocuarta: resolución anticipada</w:t>
-      </w:r>
-    </w:p>
-    <w:p>
-      <w:pPr>
-        <w:spacing w:after="0" w:line="240" w:lineRule="auto"/>
-        <w:ind w:left="105" w:right="105" w:firstLine="105"/>
-        <w:jc w:val="both"/>
-        <w:rPr>
-          <w:rFonts w:ascii="Verdana" w:eastAsia="Times New Roman" w:hAnsi="Verdana" w:cs="Times New Roman"/>
-          <w:color w:val="000000"/>
-          <w:sz w:val="24"/>
-          <w:szCs w:val="24"/>
-          <w:lang w:eastAsia="es-AR"/>
-        </w:rPr>
-      </w:pPr>
-      <w:r>
-        <w:rPr>
-          <w:rFonts w:ascii="Verdana" w:eastAsia="Times New Roman" w:hAnsi="Verdana" w:cs="Times New Roman"/>
-          <w:color w:val="000000"/>
-          <w:sz w:val="24"/>
-          <w:szCs w:val="24"/>
-          <w:lang w:eastAsia="es-AR"/>
-        </w:rPr>
-        <w:t>El contrato de locación puede ser resuelto anticipadamente por el locatario.</w:t>
-      </w:r>
-      <w:r>
-        <w:rPr>
-          <w:rFonts w:ascii="Verdana" w:eastAsia="Times New Roman" w:hAnsi="Verdana" w:cs="Times New Roman"/>
-          <w:color w:val="000000"/>
-          <w:sz w:val="24"/>
-          <w:szCs w:val="24"/>
-          <w:lang w:eastAsia="es-AR"/>
-        </w:rPr>
-        <w:t xml:space="preserve"> </w:t>
-      </w:r>
-    </w:p>
-    <w:p>
-      <w:pPr>
-        <w:spacing w:after="0" w:line="240" w:lineRule="auto"/>
-        <w:ind w:left="105" w:right="105"/>
-        <w:jc w:val="both"/>
-        <w:rPr>
-          <w:rFonts w:ascii="Verdana" w:eastAsia="Times New Roman" w:hAnsi="Verdana" w:cs="Times New Roman"/>
-          <w:color w:val="000000"/>
-          <w:sz w:val="24"/>
-          <w:szCs w:val="24"/>
-          <w:lang w:eastAsia="es-AR"/>
-        </w:rPr>
-      </w:pPr>
-      <w:r>
-        <w:rPr>
-          <w:rFonts w:ascii="Verdana" w:eastAsia="Times New Roman" w:hAnsi="Verdana" w:cs="Times New Roman"/>
-          <w:b/>
-          <w:bCs/>
-          <w:color w:val="000000"/>
-          <w:sz w:val="24"/>
-          <w:szCs w:val="24"/>
-          <w:lang w:eastAsia="es-AR"/>
-        </w:rPr>
-        <w:t>Decimoquinta</w:t>
-      </w:r>
-    </w:p>
-    <w:p>
-      <w:pPr>
-        <w:spacing w:after="0" w:line="240" w:lineRule="auto"/>
-        <w:ind w:left="105" w:right="105" w:firstLine="105"/>
-        <w:jc w:val="both"/>
-        <w:rPr>
-          <w:rFonts w:ascii="Verdana" w:eastAsia="Times New Roman" w:hAnsi="Verdana" w:cs="Times New Roman"/>
-          <w:color w:val="000000"/>
-          <w:sz w:val="24"/>
-          <w:szCs w:val="24"/>
-          <w:lang w:eastAsia="es-AR"/>
-        </w:rPr>
-      </w:pPr>
-      <w:r>
-        <w:rPr>
-          <w:rFonts w:ascii="Verdana" w:eastAsia="Times New Roman" w:hAnsi="Verdana" w:cs="Times New Roman"/>
-          <w:color w:val="000000"/>
-          <w:sz w:val="24"/>
-          <w:szCs w:val="24"/>
-          <w:lang w:eastAsia="es-AR"/>
-        </w:rPr>
-        <w:t>A fin de garantizar el fiel cumplimiento de este contrato y de todas las obligaciones contraídas por el locatario</w:t>
-      </w:r>
-      <w:r>
-        <w:rPr>
-          <w:rFonts w:ascii="Verdana" w:eastAsia="Times New Roman" w:hAnsi="Verdana" w:cs="Times New Roman"/>
-          <w:color w:val="000000"/>
-          <w:sz w:val="24"/>
-          <w:szCs w:val="24"/>
-          <w:lang w:eastAsia="es-AR"/>
-        </w:rPr>
-        <w:t>.</w:t>
-      </w:r>
-    </w:p>
-    <w:p>
-      <w:pPr>
-        <w:spacing w:after="0" w:line="240" w:lineRule="auto"/>
-        <w:ind w:left="105" w:right="105"/>
-        <w:jc w:val="both"/>
-        <w:rPr>
-          <w:rFonts w:ascii="Verdana" w:eastAsia="Times New Roman" w:hAnsi="Verdana" w:cs="Times New Roman"/>
-          <w:color w:val="000000"/>
-          <w:sz w:val="24"/>
-          <w:szCs w:val="24"/>
-          <w:lang w:eastAsia="es-AR"/>
-        </w:rPr>
-      </w:pPr>
-      <w:r>
-        <w:rPr>
-          <w:rFonts w:ascii="Verdana" w:eastAsia="Times New Roman" w:hAnsi="Verdana" w:cs="Times New Roman"/>
-          <w:b/>
-          <w:bCs/>
-          <w:color w:val="000000"/>
-          <w:sz w:val="24"/>
-          <w:szCs w:val="24"/>
-          <w:lang w:eastAsia="es-AR"/>
-        </w:rPr>
-        <w:t>Decimosexta</w:t>
-      </w:r>
-    </w:p>
-    <w:p>
-      <w:pPr>
-        <w:spacing w:after="0" w:line="240" w:lineRule="auto"/>
-        <w:ind w:left="105" w:right="105" w:firstLine="105"/>
-        <w:jc w:val="both"/>
-        <w:rPr>
-          <w:rFonts w:ascii="Verdana" w:eastAsia="Times New Roman" w:hAnsi="Verdana" w:cs="Times New Roman"/>
-          <w:color w:val="000000"/>
-          <w:sz w:val="24"/>
-          <w:szCs w:val="24"/>
-          <w:lang w:eastAsia="es-AR"/>
-        </w:rPr>
-      </w:pPr>
-      <w:r>
-        <w:rPr>
-          <w:rFonts w:ascii="Verdana" w:eastAsia="Times New Roman" w:hAnsi="Verdana" w:cs="Times New Roman"/>
-          <w:color w:val="000000"/>
-          <w:sz w:val="24"/>
-          <w:szCs w:val="24"/>
-          <w:lang w:eastAsia="es-AR"/>
-        </w:rPr>
-        <w:t xml:space="preserve">…………………, con </w:t>
-      </w:r>
-      <w:r>
-        <w:rPr>
-          <w:rFonts w:ascii="Verdana" w:eastAsia="Times New Roman" w:hAnsi="Verdana" w:cs="Times New Roman"/>
-          <w:color w:val="000000"/>
-          <w:sz w:val="24"/>
-          <w:szCs w:val="24"/>
-          <w:lang w:eastAsia="es-AR"/>
-        </w:rPr>
-        <w:t>CUIT</w:t>
-      </w:r>
-      <w:r>
-        <w:rPr>
-          <w:rFonts w:ascii="Verdana" w:eastAsia="Times New Roman" w:hAnsi="Verdana" w:cs="Times New Roman"/>
-          <w:color w:val="000000"/>
-          <w:sz w:val="24"/>
-          <w:szCs w:val="24"/>
-          <w:lang w:eastAsia="es-AR"/>
-        </w:rPr>
-        <w:t xml:space="preserve"> </w:t>
-      </w:r>
-      <w:proofErr w:type="spellStart"/>
-      <w:r>
-        <w:rPr>
-          <w:rFonts w:ascii="Verdana" w:eastAsia="Times New Roman" w:hAnsi="Verdana" w:cs="Times New Roman"/>
-          <w:color w:val="000000"/>
-          <w:sz w:val="24"/>
-          <w:szCs w:val="24"/>
-          <w:lang w:eastAsia="es-AR"/>
-        </w:rPr>
-        <w:t>Nº</w:t>
-      </w:r>
-      <w:proofErr w:type="spellEnd"/>
-      <w:r>
-        <w:rPr>
-          <w:rFonts w:ascii="Verdana" w:eastAsia="Times New Roman" w:hAnsi="Verdana" w:cs="Times New Roman"/>
-          <w:color w:val="000000"/>
-          <w:sz w:val="24"/>
-          <w:szCs w:val="24"/>
-          <w:lang w:eastAsia="es-AR"/>
-        </w:rPr>
-        <w:t xml:space="preserve"> …………………, con domicilio en la calle …………………, correo electrónico: …………………@…………………, para lo cual ofrece …………………, se constituye en fiador, liso, llano y principal pagador, con expresa renuncia a los beneficios de división y excusión, por el cumplimiento de todas las obligaciones contraídas en el presente, y garantiza igualmente el pago de los honorarios y gastos de los juicios que se promuevan contra el locatario por desalojo, posesión judicial, daños y perjuicios, desperfectos y cobro de alquileres. La fianza </w:t>
-      </w:r>
+          <w:u w:val="single"/>
+          <w:lang w:eastAsia="es-AR"/>
+        </w:rPr>
+      </w:pPr>
       <w:r>
         <w:rPr>
           <w:rFonts w:ascii="Verdana" w:eastAsia="Times New Roman" w:hAnsi="Verdana" w:cs="Times New Roman"/>
@@ -2032,51 +2565,17 @@
           <w:lang w:eastAsia="es-AR"/>
         </w:rPr>
         <w:lastRenderedPageBreak/>
-        <w:t>subsistirá aun vencido el término del contrato y hasta tanto el locatario permanezca en la propiedad, comprometiéndose el fiador a pagar los alquileres a la simple presentación de los recibos, si el locatario no lo hiciera en las fechas pactadas. Si el locatario se atrasa en el pago del alquiler, el hecho de no dar aviso al fiador ni demandarlo no importa prórroga del plazo al locatario ni al fiador, ni extingue la fianza.</w:t>
-      </w:r>
-    </w:p>
-    <w:p>
-      <w:pPr>
-        <w:spacing w:before="80" w:after="105" w:line="240" w:lineRule="auto"/>
-        <w:ind w:left="105" w:right="105" w:firstLine="105"/>
-        <w:jc w:val="both"/>
-        <w:rPr>
-          <w:rFonts w:ascii="Verdana" w:eastAsia="Times New Roman" w:hAnsi="Verdana" w:cs="Times New Roman"/>
-          <w:color w:val="000000"/>
-          <w:sz w:val="24"/>
-          <w:szCs w:val="24"/>
-          <w:lang w:eastAsia="es-AR"/>
-        </w:rPr>
-      </w:pPr>
-      <w:r>
-        <w:rPr>
-          <w:rFonts w:ascii="Verdana" w:eastAsia="Times New Roman" w:hAnsi="Verdana" w:cs="Times New Roman"/>
-          <w:color w:val="000000"/>
-          <w:sz w:val="24"/>
-          <w:szCs w:val="24"/>
-          <w:lang w:eastAsia="es-AR"/>
-        </w:rPr>
-        <w:t xml:space="preserve">A fin de garantizar el fiel cumplimiento de este contrato y de todas las obligaciones contraídas por el locatario, el garante que se constituye en liso y llano pagador, garante y fiador, acompaña como garantía su propiedad sita en la calle …………………, </w:t>
-      </w:r>
-      <w:r>
-        <w:rPr>
-          <w:rFonts w:ascii="Verdana" w:eastAsia="Times New Roman" w:hAnsi="Verdana" w:cs="Times New Roman"/>
-          <w:color w:val="000000"/>
-          <w:sz w:val="24"/>
-          <w:szCs w:val="24"/>
-          <w:lang w:eastAsia="es-AR"/>
-        </w:rPr>
-        <w:t>CURUZU CUATIA, CORRIENTES</w:t>
-      </w:r>
-      <w:r>
-        <w:rPr>
-          <w:rFonts w:ascii="Verdana" w:eastAsia="Times New Roman" w:hAnsi="Verdana" w:cs="Times New Roman"/>
-          <w:color w:val="000000"/>
-          <w:sz w:val="24"/>
-          <w:szCs w:val="24"/>
-          <w:lang w:eastAsia="es-AR"/>
-        </w:rPr>
-        <w:t>, nomenclatura catastral …………………</w:t>
+        <w:t>A fin de garantizar el fiel cumplimiento de este contrato y de todas las obligaciones contraídas por el locatario, el garante que se constituye en liso y llano pagado</w:t>
+      </w:r>
+      <w:r>
+        <w:rPr>
+          <w:rFonts w:ascii="Verdana" w:eastAsia="Times New Roman" w:hAnsi="Verdana" w:cs="Times New Roman"/>
+          <w:color w:val="000000"/>
+          <w:sz w:val="24"/>
+          <w:szCs w:val="24"/>
+          <w:lang w:eastAsia="es-AR"/>
+        </w:rPr>
+        <w:t>r de todas las obligaciones pendientes de pago.</w:t>
       </w:r>
     </w:p>
     <w:p>
@@ -2313,7 +2812,7 @@
 </file>
 
 <file path=word/styles.xml><?xml version="1.0" encoding="utf-8"?>
-<w:styles xmlns:mc="http://schemas.openxmlformats.org/markup-compatibility/2006" xmlns:r="http://schemas.openxmlformats.org/officeDocument/2006/relationships" xmlns:w="http://schemas.openxmlformats.org/wordprocessingml/2006/main" xmlns:w14="http://schemas.microsoft.com/office/word/2010/wordml" xmlns:w15="http://schemas.microsoft.com/office/word/2012/wordml" xmlns:w16cex="http://schemas.microsoft.com/office/word/2018/wordml/cex" xmlns:w16cid="http://schemas.microsoft.com/office/word/2016/wordml/cid" xmlns:w16="http://schemas.microsoft.com/office/word/2018/wordml" xmlns:w16sdtdh="http://schemas.microsoft.com/office/word/2020/wordml/sdtdatahash" xmlns:w16se="http://schemas.microsoft.com/office/word/2015/wordml/symex" mc:Ignorable="w14 w15 w16se w16cid w16 w16cex w16sdtdh">
+<w:styles xmlns:mc="http://schemas.openxmlformats.org/markup-compatibility/2006" xmlns:r="http://schemas.openxmlformats.org/officeDocument/2006/relationships" xmlns:w="http://schemas.openxmlformats.org/wordprocessingml/2006/main" xmlns:w14="http://schemas.microsoft.com/office/word/2010/wordml" xmlns:w15="http://schemas.microsoft.com/office/word/2012/wordml" xmlns:w16cid="http://schemas.microsoft.com/office/word/2016/wordml/cid" xmlns:w16se="http://schemas.microsoft.com/office/word/2015/wordml/symex" mc:Ignorable="w14 w15 w16se w16cid">
   <w:docDefaults>
     <w:rPrDefault>
       <w:rPr>
@@ -2329,7 +2828,7 @@
       </w:pPr>
     </w:pPrDefault>
   </w:docDefaults>
-  <w:latentStyles w:defLockedState="0" w:defUIPriority="99" w:defSemiHidden="0" w:defUnhideWhenUsed="0" w:defQFormat="0" w:count="376">
+  <w:latentStyles w:defLockedState="0" w:defUIPriority="99" w:defSemiHidden="0" w:defUnhideWhenUsed="0" w:defQFormat="0" w:count="375">
     <w:lsdException w:name="Normal" w:uiPriority="0" w:qFormat="1"/>
     <w:lsdException w:name="heading 1" w:uiPriority="9" w:qFormat="1"/>
     <w:lsdException w:name="heading 2" w:semiHidden="1" w:uiPriority="9" w:unhideWhenUsed="1" w:qFormat="1"/>
@@ -2705,7 +3204,6 @@
     <w:lsdException w:name="Smart Hyperlink" w:semiHidden="1" w:unhideWhenUsed="1"/>
     <w:lsdException w:name="Hashtag" w:semiHidden="1" w:unhideWhenUsed="1"/>
     <w:lsdException w:name="Unresolved Mention" w:semiHidden="1" w:unhideWhenUsed="1"/>
-    <w:lsdException w:name="Smart Link" w:semiHidden="1" w:unhideWhenUsed="1"/>
   </w:latentStyles>
   <w:style w:type="paragraph" w:default="1" w:styleId="Normal">
     <w:name w:val="Normal"/>

</xml_diff>

<commit_message>
Ruta de guardado correctamente configurada, modelo de contrato marcado al 80%
</commit_message>
<xml_diff>
--- a/src/docs/modelo.docx
+++ b/src/docs/modelo.docx
@@ -1,6 +1,6 @@
 
 <file path=word/document.xml><?xml version="1.0" encoding="utf-8"?>
-<w:document xmlns:wpc="http://schemas.microsoft.com/office/word/2010/wordprocessingCanvas" xmlns:cx="http://schemas.microsoft.com/office/drawing/2014/chartex" xmlns:cx1="http://schemas.microsoft.com/office/drawing/2015/9/8/chartex" xmlns:cx2="http://schemas.microsoft.com/office/drawing/2015/10/21/chartex" xmlns:cx3="http://schemas.microsoft.com/office/drawing/2016/5/9/chartex" xmlns:cx4="http://schemas.microsoft.com/office/drawing/2016/5/10/chartex" xmlns:cx5="http://schemas.microsoft.com/office/drawing/2016/5/11/chartex" xmlns:cx6="http://schemas.microsoft.com/office/drawing/2016/5/12/chartex" xmlns:cx7="http://schemas.microsoft.com/office/drawing/2016/5/13/chartex" xmlns:cx8="http://schemas.microsoft.com/office/drawing/2016/5/14/chartex" xmlns:mc="http://schemas.openxmlformats.org/markup-compatibility/2006" xmlns:aink="http://schemas.microsoft.com/office/drawing/2016/ink" xmlns:am3d="http://schemas.microsoft.com/office/drawing/2017/model3d" xmlns:o="urn:schemas-microsoft-com:office:office" xmlns:r="http://schemas.openxmlformats.org/officeDocument/2006/relationships" xmlns:m="http://schemas.openxmlformats.org/officeDocument/2006/math" xmlns:v="urn:schemas-microsoft-com:vml" xmlns:wp14="http://schemas.microsoft.com/office/word/2010/wordprocessingDrawing" xmlns:wp="http://schemas.openxmlformats.org/drawingml/2006/wordprocessingDrawing" xmlns:w10="urn:schemas-microsoft-com:office:word" xmlns:w="http://schemas.openxmlformats.org/wordprocessingml/2006/main" xmlns:w14="http://schemas.microsoft.com/office/word/2010/wordml" xmlns:w15="http://schemas.microsoft.com/office/word/2012/wordml" xmlns:w16cid="http://schemas.microsoft.com/office/word/2016/wordml/cid" xmlns:w16se="http://schemas.microsoft.com/office/word/2015/wordml/symex" xmlns:wpg="http://schemas.microsoft.com/office/word/2010/wordprocessingGroup" xmlns:wpi="http://schemas.microsoft.com/office/word/2010/wordprocessingInk" xmlns:wne="http://schemas.microsoft.com/office/word/2006/wordml" xmlns:wps="http://schemas.microsoft.com/office/word/2010/wordprocessingShape" mc:Ignorable="w14 w15 w16se w16cid wp14">
+<w:document xmlns:wpc="http://schemas.microsoft.com/office/word/2010/wordprocessingCanvas" xmlns:cx="http://schemas.microsoft.com/office/drawing/2014/chartex" xmlns:cx1="http://schemas.microsoft.com/office/drawing/2015/9/8/chartex" xmlns:cx2="http://schemas.microsoft.com/office/drawing/2015/10/21/chartex" xmlns:cx3="http://schemas.microsoft.com/office/drawing/2016/5/9/chartex" xmlns:cx4="http://schemas.microsoft.com/office/drawing/2016/5/10/chartex" xmlns:cx5="http://schemas.microsoft.com/office/drawing/2016/5/11/chartex" xmlns:cx6="http://schemas.microsoft.com/office/drawing/2016/5/12/chartex" xmlns:cx7="http://schemas.microsoft.com/office/drawing/2016/5/13/chartex" xmlns:cx8="http://schemas.microsoft.com/office/drawing/2016/5/14/chartex" xmlns:mc="http://schemas.openxmlformats.org/markup-compatibility/2006" xmlns:aink="http://schemas.microsoft.com/office/drawing/2016/ink" xmlns:am3d="http://schemas.microsoft.com/office/drawing/2017/model3d" xmlns:o="urn:schemas-microsoft-com:office:office" xmlns:oel="http://schemas.microsoft.com/office/2019/extlst" xmlns:r="http://schemas.openxmlformats.org/officeDocument/2006/relationships" xmlns:m="http://schemas.openxmlformats.org/officeDocument/2006/math" xmlns:v="urn:schemas-microsoft-com:vml" xmlns:wp14="http://schemas.microsoft.com/office/word/2010/wordprocessingDrawing" xmlns:wp="http://schemas.openxmlformats.org/drawingml/2006/wordprocessingDrawing" xmlns:w10="urn:schemas-microsoft-com:office:word" xmlns:w="http://schemas.openxmlformats.org/wordprocessingml/2006/main" xmlns:w14="http://schemas.microsoft.com/office/word/2010/wordml" xmlns:w15="http://schemas.microsoft.com/office/word/2012/wordml" xmlns:w16cex="http://schemas.microsoft.com/office/word/2018/wordml/cex" xmlns:w16cid="http://schemas.microsoft.com/office/word/2016/wordml/cid" xmlns:w16="http://schemas.microsoft.com/office/word/2018/wordml" xmlns:w16sdtdh="http://schemas.microsoft.com/office/word/2020/wordml/sdtdatahash" xmlns:w16se="http://schemas.microsoft.com/office/word/2015/wordml/symex" xmlns:wpg="http://schemas.microsoft.com/office/word/2010/wordprocessingGroup" xmlns:wpi="http://schemas.microsoft.com/office/word/2010/wordprocessingInk" xmlns:wne="http://schemas.microsoft.com/office/word/2006/wordml" xmlns:wps="http://schemas.microsoft.com/office/word/2010/wordprocessingShape" mc:Ignorable="w14 w15 w16se w16cid w16 w16cex w16sdtdh wp14">
   <w:body>
     <w:p>
       <w:pPr>
@@ -61,17 +61,7 @@
           <w:szCs w:val="24"/>
           <w:lang w:eastAsia="es-AR"/>
         </w:rPr>
-        <w:t xml:space="preserve">de </w:t>
-      </w:r>
-      <w:r>
-        <w:rPr>
-          <w:rFonts w:ascii="Verdana" w:eastAsia="Times New Roman" w:hAnsi="Verdana" w:cs="Times New Roman"/>
-          <w:color w:val="000000"/>
-          <w:sz w:val="24"/>
-          <w:szCs w:val="24"/>
-          <w:lang w:eastAsia="es-AR"/>
-        </w:rPr>
-        <w:t>CURUZU CUATIA</w:t>
+        <w:t>de CURUZU CUATIA</w:t>
       </w:r>
       <w:r>
         <w:rPr>
@@ -263,7 +253,27 @@
           <w:szCs w:val="24"/>
           <w:lang w:eastAsia="es-AR"/>
         </w:rPr>
-        <w:t xml:space="preserve">, entre </w:t>
+        <w:t>, entre</w:t>
+      </w:r>
+      <w:r>
+        <w:rPr>
+          <w:rFonts w:ascii="Verdana" w:eastAsia="Times New Roman" w:hAnsi="Verdana" w:cs="Times New Roman"/>
+          <w:color w:val="000000"/>
+          <w:sz w:val="24"/>
+          <w:szCs w:val="24"/>
+          <w:lang w:eastAsia="es-AR"/>
+        </w:rPr>
+        <w:t xml:space="preserve"> SR.</w:t>
+      </w:r>
+      <w:r>
+        <w:rPr>
+          <w:rFonts w:ascii="Verdana" w:eastAsia="Times New Roman" w:hAnsi="Verdana" w:cs="Times New Roman"/>
+          <w:color w:val="000000"/>
+          <w:sz w:val="24"/>
+          <w:szCs w:val="24"/>
+          <w:lang w:eastAsia="es-AR"/>
+        </w:rPr>
+        <w:t xml:space="preserve"> </w:t>
       </w:r>
       <w:r>
         <w:rPr>
@@ -283,9 +293,58 @@
           <w:szCs w:val="24"/>
           <w:lang w:eastAsia="es-AR"/>
         </w:rPr>
-        <w:t xml:space="preserve">, con DNI </w:t>
-      </w:r>
-      <w:proofErr w:type="spellStart"/>
+        <w:t>, con DNI Nº</w:t>
+      </w:r>
+      <w:r>
+        <w:rPr>
+          <w:rFonts w:ascii="Verdana" w:eastAsia="Times New Roman" w:hAnsi="Verdana" w:cs="Times New Roman"/>
+          <w:color w:val="000000"/>
+          <w:sz w:val="24"/>
+          <w:szCs w:val="24"/>
+          <w:lang w:eastAsia="es-AR"/>
+        </w:rPr>
+        <w:t xml:space="preserve"> 6.233.226 y CUIT 20062332264</w:t>
+      </w:r>
+      <w:r>
+        <w:rPr>
+          <w:rFonts w:ascii="Verdana" w:eastAsia="Times New Roman" w:hAnsi="Verdana" w:cs="Times New Roman"/>
+          <w:color w:val="000000"/>
+          <w:sz w:val="24"/>
+          <w:szCs w:val="24"/>
+          <w:lang w:eastAsia="es-AR"/>
+        </w:rPr>
+        <w:t xml:space="preserve">, con domicilio </w:t>
+      </w:r>
+      <w:r>
+        <w:rPr>
+          <w:rFonts w:ascii="Verdana" w:eastAsia="Times New Roman" w:hAnsi="Verdana" w:cs="Times New Roman"/>
+          <w:color w:val="000000"/>
+          <w:sz w:val="24"/>
+          <w:szCs w:val="24"/>
+          <w:lang w:eastAsia="es-AR"/>
+        </w:rPr>
+        <w:t>en</w:t>
+      </w:r>
+      <w:r>
+        <w:rPr>
+          <w:rFonts w:ascii="Verdana" w:eastAsia="Times New Roman" w:hAnsi="Verdana" w:cs="Times New Roman"/>
+          <w:color w:val="000000"/>
+          <w:sz w:val="24"/>
+          <w:szCs w:val="24"/>
+          <w:lang w:eastAsia="es-AR"/>
+        </w:rPr>
+        <w:t xml:space="preserve"> la calle</w:t>
+      </w:r>
+      <w:r>
+        <w:rPr>
+          <w:rFonts w:ascii="Verdana" w:eastAsia="Times New Roman" w:hAnsi="Verdana" w:cs="Times New Roman"/>
+          <w:color w:val="000000"/>
+          <w:sz w:val="24"/>
+          <w:szCs w:val="24"/>
+          <w:lang w:eastAsia="es-AR"/>
+        </w:rPr>
+        <w:t xml:space="preserve"> Juan de Vera </w:t>
+      </w:r>
       <w:r>
         <w:rPr>
           <w:rFonts w:ascii="Verdana" w:eastAsia="Times New Roman" w:hAnsi="Verdana" w:cs="Times New Roman"/>
@@ -296,58 +355,186 @@
         </w:rPr>
         <w:t>Nº</w:t>
       </w:r>
-      <w:proofErr w:type="spellEnd"/>
-      <w:r>
-        <w:rPr>
-          <w:rFonts w:ascii="Verdana" w:eastAsia="Times New Roman" w:hAnsi="Verdana" w:cs="Times New Roman"/>
-          <w:color w:val="000000"/>
-          <w:sz w:val="24"/>
-          <w:szCs w:val="24"/>
-          <w:lang w:eastAsia="es-AR"/>
-        </w:rPr>
-        <w:t xml:space="preserve"> 6.233.226 y CUIT 20062332264</w:t>
-      </w:r>
-      <w:r>
-        <w:rPr>
-          <w:rFonts w:ascii="Verdana" w:eastAsia="Times New Roman" w:hAnsi="Verdana" w:cs="Times New Roman"/>
-          <w:color w:val="000000"/>
-          <w:sz w:val="24"/>
-          <w:szCs w:val="24"/>
-          <w:lang w:eastAsia="es-AR"/>
-        </w:rPr>
-        <w:t xml:space="preserve">, con domicilio </w:t>
-      </w:r>
-      <w:r>
-        <w:rPr>
-          <w:rFonts w:ascii="Verdana" w:eastAsia="Times New Roman" w:hAnsi="Verdana" w:cs="Times New Roman"/>
-          <w:color w:val="000000"/>
-          <w:sz w:val="24"/>
-          <w:szCs w:val="24"/>
-          <w:lang w:eastAsia="es-AR"/>
-        </w:rPr>
-        <w:t>en</w:t>
-      </w:r>
-      <w:r>
-        <w:rPr>
-          <w:rFonts w:ascii="Verdana" w:eastAsia="Times New Roman" w:hAnsi="Verdana" w:cs="Times New Roman"/>
-          <w:color w:val="000000"/>
-          <w:sz w:val="24"/>
-          <w:szCs w:val="24"/>
-          <w:lang w:eastAsia="es-AR"/>
-        </w:rPr>
-        <w:t xml:space="preserve"> la calle</w:t>
-      </w:r>
-      <w:r>
-        <w:rPr>
-          <w:rFonts w:ascii="Verdana" w:eastAsia="Times New Roman" w:hAnsi="Verdana" w:cs="Times New Roman"/>
-          <w:color w:val="000000"/>
-          <w:sz w:val="24"/>
-          <w:szCs w:val="24"/>
-          <w:lang w:eastAsia="es-AR"/>
-        </w:rPr>
-        <w:t xml:space="preserve"> Juan de Vera </w:t>
-      </w:r>
-      <w:proofErr w:type="spellStart"/>
+      <w:r>
+        <w:rPr>
+          <w:rFonts w:ascii="Verdana" w:eastAsia="Times New Roman" w:hAnsi="Verdana" w:cs="Times New Roman"/>
+          <w:color w:val="000000"/>
+          <w:sz w:val="24"/>
+          <w:szCs w:val="24"/>
+          <w:lang w:eastAsia="es-AR"/>
+        </w:rPr>
+        <w:t xml:space="preserve"> 747</w:t>
+      </w:r>
+      <w:r>
+        <w:rPr>
+          <w:rFonts w:ascii="Verdana" w:eastAsia="Times New Roman" w:hAnsi="Verdana" w:cs="Times New Roman"/>
+          <w:color w:val="000000"/>
+          <w:sz w:val="24"/>
+          <w:szCs w:val="24"/>
+          <w:lang w:eastAsia="es-AR"/>
+        </w:rPr>
+        <w:t xml:space="preserve">, </w:t>
+      </w:r>
+      <w:r>
+        <w:rPr>
+          <w:rFonts w:ascii="Verdana" w:eastAsia="Times New Roman" w:hAnsi="Verdana" w:cs="Times New Roman"/>
+          <w:color w:val="000000"/>
+          <w:sz w:val="24"/>
+          <w:szCs w:val="24"/>
+          <w:lang w:eastAsia="es-AR"/>
+        </w:rPr>
+        <w:t>Curuzu Cuatia, Corrientes</w:t>
+      </w:r>
+      <w:r>
+        <w:rPr>
+          <w:rFonts w:ascii="Verdana" w:eastAsia="Times New Roman" w:hAnsi="Verdana" w:cs="Times New Roman"/>
+          <w:color w:val="000000"/>
+          <w:sz w:val="24"/>
+          <w:szCs w:val="24"/>
+          <w:lang w:eastAsia="es-AR"/>
+        </w:rPr>
+        <w:t xml:space="preserve">, como </w:t>
+      </w:r>
+      <w:r>
+        <w:rPr>
+          <w:rFonts w:ascii="Verdana" w:eastAsia="Times New Roman" w:hAnsi="Verdana" w:cs="Times New Roman"/>
+          <w:color w:val="000000"/>
+          <w:sz w:val="24"/>
+          <w:szCs w:val="24"/>
+          <w:lang w:eastAsia="es-AR"/>
+        </w:rPr>
+        <w:t>EL LOCADOR</w:t>
+      </w:r>
+      <w:r>
+        <w:rPr>
+          <w:rFonts w:ascii="Verdana" w:eastAsia="Times New Roman" w:hAnsi="Verdana" w:cs="Times New Roman"/>
+          <w:color w:val="000000"/>
+          <w:sz w:val="24"/>
+          <w:szCs w:val="24"/>
+          <w:lang w:eastAsia="es-AR"/>
+        </w:rPr>
+        <w:t xml:space="preserve"> del inmueble objeto del presente contrato, por una parte, y</w:t>
+      </w:r>
+      <w:r>
+        <w:rPr>
+          <w:rFonts w:ascii="Verdana" w:eastAsia="Times New Roman" w:hAnsi="Verdana" w:cs="Times New Roman"/>
+          <w:color w:val="000000"/>
+          <w:sz w:val="24"/>
+          <w:szCs w:val="24"/>
+          <w:lang w:eastAsia="es-AR"/>
+        </w:rPr>
+        <w:t xml:space="preserve"> el [HINQ]</w:t>
+      </w:r>
+      <w:r>
+        <w:rPr>
+          <w:rFonts w:ascii="Verdana" w:eastAsia="Times New Roman" w:hAnsi="Verdana" w:cs="Times New Roman"/>
+          <w:color w:val="000000"/>
+          <w:sz w:val="24"/>
+          <w:szCs w:val="24"/>
+          <w:lang w:eastAsia="es-AR"/>
+        </w:rPr>
+        <w:t xml:space="preserve"> </w:t>
+      </w:r>
+      <w:r>
+        <w:rPr>
+          <w:rFonts w:ascii="Verdana" w:eastAsia="Times New Roman" w:hAnsi="Verdana" w:cs="Times New Roman"/>
+          <w:color w:val="000000"/>
+          <w:sz w:val="24"/>
+          <w:szCs w:val="24"/>
+          <w:lang w:eastAsia="es-AR"/>
+        </w:rPr>
+        <w:t>[INQUILINO]</w:t>
+      </w:r>
+      <w:r>
+        <w:rPr>
+          <w:rFonts w:ascii="Verdana" w:eastAsia="Times New Roman" w:hAnsi="Verdana" w:cs="Times New Roman"/>
+          <w:color w:val="000000"/>
+          <w:sz w:val="24"/>
+          <w:szCs w:val="24"/>
+          <w:lang w:eastAsia="es-AR"/>
+        </w:rPr>
+        <w:t xml:space="preserve">, con </w:t>
+      </w:r>
+      <w:r>
+        <w:rPr>
+          <w:rFonts w:ascii="Verdana" w:eastAsia="Times New Roman" w:hAnsi="Verdana" w:cs="Times New Roman"/>
+          <w:color w:val="000000"/>
+          <w:sz w:val="24"/>
+          <w:szCs w:val="24"/>
+          <w:lang w:eastAsia="es-AR"/>
+        </w:rPr>
+        <w:t>CUIT</w:t>
+      </w:r>
+      <w:r>
+        <w:rPr>
+          <w:rFonts w:ascii="Verdana" w:eastAsia="Times New Roman" w:hAnsi="Verdana" w:cs="Times New Roman"/>
+          <w:color w:val="000000"/>
+          <w:sz w:val="24"/>
+          <w:szCs w:val="24"/>
+          <w:lang w:eastAsia="es-AR"/>
+        </w:rPr>
+        <w:t xml:space="preserve"> Nº </w:t>
+      </w:r>
+      <w:r>
+        <w:rPr>
+          <w:rFonts w:ascii="Verdana" w:eastAsia="Times New Roman" w:hAnsi="Verdana" w:cs="Times New Roman"/>
+          <w:color w:val="000000"/>
+          <w:sz w:val="24"/>
+          <w:szCs w:val="24"/>
+          <w:lang w:eastAsia="es-AR"/>
+        </w:rPr>
+        <w:t>[</w:t>
+      </w:r>
+      <w:r>
+        <w:rPr>
+          <w:rFonts w:ascii="Verdana" w:eastAsia="Times New Roman" w:hAnsi="Verdana" w:cs="Times New Roman"/>
+          <w:color w:val="000000"/>
+          <w:sz w:val="24"/>
+          <w:szCs w:val="24"/>
+          <w:lang w:eastAsia="es-AR"/>
+        </w:rPr>
+        <w:t>CUIT</w:t>
+      </w:r>
+      <w:r>
+        <w:rPr>
+          <w:rFonts w:ascii="Verdana" w:eastAsia="Times New Roman" w:hAnsi="Verdana" w:cs="Times New Roman"/>
+          <w:color w:val="000000"/>
+          <w:sz w:val="24"/>
+          <w:szCs w:val="24"/>
+          <w:lang w:eastAsia="es-AR"/>
+        </w:rPr>
+        <w:t>]</w:t>
+      </w:r>
+      <w:r>
+        <w:rPr>
+          <w:rFonts w:ascii="Verdana" w:eastAsia="Times New Roman" w:hAnsi="Verdana" w:cs="Times New Roman"/>
+          <w:color w:val="000000"/>
+          <w:sz w:val="24"/>
+          <w:szCs w:val="24"/>
+          <w:lang w:eastAsia="es-AR"/>
+        </w:rPr>
+        <w:t>,</w:t>
+      </w:r>
+      <w:r>
+        <w:rPr>
+          <w:rFonts w:ascii="Verdana" w:eastAsia="Times New Roman" w:hAnsi="Verdana" w:cs="Times New Roman"/>
+          <w:color w:val="000000"/>
+          <w:sz w:val="24"/>
+          <w:szCs w:val="24"/>
+          <w:lang w:eastAsia="es-AR"/>
+        </w:rPr>
+        <w:t xml:space="preserve"> </w:t>
+      </w:r>
+      <w:r>
+        <w:rPr>
+          <w:rFonts w:ascii="Verdana" w:eastAsia="Times New Roman" w:hAnsi="Verdana" w:cs="Times New Roman"/>
+          <w:color w:val="000000"/>
+          <w:sz w:val="24"/>
+          <w:szCs w:val="24"/>
+          <w:lang w:eastAsia="es-AR"/>
+        </w:rPr>
+        <w:t xml:space="preserve">telefono </w:t>
+      </w:r>
       <w:r>
         <w:rPr>
           <w:rFonts w:ascii="Verdana" w:eastAsia="Times New Roman" w:hAnsi="Verdana" w:cs="Times New Roman"/>
@@ -358,202 +545,44 @@
         </w:rPr>
         <w:t>Nº</w:t>
       </w:r>
-      <w:proofErr w:type="spellEnd"/>
-      <w:r>
-        <w:rPr>
-          <w:rFonts w:ascii="Verdana" w:eastAsia="Times New Roman" w:hAnsi="Verdana" w:cs="Times New Roman"/>
-          <w:color w:val="000000"/>
-          <w:sz w:val="24"/>
-          <w:szCs w:val="24"/>
-          <w:lang w:eastAsia="es-AR"/>
-        </w:rPr>
-        <w:t xml:space="preserve"> 747</w:t>
-      </w:r>
-      <w:r>
-        <w:rPr>
-          <w:rFonts w:ascii="Verdana" w:eastAsia="Times New Roman" w:hAnsi="Verdana" w:cs="Times New Roman"/>
-          <w:color w:val="000000"/>
-          <w:sz w:val="24"/>
-          <w:szCs w:val="24"/>
-          <w:lang w:eastAsia="es-AR"/>
-        </w:rPr>
-        <w:t xml:space="preserve">, </w:t>
-      </w:r>
-      <w:proofErr w:type="spellStart"/>
-      <w:r>
-        <w:rPr>
-          <w:rFonts w:ascii="Verdana" w:eastAsia="Times New Roman" w:hAnsi="Verdana" w:cs="Times New Roman"/>
-          <w:color w:val="000000"/>
-          <w:sz w:val="24"/>
-          <w:szCs w:val="24"/>
-          <w:lang w:eastAsia="es-AR"/>
-        </w:rPr>
-        <w:t>Curuzu</w:t>
-      </w:r>
-      <w:proofErr w:type="spellEnd"/>
-      <w:r>
-        <w:rPr>
-          <w:rFonts w:ascii="Verdana" w:eastAsia="Times New Roman" w:hAnsi="Verdana" w:cs="Times New Roman"/>
-          <w:color w:val="000000"/>
-          <w:sz w:val="24"/>
-          <w:szCs w:val="24"/>
-          <w:lang w:eastAsia="es-AR"/>
-        </w:rPr>
-        <w:t xml:space="preserve"> </w:t>
-      </w:r>
-      <w:proofErr w:type="spellStart"/>
-      <w:r>
-        <w:rPr>
-          <w:rFonts w:ascii="Verdana" w:eastAsia="Times New Roman" w:hAnsi="Verdana" w:cs="Times New Roman"/>
-          <w:color w:val="000000"/>
-          <w:sz w:val="24"/>
-          <w:szCs w:val="24"/>
-          <w:lang w:eastAsia="es-AR"/>
-        </w:rPr>
-        <w:t>Cuatia</w:t>
-      </w:r>
-      <w:proofErr w:type="spellEnd"/>
-      <w:r>
-        <w:rPr>
-          <w:rFonts w:ascii="Verdana" w:eastAsia="Times New Roman" w:hAnsi="Verdana" w:cs="Times New Roman"/>
-          <w:color w:val="000000"/>
-          <w:sz w:val="24"/>
-          <w:szCs w:val="24"/>
-          <w:lang w:eastAsia="es-AR"/>
-        </w:rPr>
-        <w:t>, Corrientes</w:t>
-      </w:r>
-      <w:r>
-        <w:rPr>
-          <w:rFonts w:ascii="Verdana" w:eastAsia="Times New Roman" w:hAnsi="Verdana" w:cs="Times New Roman"/>
-          <w:color w:val="000000"/>
-          <w:sz w:val="24"/>
-          <w:szCs w:val="24"/>
-          <w:lang w:eastAsia="es-AR"/>
-        </w:rPr>
-        <w:t xml:space="preserve">, como </w:t>
-      </w:r>
-      <w:r>
-        <w:rPr>
-          <w:rFonts w:ascii="Verdana" w:eastAsia="Times New Roman" w:hAnsi="Verdana" w:cs="Times New Roman"/>
-          <w:color w:val="000000"/>
-          <w:sz w:val="24"/>
-          <w:szCs w:val="24"/>
-          <w:lang w:eastAsia="es-AR"/>
-        </w:rPr>
-        <w:t>EL LOCADOR</w:t>
-      </w:r>
-      <w:r>
-        <w:rPr>
-          <w:rFonts w:ascii="Verdana" w:eastAsia="Times New Roman" w:hAnsi="Verdana" w:cs="Times New Roman"/>
-          <w:color w:val="000000"/>
-          <w:sz w:val="24"/>
-          <w:szCs w:val="24"/>
-          <w:lang w:eastAsia="es-AR"/>
-        </w:rPr>
-        <w:t xml:space="preserve"> del inmueble objeto del presente contrato, por una parte, y </w:t>
-      </w:r>
-      <w:r>
-        <w:rPr>
-          <w:rFonts w:ascii="Verdana" w:eastAsia="Times New Roman" w:hAnsi="Verdana" w:cs="Times New Roman"/>
-          <w:color w:val="000000"/>
-          <w:sz w:val="24"/>
-          <w:szCs w:val="24"/>
-          <w:lang w:eastAsia="es-AR"/>
-        </w:rPr>
-        <w:t>[INQUILINO]</w:t>
-      </w:r>
-      <w:r>
-        <w:rPr>
-          <w:rFonts w:ascii="Verdana" w:eastAsia="Times New Roman" w:hAnsi="Verdana" w:cs="Times New Roman"/>
-          <w:color w:val="000000"/>
-          <w:sz w:val="24"/>
-          <w:szCs w:val="24"/>
-          <w:lang w:eastAsia="es-AR"/>
-        </w:rPr>
-        <w:t xml:space="preserve">, con </w:t>
-      </w:r>
-      <w:r>
-        <w:rPr>
-          <w:rFonts w:ascii="Verdana" w:eastAsia="Times New Roman" w:hAnsi="Verdana" w:cs="Times New Roman"/>
-          <w:color w:val="000000"/>
-          <w:sz w:val="24"/>
-          <w:szCs w:val="24"/>
-          <w:lang w:eastAsia="es-AR"/>
-        </w:rPr>
-        <w:t>CUIT</w:t>
-      </w:r>
-      <w:r>
-        <w:rPr>
-          <w:rFonts w:ascii="Verdana" w:eastAsia="Times New Roman" w:hAnsi="Verdana" w:cs="Times New Roman"/>
-          <w:color w:val="000000"/>
-          <w:sz w:val="24"/>
-          <w:szCs w:val="24"/>
-          <w:lang w:eastAsia="es-AR"/>
-        </w:rPr>
-        <w:t xml:space="preserve"> </w:t>
-      </w:r>
-      <w:proofErr w:type="spellStart"/>
-      <w:r>
-        <w:rPr>
-          <w:rFonts w:ascii="Verdana" w:eastAsia="Times New Roman" w:hAnsi="Verdana" w:cs="Times New Roman"/>
-          <w:color w:val="000000"/>
-          <w:sz w:val="24"/>
-          <w:szCs w:val="24"/>
-          <w:lang w:eastAsia="es-AR"/>
-        </w:rPr>
-        <w:t>Nº</w:t>
-      </w:r>
-      <w:proofErr w:type="spellEnd"/>
-      <w:r>
-        <w:rPr>
-          <w:rFonts w:ascii="Verdana" w:eastAsia="Times New Roman" w:hAnsi="Verdana" w:cs="Times New Roman"/>
-          <w:color w:val="000000"/>
-          <w:sz w:val="24"/>
-          <w:szCs w:val="24"/>
-          <w:lang w:eastAsia="es-AR"/>
-        </w:rPr>
-        <w:t xml:space="preserve"> </w:t>
-      </w:r>
-      <w:r>
-        <w:rPr>
-          <w:rFonts w:ascii="Verdana" w:eastAsia="Times New Roman" w:hAnsi="Verdana" w:cs="Times New Roman"/>
-          <w:color w:val="000000"/>
-          <w:sz w:val="24"/>
-          <w:szCs w:val="24"/>
-          <w:lang w:eastAsia="es-AR"/>
-        </w:rPr>
-        <w:t>[</w:t>
-      </w:r>
-      <w:r>
-        <w:rPr>
-          <w:rFonts w:ascii="Verdana" w:eastAsia="Times New Roman" w:hAnsi="Verdana" w:cs="Times New Roman"/>
-          <w:color w:val="000000"/>
-          <w:sz w:val="24"/>
-          <w:szCs w:val="24"/>
-          <w:lang w:eastAsia="es-AR"/>
-        </w:rPr>
-        <w:t>CUIT</w:t>
-      </w:r>
-      <w:r>
-        <w:rPr>
-          <w:rFonts w:ascii="Verdana" w:eastAsia="Times New Roman" w:hAnsi="Verdana" w:cs="Times New Roman"/>
-          <w:color w:val="000000"/>
-          <w:sz w:val="24"/>
-          <w:szCs w:val="24"/>
-          <w:lang w:eastAsia="es-AR"/>
-        </w:rPr>
-        <w:t>]</w:t>
-      </w:r>
-      <w:r>
-        <w:rPr>
-          <w:rFonts w:ascii="Verdana" w:eastAsia="Times New Roman" w:hAnsi="Verdana" w:cs="Times New Roman"/>
-          <w:color w:val="000000"/>
-          <w:sz w:val="24"/>
-          <w:szCs w:val="24"/>
-          <w:lang w:eastAsia="es-AR"/>
-        </w:rPr>
-        <w:t>, en adelante EL LOCATARIO, por la otra, han convenido en celebrar el presente contrato de locación que se regirá por las siguientes cláusulas.</w:t>
+      <w:r>
+        <w:rPr>
+          <w:rFonts w:ascii="Verdana" w:eastAsia="Times New Roman" w:hAnsi="Verdana" w:cs="Times New Roman"/>
+          <w:color w:val="000000"/>
+          <w:sz w:val="24"/>
+          <w:szCs w:val="24"/>
+          <w:lang w:eastAsia="es-AR"/>
+        </w:rPr>
+        <w:t xml:space="preserve"> [TELEFONO INQUILINO],</w:t>
+      </w:r>
+      <w:r>
+        <w:rPr>
+          <w:rFonts w:ascii="Verdana" w:eastAsia="Times New Roman" w:hAnsi="Verdana" w:cs="Times New Roman"/>
+          <w:color w:val="000000"/>
+          <w:sz w:val="24"/>
+          <w:szCs w:val="24"/>
+          <w:lang w:eastAsia="es-AR"/>
+        </w:rPr>
+        <w:t xml:space="preserve"> en adelante EL LOCATARI</w:t>
+      </w:r>
+      <w:r>
+        <w:rPr>
+          <w:rFonts w:ascii="Verdana" w:eastAsia="Times New Roman" w:hAnsi="Verdana" w:cs="Times New Roman"/>
+          <w:sz w:val="24"/>
+          <w:szCs w:val="24"/>
+          <w:lang w:eastAsia="es-AR"/>
+        </w:rPr>
+        <w:t>[GEN]</w:t>
+      </w:r>
+      <w:r>
+        <w:rPr>
+          <w:rFonts w:ascii="Verdana" w:eastAsia="Times New Roman" w:hAnsi="Verdana" w:cs="Times New Roman"/>
+          <w:color w:val="000000"/>
+          <w:sz w:val="24"/>
+          <w:szCs w:val="24"/>
+          <w:lang w:eastAsia="es-AR"/>
+        </w:rPr>
+        <w:t>, por la otra, han convenido en celebrar el presente contrato de locación que se regirá por las siguientes cláusulas.</w:t>
       </w:r>
     </w:p>
     <w:p>
@@ -823,152 +852,138 @@
           <w:szCs w:val="24"/>
           <w:lang w:eastAsia="es-AR"/>
         </w:rPr>
+        <w:t xml:space="preserve"> (</w:t>
+      </w:r>
+      <w:r>
+        <w:rPr>
+          <w:rFonts w:ascii="Verdana" w:eastAsia="Times New Roman" w:hAnsi="Verdana" w:cs="Times New Roman"/>
+          <w:color w:val="000000"/>
+          <w:sz w:val="24"/>
+          <w:szCs w:val="24"/>
+          <w:lang w:eastAsia="es-AR"/>
+        </w:rPr>
+        <w:t>[</w:t>
+      </w:r>
+      <w:r>
+        <w:rPr>
+          <w:rFonts w:ascii="Verdana" w:eastAsia="Times New Roman" w:hAnsi="Verdana" w:cs="Times New Roman"/>
+          <w:color w:val="000000"/>
+          <w:sz w:val="24"/>
+          <w:szCs w:val="24"/>
+          <w:lang w:eastAsia="es-AR"/>
+        </w:rPr>
+        <w:t>MESES NRO</w:t>
+      </w:r>
+      <w:r>
+        <w:rPr>
+          <w:rFonts w:ascii="Verdana" w:eastAsia="Times New Roman" w:hAnsi="Verdana" w:cs="Times New Roman"/>
+          <w:color w:val="000000"/>
+          <w:sz w:val="24"/>
+          <w:szCs w:val="24"/>
+          <w:lang w:eastAsia="es-AR"/>
+        </w:rPr>
+        <w:t>]</w:t>
+      </w:r>
+      <w:r>
+        <w:rPr>
+          <w:rFonts w:ascii="Verdana" w:eastAsia="Times New Roman" w:hAnsi="Verdana" w:cs="Times New Roman"/>
+          <w:color w:val="000000"/>
+          <w:sz w:val="24"/>
+          <w:szCs w:val="24"/>
+          <w:lang w:eastAsia="es-AR"/>
+        </w:rPr>
+        <w:t xml:space="preserve">) meses, contando desde el día </w:t>
+      </w:r>
+      <w:r>
+        <w:rPr>
+          <w:rFonts w:ascii="Verdana" w:eastAsia="Times New Roman" w:hAnsi="Verdana" w:cs="Times New Roman"/>
+          <w:color w:val="000000"/>
+          <w:sz w:val="24"/>
+          <w:szCs w:val="24"/>
+          <w:lang w:eastAsia="es-AR"/>
+        </w:rPr>
+        <w:t>[</w:t>
+      </w:r>
+      <w:r>
+        <w:rPr>
+          <w:rFonts w:ascii="Verdana" w:eastAsia="Times New Roman" w:hAnsi="Verdana" w:cs="Times New Roman"/>
+          <w:color w:val="000000"/>
+          <w:sz w:val="24"/>
+          <w:szCs w:val="24"/>
+          <w:lang w:eastAsia="es-AR"/>
+        </w:rPr>
+        <w:t>DIA INICIO</w:t>
+      </w:r>
+      <w:r>
+        <w:rPr>
+          <w:rFonts w:ascii="Verdana" w:eastAsia="Times New Roman" w:hAnsi="Verdana" w:cs="Times New Roman"/>
+          <w:color w:val="000000"/>
+          <w:sz w:val="24"/>
+          <w:szCs w:val="24"/>
+          <w:lang w:eastAsia="es-AR"/>
+        </w:rPr>
+        <w:t>]</w:t>
+      </w:r>
+      <w:r>
+        <w:rPr>
+          <w:rFonts w:ascii="Verdana" w:eastAsia="Times New Roman" w:hAnsi="Verdana" w:cs="Times New Roman"/>
+          <w:color w:val="000000"/>
+          <w:sz w:val="24"/>
+          <w:szCs w:val="24"/>
+          <w:lang w:eastAsia="es-AR"/>
+        </w:rPr>
+        <w:t xml:space="preserve"> de </w:t>
+      </w:r>
+      <w:r>
+        <w:rPr>
+          <w:rFonts w:ascii="Verdana" w:eastAsia="Times New Roman" w:hAnsi="Verdana" w:cs="Times New Roman"/>
+          <w:color w:val="000000"/>
+          <w:sz w:val="24"/>
+          <w:szCs w:val="24"/>
+          <w:lang w:eastAsia="es-AR"/>
+        </w:rPr>
+        <w:t>[</w:t>
+      </w:r>
+      <w:r>
+        <w:rPr>
+          <w:rFonts w:ascii="Verdana" w:eastAsia="Times New Roman" w:hAnsi="Verdana" w:cs="Times New Roman"/>
+          <w:color w:val="000000"/>
+          <w:sz w:val="24"/>
+          <w:szCs w:val="24"/>
+          <w:lang w:eastAsia="es-AR"/>
+        </w:rPr>
+        <w:t>MES INICIO</w:t>
+      </w:r>
+      <w:r>
+        <w:rPr>
+          <w:rFonts w:ascii="Verdana" w:eastAsia="Times New Roman" w:hAnsi="Verdana" w:cs="Times New Roman"/>
+          <w:color w:val="000000"/>
+          <w:sz w:val="24"/>
+          <w:szCs w:val="24"/>
+          <w:lang w:eastAsia="es-AR"/>
+        </w:rPr>
+        <w:t>]</w:t>
+      </w:r>
+      <w:r>
+        <w:rPr>
+          <w:rFonts w:ascii="Verdana" w:eastAsia="Times New Roman" w:hAnsi="Verdana" w:cs="Times New Roman"/>
+          <w:color w:val="000000"/>
+          <w:sz w:val="24"/>
+          <w:szCs w:val="24"/>
+          <w:lang w:eastAsia="es-AR"/>
+        </w:rPr>
         <w:t xml:space="preserve"> </w:t>
       </w:r>
-      <w:bookmarkStart w:id="1" w:name="_GoBack"/>
-      <w:r>
-        <w:rPr>
-          <w:rFonts w:ascii="Verdana" w:eastAsia="Times New Roman" w:hAnsi="Verdana" w:cs="Times New Roman"/>
-          <w:color w:val="000000"/>
-          <w:sz w:val="24"/>
-          <w:szCs w:val="24"/>
-          <w:lang w:eastAsia="es-AR"/>
-        </w:rPr>
-        <w:t>(</w:t>
-      </w:r>
-      <w:r>
-        <w:rPr>
-          <w:rFonts w:ascii="Verdana" w:eastAsia="Times New Roman" w:hAnsi="Verdana" w:cs="Times New Roman"/>
-          <w:color w:val="000000"/>
-          <w:sz w:val="24"/>
-          <w:szCs w:val="24"/>
-          <w:lang w:eastAsia="es-AR"/>
-        </w:rPr>
-        <w:t>[</w:t>
-      </w:r>
-      <w:r>
-        <w:rPr>
-          <w:rFonts w:ascii="Verdana" w:eastAsia="Times New Roman" w:hAnsi="Verdana" w:cs="Times New Roman"/>
-          <w:color w:val="000000"/>
-          <w:sz w:val="24"/>
-          <w:szCs w:val="24"/>
-          <w:lang w:eastAsia="es-AR"/>
-        </w:rPr>
-        <w:t>MESES NRO</w:t>
-      </w:r>
-      <w:r>
-        <w:rPr>
-          <w:rFonts w:ascii="Verdana" w:eastAsia="Times New Roman" w:hAnsi="Verdana" w:cs="Times New Roman"/>
-          <w:color w:val="000000"/>
-          <w:sz w:val="24"/>
-          <w:szCs w:val="24"/>
-          <w:lang w:eastAsia="es-AR"/>
-        </w:rPr>
-        <w:t>]</w:t>
-      </w:r>
-      <w:bookmarkEnd w:id="1"/>
-      <w:r>
-        <w:rPr>
-          <w:rFonts w:ascii="Verdana" w:eastAsia="Times New Roman" w:hAnsi="Verdana" w:cs="Times New Roman"/>
-          <w:color w:val="000000"/>
-          <w:sz w:val="24"/>
-          <w:szCs w:val="24"/>
-          <w:lang w:eastAsia="es-AR"/>
-        </w:rPr>
-        <w:t xml:space="preserve">) meses, contando desde el día </w:t>
-      </w:r>
-      <w:r>
-        <w:rPr>
-          <w:rFonts w:ascii="Verdana" w:eastAsia="Times New Roman" w:hAnsi="Verdana" w:cs="Times New Roman"/>
-          <w:color w:val="000000"/>
-          <w:sz w:val="24"/>
-          <w:szCs w:val="24"/>
-          <w:lang w:eastAsia="es-AR"/>
-        </w:rPr>
-        <w:t>[</w:t>
-      </w:r>
-      <w:r>
-        <w:rPr>
-          <w:rFonts w:ascii="Verdana" w:eastAsia="Times New Roman" w:hAnsi="Verdana" w:cs="Times New Roman"/>
-          <w:color w:val="000000"/>
-          <w:sz w:val="24"/>
-          <w:szCs w:val="24"/>
-          <w:lang w:eastAsia="es-AR"/>
-        </w:rPr>
-        <w:t>DIA INICIO</w:t>
-      </w:r>
-      <w:r>
-        <w:rPr>
-          <w:rFonts w:ascii="Verdana" w:eastAsia="Times New Roman" w:hAnsi="Verdana" w:cs="Times New Roman"/>
-          <w:color w:val="000000"/>
-          <w:sz w:val="24"/>
-          <w:szCs w:val="24"/>
-          <w:lang w:eastAsia="es-AR"/>
-        </w:rPr>
-        <w:t>]</w:t>
-      </w:r>
-      <w:r>
-        <w:rPr>
-          <w:rFonts w:ascii="Verdana" w:eastAsia="Times New Roman" w:hAnsi="Verdana" w:cs="Times New Roman"/>
-          <w:color w:val="000000"/>
-          <w:sz w:val="24"/>
-          <w:szCs w:val="24"/>
-          <w:lang w:eastAsia="es-AR"/>
-        </w:rPr>
-        <w:t xml:space="preserve"> de </w:t>
-      </w:r>
-      <w:r>
-        <w:rPr>
-          <w:rFonts w:ascii="Verdana" w:eastAsia="Times New Roman" w:hAnsi="Verdana" w:cs="Times New Roman"/>
-          <w:color w:val="000000"/>
-          <w:sz w:val="24"/>
-          <w:szCs w:val="24"/>
-          <w:lang w:eastAsia="es-AR"/>
-        </w:rPr>
-        <w:t>[</w:t>
-      </w:r>
-      <w:r>
-        <w:rPr>
-          <w:rFonts w:ascii="Verdana" w:eastAsia="Times New Roman" w:hAnsi="Verdana" w:cs="Times New Roman"/>
-          <w:color w:val="000000"/>
-          <w:sz w:val="24"/>
-          <w:szCs w:val="24"/>
-          <w:lang w:eastAsia="es-AR"/>
-        </w:rPr>
-        <w:t>MES INICIO</w:t>
-      </w:r>
-      <w:proofErr w:type="gramStart"/>
-      <w:r>
-        <w:rPr>
-          <w:rFonts w:ascii="Verdana" w:eastAsia="Times New Roman" w:hAnsi="Verdana" w:cs="Times New Roman"/>
-          <w:color w:val="000000"/>
-          <w:sz w:val="24"/>
-          <w:szCs w:val="24"/>
-          <w:lang w:eastAsia="es-AR"/>
-        </w:rPr>
-        <w:t>]</w:t>
-      </w:r>
-      <w:r>
-        <w:rPr>
-          <w:rFonts w:ascii="Verdana" w:eastAsia="Times New Roman" w:hAnsi="Verdana" w:cs="Times New Roman"/>
-          <w:color w:val="000000"/>
-          <w:sz w:val="24"/>
-          <w:szCs w:val="24"/>
-          <w:lang w:eastAsia="es-AR"/>
-        </w:rPr>
-        <w:t xml:space="preserve"> </w:t>
-      </w:r>
-      <w:r>
-        <w:rPr>
-          <w:rFonts w:ascii="Verdana" w:eastAsia="Times New Roman" w:hAnsi="Verdana" w:cs="Times New Roman"/>
-          <w:color w:val="000000"/>
-          <w:sz w:val="24"/>
-          <w:szCs w:val="24"/>
-          <w:lang w:eastAsia="es-AR"/>
-        </w:rPr>
-        <w:t xml:space="preserve"> del</w:t>
-      </w:r>
-      <w:proofErr w:type="gramEnd"/>
+      <w:r>
+        <w:rPr>
+          <w:rFonts w:ascii="Verdana" w:eastAsia="Times New Roman" w:hAnsi="Verdana" w:cs="Times New Roman"/>
+          <w:color w:val="000000"/>
+          <w:sz w:val="24"/>
+          <w:szCs w:val="24"/>
+          <w:lang w:eastAsia="es-AR"/>
+        </w:rPr>
+        <w:t>del</w:t>
+      </w:r>
       <w:r>
         <w:rPr>
           <w:rFonts w:ascii="Verdana" w:eastAsia="Times New Roman" w:hAnsi="Verdana" w:cs="Times New Roman"/>
@@ -1287,29 +1302,7 @@
           <w:szCs w:val="24"/>
           <w:lang w:eastAsia="es-AR"/>
         </w:rPr>
-        <w:t xml:space="preserve">de acuerdo al índice de precios al </w:t>
-      </w:r>
-      <w:proofErr w:type="gramStart"/>
-      <w:r>
-        <w:rPr>
-          <w:rFonts w:ascii="Verdana" w:eastAsia="Times New Roman" w:hAnsi="Verdana" w:cs="Times New Roman"/>
-          <w:color w:val="000000"/>
-          <w:sz w:val="24"/>
-          <w:szCs w:val="24"/>
-          <w:lang w:eastAsia="es-AR"/>
-        </w:rPr>
-        <w:t>consumidor(</w:t>
-      </w:r>
-      <w:proofErr w:type="gramEnd"/>
-      <w:r>
-        <w:rPr>
-          <w:rFonts w:ascii="Verdana" w:eastAsia="Times New Roman" w:hAnsi="Verdana" w:cs="Times New Roman"/>
-          <w:color w:val="000000"/>
-          <w:sz w:val="24"/>
-          <w:szCs w:val="24"/>
-          <w:lang w:eastAsia="es-AR"/>
-        </w:rPr>
-        <w:t>IPC) publicado por el INDEC.</w:t>
+        <w:t>de acuerdo al índice de precios al consumidor(IPC) publicado por el INDEC.</w:t>
       </w:r>
     </w:p>
     <w:p>
@@ -1333,7 +1326,54 @@
           <w:szCs w:val="24"/>
           <w:lang w:eastAsia="es-AR"/>
         </w:rPr>
-        <w:t>En todos los casos, los locadores deberán otorgar recibos al locatario por cada uno de los arriendos percibidos, por lo que queda estipulado que el locatario renuncia a prevalerse de las presunciones previstas por el </w:t>
+        <w:t>En todos los casos, los locadores deberán otorgar recibos al locatari</w:t>
+      </w:r>
+      <w:r>
+        <w:rPr>
+          <w:rFonts w:ascii="Verdana" w:eastAsia="Times New Roman" w:hAnsi="Verdana" w:cs="Times New Roman"/>
+          <w:sz w:val="24"/>
+          <w:szCs w:val="24"/>
+          <w:lang w:eastAsia="es-AR"/>
+        </w:rPr>
+        <w:t>[GEN]</w:t>
+      </w:r>
+      <w:r>
+        <w:rPr>
+          <w:rFonts w:ascii="Verdana" w:eastAsia="Times New Roman" w:hAnsi="Verdana" w:cs="Times New Roman"/>
+          <w:sz w:val="24"/>
+          <w:szCs w:val="24"/>
+          <w:lang w:eastAsia="es-AR"/>
+        </w:rPr>
+        <w:t xml:space="preserve"> </w:t>
+      </w:r>
+      <w:r>
+        <w:rPr>
+          <w:rFonts w:ascii="Verdana" w:eastAsia="Times New Roman" w:hAnsi="Verdana" w:cs="Times New Roman"/>
+          <w:color w:val="000000"/>
+          <w:sz w:val="24"/>
+          <w:szCs w:val="24"/>
+          <w:lang w:eastAsia="es-AR"/>
+        </w:rPr>
+        <w:t>por cada uno de los arriendos percibidos, por lo que queda estipulado que el locatari</w:t>
+      </w:r>
+      <w:r>
+        <w:rPr>
+          <w:rFonts w:ascii="Verdana" w:eastAsia="Times New Roman" w:hAnsi="Verdana" w:cs="Times New Roman"/>
+          <w:sz w:val="24"/>
+          <w:szCs w:val="24"/>
+          <w:lang w:eastAsia="es-AR"/>
+        </w:rPr>
+        <w:t xml:space="preserve">[GEN] </w:t>
+      </w:r>
+      <w:r>
+        <w:rPr>
+          <w:rFonts w:ascii="Verdana" w:eastAsia="Times New Roman" w:hAnsi="Verdana" w:cs="Times New Roman"/>
+          <w:color w:val="000000"/>
+          <w:sz w:val="24"/>
+          <w:szCs w:val="24"/>
+          <w:lang w:eastAsia="es-AR"/>
+        </w:rPr>
+        <w:t xml:space="preserve"> renuncia a prevalerse de las presunciones previstas por el </w:t>
       </w:r>
       <w:r>
         <w:rPr>
@@ -1423,7 +1463,26 @@
           <w:szCs w:val="24"/>
           <w:lang w:eastAsia="es-AR"/>
         </w:rPr>
-        <w:t xml:space="preserve"> de cada mes en el domicilio del locador o en cualquier otro que el locador indicare en el futuro, siendo entendido que el mero vencimiento del plazo hará incurrir al locatario en mora de pleno derecho. El alquiler se pacta por períodos de mes entero, y aunque el locatario se mudara antes de finalizar el mes, pagará íntegramente el alquiler correspondiente a dicho mes.</w:t>
+        <w:t xml:space="preserve"> de cada mes en el domicilio del locador o en cualquier otro que el locador indicare en el futuro, siendo entendido que el mero vencimiento del plazo hará incurrir al locatari</w:t>
+      </w:r>
+      <w:r>
+        <w:rPr>
+          <w:rFonts w:ascii="Verdana" w:eastAsia="Times New Roman" w:hAnsi="Verdana" w:cs="Times New Roman"/>
+          <w:sz w:val="24"/>
+          <w:szCs w:val="24"/>
+          <w:lang w:eastAsia="es-AR"/>
+        </w:rPr>
+        <w:t xml:space="preserve">[GEN] </w:t>
+      </w:r>
+      <w:r>
+        <w:rPr>
+          <w:rFonts w:ascii="Verdana" w:eastAsia="Times New Roman" w:hAnsi="Verdana" w:cs="Times New Roman"/>
+          <w:color w:val="000000"/>
+          <w:sz w:val="24"/>
+          <w:szCs w:val="24"/>
+          <w:lang w:eastAsia="es-AR"/>
+        </w:rPr>
+        <w:t xml:space="preserve"> en mora de pleno derecho. El alquiler se pacta por períodos de mes entero, y aunque el locatario se mudara antes de finalizar el mes, pagará íntegramente el alquiler correspondiente a dicho mes.</w:t>
       </w:r>
     </w:p>
     <w:p>
@@ -1487,7 +1546,37 @@
           <w:szCs w:val="24"/>
           <w:lang w:eastAsia="es-AR"/>
         </w:rPr>
-        <w:t>, que el locatario por cada día de mora en el pago de los alquileres establecidos en la cláusula tercera abonará a los locadores como cláusula penal, sin perjuicio de otras medidas que ellos pudieren optar, el 0,5% (cero enteros, cinco décimos por ciento) del alquiler que resulte en ese momento por cada día de mora, pagadera juntamente con los alquileres.</w:t>
+        <w:t>, que el locatari</w:t>
+      </w:r>
+      <w:r>
+        <w:rPr>
+          <w:rFonts w:ascii="Verdana" w:eastAsia="Times New Roman" w:hAnsi="Verdana" w:cs="Times New Roman"/>
+          <w:sz w:val="24"/>
+          <w:szCs w:val="24"/>
+          <w:lang w:eastAsia="es-AR"/>
+        </w:rPr>
+        <w:t>[GEN]</w:t>
+      </w:r>
+      <w:r>
+        <w:rPr>
+          <w:rFonts w:ascii="Verdana" w:eastAsia="Times New Roman" w:hAnsi="Verdana" w:cs="Times New Roman"/>
+          <w:color w:val="000000"/>
+          <w:sz w:val="24"/>
+          <w:szCs w:val="24"/>
+          <w:lang w:eastAsia="es-AR"/>
+        </w:rPr>
+        <w:t xml:space="preserve"> por cada día de mora en el pago de los alquileres establecidos en la cláusula tercera abonará a los locadores como cláusula penal, sin perjuicio de otras medidas que ellos pudieren optar, el 0,5% (cero enteros, cinco décimos por ciento) del alquiler que </w:t>
+      </w:r>
+      <w:r>
+        <w:rPr>
+          <w:rFonts w:ascii="Verdana" w:eastAsia="Times New Roman" w:hAnsi="Verdana" w:cs="Times New Roman"/>
+          <w:color w:val="000000"/>
+          <w:sz w:val="24"/>
+          <w:szCs w:val="24"/>
+          <w:lang w:eastAsia="es-AR"/>
+        </w:rPr>
+        <w:lastRenderedPageBreak/>
+        <w:t>resulte en ese momento por cada día de mora, pagadera juntamente con los alquileres.</w:t>
       </w:r>
     </w:p>
     <w:p>
@@ -1537,8 +1626,26 @@
           <w:szCs w:val="24"/>
           <w:lang w:eastAsia="es-AR"/>
         </w:rPr>
-        <w:lastRenderedPageBreak/>
-        <w:t>El locatario recibe la unidad desocupada, y en perfecto estado de aseo y conservación, con todos sus vidrios, herrajes, llaves y demás accesorios, obligándose a realizar todos los arreglos y pintura necesarios, y mantener y devolver el inmueble en las mismas buenas condiciones, y a pagar el importe de los objetos que faltaren o estuvieren rotos y los deterioros ocasionados, salvo los que resulten del buen uso y de la acción del tiempo.</w:t>
+        <w:t>El locatari</w:t>
+      </w:r>
+      <w:r>
+        <w:rPr>
+          <w:rFonts w:ascii="Verdana" w:eastAsia="Times New Roman" w:hAnsi="Verdana" w:cs="Times New Roman"/>
+          <w:sz w:val="24"/>
+          <w:szCs w:val="24"/>
+          <w:lang w:eastAsia="es-AR"/>
+        </w:rPr>
+        <w:t>[GEN]</w:t>
+      </w:r>
+      <w:r>
+        <w:rPr>
+          <w:rFonts w:ascii="Verdana" w:eastAsia="Times New Roman" w:hAnsi="Verdana" w:cs="Times New Roman"/>
+          <w:color w:val="000000"/>
+          <w:sz w:val="24"/>
+          <w:szCs w:val="24"/>
+          <w:lang w:eastAsia="es-AR"/>
+        </w:rPr>
+        <w:t xml:space="preserve"> recibe la unidad desocupada, y en perfecto estado de aseo y conservación, con todos sus vidrios, herrajes, llaves y demás accesorios, obligándose a realizar todos los arreglos y pintura necesarios, y mantener y devolver el inmueble en las mismas buenas condiciones, y a pagar el importe de los objetos que faltaren o estuvieren rotos y los deterioros ocasionados, salvo los que resulten del buen uso y de la acción del tiempo.</w:t>
       </w:r>
     </w:p>
     <w:p>
@@ -1588,7 +1695,26 @@
           <w:szCs w:val="24"/>
           <w:lang w:eastAsia="es-AR"/>
         </w:rPr>
-        <w:t>El locatario se obliga a no subarrendar el todo o parte de la propiedad, a no transferir, ni ceder, ni vender este contrato, so pena de rescindirse el mismo.</w:t>
+        <w:t>El locatari</w:t>
+      </w:r>
+      <w:r>
+        <w:rPr>
+          <w:rFonts w:ascii="Verdana" w:eastAsia="Times New Roman" w:hAnsi="Verdana" w:cs="Times New Roman"/>
+          <w:sz w:val="24"/>
+          <w:szCs w:val="24"/>
+          <w:lang w:eastAsia="es-AR"/>
+        </w:rPr>
+        <w:t>[GEN]</w:t>
+      </w:r>
+      <w:r>
+        <w:rPr>
+          <w:rFonts w:ascii="Verdana" w:eastAsia="Times New Roman" w:hAnsi="Verdana" w:cs="Times New Roman"/>
+          <w:color w:val="000000"/>
+          <w:sz w:val="24"/>
+          <w:szCs w:val="24"/>
+          <w:lang w:eastAsia="es-AR"/>
+        </w:rPr>
+        <w:t xml:space="preserve"> se obliga a no subarrendar el todo o parte de la propiedad, a no transferir, ni ceder, ni vender este contrato, so pena de rescindirse el mismo.</w:t>
       </w:r>
     </w:p>
     <w:p>
@@ -1638,29 +1764,83 @@
           <w:szCs w:val="24"/>
           <w:lang w:eastAsia="es-AR"/>
         </w:rPr>
-        <w:t xml:space="preserve">El locatario destinará la propiedad </w:t>
-      </w:r>
-      <w:proofErr w:type="spellStart"/>
-      <w:r>
-        <w:rPr>
-          <w:rFonts w:ascii="Verdana" w:eastAsia="Times New Roman" w:hAnsi="Verdana" w:cs="Times New Roman"/>
-          <w:color w:val="000000"/>
-          <w:sz w:val="24"/>
-          <w:szCs w:val="24"/>
-          <w:lang w:eastAsia="es-AR"/>
-        </w:rPr>
-        <w:t>locada</w:t>
-      </w:r>
-      <w:proofErr w:type="spellEnd"/>
-      <w:r>
-        <w:rPr>
-          <w:rFonts w:ascii="Verdana" w:eastAsia="Times New Roman" w:hAnsi="Verdana" w:cs="Times New Roman"/>
-          <w:color w:val="000000"/>
-          <w:sz w:val="24"/>
-          <w:szCs w:val="24"/>
-          <w:lang w:eastAsia="es-AR"/>
-        </w:rPr>
-        <w:t xml:space="preserve"> a vivienda familiar y no podrá cambiar su destino ni hacer modificaciones de ninguna naturaleza en la propiedad sin consentimiento previo por escrito del locador; las mejoras que el locatario hiciere de cualquier naturaleza que fueran quedarán a beneficio de la propiedad sin remuneración alguna. Tampoco podrá el locatario tener en la propiedad cosas que pudieran afectar la seguridad de las personas, objetos o instalaciones, ni realizar actos que contraríen las normas municipales vigentes. El locatario declara conocer, y se obliga a cumplir, las disposiciones legales sobre propiedad horizontal y las establecidas por el reglamento interno del edificio.</w:t>
+        <w:t>El locatari</w:t>
+      </w:r>
+      <w:r>
+        <w:rPr>
+          <w:rFonts w:ascii="Verdana" w:eastAsia="Times New Roman" w:hAnsi="Verdana" w:cs="Times New Roman"/>
+          <w:sz w:val="24"/>
+          <w:szCs w:val="24"/>
+          <w:lang w:eastAsia="es-AR"/>
+        </w:rPr>
+        <w:t>[GEN]</w:t>
+      </w:r>
+      <w:r>
+        <w:rPr>
+          <w:rFonts w:ascii="Verdana" w:eastAsia="Times New Roman" w:hAnsi="Verdana" w:cs="Times New Roman"/>
+          <w:color w:val="000000"/>
+          <w:sz w:val="24"/>
+          <w:szCs w:val="24"/>
+          <w:lang w:eastAsia="es-AR"/>
+        </w:rPr>
+        <w:t xml:space="preserve"> destinará la propiedad locada a vivienda familiar y no podrá cambiar su destino ni hacer modificaciones de ninguna naturaleza en la propiedad sin consentimiento previo por escrito del locador; las mejoras que el locatari</w:t>
+      </w:r>
+      <w:r>
+        <w:rPr>
+          <w:rFonts w:ascii="Verdana" w:eastAsia="Times New Roman" w:hAnsi="Verdana" w:cs="Times New Roman"/>
+          <w:sz w:val="24"/>
+          <w:szCs w:val="24"/>
+          <w:lang w:eastAsia="es-AR"/>
+        </w:rPr>
+        <w:t>[GEN]</w:t>
+      </w:r>
+      <w:r>
+        <w:rPr>
+          <w:rFonts w:ascii="Verdana" w:eastAsia="Times New Roman" w:hAnsi="Verdana" w:cs="Times New Roman"/>
+          <w:color w:val="000000"/>
+          <w:sz w:val="24"/>
+          <w:szCs w:val="24"/>
+          <w:lang w:eastAsia="es-AR"/>
+        </w:rPr>
+        <w:t xml:space="preserve"> hiciere de cualquier naturaleza que fueran quedarán a beneficio de la propiedad sin remuneración alguna. Tampoco podrá el locatari</w:t>
+      </w:r>
+      <w:r>
+        <w:rPr>
+          <w:rFonts w:ascii="Verdana" w:eastAsia="Times New Roman" w:hAnsi="Verdana" w:cs="Times New Roman"/>
+          <w:sz w:val="24"/>
+          <w:szCs w:val="24"/>
+          <w:lang w:eastAsia="es-AR"/>
+        </w:rPr>
+        <w:t>[GEN]</w:t>
+      </w:r>
+      <w:r>
+        <w:rPr>
+          <w:rFonts w:ascii="Verdana" w:eastAsia="Times New Roman" w:hAnsi="Verdana" w:cs="Times New Roman"/>
+          <w:color w:val="000000"/>
+          <w:sz w:val="24"/>
+          <w:szCs w:val="24"/>
+          <w:lang w:eastAsia="es-AR"/>
+        </w:rPr>
+        <w:t xml:space="preserve"> tener en la propiedad cosas que pudieran afectar la seguridad de las personas, objetos o instalaciones, ni realizar actos que contraríen las normas municipales vigentes. El locatari</w:t>
+      </w:r>
+      <w:r>
+        <w:rPr>
+          <w:rFonts w:ascii="Verdana" w:eastAsia="Times New Roman" w:hAnsi="Verdana" w:cs="Times New Roman"/>
+          <w:sz w:val="24"/>
+          <w:szCs w:val="24"/>
+          <w:lang w:eastAsia="es-AR"/>
+        </w:rPr>
+        <w:t>[GEN]</w:t>
+      </w:r>
+      <w:r>
+        <w:rPr>
+          <w:rFonts w:ascii="Verdana" w:eastAsia="Times New Roman" w:hAnsi="Verdana" w:cs="Times New Roman"/>
+          <w:color w:val="000000"/>
+          <w:sz w:val="24"/>
+          <w:szCs w:val="24"/>
+          <w:lang w:eastAsia="es-AR"/>
+        </w:rPr>
+        <w:t xml:space="preserve"> declara conocer, y se obliga a cumplir, las disposiciones legales sobre propiedad horizontal y las establecidas por el reglamento interno del edificio.</w:t>
       </w:r>
     </w:p>
     <w:p>
@@ -1684,7 +1864,26 @@
           <w:szCs w:val="24"/>
           <w:lang w:eastAsia="es-AR"/>
         </w:rPr>
-        <w:t>Se entiende que todos los pagos señalados a cargo del locatario forman parte del precio del alquiler, conforme el </w:t>
+        <w:t>Se entiende que todos los pagos señalados a cargo del locatari</w:t>
+      </w:r>
+      <w:r>
+        <w:rPr>
+          <w:rFonts w:ascii="Verdana" w:eastAsia="Times New Roman" w:hAnsi="Verdana" w:cs="Times New Roman"/>
+          <w:sz w:val="24"/>
+          <w:szCs w:val="24"/>
+          <w:lang w:eastAsia="es-AR"/>
+        </w:rPr>
+        <w:t>[GEN]</w:t>
+      </w:r>
+      <w:r>
+        <w:rPr>
+          <w:rFonts w:ascii="Verdana" w:eastAsia="Times New Roman" w:hAnsi="Verdana" w:cs="Times New Roman"/>
+          <w:color w:val="000000"/>
+          <w:sz w:val="24"/>
+          <w:szCs w:val="24"/>
+          <w:lang w:eastAsia="es-AR"/>
+        </w:rPr>
+        <w:t xml:space="preserve"> forman parte del precio del alquiler, conforme el </w:t>
       </w:r>
       <w:r>
         <w:rPr>
@@ -1754,7 +1953,26 @@
           <w:szCs w:val="24"/>
           <w:lang w:eastAsia="es-AR"/>
         </w:rPr>
-        <w:t>Los gastos de luz, gas, impuesto municipal y agua, y gastos de expensas, serán por cuenta del locatario; también serán por su cuenta la conservación de artefactos y accesorios, y la reparación de desperfectos menores provocados por su uso.</w:t>
+        <w:t>Los gastos de luz, gas, impuesto municipal y agua, y gastos de expensas, serán por cuenta del locatari</w:t>
+      </w:r>
+      <w:r>
+        <w:rPr>
+          <w:rFonts w:ascii="Verdana" w:eastAsia="Times New Roman" w:hAnsi="Verdana" w:cs="Times New Roman"/>
+          <w:sz w:val="24"/>
+          <w:szCs w:val="24"/>
+          <w:lang w:eastAsia="es-AR"/>
+        </w:rPr>
+        <w:t>[GEN]</w:t>
+      </w:r>
+      <w:r>
+        <w:rPr>
+          <w:rFonts w:ascii="Verdana" w:eastAsia="Times New Roman" w:hAnsi="Verdana" w:cs="Times New Roman"/>
+          <w:color w:val="000000"/>
+          <w:sz w:val="24"/>
+          <w:szCs w:val="24"/>
+          <w:lang w:eastAsia="es-AR"/>
+        </w:rPr>
+        <w:t>; también serán por su cuenta la conservación de artefactos y accesorios, y la reparación de desperfectos menores provocados por su uso.</w:t>
       </w:r>
     </w:p>
     <w:p>
@@ -1778,7 +1996,36 @@
           <w:szCs w:val="24"/>
           <w:lang w:eastAsia="es-AR"/>
         </w:rPr>
-        <w:t>Se entiende que todos los pagos señalados a cargo del locatario forman parte del precio del alquiler, conforme el artículo 1208 del Código Civil y Comercial de la Nación.</w:t>
+        <w:t xml:space="preserve">Se entiende que todos los pagos señalados a cargo del </w:t>
+      </w:r>
+      <w:r>
+        <w:rPr>
+          <w:rFonts w:ascii="Verdana" w:eastAsia="Times New Roman" w:hAnsi="Verdana" w:cs="Times New Roman"/>
+          <w:color w:val="000000"/>
+          <w:sz w:val="24"/>
+          <w:szCs w:val="24"/>
+          <w:lang w:eastAsia="es-AR"/>
+        </w:rPr>
+        <w:t>LOCATARI</w:t>
+      </w:r>
+      <w:r>
+        <w:rPr>
+          <w:rFonts w:ascii="Verdana" w:eastAsia="Times New Roman" w:hAnsi="Verdana" w:cs="Times New Roman"/>
+          <w:sz w:val="24"/>
+          <w:szCs w:val="24"/>
+          <w:lang w:eastAsia="es-AR"/>
+        </w:rPr>
+        <w:t>[GEN]</w:t>
+      </w:r>
+      <w:r>
+        <w:rPr>
+          <w:rFonts w:ascii="Verdana" w:eastAsia="Times New Roman" w:hAnsi="Verdana" w:cs="Times New Roman"/>
+          <w:color w:val="000000"/>
+          <w:sz w:val="24"/>
+          <w:szCs w:val="24"/>
+          <w:lang w:eastAsia="es-AR"/>
+        </w:rPr>
+        <w:t xml:space="preserve"> forman parte del precio del alquiler, conforme el artículo 1208 del Código Civil y Comercial de la Nación.</w:t>
       </w:r>
     </w:p>
     <w:p>
@@ -1802,7 +2049,65 @@
           <w:szCs w:val="24"/>
           <w:lang w:eastAsia="es-AR"/>
         </w:rPr>
-        <w:t>El locatario dará inmediata cuenta al locador de cualquier desperfecto que sufriera la propiedad cuando este juzgue necesaria su inspección y permitirá la ejecución de todo trabajo que sea necesario para su conservación o mejora, sin derecho a cobrar indemnización alguna. El locatario debe acreditar el pago de los servicios dentro de los treinta (30) días en el domicilio de pago convenido en el presente contrato.</w:t>
+        <w:t xml:space="preserve">El </w:t>
+      </w:r>
+      <w:r>
+        <w:rPr>
+          <w:rFonts w:ascii="Verdana" w:eastAsia="Times New Roman" w:hAnsi="Verdana" w:cs="Times New Roman"/>
+          <w:color w:val="000000"/>
+          <w:sz w:val="24"/>
+          <w:szCs w:val="24"/>
+          <w:lang w:eastAsia="es-AR"/>
+        </w:rPr>
+        <w:t>LOCATARI</w:t>
+      </w:r>
+      <w:r>
+        <w:rPr>
+          <w:rFonts w:ascii="Verdana" w:eastAsia="Times New Roman" w:hAnsi="Verdana" w:cs="Times New Roman"/>
+          <w:sz w:val="24"/>
+          <w:szCs w:val="24"/>
+          <w:lang w:eastAsia="es-AR"/>
+        </w:rPr>
+        <w:t>[GEN]</w:t>
+      </w:r>
+      <w:r>
+        <w:rPr>
+          <w:rFonts w:ascii="Verdana" w:eastAsia="Times New Roman" w:hAnsi="Verdana" w:cs="Times New Roman"/>
+          <w:color w:val="000000"/>
+          <w:sz w:val="24"/>
+          <w:szCs w:val="24"/>
+          <w:lang w:eastAsia="es-AR"/>
+        </w:rPr>
+        <w:t xml:space="preserve"> dará inmediata cuenta al locador de cualquier desperfecto que sufriera la propiedad cuando este juzgue necesaria su inspección y permitirá la ejecución de todo trabajo que sea necesario para su conservación o mejora, sin derecho a cobrar indemnización alguna. El </w:t>
+      </w:r>
+      <w:r>
+        <w:rPr>
+          <w:rFonts w:ascii="Verdana" w:eastAsia="Times New Roman" w:hAnsi="Verdana" w:cs="Times New Roman"/>
+          <w:color w:val="000000"/>
+          <w:sz w:val="24"/>
+          <w:szCs w:val="24"/>
+          <w:lang w:eastAsia="es-AR"/>
+        </w:rPr>
+        <w:t>LOCATARI</w:t>
+      </w:r>
+      <w:r>
+        <w:rPr>
+          <w:rFonts w:ascii="Verdana" w:eastAsia="Times New Roman" w:hAnsi="Verdana" w:cs="Times New Roman"/>
+          <w:sz w:val="24"/>
+          <w:szCs w:val="24"/>
+          <w:lang w:eastAsia="es-AR"/>
+        </w:rPr>
+        <w:t>[GEN]</w:t>
+      </w:r>
+      <w:r>
+        <w:rPr>
+          <w:rFonts w:ascii="Verdana" w:eastAsia="Times New Roman" w:hAnsi="Verdana" w:cs="Times New Roman"/>
+          <w:color w:val="000000"/>
+          <w:sz w:val="24"/>
+          <w:szCs w:val="24"/>
+          <w:lang w:eastAsia="es-AR"/>
+        </w:rPr>
+        <w:t xml:space="preserve"> debe acreditar el pago de los servicios dentro de los treinta (30) días en el domicilio de pago convenido en el presente contrato.</w:t>
       </w:r>
     </w:p>
     <w:p>
@@ -1852,6 +2157,7 @@
           <w:szCs w:val="24"/>
           <w:lang w:eastAsia="es-AR"/>
         </w:rPr>
+        <w:lastRenderedPageBreak/>
         <w:t>El locador no se responsabiliza de los daños y perjuicios que pudiera producirle al locatario la negligencia de terceros que ingresen a la vivienda sin autorización del locador.</w:t>
       </w:r>
     </w:p>
@@ -1902,40 +2208,7 @@
           <w:szCs w:val="24"/>
           <w:lang w:eastAsia="es-AR"/>
         </w:rPr>
-        <w:t xml:space="preserve">La falta de cumplimiento de cualquiera de las cláusulas del presente contrato dará opción al locador para exigir el desalojo de la propiedad </w:t>
-      </w:r>
-      <w:proofErr w:type="spellStart"/>
-      <w:r>
-        <w:rPr>
-          <w:rFonts w:ascii="Verdana" w:eastAsia="Times New Roman" w:hAnsi="Verdana" w:cs="Times New Roman"/>
-          <w:color w:val="000000"/>
-          <w:sz w:val="24"/>
-          <w:szCs w:val="24"/>
-          <w:lang w:eastAsia="es-AR"/>
-        </w:rPr>
-        <w:t>locada</w:t>
-      </w:r>
-      <w:proofErr w:type="spellEnd"/>
-      <w:r>
-        <w:rPr>
-          <w:rFonts w:ascii="Verdana" w:eastAsia="Times New Roman" w:hAnsi="Verdana" w:cs="Times New Roman"/>
-          <w:color w:val="000000"/>
-          <w:sz w:val="24"/>
-          <w:szCs w:val="24"/>
-          <w:lang w:eastAsia="es-AR"/>
-        </w:rPr>
-        <w:t xml:space="preserve">, previo </w:t>
-      </w:r>
-      <w:r>
-        <w:rPr>
-          <w:rFonts w:ascii="Verdana" w:eastAsia="Times New Roman" w:hAnsi="Verdana" w:cs="Times New Roman"/>
-          <w:color w:val="000000"/>
-          <w:sz w:val="24"/>
-          <w:szCs w:val="24"/>
-          <w:lang w:eastAsia="es-AR"/>
-        </w:rPr>
-        <w:lastRenderedPageBreak/>
-        <w:t>cumplimiento de la intimación correspondiente, reservándose el derecho a reclamar por daños y perjuicios.</w:t>
+        <w:t>La falta de cumplimiento de cualquiera de las cláusulas del presente contrato dará opción al locador para exigir el desalojo de la propiedad locada, previo cumplimiento de la intimación correspondiente, reservándose el derecho a reclamar por daños y perjuicios.</w:t>
       </w:r>
     </w:p>
     <w:p>
@@ -1985,51 +2258,74 @@
           <w:szCs w:val="24"/>
           <w:lang w:eastAsia="es-AR"/>
         </w:rPr>
-        <w:t xml:space="preserve">En caso de consignación de llaves, el alquiler regirá hasta el día en que el locador tome posesión real y efectiva de la propiedad, en el supuesto de que el locatario hiciese abandono del bien </w:t>
-      </w:r>
-      <w:proofErr w:type="spellStart"/>
-      <w:r>
-        <w:rPr>
-          <w:rFonts w:ascii="Verdana" w:eastAsia="Times New Roman" w:hAnsi="Verdana" w:cs="Times New Roman"/>
-          <w:color w:val="000000"/>
-          <w:sz w:val="24"/>
-          <w:szCs w:val="24"/>
-          <w:lang w:eastAsia="es-AR"/>
-        </w:rPr>
-        <w:t>locado</w:t>
-      </w:r>
-      <w:proofErr w:type="spellEnd"/>
-      <w:r>
-        <w:rPr>
-          <w:rFonts w:ascii="Verdana" w:eastAsia="Times New Roman" w:hAnsi="Verdana" w:cs="Times New Roman"/>
-          <w:color w:val="000000"/>
-          <w:sz w:val="24"/>
-          <w:szCs w:val="24"/>
-          <w:lang w:eastAsia="es-AR"/>
-        </w:rPr>
-        <w:t xml:space="preserve">; pasado el término de ocho (8) días de producido el mismo, el locador tomará de pleno derecho la posesión efectiva del bien, dejando el locatario en este acto consentimiento expreso para que dicha recuperación se haga efectiva aun cuando para ello hubiera que forzar cerraduras o abrir candados con los que hubiese dejado cerrada la locación al hacer abandono de la misma. En caso de que, al abandonarla, dejase abierta la puerta de acceso al bien </w:t>
-      </w:r>
-      <w:proofErr w:type="spellStart"/>
-      <w:r>
-        <w:rPr>
-          <w:rFonts w:ascii="Verdana" w:eastAsia="Times New Roman" w:hAnsi="Verdana" w:cs="Times New Roman"/>
-          <w:color w:val="000000"/>
-          <w:sz w:val="24"/>
-          <w:szCs w:val="24"/>
-          <w:lang w:eastAsia="es-AR"/>
-        </w:rPr>
-        <w:t>locado</w:t>
-      </w:r>
-      <w:proofErr w:type="spellEnd"/>
-      <w:r>
-        <w:rPr>
-          <w:rFonts w:ascii="Verdana" w:eastAsia="Times New Roman" w:hAnsi="Verdana" w:cs="Times New Roman"/>
-          <w:color w:val="000000"/>
-          <w:sz w:val="24"/>
-          <w:szCs w:val="24"/>
-          <w:lang w:eastAsia="es-AR"/>
-        </w:rPr>
-        <w:t>, el locador tendrá derecho de inmediato a recuperar el bien a fin de evitar el posible ingreso de intrusos o usurpadores.</w:t>
+        <w:t xml:space="preserve">En caso de consignación de llaves, el alquiler regirá hasta el día en que el locador tome posesión real y efectiva de la propiedad, en el supuesto de que el </w:t>
+      </w:r>
+      <w:r>
+        <w:rPr>
+          <w:rFonts w:ascii="Verdana" w:eastAsia="Times New Roman" w:hAnsi="Verdana" w:cs="Times New Roman"/>
+          <w:color w:val="000000"/>
+          <w:sz w:val="24"/>
+          <w:szCs w:val="24"/>
+          <w:lang w:eastAsia="es-AR"/>
+        </w:rPr>
+        <w:t>LOCATARI</w:t>
+      </w:r>
+      <w:r>
+        <w:rPr>
+          <w:rFonts w:ascii="Verdana" w:eastAsia="Times New Roman" w:hAnsi="Verdana" w:cs="Times New Roman"/>
+          <w:sz w:val="24"/>
+          <w:szCs w:val="24"/>
+          <w:lang w:eastAsia="es-AR"/>
+        </w:rPr>
+        <w:t>[GEN]</w:t>
+      </w:r>
+      <w:r>
+        <w:rPr>
+          <w:rFonts w:ascii="Verdana" w:eastAsia="Times New Roman" w:hAnsi="Verdana" w:cs="Times New Roman"/>
+          <w:color w:val="000000"/>
+          <w:sz w:val="24"/>
+          <w:szCs w:val="24"/>
+          <w:lang w:eastAsia="es-AR"/>
+        </w:rPr>
+        <w:t xml:space="preserve"> hiciese abandono del bien locado; pasado el término de ocho (8) días de producido el mismo, el locador tomará de pleno derecho la posesión efectiva del bien, dejando el </w:t>
+      </w:r>
+      <w:r>
+        <w:rPr>
+          <w:rFonts w:ascii="Verdana" w:eastAsia="Times New Roman" w:hAnsi="Verdana" w:cs="Times New Roman"/>
+          <w:color w:val="000000"/>
+          <w:sz w:val="24"/>
+          <w:szCs w:val="24"/>
+          <w:lang w:eastAsia="es-AR"/>
+        </w:rPr>
+        <w:t>LOCATARI</w:t>
+      </w:r>
+      <w:r>
+        <w:rPr>
+          <w:rFonts w:ascii="Verdana" w:eastAsia="Times New Roman" w:hAnsi="Verdana" w:cs="Times New Roman"/>
+          <w:sz w:val="24"/>
+          <w:szCs w:val="24"/>
+          <w:lang w:eastAsia="es-AR"/>
+        </w:rPr>
+        <w:t xml:space="preserve"> </w:t>
+      </w:r>
+      <w:r>
+        <w:rPr>
+          <w:rFonts w:ascii="Verdana" w:eastAsia="Times New Roman" w:hAnsi="Verdana" w:cs="Times New Roman"/>
+          <w:sz w:val="24"/>
+          <w:szCs w:val="24"/>
+          <w:lang w:eastAsia="es-AR"/>
+        </w:rPr>
+        <w:t>[GEN]</w:t>
+      </w:r>
+      <w:r>
+        <w:rPr>
+          <w:rFonts w:ascii="Verdana" w:eastAsia="Times New Roman" w:hAnsi="Verdana" w:cs="Times New Roman"/>
+          <w:color w:val="000000"/>
+          <w:sz w:val="24"/>
+          <w:szCs w:val="24"/>
+          <w:lang w:eastAsia="es-AR"/>
+        </w:rPr>
+        <w:t xml:space="preserve"> en este acto consentimiento expreso para que dicha recuperación se haga efectiva aun cuando para ello hubiera que forzar cerraduras o abrir candados con los que hubiese dejado cerrada la locación al hacer abandono de la misma. En caso de que, al abandonarla, dejase abierta la puerta de acceso al bien locado, el locador tendrá derecho de inmediato a recuperar el bien a fin de evitar el posible ingreso de intrusos o usurpadores.</w:t>
       </w:r>
     </w:p>
     <w:p>
@@ -2079,7 +2375,36 @@
           <w:szCs w:val="24"/>
           <w:lang w:eastAsia="es-AR"/>
         </w:rPr>
-        <w:t>El locador no se responsabiliza por los daños que pudieran sufrir los ocupantes del inmueble en sus personas o bienes; además, el locatario se hará responsable por todo daño que pudieran sufrir terceros en sus personas o bienes como consecuencia de cualquier siniestro que tuviera origen en el inmueble arrendado.</w:t>
+        <w:t xml:space="preserve">El locador no se responsabiliza por los daños que pudieran sufrir los ocupantes del inmueble en sus personas o bienes; además, el </w:t>
+      </w:r>
+      <w:r>
+        <w:rPr>
+          <w:rFonts w:ascii="Verdana" w:eastAsia="Times New Roman" w:hAnsi="Verdana" w:cs="Times New Roman"/>
+          <w:color w:val="000000"/>
+          <w:sz w:val="24"/>
+          <w:szCs w:val="24"/>
+          <w:lang w:eastAsia="es-AR"/>
+        </w:rPr>
+        <w:t>LOCATARI</w:t>
+      </w:r>
+      <w:r>
+        <w:rPr>
+          <w:rFonts w:ascii="Verdana" w:eastAsia="Times New Roman" w:hAnsi="Verdana" w:cs="Times New Roman"/>
+          <w:sz w:val="24"/>
+          <w:szCs w:val="24"/>
+          <w:lang w:eastAsia="es-AR"/>
+        </w:rPr>
+        <w:t>[GEN]</w:t>
+      </w:r>
+      <w:r>
+        <w:rPr>
+          <w:rFonts w:ascii="Verdana" w:eastAsia="Times New Roman" w:hAnsi="Verdana" w:cs="Times New Roman"/>
+          <w:color w:val="000000"/>
+          <w:sz w:val="24"/>
+          <w:szCs w:val="24"/>
+          <w:lang w:eastAsia="es-AR"/>
+        </w:rPr>
+        <w:t xml:space="preserve"> se hará responsable por todo daño que pudieran sufrir terceros en sus personas o bienes como consecuencia de cualquier siniestro que tuviera origen en el inmueble arrendado.</w:t>
       </w:r>
     </w:p>
     <w:p>
@@ -2103,29 +2428,36 @@
           <w:szCs w:val="24"/>
           <w:lang w:eastAsia="es-AR"/>
         </w:rPr>
-        <w:t xml:space="preserve">El locatario también será responsable de cualquier deterioro que se le causare al inmueble </w:t>
-      </w:r>
-      <w:proofErr w:type="spellStart"/>
-      <w:r>
-        <w:rPr>
-          <w:rFonts w:ascii="Verdana" w:eastAsia="Times New Roman" w:hAnsi="Verdana" w:cs="Times New Roman"/>
-          <w:color w:val="000000"/>
-          <w:sz w:val="24"/>
-          <w:szCs w:val="24"/>
-          <w:lang w:eastAsia="es-AR"/>
-        </w:rPr>
-        <w:t>locado</w:t>
-      </w:r>
-      <w:proofErr w:type="spellEnd"/>
-      <w:r>
-        <w:rPr>
-          <w:rFonts w:ascii="Verdana" w:eastAsia="Times New Roman" w:hAnsi="Verdana" w:cs="Times New Roman"/>
-          <w:color w:val="000000"/>
-          <w:sz w:val="24"/>
-          <w:szCs w:val="24"/>
-          <w:lang w:eastAsia="es-AR"/>
-        </w:rPr>
-        <w:t>, incluso por visitantes ocasionales, conforme lo previsto por el </w:t>
+        <w:t xml:space="preserve">El </w:t>
+      </w:r>
+      <w:r>
+        <w:rPr>
+          <w:rFonts w:ascii="Verdana" w:eastAsia="Times New Roman" w:hAnsi="Verdana" w:cs="Times New Roman"/>
+          <w:color w:val="000000"/>
+          <w:sz w:val="24"/>
+          <w:szCs w:val="24"/>
+          <w:lang w:eastAsia="es-AR"/>
+        </w:rPr>
+        <w:t>LOCATARI</w:t>
+      </w:r>
+      <w:r>
+        <w:rPr>
+          <w:rFonts w:ascii="Verdana" w:eastAsia="Times New Roman" w:hAnsi="Verdana" w:cs="Times New Roman"/>
+          <w:sz w:val="24"/>
+          <w:szCs w:val="24"/>
+          <w:lang w:eastAsia="es-AR"/>
+        </w:rPr>
+        <w:t>[GEN]</w:t>
+      </w:r>
+      <w:r>
+        <w:rPr>
+          <w:rFonts w:ascii="Verdana" w:eastAsia="Times New Roman" w:hAnsi="Verdana" w:cs="Times New Roman"/>
+          <w:color w:val="000000"/>
+          <w:sz w:val="24"/>
+          <w:szCs w:val="24"/>
+          <w:lang w:eastAsia="es-AR"/>
+        </w:rPr>
+        <w:t xml:space="preserve"> también será responsable de cualquier deterioro que se le causare al inmueble locado, incluso por visitantes ocasionales, conforme lo previsto por el </w:t>
       </w:r>
       <w:r>
         <w:rPr>
@@ -2195,7 +2527,36 @@
           <w:szCs w:val="24"/>
           <w:lang w:eastAsia="es-AR"/>
         </w:rPr>
-        <w:t>La entrega de las llaves de la propiedad deberá justificarla el locatario con documento escrito emanado del locador, no admitiéndose otro medio de prueba.</w:t>
+        <w:t xml:space="preserve">La entrega de las llaves de la propiedad deberá justificarla el </w:t>
+      </w:r>
+      <w:r>
+        <w:rPr>
+          <w:rFonts w:ascii="Verdana" w:eastAsia="Times New Roman" w:hAnsi="Verdana" w:cs="Times New Roman"/>
+          <w:color w:val="000000"/>
+          <w:sz w:val="24"/>
+          <w:szCs w:val="24"/>
+          <w:lang w:eastAsia="es-AR"/>
+        </w:rPr>
+        <w:t>LOCATARI</w:t>
+      </w:r>
+      <w:r>
+        <w:rPr>
+          <w:rFonts w:ascii="Verdana" w:eastAsia="Times New Roman" w:hAnsi="Verdana" w:cs="Times New Roman"/>
+          <w:sz w:val="24"/>
+          <w:szCs w:val="24"/>
+          <w:lang w:eastAsia="es-AR"/>
+        </w:rPr>
+        <w:t>[GEN]</w:t>
+      </w:r>
+      <w:r>
+        <w:rPr>
+          <w:rFonts w:ascii="Verdana" w:eastAsia="Times New Roman" w:hAnsi="Verdana" w:cs="Times New Roman"/>
+          <w:color w:val="000000"/>
+          <w:sz w:val="24"/>
+          <w:szCs w:val="24"/>
+          <w:lang w:eastAsia="es-AR"/>
+        </w:rPr>
+        <w:t xml:space="preserve"> con documento escrito emanado del locador, no admitiéndose otro medio de prueba.</w:t>
       </w:r>
     </w:p>
     <w:p>
@@ -2245,7 +2606,36 @@
           <w:szCs w:val="24"/>
           <w:lang w:eastAsia="es-AR"/>
         </w:rPr>
-        <w:t>El contrato de locación puede ser resuelto anticipadamente por el locatario.</w:t>
+        <w:t xml:space="preserve">El contrato de locación puede ser resuelto anticipadamente por el </w:t>
+      </w:r>
+      <w:r>
+        <w:rPr>
+          <w:rFonts w:ascii="Verdana" w:eastAsia="Times New Roman" w:hAnsi="Verdana" w:cs="Times New Roman"/>
+          <w:color w:val="000000"/>
+          <w:sz w:val="24"/>
+          <w:szCs w:val="24"/>
+          <w:lang w:eastAsia="es-AR"/>
+        </w:rPr>
+        <w:t>LOCATARI</w:t>
+      </w:r>
+      <w:r>
+        <w:rPr>
+          <w:rFonts w:ascii="Verdana" w:eastAsia="Times New Roman" w:hAnsi="Verdana" w:cs="Times New Roman"/>
+          <w:sz w:val="24"/>
+          <w:szCs w:val="24"/>
+          <w:lang w:eastAsia="es-AR"/>
+        </w:rPr>
+        <w:t>[GEN]</w:t>
+      </w:r>
+      <w:r>
+        <w:rPr>
+          <w:rFonts w:ascii="Verdana" w:eastAsia="Times New Roman" w:hAnsi="Verdana" w:cs="Times New Roman"/>
+          <w:color w:val="000000"/>
+          <w:sz w:val="24"/>
+          <w:szCs w:val="24"/>
+          <w:lang w:eastAsia="es-AR"/>
+        </w:rPr>
+        <w:t>.</w:t>
       </w:r>
       <w:r>
         <w:rPr>
@@ -2305,7 +2695,26 @@
           <w:szCs w:val="24"/>
           <w:lang w:eastAsia="es-AR"/>
         </w:rPr>
-        <w:t>A fin de garantizar el fiel cumplimiento de este contrato y de todas las obligaciones contraídas por el locatario</w:t>
+        <w:t xml:space="preserve">A fin de garantizar el fiel cumplimiento de este contrato y de todas las obligaciones contraídas por el </w:t>
+      </w:r>
+      <w:r>
+        <w:rPr>
+          <w:rFonts w:ascii="Verdana" w:eastAsia="Times New Roman" w:hAnsi="Verdana" w:cs="Times New Roman"/>
+          <w:color w:val="000000"/>
+          <w:sz w:val="24"/>
+          <w:szCs w:val="24"/>
+          <w:lang w:eastAsia="es-AR"/>
+        </w:rPr>
+        <w:t>LOCATARI</w:t>
+      </w:r>
+      <w:r>
+        <w:rPr>
+          <w:rFonts w:ascii="Verdana" w:eastAsia="Times New Roman" w:hAnsi="Verdana" w:cs="Times New Roman"/>
+          <w:sz w:val="24"/>
+          <w:szCs w:val="24"/>
+          <w:lang w:eastAsia="es-AR"/>
+        </w:rPr>
+        <w:t>[GEN]</w:t>
       </w:r>
       <w:r>
         <w:rPr>
@@ -2365,27 +2774,7 @@
           <w:szCs w:val="24"/>
           <w:lang w:eastAsia="es-AR"/>
         </w:rPr>
-        <w:t>[</w:t>
-      </w:r>
-      <w:r>
-        <w:rPr>
-          <w:rFonts w:ascii="Verdana" w:eastAsia="Times New Roman" w:hAnsi="Verdana" w:cs="Times New Roman"/>
-          <w:color w:val="000000"/>
-          <w:sz w:val="24"/>
-          <w:szCs w:val="24"/>
-          <w:lang w:eastAsia="es-AR"/>
-        </w:rPr>
-        <w:t>GARANTE</w:t>
-      </w:r>
-      <w:r>
-        <w:rPr>
-          <w:rFonts w:ascii="Verdana" w:eastAsia="Times New Roman" w:hAnsi="Verdana" w:cs="Times New Roman"/>
-          <w:color w:val="000000"/>
-          <w:sz w:val="24"/>
-          <w:szCs w:val="24"/>
-          <w:lang w:eastAsia="es-AR"/>
-        </w:rPr>
-        <w:t>]</w:t>
+        <w:t>[GARANTE]</w:t>
       </w:r>
       <w:r>
         <w:rPr>
@@ -2415,9 +2804,68 @@
           <w:szCs w:val="24"/>
           <w:lang w:eastAsia="es-AR"/>
         </w:rPr>
+        <w:t xml:space="preserve"> Nº </w:t>
+      </w:r>
+      <w:r>
+        <w:rPr>
+          <w:rFonts w:ascii="Verdana" w:eastAsia="Times New Roman" w:hAnsi="Verdana" w:cs="Times New Roman"/>
+          <w:color w:val="000000"/>
+          <w:sz w:val="24"/>
+          <w:szCs w:val="24"/>
+          <w:lang w:eastAsia="es-AR"/>
+        </w:rPr>
+        <w:t>[CUIT GARANTE]</w:t>
+      </w:r>
+      <w:r>
+        <w:rPr>
+          <w:rFonts w:ascii="Verdana" w:eastAsia="Times New Roman" w:hAnsi="Verdana" w:cs="Times New Roman"/>
+          <w:color w:val="000000"/>
+          <w:sz w:val="24"/>
+          <w:szCs w:val="24"/>
+          <w:lang w:eastAsia="es-AR"/>
+        </w:rPr>
+        <w:t>, con domicilio en la calle</w:t>
+      </w:r>
+      <w:r>
+        <w:rPr>
+          <w:rFonts w:ascii="Verdana" w:eastAsia="Times New Roman" w:hAnsi="Verdana" w:cs="Times New Roman"/>
+          <w:color w:val="000000"/>
+          <w:sz w:val="24"/>
+          <w:szCs w:val="24"/>
+          <w:lang w:eastAsia="es-AR"/>
+        </w:rPr>
         <w:t xml:space="preserve"> </w:t>
       </w:r>
-      <w:proofErr w:type="spellStart"/>
+      <w:r>
+        <w:rPr>
+          <w:rFonts w:ascii="Verdana" w:eastAsia="Times New Roman" w:hAnsi="Verdana" w:cs="Times New Roman"/>
+          <w:color w:val="000000"/>
+          <w:sz w:val="24"/>
+          <w:szCs w:val="24"/>
+          <w:lang w:eastAsia="es-AR"/>
+        </w:rPr>
+        <w:t>[DIRECCION GARANTE]</w:t>
+      </w:r>
+      <w:r>
+        <w:rPr>
+          <w:rFonts w:ascii="Verdana" w:eastAsia="Times New Roman" w:hAnsi="Verdana" w:cs="Times New Roman"/>
+          <w:color w:val="000000"/>
+          <w:sz w:val="24"/>
+          <w:szCs w:val="24"/>
+          <w:lang w:eastAsia="es-AR"/>
+        </w:rPr>
+        <w:t>,</w:t>
+      </w:r>
+      <w:r>
+        <w:rPr>
+          <w:rFonts w:ascii="Verdana" w:eastAsia="Times New Roman" w:hAnsi="Verdana" w:cs="Times New Roman"/>
+          <w:color w:val="000000"/>
+          <w:sz w:val="24"/>
+          <w:szCs w:val="24"/>
+          <w:lang w:eastAsia="es-AR"/>
+        </w:rPr>
+        <w:t xml:space="preserve"> telefono </w:t>
+      </w:r>
       <w:r>
         <w:rPr>
           <w:rFonts w:ascii="Verdana" w:eastAsia="Times New Roman" w:hAnsi="Verdana" w:cs="Times New Roman"/>
@@ -2428,11 +2876,214 @@
         </w:rPr>
         <w:t>Nº</w:t>
       </w:r>
-      <w:proofErr w:type="spellEnd"/>
-      <w:r>
-        <w:rPr>
-          <w:rFonts w:ascii="Verdana" w:eastAsia="Times New Roman" w:hAnsi="Verdana" w:cs="Times New Roman"/>
-          <w:color w:val="000000"/>
+      <w:r>
+        <w:rPr>
+          <w:rFonts w:ascii="Verdana" w:eastAsia="Times New Roman" w:hAnsi="Verdana" w:cs="Times New Roman"/>
+          <w:color w:val="000000"/>
+          <w:sz w:val="24"/>
+          <w:szCs w:val="24"/>
+          <w:lang w:eastAsia="es-AR"/>
+        </w:rPr>
+        <w:t>[TELEFONO GARANTE],</w:t>
+      </w:r>
+      <w:r>
+        <w:rPr>
+          <w:rFonts w:ascii="Verdana" w:eastAsia="Times New Roman" w:hAnsi="Verdana" w:cs="Times New Roman"/>
+          <w:color w:val="000000"/>
+          <w:sz w:val="24"/>
+          <w:szCs w:val="24"/>
+          <w:lang w:eastAsia="es-AR"/>
+        </w:rPr>
+        <w:t xml:space="preserve">  se constituye en fiador</w:t>
+      </w:r>
+      <w:r>
+        <w:rPr>
+          <w:rFonts w:ascii="Verdana" w:eastAsia="Times New Roman" w:hAnsi="Verdana" w:cs="Times New Roman"/>
+          <w:sz w:val="24"/>
+          <w:szCs w:val="24"/>
+          <w:lang w:eastAsia="es-AR"/>
+        </w:rPr>
+        <w:t>[GEN]</w:t>
+      </w:r>
+      <w:r>
+        <w:rPr>
+          <w:rFonts w:ascii="Verdana" w:eastAsia="Times New Roman" w:hAnsi="Verdana" w:cs="Times New Roman"/>
+          <w:color w:val="000000"/>
+          <w:sz w:val="24"/>
+          <w:szCs w:val="24"/>
+          <w:lang w:eastAsia="es-AR"/>
+        </w:rPr>
+        <w:t>, lis</w:t>
+      </w:r>
+      <w:r>
+        <w:rPr>
+          <w:rFonts w:ascii="Verdana" w:eastAsia="Times New Roman" w:hAnsi="Verdana" w:cs="Times New Roman"/>
+          <w:sz w:val="24"/>
+          <w:szCs w:val="24"/>
+          <w:lang w:eastAsia="es-AR"/>
+        </w:rPr>
+        <w:t>[GEN]</w:t>
+      </w:r>
+      <w:r>
+        <w:rPr>
+          <w:rFonts w:ascii="Verdana" w:eastAsia="Times New Roman" w:hAnsi="Verdana" w:cs="Times New Roman"/>
+          <w:color w:val="000000"/>
+          <w:sz w:val="24"/>
+          <w:szCs w:val="24"/>
+          <w:lang w:eastAsia="es-AR"/>
+        </w:rPr>
+        <w:t>, llan</w:t>
+      </w:r>
+      <w:r>
+        <w:rPr>
+          <w:rFonts w:ascii="Verdana" w:eastAsia="Times New Roman" w:hAnsi="Verdana" w:cs="Times New Roman"/>
+          <w:sz w:val="24"/>
+          <w:szCs w:val="24"/>
+          <w:lang w:eastAsia="es-AR"/>
+        </w:rPr>
+        <w:t>[GEN]</w:t>
+      </w:r>
+      <w:r>
+        <w:rPr>
+          <w:rFonts w:ascii="Verdana" w:eastAsia="Times New Roman" w:hAnsi="Verdana" w:cs="Times New Roman"/>
+          <w:color w:val="000000"/>
+          <w:sz w:val="24"/>
+          <w:szCs w:val="24"/>
+          <w:lang w:eastAsia="es-AR"/>
+        </w:rPr>
+        <w:t xml:space="preserve"> y principal pagador</w:t>
+      </w:r>
+      <w:r>
+        <w:rPr>
+          <w:rFonts w:ascii="Verdana" w:eastAsia="Times New Roman" w:hAnsi="Verdana" w:cs="Times New Roman"/>
+          <w:color w:val="000000"/>
+          <w:sz w:val="24"/>
+          <w:szCs w:val="24"/>
+          <w:lang w:eastAsia="es-AR"/>
+        </w:rPr>
+        <w:t>[GEN2]</w:t>
+      </w:r>
+      <w:r>
+        <w:rPr>
+          <w:rFonts w:ascii="Verdana" w:eastAsia="Times New Roman" w:hAnsi="Verdana" w:cs="Times New Roman"/>
+          <w:color w:val="000000"/>
+          <w:sz w:val="24"/>
+          <w:szCs w:val="24"/>
+          <w:lang w:eastAsia="es-AR"/>
+        </w:rPr>
+        <w:t xml:space="preserve">, con expresa renuncia a los </w:t>
+      </w:r>
+      <w:r>
+        <w:rPr>
+          <w:rFonts w:ascii="Verdana" w:eastAsia="Times New Roman" w:hAnsi="Verdana" w:cs="Times New Roman"/>
+          <w:color w:val="000000"/>
+          <w:sz w:val="24"/>
+          <w:szCs w:val="24"/>
+          <w:lang w:eastAsia="es-AR"/>
+        </w:rPr>
+        <w:lastRenderedPageBreak/>
+        <w:t>beneficios de división y excusión, por el cumplimiento de todas las obligaciones contraídas en el presente, y garantiza igualmente el pago de los honorarios y gastos de los juicios que se promuevan contra el locatario por desalojo, posesión judicial, daños y perjuicios, desperfectos y cobro de alquileres. La fianza subsistirá aun vencido el término del contrato y hasta tanto el locatario permanezca en la propiedad, comprometiéndose el fiador</w:t>
+      </w:r>
+      <w:r>
+        <w:rPr>
+          <w:rFonts w:ascii="Verdana" w:eastAsia="Times New Roman" w:hAnsi="Verdana" w:cs="Times New Roman"/>
+          <w:color w:val="000000"/>
+          <w:sz w:val="24"/>
+          <w:szCs w:val="24"/>
+          <w:lang w:eastAsia="es-AR"/>
+        </w:rPr>
+        <w:t>[GEN2]</w:t>
+      </w:r>
+      <w:r>
+        <w:rPr>
+          <w:rFonts w:ascii="Verdana" w:eastAsia="Times New Roman" w:hAnsi="Verdana" w:cs="Times New Roman"/>
+          <w:color w:val="000000"/>
+          <w:sz w:val="24"/>
+          <w:szCs w:val="24"/>
+          <w:lang w:eastAsia="es-AR"/>
+        </w:rPr>
+        <w:t xml:space="preserve"> a pagar los alquileres a la simple presentación de los recibos, si el </w:t>
+      </w:r>
+      <w:r>
+        <w:rPr>
+          <w:rFonts w:ascii="Verdana" w:eastAsia="Times New Roman" w:hAnsi="Verdana" w:cs="Times New Roman"/>
+          <w:color w:val="000000"/>
+          <w:sz w:val="24"/>
+          <w:szCs w:val="24"/>
+          <w:lang w:eastAsia="es-AR"/>
+        </w:rPr>
+        <w:t>LOCATARI</w:t>
+      </w:r>
+      <w:r>
+        <w:rPr>
+          <w:rFonts w:ascii="Verdana" w:eastAsia="Times New Roman" w:hAnsi="Verdana" w:cs="Times New Roman"/>
+          <w:sz w:val="24"/>
+          <w:szCs w:val="24"/>
+          <w:lang w:eastAsia="es-AR"/>
+        </w:rPr>
+        <w:t>[GEN]</w:t>
+      </w:r>
+      <w:r>
+        <w:rPr>
+          <w:rFonts w:ascii="Verdana" w:eastAsia="Times New Roman" w:hAnsi="Verdana" w:cs="Times New Roman"/>
+          <w:color w:val="000000"/>
+          <w:sz w:val="24"/>
+          <w:szCs w:val="24"/>
+          <w:lang w:eastAsia="es-AR"/>
+        </w:rPr>
+        <w:t xml:space="preserve"> no lo hiciera en las fechas pactadas. Si el </w:t>
+      </w:r>
+      <w:r>
+        <w:rPr>
+          <w:rFonts w:ascii="Verdana" w:eastAsia="Times New Roman" w:hAnsi="Verdana" w:cs="Times New Roman"/>
+          <w:color w:val="000000"/>
+          <w:sz w:val="24"/>
+          <w:szCs w:val="24"/>
+          <w:lang w:eastAsia="es-AR"/>
+        </w:rPr>
+        <w:t>LOCATARI</w:t>
+      </w:r>
+      <w:r>
+        <w:rPr>
+          <w:rFonts w:ascii="Verdana" w:eastAsia="Times New Roman" w:hAnsi="Verdana" w:cs="Times New Roman"/>
+          <w:sz w:val="24"/>
+          <w:szCs w:val="24"/>
+          <w:lang w:eastAsia="es-AR"/>
+        </w:rPr>
+        <w:t>[GEN]</w:t>
+      </w:r>
+      <w:r>
+        <w:rPr>
+          <w:rFonts w:ascii="Verdana" w:eastAsia="Times New Roman" w:hAnsi="Verdana" w:cs="Times New Roman"/>
+          <w:color w:val="000000"/>
+          <w:sz w:val="24"/>
+          <w:szCs w:val="24"/>
+          <w:lang w:eastAsia="es-AR"/>
+        </w:rPr>
+        <w:t xml:space="preserve"> se atrasa en el pago del alquiler, el hecho de no dar aviso al fiador ni demandarlo no importa prórroga del plazo al </w:t>
+      </w:r>
+      <w:r>
+        <w:rPr>
+          <w:rFonts w:ascii="Verdana" w:eastAsia="Times New Roman" w:hAnsi="Verdana" w:cs="Times New Roman"/>
+          <w:color w:val="000000"/>
+          <w:sz w:val="24"/>
+          <w:szCs w:val="24"/>
+          <w:lang w:eastAsia="es-AR"/>
+        </w:rPr>
+        <w:t>LOCATARI</w:t>
+      </w:r>
+      <w:r>
+        <w:rPr>
+          <w:rFonts w:ascii="Verdana" w:eastAsia="Times New Roman" w:hAnsi="Verdana" w:cs="Times New Roman"/>
+          <w:sz w:val="24"/>
+          <w:szCs w:val="24"/>
+          <w:lang w:eastAsia="es-AR"/>
+        </w:rPr>
+        <w:t>[GEN]</w:t>
+      </w:r>
+      <w:r>
+        <w:rPr>
+          <w:rFonts w:ascii="Verdana" w:eastAsia="Times New Roman" w:hAnsi="Verdana" w:cs="Times New Roman"/>
           <w:sz w:val="24"/>
           <w:szCs w:val="24"/>
           <w:lang w:eastAsia="es-AR"/>
@@ -2447,99 +3098,47 @@
           <w:szCs w:val="24"/>
           <w:lang w:eastAsia="es-AR"/>
         </w:rPr>
-        <w:t>[</w:t>
-      </w:r>
-      <w:r>
-        <w:rPr>
-          <w:rFonts w:ascii="Verdana" w:eastAsia="Times New Roman" w:hAnsi="Verdana" w:cs="Times New Roman"/>
-          <w:color w:val="000000"/>
-          <w:sz w:val="24"/>
-          <w:szCs w:val="24"/>
-          <w:lang w:eastAsia="es-AR"/>
-        </w:rPr>
-        <w:t>CUIT GARANTE</w:t>
-      </w:r>
-      <w:r>
-        <w:rPr>
-          <w:rFonts w:ascii="Verdana" w:eastAsia="Times New Roman" w:hAnsi="Verdana" w:cs="Times New Roman"/>
-          <w:color w:val="000000"/>
-          <w:sz w:val="24"/>
-          <w:szCs w:val="24"/>
-          <w:lang w:eastAsia="es-AR"/>
-        </w:rPr>
-        <w:t>]</w:t>
-      </w:r>
-      <w:r>
-        <w:rPr>
-          <w:rFonts w:ascii="Verdana" w:eastAsia="Times New Roman" w:hAnsi="Verdana" w:cs="Times New Roman"/>
-          <w:color w:val="000000"/>
-          <w:sz w:val="24"/>
-          <w:szCs w:val="24"/>
-          <w:lang w:eastAsia="es-AR"/>
-        </w:rPr>
-        <w:t>, con domicilio en la calle</w:t>
-      </w:r>
-      <w:r>
-        <w:rPr>
-          <w:rFonts w:ascii="Verdana" w:eastAsia="Times New Roman" w:hAnsi="Verdana" w:cs="Times New Roman"/>
-          <w:color w:val="000000"/>
-          <w:sz w:val="24"/>
-          <w:szCs w:val="24"/>
-          <w:lang w:eastAsia="es-AR"/>
-        </w:rPr>
-        <w:t xml:space="preserve"> </w:t>
-      </w:r>
-      <w:r>
-        <w:rPr>
-          <w:rFonts w:ascii="Verdana" w:eastAsia="Times New Roman" w:hAnsi="Verdana" w:cs="Times New Roman"/>
-          <w:color w:val="000000"/>
-          <w:sz w:val="24"/>
-          <w:szCs w:val="24"/>
-          <w:lang w:eastAsia="es-AR"/>
-        </w:rPr>
-        <w:t>[</w:t>
-      </w:r>
-      <w:r>
-        <w:rPr>
-          <w:rFonts w:ascii="Verdana" w:eastAsia="Times New Roman" w:hAnsi="Verdana" w:cs="Times New Roman"/>
-          <w:color w:val="000000"/>
-          <w:sz w:val="24"/>
-          <w:szCs w:val="24"/>
-          <w:lang w:eastAsia="es-AR"/>
-        </w:rPr>
-        <w:t>DIRECCION GARANTE</w:t>
-      </w:r>
-      <w:proofErr w:type="gramStart"/>
-      <w:r>
-        <w:rPr>
-          <w:rFonts w:ascii="Verdana" w:eastAsia="Times New Roman" w:hAnsi="Verdana" w:cs="Times New Roman"/>
-          <w:color w:val="000000"/>
-          <w:sz w:val="24"/>
-          <w:szCs w:val="24"/>
-          <w:lang w:eastAsia="es-AR"/>
-        </w:rPr>
-        <w:t>]</w:t>
-      </w:r>
-      <w:r>
-        <w:rPr>
-          <w:rFonts w:ascii="Verdana" w:eastAsia="Times New Roman" w:hAnsi="Verdana" w:cs="Times New Roman"/>
-          <w:color w:val="000000"/>
-          <w:sz w:val="24"/>
-          <w:szCs w:val="24"/>
-          <w:lang w:eastAsia="es-AR"/>
-        </w:rPr>
-        <w:t>,  se</w:t>
-      </w:r>
-      <w:proofErr w:type="gramEnd"/>
-      <w:r>
-        <w:rPr>
-          <w:rFonts w:ascii="Verdana" w:eastAsia="Times New Roman" w:hAnsi="Verdana" w:cs="Times New Roman"/>
-          <w:color w:val="000000"/>
-          <w:sz w:val="24"/>
-          <w:szCs w:val="24"/>
-          <w:lang w:eastAsia="es-AR"/>
-        </w:rPr>
-        <w:t xml:space="preserve"> constituye en fiador, liso, llano y principal pagador, con expresa renuncia a los beneficios de división y excusión, por el cumplimiento de todas las obligaciones contraídas en el presente, y garantiza igualmente el pago de los honorarios y gastos de los juicios que se promuevan contra el locatario por desalojo, posesión judicial, daños y perjuicios, desperfectos y cobro de alquileres. La fianza subsistirá aun vencido el término del contrato y hasta tanto el locatario permanezca en la propiedad, comprometiéndose el fiador a pagar los alquileres a la simple presentación de los recibos, si el locatario no lo hiciera en las fechas pactadas. Si el locatario se atrasa en el pago del alquiler, el hecho de no dar aviso al fiador ni demandarlo no importa prórroga del plazo al locatario ni al fiador, ni extingue la fianza.</w:t>
+        <w:t>ni a</w:t>
+      </w:r>
+      <w:r>
+        <w:rPr>
+          <w:rFonts w:ascii="Verdana" w:eastAsia="Times New Roman" w:hAnsi="Verdana" w:cs="Times New Roman"/>
+          <w:color w:val="000000"/>
+          <w:sz w:val="24"/>
+          <w:szCs w:val="24"/>
+          <w:lang w:eastAsia="es-AR"/>
+        </w:rPr>
+        <w:t xml:space="preserve"> el</w:t>
+      </w:r>
+      <w:r>
+        <w:rPr>
+          <w:rFonts w:ascii="Verdana" w:eastAsia="Times New Roman" w:hAnsi="Verdana" w:cs="Times New Roman"/>
+          <w:color w:val="000000"/>
+          <w:sz w:val="24"/>
+          <w:szCs w:val="24"/>
+          <w:lang w:eastAsia="es-AR"/>
+        </w:rPr>
+        <w:t xml:space="preserve"> fiador</w:t>
+      </w:r>
+      <w:r>
+        <w:rPr>
+          <w:rFonts w:ascii="Verdana" w:eastAsia="Times New Roman" w:hAnsi="Verdana" w:cs="Times New Roman"/>
+          <w:color w:val="000000"/>
+          <w:sz w:val="24"/>
+          <w:szCs w:val="24"/>
+          <w:lang w:eastAsia="es-AR"/>
+        </w:rPr>
+        <w:t>[GEN2]</w:t>
+      </w:r>
+      <w:r>
+        <w:rPr>
+          <w:rFonts w:ascii="Verdana" w:eastAsia="Times New Roman" w:hAnsi="Verdana" w:cs="Times New Roman"/>
+          <w:color w:val="000000"/>
+          <w:sz w:val="24"/>
+          <w:szCs w:val="24"/>
+          <w:lang w:eastAsia="es-AR"/>
+        </w:rPr>
+        <w:t>, ni extingue la fianza.</w:t>
       </w:r>
     </w:p>
     <w:p>
@@ -2564,7 +3163,6 @@
           <w:szCs w:val="24"/>
           <w:lang w:eastAsia="es-AR"/>
         </w:rPr>
-        <w:lastRenderedPageBreak/>
         <w:t>A fin de garantizar el fiel cumplimiento de este contrato y de todas las obligaciones contraídas por el locatario, el garante que se constituye en liso y llano pagado</w:t>
       </w:r>
       <w:r>
@@ -2645,7 +3243,56 @@
           <w:szCs w:val="24"/>
           <w:lang w:eastAsia="es-AR"/>
         </w:rPr>
-        <w:t>, renunciando a todo otro fuero o jurisdicción que pudiera corresponderles. Tanto el locatario como el fiador renuncian desde ahora al derecho de recusar sin causa al magistrado y se comprometen formalmente a comparecer a las audiencias que se señalen en el juicio, por sí o por apoderado.</w:t>
+        <w:t xml:space="preserve">, renunciando a todo otro fuero o jurisdicción que pudiera corresponderles. Tanto el </w:t>
+      </w:r>
+      <w:r>
+        <w:rPr>
+          <w:rFonts w:ascii="Verdana" w:eastAsia="Times New Roman" w:hAnsi="Verdana" w:cs="Times New Roman"/>
+          <w:color w:val="000000"/>
+          <w:sz w:val="24"/>
+          <w:szCs w:val="24"/>
+          <w:lang w:eastAsia="es-AR"/>
+        </w:rPr>
+        <w:t>LOCATARI</w:t>
+      </w:r>
+      <w:r>
+        <w:rPr>
+          <w:rFonts w:ascii="Verdana" w:eastAsia="Times New Roman" w:hAnsi="Verdana" w:cs="Times New Roman"/>
+          <w:sz w:val="24"/>
+          <w:szCs w:val="24"/>
+          <w:lang w:eastAsia="es-AR"/>
+        </w:rPr>
+        <w:t>[GEN]</w:t>
+      </w:r>
+      <w:r>
+        <w:rPr>
+          <w:rFonts w:ascii="Verdana" w:eastAsia="Times New Roman" w:hAnsi="Verdana" w:cs="Times New Roman"/>
+          <w:color w:val="000000"/>
+          <w:sz w:val="24"/>
+          <w:szCs w:val="24"/>
+          <w:lang w:eastAsia="es-AR"/>
+        </w:rPr>
+        <w:t xml:space="preserve"> como el fiador</w:t>
+      </w:r>
+      <w:r>
+        <w:rPr>
+          <w:rFonts w:ascii="Verdana" w:eastAsia="Times New Roman" w:hAnsi="Verdana" w:cs="Times New Roman"/>
+          <w:color w:val="000000"/>
+          <w:sz w:val="24"/>
+          <w:szCs w:val="24"/>
+          <w:lang w:eastAsia="es-AR"/>
+        </w:rPr>
+        <w:t>[GEN2]</w:t>
+      </w:r>
+      <w:r>
+        <w:rPr>
+          <w:rFonts w:ascii="Verdana" w:eastAsia="Times New Roman" w:hAnsi="Verdana" w:cs="Times New Roman"/>
+          <w:color w:val="000000"/>
+          <w:sz w:val="24"/>
+          <w:szCs w:val="24"/>
+          <w:lang w:eastAsia="es-AR"/>
+        </w:rPr>
+        <w:t xml:space="preserve"> renuncian desde ahora al derecho de recusar sin causa al magistrado y se comprometen formalmente a comparecer a las audiencias que se señalen en el juicio, por sí o por apoderado.</w:t>
       </w:r>
     </w:p>
     <w:p>
@@ -2723,7 +3370,36 @@
           <w:szCs w:val="24"/>
           <w:lang w:eastAsia="es-AR"/>
         </w:rPr>
-        <w:t>Las partes acuerdan que se establece el 0,1% (cero enteros, 1 décimo por ciento) diario de punitorios en caso de que el locatario incurra en una mora en el pago del canon locativo.</w:t>
+        <w:t xml:space="preserve">Las partes acuerdan que se establece el 0,1% (cero enteros, 1 décimo por ciento) diario de punitorios en caso de que el </w:t>
+      </w:r>
+      <w:r>
+        <w:rPr>
+          <w:rFonts w:ascii="Verdana" w:eastAsia="Times New Roman" w:hAnsi="Verdana" w:cs="Times New Roman"/>
+          <w:color w:val="000000"/>
+          <w:sz w:val="24"/>
+          <w:szCs w:val="24"/>
+          <w:lang w:eastAsia="es-AR"/>
+        </w:rPr>
+        <w:t>LOCATARI</w:t>
+      </w:r>
+      <w:r>
+        <w:rPr>
+          <w:rFonts w:ascii="Verdana" w:eastAsia="Times New Roman" w:hAnsi="Verdana" w:cs="Times New Roman"/>
+          <w:sz w:val="24"/>
+          <w:szCs w:val="24"/>
+          <w:lang w:eastAsia="es-AR"/>
+        </w:rPr>
+        <w:t>[GEN]</w:t>
+      </w:r>
+      <w:r>
+        <w:rPr>
+          <w:rFonts w:ascii="Verdana" w:eastAsia="Times New Roman" w:hAnsi="Verdana" w:cs="Times New Roman"/>
+          <w:color w:val="000000"/>
+          <w:sz w:val="24"/>
+          <w:szCs w:val="24"/>
+          <w:lang w:eastAsia="es-AR"/>
+        </w:rPr>
+        <w:t xml:space="preserve"> incurra en una mora en el pago del canon locativo.</w:t>
       </w:r>
     </w:p>
     <w:p>
@@ -2812,7 +3488,7 @@
 </file>
 
 <file path=word/styles.xml><?xml version="1.0" encoding="utf-8"?>
-<w:styles xmlns:mc="http://schemas.openxmlformats.org/markup-compatibility/2006" xmlns:r="http://schemas.openxmlformats.org/officeDocument/2006/relationships" xmlns:w="http://schemas.openxmlformats.org/wordprocessingml/2006/main" xmlns:w14="http://schemas.microsoft.com/office/word/2010/wordml" xmlns:w15="http://schemas.microsoft.com/office/word/2012/wordml" xmlns:w16cid="http://schemas.microsoft.com/office/word/2016/wordml/cid" xmlns:w16se="http://schemas.microsoft.com/office/word/2015/wordml/symex" mc:Ignorable="w14 w15 w16se w16cid">
+<w:styles xmlns:mc="http://schemas.openxmlformats.org/markup-compatibility/2006" xmlns:r="http://schemas.openxmlformats.org/officeDocument/2006/relationships" xmlns:w="http://schemas.openxmlformats.org/wordprocessingml/2006/main" xmlns:w14="http://schemas.microsoft.com/office/word/2010/wordml" xmlns:w15="http://schemas.microsoft.com/office/word/2012/wordml" xmlns:w16cex="http://schemas.microsoft.com/office/word/2018/wordml/cex" xmlns:w16cid="http://schemas.microsoft.com/office/word/2016/wordml/cid" xmlns:w16="http://schemas.microsoft.com/office/word/2018/wordml" xmlns:w16sdtdh="http://schemas.microsoft.com/office/word/2020/wordml/sdtdatahash" xmlns:w16se="http://schemas.microsoft.com/office/word/2015/wordml/symex" mc:Ignorable="w14 w15 w16se w16cid w16 w16cex w16sdtdh">
   <w:docDefaults>
     <w:rPrDefault>
       <w:rPr>
@@ -2828,7 +3504,7 @@
       </w:pPr>
     </w:pPrDefault>
   </w:docDefaults>
-  <w:latentStyles w:defLockedState="0" w:defUIPriority="99" w:defSemiHidden="0" w:defUnhideWhenUsed="0" w:defQFormat="0" w:count="375">
+  <w:latentStyles w:defLockedState="0" w:defUIPriority="99" w:defSemiHidden="0" w:defUnhideWhenUsed="0" w:defQFormat="0" w:count="376">
     <w:lsdException w:name="Normal" w:uiPriority="0" w:qFormat="1"/>
     <w:lsdException w:name="heading 1" w:uiPriority="9" w:qFormat="1"/>
     <w:lsdException w:name="heading 2" w:semiHidden="1" w:uiPriority="9" w:unhideWhenUsed="1" w:qFormat="1"/>
@@ -3204,6 +3880,7 @@
     <w:lsdException w:name="Smart Hyperlink" w:semiHidden="1" w:unhideWhenUsed="1"/>
     <w:lsdException w:name="Hashtag" w:semiHidden="1" w:unhideWhenUsed="1"/>
     <w:lsdException w:name="Unresolved Mention" w:semiHidden="1" w:unhideWhenUsed="1"/>
+    <w:lsdException w:name="Smart Link" w:semiHidden="1" w:unhideWhenUsed="1"/>
   </w:latentStyles>
   <w:style w:type="paragraph" w:default="1" w:styleId="Normal">
     <w:name w:val="Normal"/>

</xml_diff>

<commit_message>
extendiedo la funcion de reemplazo del modelo de contrato ,creacion de funciones adicionales
</commit_message>
<xml_diff>
--- a/src/docs/modelo.docx
+++ b/src/docs/modelo.docx
@@ -1,6 +1,6 @@
 
 <file path=word/document.xml><?xml version="1.0" encoding="utf-8"?>
-<w:document xmlns:wpc="http://schemas.microsoft.com/office/word/2010/wordprocessingCanvas" xmlns:cx="http://schemas.microsoft.com/office/drawing/2014/chartex" xmlns:cx1="http://schemas.microsoft.com/office/drawing/2015/9/8/chartex" xmlns:cx2="http://schemas.microsoft.com/office/drawing/2015/10/21/chartex" xmlns:cx3="http://schemas.microsoft.com/office/drawing/2016/5/9/chartex" xmlns:cx4="http://schemas.microsoft.com/office/drawing/2016/5/10/chartex" xmlns:cx5="http://schemas.microsoft.com/office/drawing/2016/5/11/chartex" xmlns:cx6="http://schemas.microsoft.com/office/drawing/2016/5/12/chartex" xmlns:cx7="http://schemas.microsoft.com/office/drawing/2016/5/13/chartex" xmlns:cx8="http://schemas.microsoft.com/office/drawing/2016/5/14/chartex" xmlns:mc="http://schemas.openxmlformats.org/markup-compatibility/2006" xmlns:aink="http://schemas.microsoft.com/office/drawing/2016/ink" xmlns:am3d="http://schemas.microsoft.com/office/drawing/2017/model3d" xmlns:o="urn:schemas-microsoft-com:office:office" xmlns:oel="http://schemas.microsoft.com/office/2019/extlst" xmlns:r="http://schemas.openxmlformats.org/officeDocument/2006/relationships" xmlns:m="http://schemas.openxmlformats.org/officeDocument/2006/math" xmlns:v="urn:schemas-microsoft-com:vml" xmlns:wp14="http://schemas.microsoft.com/office/word/2010/wordprocessingDrawing" xmlns:wp="http://schemas.openxmlformats.org/drawingml/2006/wordprocessingDrawing" xmlns:w10="urn:schemas-microsoft-com:office:word" xmlns:w="http://schemas.openxmlformats.org/wordprocessingml/2006/main" xmlns:w14="http://schemas.microsoft.com/office/word/2010/wordml" xmlns:w15="http://schemas.microsoft.com/office/word/2012/wordml" xmlns:w16cex="http://schemas.microsoft.com/office/word/2018/wordml/cex" xmlns:w16cid="http://schemas.microsoft.com/office/word/2016/wordml/cid" xmlns:w16="http://schemas.microsoft.com/office/word/2018/wordml" xmlns:w16sdtdh="http://schemas.microsoft.com/office/word/2020/wordml/sdtdatahash" xmlns:w16se="http://schemas.microsoft.com/office/word/2015/wordml/symex" xmlns:wpg="http://schemas.microsoft.com/office/word/2010/wordprocessingGroup" xmlns:wpi="http://schemas.microsoft.com/office/word/2010/wordprocessingInk" xmlns:wne="http://schemas.microsoft.com/office/word/2006/wordml" xmlns:wps="http://schemas.microsoft.com/office/word/2010/wordprocessingShape" mc:Ignorable="w14 w15 w16se w16cid w16 w16cex w16sdtdh wp14">
+<w:document xmlns:wpc="http://schemas.microsoft.com/office/word/2010/wordprocessingCanvas" xmlns:cx="http://schemas.microsoft.com/office/drawing/2014/chartex" xmlns:cx1="http://schemas.microsoft.com/office/drawing/2015/9/8/chartex" xmlns:cx2="http://schemas.microsoft.com/office/drawing/2015/10/21/chartex" xmlns:cx3="http://schemas.microsoft.com/office/drawing/2016/5/9/chartex" xmlns:cx4="http://schemas.microsoft.com/office/drawing/2016/5/10/chartex" xmlns:cx5="http://schemas.microsoft.com/office/drawing/2016/5/11/chartex" xmlns:cx6="http://schemas.microsoft.com/office/drawing/2016/5/12/chartex" xmlns:cx7="http://schemas.microsoft.com/office/drawing/2016/5/13/chartex" xmlns:cx8="http://schemas.microsoft.com/office/drawing/2016/5/14/chartex" xmlns:mc="http://schemas.openxmlformats.org/markup-compatibility/2006" xmlns:aink="http://schemas.microsoft.com/office/drawing/2016/ink" xmlns:am3d="http://schemas.microsoft.com/office/drawing/2017/model3d" xmlns:o="urn:schemas-microsoft-com:office:office" xmlns:r="http://schemas.openxmlformats.org/officeDocument/2006/relationships" xmlns:m="http://schemas.openxmlformats.org/officeDocument/2006/math" xmlns:v="urn:schemas-microsoft-com:vml" xmlns:wp14="http://schemas.microsoft.com/office/word/2010/wordprocessingDrawing" xmlns:wp="http://schemas.openxmlformats.org/drawingml/2006/wordprocessingDrawing" xmlns:w10="urn:schemas-microsoft-com:office:word" xmlns:w="http://schemas.openxmlformats.org/wordprocessingml/2006/main" xmlns:w14="http://schemas.microsoft.com/office/word/2010/wordml" xmlns:w15="http://schemas.microsoft.com/office/word/2012/wordml" xmlns:w16cid="http://schemas.microsoft.com/office/word/2016/wordml/cid" xmlns:w16se="http://schemas.microsoft.com/office/word/2015/wordml/symex" xmlns:wpg="http://schemas.microsoft.com/office/word/2010/wordprocessingGroup" xmlns:wpi="http://schemas.microsoft.com/office/word/2010/wordprocessingInk" xmlns:wne="http://schemas.microsoft.com/office/word/2006/wordml" xmlns:wps="http://schemas.microsoft.com/office/word/2010/wordprocessingShape" mc:Ignorable="w14 w15 w16se w16cid wp14">
   <w:body>
     <w:p>
       <w:pPr>
@@ -293,8 +293,20 @@
           <w:szCs w:val="24"/>
           <w:lang w:eastAsia="es-AR"/>
         </w:rPr>
-        <w:t>, con DNI Nº</w:t>
-      </w:r>
+        <w:t xml:space="preserve">, con DNI </w:t>
+      </w:r>
+      <w:proofErr w:type="spellStart"/>
+      <w:r>
+        <w:rPr>
+          <w:rFonts w:ascii="Verdana" w:eastAsia="Times New Roman" w:hAnsi="Verdana" w:cs="Times New Roman"/>
+          <w:color w:val="000000"/>
+          <w:sz w:val="24"/>
+          <w:szCs w:val="24"/>
+          <w:lang w:eastAsia="es-AR"/>
+        </w:rPr>
+        <w:t>Nº</w:t>
+      </w:r>
+      <w:proofErr w:type="spellEnd"/>
       <w:r>
         <w:rPr>
           <w:rFonts w:ascii="Verdana" w:eastAsia="Times New Roman" w:hAnsi="Verdana" w:cs="Times New Roman"/>
@@ -345,6 +357,7 @@
         </w:rPr>
         <w:t xml:space="preserve"> Juan de Vera </w:t>
       </w:r>
+      <w:proofErr w:type="spellStart"/>
       <w:r>
         <w:rPr>
           <w:rFonts w:ascii="Verdana" w:eastAsia="Times New Roman" w:hAnsi="Verdana" w:cs="Times New Roman"/>
@@ -355,6 +368,7 @@
         </w:rPr>
         <w:t>Nº</w:t>
       </w:r>
+      <w:proofErr w:type="spellEnd"/>
       <w:r>
         <w:rPr>
           <w:rFonts w:ascii="Verdana" w:eastAsia="Times New Roman" w:hAnsi="Verdana" w:cs="Times New Roman"/>
@@ -375,15 +389,49 @@
         </w:rPr>
         <w:t xml:space="preserve">, </w:t>
       </w:r>
-      <w:r>
-        <w:rPr>
-          <w:rFonts w:ascii="Verdana" w:eastAsia="Times New Roman" w:hAnsi="Verdana" w:cs="Times New Roman"/>
-          <w:color w:val="000000"/>
-          <w:sz w:val="24"/>
-          <w:szCs w:val="24"/>
-          <w:lang w:eastAsia="es-AR"/>
-        </w:rPr>
-        <w:t>Curuzu Cuatia, Corrientes</w:t>
+      <w:proofErr w:type="spellStart"/>
+      <w:r>
+        <w:rPr>
+          <w:rFonts w:ascii="Verdana" w:eastAsia="Times New Roman" w:hAnsi="Verdana" w:cs="Times New Roman"/>
+          <w:color w:val="000000"/>
+          <w:sz w:val="24"/>
+          <w:szCs w:val="24"/>
+          <w:lang w:eastAsia="es-AR"/>
+        </w:rPr>
+        <w:t>Curuzu</w:t>
+      </w:r>
+      <w:proofErr w:type="spellEnd"/>
+      <w:r>
+        <w:rPr>
+          <w:rFonts w:ascii="Verdana" w:eastAsia="Times New Roman" w:hAnsi="Verdana" w:cs="Times New Roman"/>
+          <w:color w:val="000000"/>
+          <w:sz w:val="24"/>
+          <w:szCs w:val="24"/>
+          <w:lang w:eastAsia="es-AR"/>
+        </w:rPr>
+        <w:t xml:space="preserve"> </w:t>
+      </w:r>
+      <w:proofErr w:type="spellStart"/>
+      <w:r>
+        <w:rPr>
+          <w:rFonts w:ascii="Verdana" w:eastAsia="Times New Roman" w:hAnsi="Verdana" w:cs="Times New Roman"/>
+          <w:color w:val="000000"/>
+          <w:sz w:val="24"/>
+          <w:szCs w:val="24"/>
+          <w:lang w:eastAsia="es-AR"/>
+        </w:rPr>
+        <w:t>Cuatia</w:t>
+      </w:r>
+      <w:proofErr w:type="spellEnd"/>
+      <w:r>
+        <w:rPr>
+          <w:rFonts w:ascii="Verdana" w:eastAsia="Times New Roman" w:hAnsi="Verdana" w:cs="Times New Roman"/>
+          <w:color w:val="000000"/>
+          <w:sz w:val="24"/>
+          <w:szCs w:val="24"/>
+          <w:lang w:eastAsia="es-AR"/>
+        </w:rPr>
+        <w:t>, Corrientes</w:t>
       </w:r>
       <w:r>
         <w:rPr>
@@ -423,16 +471,6 @@
           <w:szCs w:val="24"/>
           <w:lang w:eastAsia="es-AR"/>
         </w:rPr>
-        <w:t xml:space="preserve"> el [HINQ]</w:t>
-      </w:r>
-      <w:r>
-        <w:rPr>
-          <w:rFonts w:ascii="Verdana" w:eastAsia="Times New Roman" w:hAnsi="Verdana" w:cs="Times New Roman"/>
-          <w:color w:val="000000"/>
-          <w:sz w:val="24"/>
-          <w:szCs w:val="24"/>
-          <w:lang w:eastAsia="es-AR"/>
-        </w:rPr>
         <w:t xml:space="preserve"> </w:t>
       </w:r>
       <w:r>
@@ -443,6 +481,46 @@
           <w:szCs w:val="24"/>
           <w:lang w:eastAsia="es-AR"/>
         </w:rPr>
+        <w:t>[ART]</w:t>
+      </w:r>
+      <w:r>
+        <w:rPr>
+          <w:rFonts w:ascii="Verdana" w:eastAsia="Times New Roman" w:hAnsi="Verdana" w:cs="Times New Roman"/>
+          <w:color w:val="000000"/>
+          <w:sz w:val="24"/>
+          <w:szCs w:val="24"/>
+          <w:lang w:eastAsia="es-AR"/>
+        </w:rPr>
+        <w:t xml:space="preserve"> </w:t>
+      </w:r>
+      <w:r>
+        <w:rPr>
+          <w:rFonts w:ascii="Verdana" w:eastAsia="Times New Roman" w:hAnsi="Verdana" w:cs="Times New Roman"/>
+          <w:color w:val="000000"/>
+          <w:sz w:val="24"/>
+          <w:szCs w:val="24"/>
+          <w:lang w:eastAsia="es-AR"/>
+        </w:rPr>
+        <w:t>[HINQ]</w:t>
+      </w:r>
+      <w:r>
+        <w:rPr>
+          <w:rFonts w:ascii="Verdana" w:eastAsia="Times New Roman" w:hAnsi="Verdana" w:cs="Times New Roman"/>
+          <w:color w:val="000000"/>
+          <w:sz w:val="24"/>
+          <w:szCs w:val="24"/>
+          <w:lang w:eastAsia="es-AR"/>
+        </w:rPr>
+        <w:t xml:space="preserve"> </w:t>
+      </w:r>
+      <w:r>
+        <w:rPr>
+          <w:rFonts w:ascii="Verdana" w:eastAsia="Times New Roman" w:hAnsi="Verdana" w:cs="Times New Roman"/>
+          <w:color w:val="000000"/>
+          <w:sz w:val="24"/>
+          <w:szCs w:val="24"/>
+          <w:lang w:eastAsia="es-AR"/>
+        </w:rPr>
         <w:t>[INQUILINO]</w:t>
       </w:r>
       <w:r>
@@ -473,7 +551,29 @@
           <w:szCs w:val="24"/>
           <w:lang w:eastAsia="es-AR"/>
         </w:rPr>
-        <w:t xml:space="preserve"> Nº </w:t>
+        <w:t xml:space="preserve"> </w:t>
+      </w:r>
+      <w:proofErr w:type="spellStart"/>
+      <w:r>
+        <w:rPr>
+          <w:rFonts w:ascii="Verdana" w:eastAsia="Times New Roman" w:hAnsi="Verdana" w:cs="Times New Roman"/>
+          <w:color w:val="000000"/>
+          <w:sz w:val="24"/>
+          <w:szCs w:val="24"/>
+          <w:lang w:eastAsia="es-AR"/>
+        </w:rPr>
+        <w:t>Nº</w:t>
+      </w:r>
+      <w:proofErr w:type="spellEnd"/>
+      <w:r>
+        <w:rPr>
+          <w:rFonts w:ascii="Verdana" w:eastAsia="Times New Roman" w:hAnsi="Verdana" w:cs="Times New Roman"/>
+          <w:color w:val="000000"/>
+          <w:sz w:val="24"/>
+          <w:szCs w:val="24"/>
+          <w:lang w:eastAsia="es-AR"/>
+        </w:rPr>
+        <w:t xml:space="preserve"> </w:t>
       </w:r>
       <w:r>
         <w:rPr>
@@ -525,16 +625,29 @@
         </w:rPr>
         <w:t xml:space="preserve"> </w:t>
       </w:r>
-      <w:r>
-        <w:rPr>
-          <w:rFonts w:ascii="Verdana" w:eastAsia="Times New Roman" w:hAnsi="Verdana" w:cs="Times New Roman"/>
-          <w:color w:val="000000"/>
-          <w:sz w:val="24"/>
-          <w:szCs w:val="24"/>
-          <w:lang w:eastAsia="es-AR"/>
-        </w:rPr>
-        <w:t xml:space="preserve">telefono </w:t>
-      </w:r>
+      <w:proofErr w:type="spellStart"/>
+      <w:r>
+        <w:rPr>
+          <w:rFonts w:ascii="Verdana" w:eastAsia="Times New Roman" w:hAnsi="Verdana" w:cs="Times New Roman"/>
+          <w:color w:val="000000"/>
+          <w:sz w:val="24"/>
+          <w:szCs w:val="24"/>
+          <w:lang w:eastAsia="es-AR"/>
+        </w:rPr>
+        <w:t>telefono</w:t>
+      </w:r>
+      <w:proofErr w:type="spellEnd"/>
+      <w:r>
+        <w:rPr>
+          <w:rFonts w:ascii="Verdana" w:eastAsia="Times New Roman" w:hAnsi="Verdana" w:cs="Times New Roman"/>
+          <w:color w:val="000000"/>
+          <w:sz w:val="24"/>
+          <w:szCs w:val="24"/>
+          <w:lang w:eastAsia="es-AR"/>
+        </w:rPr>
+        <w:t xml:space="preserve"> </w:t>
+      </w:r>
+      <w:proofErr w:type="spellStart"/>
       <w:r>
         <w:rPr>
           <w:rFonts w:ascii="Verdana" w:eastAsia="Times New Roman" w:hAnsi="Verdana" w:cs="Times New Roman"/>
@@ -545,6 +658,7 @@
         </w:rPr>
         <w:t>Nº</w:t>
       </w:r>
+      <w:proofErr w:type="spellEnd"/>
       <w:r>
         <w:rPr>
           <w:rFonts w:ascii="Verdana" w:eastAsia="Times New Roman" w:hAnsi="Verdana" w:cs="Times New Roman"/>
@@ -563,7 +677,37 @@
           <w:szCs w:val="24"/>
           <w:lang w:eastAsia="es-AR"/>
         </w:rPr>
-        <w:t xml:space="preserve"> en adelante EL LOCATARI</w:t>
+        <w:t xml:space="preserve"> en adelante </w:t>
+      </w:r>
+      <w:r>
+        <w:rPr>
+          <w:rFonts w:ascii="Verdana" w:eastAsia="Times New Roman" w:hAnsi="Verdana" w:cs="Times New Roman"/>
+          <w:color w:val="000000"/>
+          <w:sz w:val="24"/>
+          <w:szCs w:val="24"/>
+          <w:lang w:eastAsia="es-AR"/>
+        </w:rPr>
+        <w:t>[ART]</w:t>
+      </w:r>
+      <w:r>
+        <w:rPr>
+          <w:rFonts w:ascii="Verdana" w:eastAsia="Times New Roman" w:hAnsi="Verdana" w:cs="Times New Roman"/>
+          <w:color w:val="000000"/>
+          <w:sz w:val="24"/>
+          <w:szCs w:val="24"/>
+          <w:lang w:eastAsia="es-AR"/>
+        </w:rPr>
+        <w:t xml:space="preserve"> </w:t>
+      </w:r>
+      <w:r>
+        <w:rPr>
+          <w:rFonts w:ascii="Verdana" w:eastAsia="Times New Roman" w:hAnsi="Verdana" w:cs="Times New Roman"/>
+          <w:color w:val="000000"/>
+          <w:sz w:val="24"/>
+          <w:szCs w:val="24"/>
+          <w:lang w:eastAsia="es-AR"/>
+        </w:rPr>
+        <w:t>LOCATARI</w:t>
       </w:r>
       <w:r>
         <w:rPr>
@@ -632,7 +776,37 @@
           <w:szCs w:val="24"/>
           <w:lang w:eastAsia="es-AR"/>
         </w:rPr>
-        <w:t xml:space="preserve">El locador cede en locación al locatario </w:t>
+        <w:t xml:space="preserve">El locador cede en locación al </w:t>
+      </w:r>
+      <w:r>
+        <w:rPr>
+          <w:rFonts w:ascii="Verdana" w:eastAsia="Times New Roman" w:hAnsi="Verdana" w:cs="Times New Roman"/>
+          <w:color w:val="000000"/>
+          <w:sz w:val="24"/>
+          <w:szCs w:val="24"/>
+          <w:lang w:eastAsia="es-AR"/>
+        </w:rPr>
+        <w:t>LOCATARI</w:t>
+      </w:r>
+      <w:r>
+        <w:rPr>
+          <w:rFonts w:ascii="Verdana" w:eastAsia="Times New Roman" w:hAnsi="Verdana" w:cs="Times New Roman"/>
+          <w:color w:val="000000"/>
+          <w:sz w:val="24"/>
+          <w:szCs w:val="24"/>
+          <w:lang w:eastAsia="es-AR"/>
+        </w:rPr>
+        <w:t>[GEN]</w:t>
+      </w:r>
+      <w:r>
+        <w:rPr>
+          <w:rFonts w:ascii="Verdana" w:eastAsia="Times New Roman" w:hAnsi="Verdana" w:cs="Times New Roman"/>
+          <w:color w:val="000000"/>
+          <w:sz w:val="24"/>
+          <w:szCs w:val="24"/>
+          <w:lang w:eastAsia="es-AR"/>
+        </w:rPr>
+        <w:t xml:space="preserve"> </w:t>
       </w:r>
       <w:r>
         <w:rPr>
@@ -1302,7 +1476,39 @@
           <w:szCs w:val="24"/>
           <w:lang w:eastAsia="es-AR"/>
         </w:rPr>
-        <w:t>de acuerdo al índice de precios al consumidor(IPC) publicado por el INDEC.</w:t>
+        <w:t>de acuerdo al índice de precios al</w:t>
+      </w:r>
+      <w:r>
+        <w:rPr>
+          <w:rFonts w:ascii="Verdana" w:eastAsia="Times New Roman" w:hAnsi="Verdana" w:cs="Times New Roman"/>
+          <w:color w:val="000000"/>
+          <w:sz w:val="24"/>
+          <w:szCs w:val="24"/>
+          <w:lang w:eastAsia="es-AR"/>
+        </w:rPr>
+        <w:t xml:space="preserve"> </w:t>
+      </w:r>
+      <w:proofErr w:type="gramStart"/>
+      <w:r>
+        <w:rPr>
+          <w:rFonts w:ascii="Verdana" w:eastAsia="Times New Roman" w:hAnsi="Verdana" w:cs="Times New Roman"/>
+          <w:color w:val="000000"/>
+          <w:sz w:val="24"/>
+          <w:szCs w:val="24"/>
+          <w:lang w:eastAsia="es-AR"/>
+        </w:rPr>
+        <w:t>consumidor(</w:t>
+      </w:r>
+      <w:proofErr w:type="gramEnd"/>
+      <w:r>
+        <w:rPr>
+          <w:rFonts w:ascii="Verdana" w:eastAsia="Times New Roman" w:hAnsi="Verdana" w:cs="Times New Roman"/>
+          <w:color w:val="000000"/>
+          <w:sz w:val="24"/>
+          <w:szCs w:val="24"/>
+          <w:lang w:eastAsia="es-AR"/>
+        </w:rPr>
+        <w:t>IPC) publicado por el INDEC.</w:t>
       </w:r>
     </w:p>
     <w:p>
@@ -1326,7 +1532,17 @@
           <w:szCs w:val="24"/>
           <w:lang w:eastAsia="es-AR"/>
         </w:rPr>
-        <w:t>En todos los casos, los locadores deberán otorgar recibos al locatari</w:t>
+        <w:t xml:space="preserve">En todos los casos, los locadores deberán otorgar recibos al </w:t>
+      </w:r>
+      <w:r>
+        <w:rPr>
+          <w:rFonts w:ascii="Verdana" w:eastAsia="Times New Roman" w:hAnsi="Verdana" w:cs="Times New Roman"/>
+          <w:color w:val="000000"/>
+          <w:sz w:val="24"/>
+          <w:szCs w:val="24"/>
+          <w:lang w:eastAsia="es-AR"/>
+        </w:rPr>
+        <w:t>LACATARI</w:t>
       </w:r>
       <w:r>
         <w:rPr>
@@ -1354,7 +1570,37 @@
           <w:szCs w:val="24"/>
           <w:lang w:eastAsia="es-AR"/>
         </w:rPr>
-        <w:t>por cada uno de los arriendos percibidos, por lo que queda estipulado que el locatari</w:t>
+        <w:t xml:space="preserve">por cada uno de los arriendos percibidos, por lo que queda estipulado que </w:t>
+      </w:r>
+      <w:r>
+        <w:rPr>
+          <w:rFonts w:ascii="Verdana" w:eastAsia="Times New Roman" w:hAnsi="Verdana" w:cs="Times New Roman"/>
+          <w:color w:val="000000"/>
+          <w:sz w:val="24"/>
+          <w:szCs w:val="24"/>
+          <w:lang w:eastAsia="es-AR"/>
+        </w:rPr>
+        <w:t>[ART]</w:t>
+      </w:r>
+      <w:r>
+        <w:rPr>
+          <w:rFonts w:ascii="Verdana" w:eastAsia="Times New Roman" w:hAnsi="Verdana" w:cs="Times New Roman"/>
+          <w:color w:val="000000"/>
+          <w:sz w:val="24"/>
+          <w:szCs w:val="24"/>
+          <w:lang w:eastAsia="es-AR"/>
+        </w:rPr>
+        <w:t xml:space="preserve"> </w:t>
+      </w:r>
+      <w:r>
+        <w:rPr>
+          <w:rFonts w:ascii="Verdana" w:eastAsia="Times New Roman" w:hAnsi="Verdana" w:cs="Times New Roman"/>
+          <w:color w:val="000000"/>
+          <w:sz w:val="24"/>
+          <w:szCs w:val="24"/>
+          <w:lang w:eastAsia="es-AR"/>
+        </w:rPr>
+        <w:t>LOCATARI</w:t>
       </w:r>
       <w:r>
         <w:rPr>
@@ -1373,7 +1619,7 @@
           <w:szCs w:val="24"/>
           <w:lang w:eastAsia="es-AR"/>
         </w:rPr>
-        <w:t xml:space="preserve"> renuncia a prevalerse de las presunciones previstas por el </w:t>
+        <w:t>renuncia a prevalerse de las presunciones previstas por el </w:t>
       </w:r>
       <w:r>
         <w:rPr>
@@ -1463,26 +1709,77 @@
           <w:szCs w:val="24"/>
           <w:lang w:eastAsia="es-AR"/>
         </w:rPr>
-        <w:t xml:space="preserve"> de cada mes en el domicilio del locador o en cualquier otro que el locador indicare en el futuro, siendo entendido que el mero vencimiento del plazo hará incurrir al locatari</w:t>
-      </w:r>
-      <w:r>
-        <w:rPr>
-          <w:rFonts w:ascii="Verdana" w:eastAsia="Times New Roman" w:hAnsi="Verdana" w:cs="Times New Roman"/>
-          <w:sz w:val="24"/>
-          <w:szCs w:val="24"/>
-          <w:lang w:eastAsia="es-AR"/>
-        </w:rPr>
-        <w:t xml:space="preserve">[GEN] </w:t>
-      </w:r>
-      <w:r>
-        <w:rPr>
-          <w:rFonts w:ascii="Verdana" w:eastAsia="Times New Roman" w:hAnsi="Verdana" w:cs="Times New Roman"/>
-          <w:color w:val="000000"/>
-          <w:sz w:val="24"/>
-          <w:szCs w:val="24"/>
-          <w:lang w:eastAsia="es-AR"/>
-        </w:rPr>
-        <w:t xml:space="preserve"> en mora de pleno derecho. El alquiler se pacta por períodos de mes entero, y aunque el locatario se mudara antes de finalizar el mes, pagará íntegramente el alquiler correspondiente a dicho mes.</w:t>
+        <w:t xml:space="preserve"> de cada mes en el domicilio del locador o en cualquier otro que el locador indicare en el futuro, siendo entendido que el mero vencimiento del plazo hará incurrir al </w:t>
+      </w:r>
+      <w:r>
+        <w:rPr>
+          <w:rFonts w:ascii="Verdana" w:eastAsia="Times New Roman" w:hAnsi="Verdana" w:cs="Times New Roman"/>
+          <w:color w:val="000000"/>
+          <w:sz w:val="24"/>
+          <w:szCs w:val="24"/>
+          <w:lang w:eastAsia="es-AR"/>
+        </w:rPr>
+        <w:t>LOCATARI</w:t>
+      </w:r>
+      <w:r>
+        <w:rPr>
+          <w:rFonts w:ascii="Verdana" w:eastAsia="Times New Roman" w:hAnsi="Verdana" w:cs="Times New Roman"/>
+          <w:sz w:val="24"/>
+          <w:szCs w:val="24"/>
+          <w:lang w:eastAsia="es-AR"/>
+        </w:rPr>
+        <w:t>[GEN</w:t>
+      </w:r>
+      <w:proofErr w:type="gramStart"/>
+      <w:r>
+        <w:rPr>
+          <w:rFonts w:ascii="Verdana" w:eastAsia="Times New Roman" w:hAnsi="Verdana" w:cs="Times New Roman"/>
+          <w:sz w:val="24"/>
+          <w:szCs w:val="24"/>
+          <w:lang w:eastAsia="es-AR"/>
+        </w:rPr>
+        <w:t xml:space="preserve">] </w:t>
+      </w:r>
+      <w:r>
+        <w:rPr>
+          <w:rFonts w:ascii="Verdana" w:eastAsia="Times New Roman" w:hAnsi="Verdana" w:cs="Times New Roman"/>
+          <w:color w:val="000000"/>
+          <w:sz w:val="24"/>
+          <w:szCs w:val="24"/>
+          <w:lang w:eastAsia="es-AR"/>
+        </w:rPr>
+        <w:t xml:space="preserve"> en</w:t>
+      </w:r>
+      <w:proofErr w:type="gramEnd"/>
+      <w:r>
+        <w:rPr>
+          <w:rFonts w:ascii="Verdana" w:eastAsia="Times New Roman" w:hAnsi="Verdana" w:cs="Times New Roman"/>
+          <w:color w:val="000000"/>
+          <w:sz w:val="24"/>
+          <w:szCs w:val="24"/>
+          <w:lang w:eastAsia="es-AR"/>
+        </w:rPr>
+        <w:t xml:space="preserve"> mora de pleno derecho. El alquiler se pacta por períodos de mes entero, y aunque el </w:t>
+      </w:r>
+      <w:r>
+        <w:rPr>
+          <w:rFonts w:ascii="Verdana" w:eastAsia="Times New Roman" w:hAnsi="Verdana" w:cs="Times New Roman"/>
+          <w:color w:val="000000"/>
+          <w:sz w:val="24"/>
+          <w:szCs w:val="24"/>
+          <w:lang w:eastAsia="es-AR"/>
+        </w:rPr>
+        <w:t>LOCATARI[GEN]</w:t>
+      </w:r>
+      <w:r>
+        <w:rPr>
+          <w:rFonts w:ascii="Verdana" w:eastAsia="Times New Roman" w:hAnsi="Verdana" w:cs="Times New Roman"/>
+          <w:color w:val="000000"/>
+          <w:sz w:val="24"/>
+          <w:szCs w:val="24"/>
+          <w:lang w:eastAsia="es-AR"/>
+        </w:rPr>
+        <w:t xml:space="preserve"> se mudara antes de finalizar el mes, pagará íntegramente el alquiler correspondiente a dicho mes.</w:t>
       </w:r>
     </w:p>
     <w:p>
@@ -1546,7 +1843,37 @@
           <w:szCs w:val="24"/>
           <w:lang w:eastAsia="es-AR"/>
         </w:rPr>
-        <w:t>, que el locatari</w:t>
+        <w:t xml:space="preserve">, que </w:t>
+      </w:r>
+      <w:r>
+        <w:rPr>
+          <w:rFonts w:ascii="Verdana" w:eastAsia="Times New Roman" w:hAnsi="Verdana" w:cs="Times New Roman"/>
+          <w:color w:val="000000"/>
+          <w:sz w:val="24"/>
+          <w:szCs w:val="24"/>
+          <w:lang w:eastAsia="es-AR"/>
+        </w:rPr>
+        <w:t>[ART]</w:t>
+      </w:r>
+      <w:r>
+        <w:rPr>
+          <w:rFonts w:ascii="Verdana" w:eastAsia="Times New Roman" w:hAnsi="Verdana" w:cs="Times New Roman"/>
+          <w:color w:val="000000"/>
+          <w:sz w:val="24"/>
+          <w:szCs w:val="24"/>
+          <w:lang w:eastAsia="es-AR"/>
+        </w:rPr>
+        <w:t xml:space="preserve"> </w:t>
+      </w:r>
+      <w:r>
+        <w:rPr>
+          <w:rFonts w:ascii="Verdana" w:eastAsia="Times New Roman" w:hAnsi="Verdana" w:cs="Times New Roman"/>
+          <w:color w:val="000000"/>
+          <w:sz w:val="24"/>
+          <w:szCs w:val="24"/>
+          <w:lang w:eastAsia="es-AR"/>
+        </w:rPr>
+        <w:t>LOCATARI</w:t>
       </w:r>
       <w:r>
         <w:rPr>
@@ -1565,7 +1892,7 @@
           <w:szCs w:val="24"/>
           <w:lang w:eastAsia="es-AR"/>
         </w:rPr>
-        <w:t xml:space="preserve"> por cada día de mora en el pago de los alquileres establecidos en la cláusula tercera abonará a los locadores como cláusula penal, sin perjuicio de otras medidas que ellos pudieren optar, el 0,5% (cero enteros, cinco décimos por ciento) del alquiler que </w:t>
+        <w:t xml:space="preserve"> por cada día de mora en el pago de los alquileres establecidos en la cláusula tercera abonará a los locadores como cláusula penal, sin perjuicio de otras medidas que ellos pudieren optar, el 0,5% (cero enteros, cinco décimos por ciento) del alquiler </w:t>
       </w:r>
       <w:r>
         <w:rPr>
@@ -1576,7 +1903,7 @@
           <w:lang w:eastAsia="es-AR"/>
         </w:rPr>
         <w:lastRenderedPageBreak/>
-        <w:t>resulte en ese momento por cada día de mora, pagadera juntamente con los alquileres.</w:t>
+        <w:t>que resulte en ese momento por cada día de mora, pagadera juntamente con los alquileres.</w:t>
       </w:r>
     </w:p>
     <w:p>
@@ -1608,7 +1935,7 @@
     <w:p>
       <w:pPr>
         <w:spacing w:before="80" w:after="105" w:line="240" w:lineRule="auto"/>
-        <w:ind w:left="105" w:right="105" w:firstLine="105"/>
+        <w:ind w:left="105" w:right="105"/>
         <w:jc w:val="both"/>
         <w:rPr>
           <w:rFonts w:ascii="Verdana" w:eastAsia="Times New Roman" w:hAnsi="Verdana" w:cs="Times New Roman"/>
@@ -1626,7 +1953,7 @@
           <w:szCs w:val="24"/>
           <w:lang w:eastAsia="es-AR"/>
         </w:rPr>
-        <w:t>El locatari</w:t>
+        <w:t>[ART] LOCATARI</w:t>
       </w:r>
       <w:r>
         <w:rPr>
@@ -1677,7 +2004,7 @@
     <w:p>
       <w:pPr>
         <w:spacing w:before="80" w:after="105" w:line="240" w:lineRule="auto"/>
-        <w:ind w:left="105" w:right="105" w:firstLine="105"/>
+        <w:ind w:left="105" w:right="105"/>
         <w:jc w:val="both"/>
         <w:rPr>
           <w:rFonts w:ascii="Verdana" w:eastAsia="Times New Roman" w:hAnsi="Verdana" w:cs="Times New Roman"/>
@@ -1695,7 +2022,27 @@
           <w:szCs w:val="24"/>
           <w:lang w:eastAsia="es-AR"/>
         </w:rPr>
-        <w:t>El locatari</w:t>
+        <w:t>[ART]</w:t>
+      </w:r>
+      <w:r>
+        <w:rPr>
+          <w:rFonts w:ascii="Verdana" w:eastAsia="Times New Roman" w:hAnsi="Verdana" w:cs="Times New Roman"/>
+          <w:color w:val="000000"/>
+          <w:sz w:val="24"/>
+          <w:szCs w:val="24"/>
+          <w:lang w:eastAsia="es-AR"/>
+        </w:rPr>
+        <w:t xml:space="preserve"> </w:t>
+      </w:r>
+      <w:r>
+        <w:rPr>
+          <w:rFonts w:ascii="Verdana" w:eastAsia="Times New Roman" w:hAnsi="Verdana" w:cs="Times New Roman"/>
+          <w:color w:val="000000"/>
+          <w:sz w:val="24"/>
+          <w:szCs w:val="24"/>
+          <w:lang w:eastAsia="es-AR"/>
+        </w:rPr>
+        <w:t>LOCATARI</w:t>
       </w:r>
       <w:r>
         <w:rPr>
@@ -1746,7 +2093,7 @@
     <w:p>
       <w:pPr>
         <w:spacing w:after="0" w:line="240" w:lineRule="auto"/>
-        <w:ind w:left="105" w:right="105" w:firstLine="105"/>
+        <w:ind w:left="105" w:right="105"/>
         <w:jc w:val="both"/>
         <w:rPr>
           <w:rFonts w:ascii="Verdana" w:eastAsia="Times New Roman" w:hAnsi="Verdana" w:cs="Times New Roman"/>
@@ -1764,7 +2111,27 @@
           <w:szCs w:val="24"/>
           <w:lang w:eastAsia="es-AR"/>
         </w:rPr>
-        <w:t>El locatari</w:t>
+        <w:t>[ART]</w:t>
+      </w:r>
+      <w:r>
+        <w:rPr>
+          <w:rFonts w:ascii="Verdana" w:eastAsia="Times New Roman" w:hAnsi="Verdana" w:cs="Times New Roman"/>
+          <w:color w:val="000000"/>
+          <w:sz w:val="24"/>
+          <w:szCs w:val="24"/>
+          <w:lang w:eastAsia="es-AR"/>
+        </w:rPr>
+        <w:t xml:space="preserve"> </w:t>
+      </w:r>
+      <w:r>
+        <w:rPr>
+          <w:rFonts w:ascii="Verdana" w:eastAsia="Times New Roman" w:hAnsi="Verdana" w:cs="Times New Roman"/>
+          <w:color w:val="000000"/>
+          <w:sz w:val="24"/>
+          <w:szCs w:val="24"/>
+          <w:lang w:eastAsia="es-AR"/>
+        </w:rPr>
+        <w:t>LOCATARI</w:t>
       </w:r>
       <w:r>
         <w:rPr>
@@ -1783,7 +2150,39 @@
           <w:szCs w:val="24"/>
           <w:lang w:eastAsia="es-AR"/>
         </w:rPr>
-        <w:t xml:space="preserve"> destinará la propiedad locada a vivienda familiar y no podrá cambiar su destino ni hacer modificaciones de ninguna naturaleza en la propiedad sin consentimiento previo por escrito del locador; las mejoras que el locatari</w:t>
+        <w:t xml:space="preserve"> destinará la propiedad </w:t>
+      </w:r>
+      <w:proofErr w:type="spellStart"/>
+      <w:r>
+        <w:rPr>
+          <w:rFonts w:ascii="Verdana" w:eastAsia="Times New Roman" w:hAnsi="Verdana" w:cs="Times New Roman"/>
+          <w:color w:val="000000"/>
+          <w:sz w:val="24"/>
+          <w:szCs w:val="24"/>
+          <w:lang w:eastAsia="es-AR"/>
+        </w:rPr>
+        <w:t>locada</w:t>
+      </w:r>
+      <w:proofErr w:type="spellEnd"/>
+      <w:r>
+        <w:rPr>
+          <w:rFonts w:ascii="Verdana" w:eastAsia="Times New Roman" w:hAnsi="Verdana" w:cs="Times New Roman"/>
+          <w:color w:val="000000"/>
+          <w:sz w:val="24"/>
+          <w:szCs w:val="24"/>
+          <w:lang w:eastAsia="es-AR"/>
+        </w:rPr>
+        <w:t xml:space="preserve"> a vivienda familiar y no podrá cambiar su destino ni hacer modificaciones de ninguna naturaleza en la propiedad sin consentimiento previo por escrito del locador; las mejoras que </w:t>
+      </w:r>
+      <w:r>
+        <w:rPr>
+          <w:rFonts w:ascii="Verdana" w:eastAsia="Times New Roman" w:hAnsi="Verdana" w:cs="Times New Roman"/>
+          <w:color w:val="000000"/>
+          <w:sz w:val="24"/>
+          <w:szCs w:val="24"/>
+          <w:lang w:eastAsia="es-AR"/>
+        </w:rPr>
+        <w:t>[ART] LOCATARI</w:t>
       </w:r>
       <w:r>
         <w:rPr>
@@ -1802,7 +2201,37 @@
           <w:szCs w:val="24"/>
           <w:lang w:eastAsia="es-AR"/>
         </w:rPr>
-        <w:t xml:space="preserve"> hiciere de cualquier naturaleza que fueran quedarán a beneficio de la propiedad sin remuneración alguna. Tampoco podrá el locatari</w:t>
+        <w:t xml:space="preserve"> hiciere de cualquier naturaleza que fueran quedarán a beneficio de la propiedad sin remuneración alguna. Tampoco podrá </w:t>
+      </w:r>
+      <w:r>
+        <w:rPr>
+          <w:rFonts w:ascii="Verdana" w:eastAsia="Times New Roman" w:hAnsi="Verdana" w:cs="Times New Roman"/>
+          <w:color w:val="000000"/>
+          <w:sz w:val="24"/>
+          <w:szCs w:val="24"/>
+          <w:lang w:eastAsia="es-AR"/>
+        </w:rPr>
+        <w:t>[ART]</w:t>
+      </w:r>
+      <w:r>
+        <w:rPr>
+          <w:rFonts w:ascii="Verdana" w:eastAsia="Times New Roman" w:hAnsi="Verdana" w:cs="Times New Roman"/>
+          <w:color w:val="000000"/>
+          <w:sz w:val="24"/>
+          <w:szCs w:val="24"/>
+          <w:lang w:eastAsia="es-AR"/>
+        </w:rPr>
+        <w:t xml:space="preserve"> </w:t>
+      </w:r>
+      <w:r>
+        <w:rPr>
+          <w:rFonts w:ascii="Verdana" w:eastAsia="Times New Roman" w:hAnsi="Verdana" w:cs="Times New Roman"/>
+          <w:color w:val="000000"/>
+          <w:sz w:val="24"/>
+          <w:szCs w:val="24"/>
+          <w:lang w:eastAsia="es-AR"/>
+        </w:rPr>
+        <w:t>LOCATARI</w:t>
       </w:r>
       <w:r>
         <w:rPr>
@@ -1821,7 +2250,37 @@
           <w:szCs w:val="24"/>
           <w:lang w:eastAsia="es-AR"/>
         </w:rPr>
-        <w:t xml:space="preserve"> tener en la propiedad cosas que pudieran afectar la seguridad de las personas, objetos o instalaciones, ni realizar actos que contraríen las normas municipales vigentes. El locatari</w:t>
+        <w:t xml:space="preserve"> tener en la propiedad cosas que pudieran afectar la seguridad de las personas, objetos o instalaciones, ni realizar actos que contraríen las normas municipales vigentes. </w:t>
+      </w:r>
+      <w:r>
+        <w:rPr>
+          <w:rFonts w:ascii="Verdana" w:eastAsia="Times New Roman" w:hAnsi="Verdana" w:cs="Times New Roman"/>
+          <w:color w:val="000000"/>
+          <w:sz w:val="24"/>
+          <w:szCs w:val="24"/>
+          <w:lang w:eastAsia="es-AR"/>
+        </w:rPr>
+        <w:t>[ART]</w:t>
+      </w:r>
+      <w:r>
+        <w:rPr>
+          <w:rFonts w:ascii="Verdana" w:eastAsia="Times New Roman" w:hAnsi="Verdana" w:cs="Times New Roman"/>
+          <w:color w:val="000000"/>
+          <w:sz w:val="24"/>
+          <w:szCs w:val="24"/>
+          <w:lang w:eastAsia="es-AR"/>
+        </w:rPr>
+        <w:t xml:space="preserve"> </w:t>
+      </w:r>
+      <w:r>
+        <w:rPr>
+          <w:rFonts w:ascii="Verdana" w:eastAsia="Times New Roman" w:hAnsi="Verdana" w:cs="Times New Roman"/>
+          <w:color w:val="000000"/>
+          <w:sz w:val="24"/>
+          <w:szCs w:val="24"/>
+          <w:lang w:eastAsia="es-AR"/>
+        </w:rPr>
+        <w:t>LOCATARI</w:t>
       </w:r>
       <w:r>
         <w:rPr>
@@ -1864,7 +2323,37 @@
           <w:szCs w:val="24"/>
           <w:lang w:eastAsia="es-AR"/>
         </w:rPr>
-        <w:t>Se entiende que todos los pagos señalados a cargo del locatari</w:t>
+        <w:t>Se entiende que todos los pagos señalados a cargo de</w:t>
+      </w:r>
+      <w:r>
+        <w:rPr>
+          <w:rFonts w:ascii="Verdana" w:eastAsia="Times New Roman" w:hAnsi="Verdana" w:cs="Times New Roman"/>
+          <w:color w:val="000000"/>
+          <w:sz w:val="24"/>
+          <w:szCs w:val="24"/>
+          <w:lang w:eastAsia="es-AR"/>
+        </w:rPr>
+        <w:t xml:space="preserve"> [ART]</w:t>
+      </w:r>
+      <w:r>
+        <w:rPr>
+          <w:rFonts w:ascii="Verdana" w:eastAsia="Times New Roman" w:hAnsi="Verdana" w:cs="Times New Roman"/>
+          <w:color w:val="000000"/>
+          <w:sz w:val="24"/>
+          <w:szCs w:val="24"/>
+          <w:lang w:eastAsia="es-AR"/>
+        </w:rPr>
+        <w:t xml:space="preserve"> </w:t>
+      </w:r>
+      <w:r>
+        <w:rPr>
+          <w:rFonts w:ascii="Verdana" w:eastAsia="Times New Roman" w:hAnsi="Verdana" w:cs="Times New Roman"/>
+          <w:color w:val="000000"/>
+          <w:sz w:val="24"/>
+          <w:szCs w:val="24"/>
+          <w:lang w:eastAsia="es-AR"/>
+        </w:rPr>
+        <w:t>LOCATARI</w:t>
       </w:r>
       <w:r>
         <w:rPr>
@@ -1953,7 +2442,37 @@
           <w:szCs w:val="24"/>
           <w:lang w:eastAsia="es-AR"/>
         </w:rPr>
-        <w:t>Los gastos de luz, gas, impuesto municipal y agua, y gastos de expensas, serán por cuenta del locatari</w:t>
+        <w:t>Los gastos de luz, gas, impuesto municipal y agua, y gastos de expensas, serán por cuenta de</w:t>
+      </w:r>
+      <w:r>
+        <w:rPr>
+          <w:rFonts w:ascii="Verdana" w:eastAsia="Times New Roman" w:hAnsi="Verdana" w:cs="Times New Roman"/>
+          <w:color w:val="000000"/>
+          <w:sz w:val="24"/>
+          <w:szCs w:val="24"/>
+          <w:lang w:eastAsia="es-AR"/>
+        </w:rPr>
+        <w:t xml:space="preserve"> [ART]</w:t>
+      </w:r>
+      <w:r>
+        <w:rPr>
+          <w:rFonts w:ascii="Verdana" w:eastAsia="Times New Roman" w:hAnsi="Verdana" w:cs="Times New Roman"/>
+          <w:color w:val="000000"/>
+          <w:sz w:val="24"/>
+          <w:szCs w:val="24"/>
+          <w:lang w:eastAsia="es-AR"/>
+        </w:rPr>
+        <w:t xml:space="preserve"> </w:t>
+      </w:r>
+      <w:r>
+        <w:rPr>
+          <w:rFonts w:ascii="Verdana" w:eastAsia="Times New Roman" w:hAnsi="Verdana" w:cs="Times New Roman"/>
+          <w:color w:val="000000"/>
+          <w:sz w:val="24"/>
+          <w:szCs w:val="24"/>
+          <w:lang w:eastAsia="es-AR"/>
+        </w:rPr>
+        <w:t>LOCATARI</w:t>
       </w:r>
       <w:r>
         <w:rPr>
@@ -1996,7 +2515,27 @@
           <w:szCs w:val="24"/>
           <w:lang w:eastAsia="es-AR"/>
         </w:rPr>
-        <w:t xml:space="preserve">Se entiende que todos los pagos señalados a cargo del </w:t>
+        <w:t>Se entiende que todos los pagos señalados a cargo de</w:t>
+      </w:r>
+      <w:r>
+        <w:rPr>
+          <w:rFonts w:ascii="Verdana" w:eastAsia="Times New Roman" w:hAnsi="Verdana" w:cs="Times New Roman"/>
+          <w:color w:val="000000"/>
+          <w:sz w:val="24"/>
+          <w:szCs w:val="24"/>
+          <w:lang w:eastAsia="es-AR"/>
+        </w:rPr>
+        <w:t xml:space="preserve"> [ART]</w:t>
+      </w:r>
+      <w:r>
+        <w:rPr>
+          <w:rFonts w:ascii="Verdana" w:eastAsia="Times New Roman" w:hAnsi="Verdana" w:cs="Times New Roman"/>
+          <w:color w:val="000000"/>
+          <w:sz w:val="24"/>
+          <w:szCs w:val="24"/>
+          <w:lang w:eastAsia="es-AR"/>
+        </w:rPr>
+        <w:t xml:space="preserve"> </w:t>
       </w:r>
       <w:r>
         <w:rPr>
@@ -2049,7 +2588,17 @@
           <w:szCs w:val="24"/>
           <w:lang w:eastAsia="es-AR"/>
         </w:rPr>
-        <w:t xml:space="preserve">El </w:t>
+        <w:t>[ART]</w:t>
+      </w:r>
+      <w:r>
+        <w:rPr>
+          <w:rFonts w:ascii="Verdana" w:eastAsia="Times New Roman" w:hAnsi="Verdana" w:cs="Times New Roman"/>
+          <w:color w:val="000000"/>
+          <w:sz w:val="24"/>
+          <w:szCs w:val="24"/>
+          <w:lang w:eastAsia="es-AR"/>
+        </w:rPr>
+        <w:t xml:space="preserve"> </w:t>
       </w:r>
       <w:r>
         <w:rPr>
@@ -2078,7 +2627,27 @@
           <w:szCs w:val="24"/>
           <w:lang w:eastAsia="es-AR"/>
         </w:rPr>
-        <w:t xml:space="preserve"> dará inmediata cuenta al locador de cualquier desperfecto que sufriera la propiedad cuando este juzgue necesaria su inspección y permitirá la ejecución de todo trabajo que sea necesario para su conservación o mejora, sin derecho a cobrar indemnización alguna. El </w:t>
+        <w:t xml:space="preserve"> dará inmediata cuenta al locador de cualquier desperfecto que sufriera la propiedad cuando este juzgue necesaria su inspección y permitirá la ejecución de todo trabajo que sea necesario para su conservación o mejora, sin derecho a cobrar indemnización alguna. </w:t>
+      </w:r>
+      <w:r>
+        <w:rPr>
+          <w:rFonts w:ascii="Verdana" w:eastAsia="Times New Roman" w:hAnsi="Verdana" w:cs="Times New Roman"/>
+          <w:color w:val="000000"/>
+          <w:sz w:val="24"/>
+          <w:szCs w:val="24"/>
+          <w:lang w:eastAsia="es-AR"/>
+        </w:rPr>
+        <w:t>[ART]</w:t>
+      </w:r>
+      <w:r>
+        <w:rPr>
+          <w:rFonts w:ascii="Verdana" w:eastAsia="Times New Roman" w:hAnsi="Verdana" w:cs="Times New Roman"/>
+          <w:color w:val="000000"/>
+          <w:sz w:val="24"/>
+          <w:szCs w:val="24"/>
+          <w:lang w:eastAsia="es-AR"/>
+        </w:rPr>
+        <w:t xml:space="preserve"> </w:t>
       </w:r>
       <w:r>
         <w:rPr>
@@ -2158,7 +2727,27 @@
           <w:lang w:eastAsia="es-AR"/>
         </w:rPr>
         <w:lastRenderedPageBreak/>
-        <w:t>El locador no se responsabiliza de los daños y perjuicios que pudiera producirle al locatario la negligencia de terceros que ingresen a la vivienda sin autorización del locador.</w:t>
+        <w:t xml:space="preserve">El locador no se responsabiliza de los daños y perjuicios que pudiera producirle al </w:t>
+      </w:r>
+      <w:r>
+        <w:rPr>
+          <w:rFonts w:ascii="Verdana" w:eastAsia="Times New Roman" w:hAnsi="Verdana" w:cs="Times New Roman"/>
+          <w:color w:val="000000"/>
+          <w:sz w:val="24"/>
+          <w:szCs w:val="24"/>
+          <w:lang w:eastAsia="es-AR"/>
+        </w:rPr>
+        <w:t>LOCATARI[GEN]</w:t>
+      </w:r>
+      <w:r>
+        <w:rPr>
+          <w:rFonts w:ascii="Verdana" w:eastAsia="Times New Roman" w:hAnsi="Verdana" w:cs="Times New Roman"/>
+          <w:color w:val="000000"/>
+          <w:sz w:val="24"/>
+          <w:szCs w:val="24"/>
+          <w:lang w:eastAsia="es-AR"/>
+        </w:rPr>
+        <w:t xml:space="preserve"> la negligencia de terceros que ingresen a la vivienda sin autorización del locador.</w:t>
       </w:r>
     </w:p>
     <w:p>
@@ -2208,7 +2797,29 @@
           <w:szCs w:val="24"/>
           <w:lang w:eastAsia="es-AR"/>
         </w:rPr>
-        <w:t>La falta de cumplimiento de cualquiera de las cláusulas del presente contrato dará opción al locador para exigir el desalojo de la propiedad locada, previo cumplimiento de la intimación correspondiente, reservándose el derecho a reclamar por daños y perjuicios.</w:t>
+        <w:t xml:space="preserve">La falta de cumplimiento de cualquiera de las cláusulas del presente contrato dará opción al locador para exigir el desalojo de la propiedad </w:t>
+      </w:r>
+      <w:proofErr w:type="spellStart"/>
+      <w:r>
+        <w:rPr>
+          <w:rFonts w:ascii="Verdana" w:eastAsia="Times New Roman" w:hAnsi="Verdana" w:cs="Times New Roman"/>
+          <w:color w:val="000000"/>
+          <w:sz w:val="24"/>
+          <w:szCs w:val="24"/>
+          <w:lang w:eastAsia="es-AR"/>
+        </w:rPr>
+        <w:t>locada</w:t>
+      </w:r>
+      <w:proofErr w:type="spellEnd"/>
+      <w:r>
+        <w:rPr>
+          <w:rFonts w:ascii="Verdana" w:eastAsia="Times New Roman" w:hAnsi="Verdana" w:cs="Times New Roman"/>
+          <w:color w:val="000000"/>
+          <w:sz w:val="24"/>
+          <w:szCs w:val="24"/>
+          <w:lang w:eastAsia="es-AR"/>
+        </w:rPr>
+        <w:t>, previo cumplimiento de la intimación correspondiente, reservándose el derecho a reclamar por daños y perjuicios.</w:t>
       </w:r>
     </w:p>
     <w:p>
@@ -2258,7 +2869,27 @@
           <w:szCs w:val="24"/>
           <w:lang w:eastAsia="es-AR"/>
         </w:rPr>
-        <w:t xml:space="preserve">En caso de consignación de llaves, el alquiler regirá hasta el día en que el locador tome posesión real y efectiva de la propiedad, en el supuesto de que el </w:t>
+        <w:t xml:space="preserve">En caso de consignación de llaves, el alquiler regirá hasta el día en que el locador tome posesión real y efectiva de la propiedad, en el supuesto de que </w:t>
+      </w:r>
+      <w:r>
+        <w:rPr>
+          <w:rFonts w:ascii="Verdana" w:eastAsia="Times New Roman" w:hAnsi="Verdana" w:cs="Times New Roman"/>
+          <w:color w:val="000000"/>
+          <w:sz w:val="24"/>
+          <w:szCs w:val="24"/>
+          <w:lang w:eastAsia="es-AR"/>
+        </w:rPr>
+        <w:t>[ART]</w:t>
+      </w:r>
+      <w:r>
+        <w:rPr>
+          <w:rFonts w:ascii="Verdana" w:eastAsia="Times New Roman" w:hAnsi="Verdana" w:cs="Times New Roman"/>
+          <w:color w:val="000000"/>
+          <w:sz w:val="24"/>
+          <w:szCs w:val="24"/>
+          <w:lang w:eastAsia="es-AR"/>
+        </w:rPr>
+        <w:t xml:space="preserve"> </w:t>
       </w:r>
       <w:r>
         <w:rPr>
@@ -2287,7 +2918,49 @@
           <w:szCs w:val="24"/>
           <w:lang w:eastAsia="es-AR"/>
         </w:rPr>
-        <w:t xml:space="preserve"> hiciese abandono del bien locado; pasado el término de ocho (8) días de producido el mismo, el locador tomará de pleno derecho la posesión efectiva del bien, dejando el </w:t>
+        <w:t xml:space="preserve"> hiciese abandono del bien </w:t>
+      </w:r>
+      <w:proofErr w:type="spellStart"/>
+      <w:r>
+        <w:rPr>
+          <w:rFonts w:ascii="Verdana" w:eastAsia="Times New Roman" w:hAnsi="Verdana" w:cs="Times New Roman"/>
+          <w:color w:val="000000"/>
+          <w:sz w:val="24"/>
+          <w:szCs w:val="24"/>
+          <w:lang w:eastAsia="es-AR"/>
+        </w:rPr>
+        <w:t>locado</w:t>
+      </w:r>
+      <w:proofErr w:type="spellEnd"/>
+      <w:r>
+        <w:rPr>
+          <w:rFonts w:ascii="Verdana" w:eastAsia="Times New Roman" w:hAnsi="Verdana" w:cs="Times New Roman"/>
+          <w:color w:val="000000"/>
+          <w:sz w:val="24"/>
+          <w:szCs w:val="24"/>
+          <w:lang w:eastAsia="es-AR"/>
+        </w:rPr>
+        <w:t xml:space="preserve">; pasado el término de ocho (8) días de producido el mismo, el locador tomará de pleno derecho la posesión efectiva del bien, dejando </w:t>
+      </w:r>
+      <w:r>
+        <w:rPr>
+          <w:rFonts w:ascii="Verdana" w:eastAsia="Times New Roman" w:hAnsi="Verdana" w:cs="Times New Roman"/>
+          <w:color w:val="000000"/>
+          <w:sz w:val="24"/>
+          <w:szCs w:val="24"/>
+          <w:lang w:eastAsia="es-AR"/>
+        </w:rPr>
+        <w:t>[ART]</w:t>
+      </w:r>
+      <w:r>
+        <w:rPr>
+          <w:rFonts w:ascii="Verdana" w:eastAsia="Times New Roman" w:hAnsi="Verdana" w:cs="Times New Roman"/>
+          <w:color w:val="000000"/>
+          <w:sz w:val="24"/>
+          <w:szCs w:val="24"/>
+          <w:lang w:eastAsia="es-AR"/>
+        </w:rPr>
+        <w:t xml:space="preserve"> </w:t>
       </w:r>
       <w:r>
         <w:rPr>
@@ -2306,15 +2979,6 @@
           <w:szCs w:val="24"/>
           <w:lang w:eastAsia="es-AR"/>
         </w:rPr>
-        <w:t xml:space="preserve"> </w:t>
-      </w:r>
-      <w:r>
-        <w:rPr>
-          <w:rFonts w:ascii="Verdana" w:eastAsia="Times New Roman" w:hAnsi="Verdana" w:cs="Times New Roman"/>
-          <w:sz w:val="24"/>
-          <w:szCs w:val="24"/>
-          <w:lang w:eastAsia="es-AR"/>
-        </w:rPr>
         <w:t>[GEN]</w:t>
       </w:r>
       <w:r>
@@ -2325,7 +2989,29 @@
           <w:szCs w:val="24"/>
           <w:lang w:eastAsia="es-AR"/>
         </w:rPr>
-        <w:t xml:space="preserve"> en este acto consentimiento expreso para que dicha recuperación se haga efectiva aun cuando para ello hubiera que forzar cerraduras o abrir candados con los que hubiese dejado cerrada la locación al hacer abandono de la misma. En caso de que, al abandonarla, dejase abierta la puerta de acceso al bien locado, el locador tendrá derecho de inmediato a recuperar el bien a fin de evitar el posible ingreso de intrusos o usurpadores.</w:t>
+        <w:t xml:space="preserve"> en este acto consentimiento expreso para que dicha recuperación se haga efectiva aun cuando para ello hubiera que forzar cerraduras o abrir candados con los que hubiese dejado cerrada la locación al hacer abandono de la misma. En caso de que, al abandonarla, dejase abierta la puerta de acceso al bien </w:t>
+      </w:r>
+      <w:proofErr w:type="spellStart"/>
+      <w:r>
+        <w:rPr>
+          <w:rFonts w:ascii="Verdana" w:eastAsia="Times New Roman" w:hAnsi="Verdana" w:cs="Times New Roman"/>
+          <w:color w:val="000000"/>
+          <w:sz w:val="24"/>
+          <w:szCs w:val="24"/>
+          <w:lang w:eastAsia="es-AR"/>
+        </w:rPr>
+        <w:t>locado</w:t>
+      </w:r>
+      <w:proofErr w:type="spellEnd"/>
+      <w:r>
+        <w:rPr>
+          <w:rFonts w:ascii="Verdana" w:eastAsia="Times New Roman" w:hAnsi="Verdana" w:cs="Times New Roman"/>
+          <w:color w:val="000000"/>
+          <w:sz w:val="24"/>
+          <w:szCs w:val="24"/>
+          <w:lang w:eastAsia="es-AR"/>
+        </w:rPr>
+        <w:t>, el locador tendrá derecho de inmediato a recuperar el bien a fin de evitar el posible ingreso de intrusos o usurpadores.</w:t>
       </w:r>
     </w:p>
     <w:p>
@@ -2375,7 +3061,27 @@
           <w:szCs w:val="24"/>
           <w:lang w:eastAsia="es-AR"/>
         </w:rPr>
-        <w:t xml:space="preserve">El locador no se responsabiliza por los daños que pudieran sufrir los ocupantes del inmueble en sus personas o bienes; además, el </w:t>
+        <w:t xml:space="preserve">El locador no se responsabiliza por los daños que pudieran sufrir los ocupantes del inmueble en sus personas o bienes; además, </w:t>
+      </w:r>
+      <w:r>
+        <w:rPr>
+          <w:rFonts w:ascii="Verdana" w:eastAsia="Times New Roman" w:hAnsi="Verdana" w:cs="Times New Roman"/>
+          <w:color w:val="000000"/>
+          <w:sz w:val="24"/>
+          <w:szCs w:val="24"/>
+          <w:lang w:eastAsia="es-AR"/>
+        </w:rPr>
+        <w:t>[ART]</w:t>
+      </w:r>
+      <w:r>
+        <w:rPr>
+          <w:rFonts w:ascii="Verdana" w:eastAsia="Times New Roman" w:hAnsi="Verdana" w:cs="Times New Roman"/>
+          <w:color w:val="000000"/>
+          <w:sz w:val="24"/>
+          <w:szCs w:val="24"/>
+          <w:lang w:eastAsia="es-AR"/>
+        </w:rPr>
+        <w:t xml:space="preserve"> </w:t>
       </w:r>
       <w:r>
         <w:rPr>
@@ -2457,7 +3163,29 @@
           <w:szCs w:val="24"/>
           <w:lang w:eastAsia="es-AR"/>
         </w:rPr>
-        <w:t xml:space="preserve"> también será responsable de cualquier deterioro que se le causare al inmueble locado, incluso por visitantes ocasionales, conforme lo previsto por el </w:t>
+        <w:t xml:space="preserve"> también será responsable de cualquier deterioro que se le causare al inmueble </w:t>
+      </w:r>
+      <w:proofErr w:type="spellStart"/>
+      <w:r>
+        <w:rPr>
+          <w:rFonts w:ascii="Verdana" w:eastAsia="Times New Roman" w:hAnsi="Verdana" w:cs="Times New Roman"/>
+          <w:color w:val="000000"/>
+          <w:sz w:val="24"/>
+          <w:szCs w:val="24"/>
+          <w:lang w:eastAsia="es-AR"/>
+        </w:rPr>
+        <w:t>locado</w:t>
+      </w:r>
+      <w:proofErr w:type="spellEnd"/>
+      <w:r>
+        <w:rPr>
+          <w:rFonts w:ascii="Verdana" w:eastAsia="Times New Roman" w:hAnsi="Verdana" w:cs="Times New Roman"/>
+          <w:color w:val="000000"/>
+          <w:sz w:val="24"/>
+          <w:szCs w:val="24"/>
+          <w:lang w:eastAsia="es-AR"/>
+        </w:rPr>
+        <w:t>, incluso por visitantes ocasionales, conforme lo previsto por el </w:t>
       </w:r>
       <w:r>
         <w:rPr>
@@ -2527,7 +3255,27 @@
           <w:szCs w:val="24"/>
           <w:lang w:eastAsia="es-AR"/>
         </w:rPr>
-        <w:t xml:space="preserve">La entrega de las llaves de la propiedad deberá justificarla el </w:t>
+        <w:t xml:space="preserve">La entrega de las llaves de la propiedad deberá justificarla </w:t>
+      </w:r>
+      <w:r>
+        <w:rPr>
+          <w:rFonts w:ascii="Verdana" w:eastAsia="Times New Roman" w:hAnsi="Verdana" w:cs="Times New Roman"/>
+          <w:color w:val="000000"/>
+          <w:sz w:val="24"/>
+          <w:szCs w:val="24"/>
+          <w:lang w:eastAsia="es-AR"/>
+        </w:rPr>
+        <w:t>[ART]</w:t>
+      </w:r>
+      <w:r>
+        <w:rPr>
+          <w:rFonts w:ascii="Verdana" w:eastAsia="Times New Roman" w:hAnsi="Verdana" w:cs="Times New Roman"/>
+          <w:color w:val="000000"/>
+          <w:sz w:val="24"/>
+          <w:szCs w:val="24"/>
+          <w:lang w:eastAsia="es-AR"/>
+        </w:rPr>
+        <w:t xml:space="preserve"> </w:t>
       </w:r>
       <w:r>
         <w:rPr>
@@ -2695,7 +3443,27 @@
           <w:szCs w:val="24"/>
           <w:lang w:eastAsia="es-AR"/>
         </w:rPr>
-        <w:t xml:space="preserve">A fin de garantizar el fiel cumplimiento de este contrato y de todas las obligaciones contraídas por el </w:t>
+        <w:t xml:space="preserve">A fin de garantizar el fiel cumplimiento de este contrato y de todas las obligaciones contraídas por </w:t>
+      </w:r>
+      <w:r>
+        <w:rPr>
+          <w:rFonts w:ascii="Verdana" w:eastAsia="Times New Roman" w:hAnsi="Verdana" w:cs="Times New Roman"/>
+          <w:color w:val="000000"/>
+          <w:sz w:val="24"/>
+          <w:szCs w:val="24"/>
+          <w:lang w:eastAsia="es-AR"/>
+        </w:rPr>
+        <w:t>[ART]</w:t>
+      </w:r>
+      <w:r>
+        <w:rPr>
+          <w:rFonts w:ascii="Verdana" w:eastAsia="Times New Roman" w:hAnsi="Verdana" w:cs="Times New Roman"/>
+          <w:color w:val="000000"/>
+          <w:sz w:val="24"/>
+          <w:szCs w:val="24"/>
+          <w:lang w:eastAsia="es-AR"/>
+        </w:rPr>
+        <w:t xml:space="preserve"> </w:t>
       </w:r>
       <w:r>
         <w:rPr>
@@ -2804,7 +3572,29 @@
           <w:szCs w:val="24"/>
           <w:lang w:eastAsia="es-AR"/>
         </w:rPr>
-        <w:t xml:space="preserve"> Nº </w:t>
+        <w:t xml:space="preserve"> </w:t>
+      </w:r>
+      <w:proofErr w:type="spellStart"/>
+      <w:r>
+        <w:rPr>
+          <w:rFonts w:ascii="Verdana" w:eastAsia="Times New Roman" w:hAnsi="Verdana" w:cs="Times New Roman"/>
+          <w:color w:val="000000"/>
+          <w:sz w:val="24"/>
+          <w:szCs w:val="24"/>
+          <w:lang w:eastAsia="es-AR"/>
+        </w:rPr>
+        <w:t>Nº</w:t>
+      </w:r>
+      <w:proofErr w:type="spellEnd"/>
+      <w:r>
+        <w:rPr>
+          <w:rFonts w:ascii="Verdana" w:eastAsia="Times New Roman" w:hAnsi="Verdana" w:cs="Times New Roman"/>
+          <w:color w:val="000000"/>
+          <w:sz w:val="24"/>
+          <w:szCs w:val="24"/>
+          <w:lang w:eastAsia="es-AR"/>
+        </w:rPr>
+        <w:t xml:space="preserve"> </w:t>
       </w:r>
       <w:r>
         <w:rPr>
@@ -2864,8 +3654,31 @@
           <w:szCs w:val="24"/>
           <w:lang w:eastAsia="es-AR"/>
         </w:rPr>
-        <w:t xml:space="preserve"> telefono </w:t>
-      </w:r>
+        <w:t xml:space="preserve"> </w:t>
+      </w:r>
+      <w:proofErr w:type="spellStart"/>
+      <w:r>
+        <w:rPr>
+          <w:rFonts w:ascii="Verdana" w:eastAsia="Times New Roman" w:hAnsi="Verdana" w:cs="Times New Roman"/>
+          <w:color w:val="000000"/>
+          <w:sz w:val="24"/>
+          <w:szCs w:val="24"/>
+          <w:lang w:eastAsia="es-AR"/>
+        </w:rPr>
+        <w:t>telefono</w:t>
+      </w:r>
+      <w:proofErr w:type="spellEnd"/>
+      <w:r>
+        <w:rPr>
+          <w:rFonts w:ascii="Verdana" w:eastAsia="Times New Roman" w:hAnsi="Verdana" w:cs="Times New Roman"/>
+          <w:color w:val="000000"/>
+          <w:sz w:val="24"/>
+          <w:szCs w:val="24"/>
+          <w:lang w:eastAsia="es-AR"/>
+        </w:rPr>
+        <w:t xml:space="preserve"> </w:t>
+      </w:r>
+      <w:proofErr w:type="spellStart"/>
       <w:r>
         <w:rPr>
           <w:rFonts w:ascii="Verdana" w:eastAsia="Times New Roman" w:hAnsi="Verdana" w:cs="Times New Roman"/>
@@ -2876,6 +3689,7 @@
         </w:rPr>
         <w:t>Nº</w:t>
       </w:r>
+      <w:proofErr w:type="spellEnd"/>
       <w:r>
         <w:rPr>
           <w:rFonts w:ascii="Verdana" w:eastAsia="Times New Roman" w:hAnsi="Verdana" w:cs="Times New Roman"/>
@@ -2894,11 +3708,254 @@
           <w:szCs w:val="24"/>
           <w:lang w:eastAsia="es-AR"/>
         </w:rPr>
-        <w:t xml:space="preserve">  se constituye en fiador</w:t>
-      </w:r>
-      <w:r>
-        <w:rPr>
-          <w:rFonts w:ascii="Verdana" w:eastAsia="Times New Roman" w:hAnsi="Verdana" w:cs="Times New Roman"/>
+        <w:t xml:space="preserve">  se constituye e</w:t>
+      </w:r>
+      <w:r>
+        <w:rPr>
+          <w:rFonts w:ascii="Verdana" w:eastAsia="Times New Roman" w:hAnsi="Verdana" w:cs="Times New Roman"/>
+          <w:color w:val="000000"/>
+          <w:sz w:val="24"/>
+          <w:szCs w:val="24"/>
+          <w:lang w:eastAsia="es-AR"/>
+        </w:rPr>
+        <w:t>n</w:t>
+      </w:r>
+      <w:r>
+        <w:rPr>
+          <w:rFonts w:ascii="Verdana" w:eastAsia="Times New Roman" w:hAnsi="Verdana" w:cs="Times New Roman"/>
+          <w:color w:val="000000"/>
+          <w:sz w:val="24"/>
+          <w:szCs w:val="24"/>
+          <w:lang w:eastAsia="es-AR"/>
+        </w:rPr>
+        <w:t xml:space="preserve"> fiador</w:t>
+      </w:r>
+      <w:r>
+        <w:rPr>
+          <w:rFonts w:ascii="Verdana" w:eastAsia="Times New Roman" w:hAnsi="Verdana" w:cs="Times New Roman"/>
+          <w:sz w:val="24"/>
+          <w:szCs w:val="24"/>
+          <w:lang w:eastAsia="es-AR"/>
+        </w:rPr>
+        <w:t>[</w:t>
+      </w:r>
+      <w:r>
+        <w:rPr>
+          <w:rFonts w:ascii="Verdana" w:eastAsia="Times New Roman" w:hAnsi="Verdana" w:cs="Times New Roman"/>
+          <w:sz w:val="24"/>
+          <w:szCs w:val="24"/>
+          <w:lang w:eastAsia="es-AR"/>
+        </w:rPr>
+        <w:t>G</w:t>
+      </w:r>
+      <w:r>
+        <w:rPr>
+          <w:rFonts w:ascii="Verdana" w:eastAsia="Times New Roman" w:hAnsi="Verdana" w:cs="Times New Roman"/>
+          <w:sz w:val="24"/>
+          <w:szCs w:val="24"/>
+          <w:lang w:eastAsia="es-AR"/>
+        </w:rPr>
+        <w:t>GEN</w:t>
+      </w:r>
+      <w:r>
+        <w:rPr>
+          <w:rFonts w:ascii="Verdana" w:eastAsia="Times New Roman" w:hAnsi="Verdana" w:cs="Times New Roman"/>
+          <w:sz w:val="24"/>
+          <w:szCs w:val="24"/>
+          <w:lang w:eastAsia="es-AR"/>
+        </w:rPr>
+        <w:t>2</w:t>
+      </w:r>
+      <w:r>
+        <w:rPr>
+          <w:rFonts w:ascii="Verdana" w:eastAsia="Times New Roman" w:hAnsi="Verdana" w:cs="Times New Roman"/>
+          <w:sz w:val="24"/>
+          <w:szCs w:val="24"/>
+          <w:lang w:eastAsia="es-AR"/>
+        </w:rPr>
+        <w:t>]</w:t>
+      </w:r>
+      <w:r>
+        <w:rPr>
+          <w:rFonts w:ascii="Verdana" w:eastAsia="Times New Roman" w:hAnsi="Verdana" w:cs="Times New Roman"/>
+          <w:color w:val="000000"/>
+          <w:sz w:val="24"/>
+          <w:szCs w:val="24"/>
+          <w:lang w:eastAsia="es-AR"/>
+        </w:rPr>
+        <w:t>, lis</w:t>
+      </w:r>
+      <w:r>
+        <w:rPr>
+          <w:rFonts w:ascii="Verdana" w:eastAsia="Times New Roman" w:hAnsi="Verdana" w:cs="Times New Roman"/>
+          <w:sz w:val="24"/>
+          <w:szCs w:val="24"/>
+          <w:lang w:eastAsia="es-AR"/>
+        </w:rPr>
+        <w:t>[</w:t>
+      </w:r>
+      <w:r>
+        <w:rPr>
+          <w:rFonts w:ascii="Verdana" w:eastAsia="Times New Roman" w:hAnsi="Verdana" w:cs="Times New Roman"/>
+          <w:sz w:val="24"/>
+          <w:szCs w:val="24"/>
+          <w:lang w:eastAsia="es-AR"/>
+        </w:rPr>
+        <w:t>G</w:t>
+      </w:r>
+      <w:r>
+        <w:rPr>
+          <w:rFonts w:ascii="Verdana" w:eastAsia="Times New Roman" w:hAnsi="Verdana" w:cs="Times New Roman"/>
+          <w:sz w:val="24"/>
+          <w:szCs w:val="24"/>
+          <w:lang w:eastAsia="es-AR"/>
+        </w:rPr>
+        <w:t>GEN]</w:t>
+      </w:r>
+      <w:r>
+        <w:rPr>
+          <w:rFonts w:ascii="Verdana" w:eastAsia="Times New Roman" w:hAnsi="Verdana" w:cs="Times New Roman"/>
+          <w:color w:val="000000"/>
+          <w:sz w:val="24"/>
+          <w:szCs w:val="24"/>
+          <w:lang w:eastAsia="es-AR"/>
+        </w:rPr>
+        <w:t xml:space="preserve">, </w:t>
+      </w:r>
+      <w:proofErr w:type="spellStart"/>
+      <w:r>
+        <w:rPr>
+          <w:rFonts w:ascii="Verdana" w:eastAsia="Times New Roman" w:hAnsi="Verdana" w:cs="Times New Roman"/>
+          <w:color w:val="000000"/>
+          <w:sz w:val="24"/>
+          <w:szCs w:val="24"/>
+          <w:lang w:eastAsia="es-AR"/>
+        </w:rPr>
+        <w:t>llan</w:t>
+      </w:r>
+      <w:proofErr w:type="spellEnd"/>
+      <w:r>
+        <w:rPr>
+          <w:rFonts w:ascii="Verdana" w:eastAsia="Times New Roman" w:hAnsi="Verdana" w:cs="Times New Roman"/>
+          <w:sz w:val="24"/>
+          <w:szCs w:val="24"/>
+          <w:lang w:eastAsia="es-AR"/>
+        </w:rPr>
+        <w:t>[</w:t>
+      </w:r>
+      <w:r>
+        <w:rPr>
+          <w:rFonts w:ascii="Verdana" w:eastAsia="Times New Roman" w:hAnsi="Verdana" w:cs="Times New Roman"/>
+          <w:sz w:val="24"/>
+          <w:szCs w:val="24"/>
+          <w:lang w:eastAsia="es-AR"/>
+        </w:rPr>
+        <w:t>G</w:t>
+      </w:r>
+      <w:r>
+        <w:rPr>
+          <w:rFonts w:ascii="Verdana" w:eastAsia="Times New Roman" w:hAnsi="Verdana" w:cs="Times New Roman"/>
+          <w:sz w:val="24"/>
+          <w:szCs w:val="24"/>
+          <w:lang w:eastAsia="es-AR"/>
+        </w:rPr>
+        <w:t>GEN]</w:t>
+      </w:r>
+      <w:r>
+        <w:rPr>
+          <w:rFonts w:ascii="Verdana" w:eastAsia="Times New Roman" w:hAnsi="Verdana" w:cs="Times New Roman"/>
+          <w:color w:val="000000"/>
+          <w:sz w:val="24"/>
+          <w:szCs w:val="24"/>
+          <w:lang w:eastAsia="es-AR"/>
+        </w:rPr>
+        <w:t xml:space="preserve"> y principal pagador</w:t>
+      </w:r>
+      <w:r>
+        <w:rPr>
+          <w:rFonts w:ascii="Verdana" w:eastAsia="Times New Roman" w:hAnsi="Verdana" w:cs="Times New Roman"/>
+          <w:color w:val="000000"/>
+          <w:sz w:val="24"/>
+          <w:szCs w:val="24"/>
+          <w:lang w:eastAsia="es-AR"/>
+        </w:rPr>
+        <w:t>[</w:t>
+      </w:r>
+      <w:r>
+        <w:rPr>
+          <w:rFonts w:ascii="Verdana" w:eastAsia="Times New Roman" w:hAnsi="Verdana" w:cs="Times New Roman"/>
+          <w:color w:val="000000"/>
+          <w:sz w:val="24"/>
+          <w:szCs w:val="24"/>
+          <w:lang w:eastAsia="es-AR"/>
+        </w:rPr>
+        <w:t>G</w:t>
+      </w:r>
+      <w:r>
+        <w:rPr>
+          <w:rFonts w:ascii="Verdana" w:eastAsia="Times New Roman" w:hAnsi="Verdana" w:cs="Times New Roman"/>
+          <w:color w:val="000000"/>
+          <w:sz w:val="24"/>
+          <w:szCs w:val="24"/>
+          <w:lang w:eastAsia="es-AR"/>
+        </w:rPr>
+        <w:t>GEN2]</w:t>
+      </w:r>
+      <w:r>
+        <w:rPr>
+          <w:rFonts w:ascii="Verdana" w:eastAsia="Times New Roman" w:hAnsi="Verdana" w:cs="Times New Roman"/>
+          <w:color w:val="000000"/>
+          <w:sz w:val="24"/>
+          <w:szCs w:val="24"/>
+          <w:lang w:eastAsia="es-AR"/>
+        </w:rPr>
+        <w:t xml:space="preserve">, con expresa renuncia a los </w:t>
+      </w:r>
+      <w:r>
+        <w:rPr>
+          <w:rFonts w:ascii="Verdana" w:eastAsia="Times New Roman" w:hAnsi="Verdana" w:cs="Times New Roman"/>
+          <w:color w:val="000000"/>
+          <w:sz w:val="24"/>
+          <w:szCs w:val="24"/>
+          <w:lang w:eastAsia="es-AR"/>
+        </w:rPr>
+        <w:lastRenderedPageBreak/>
+        <w:t xml:space="preserve">beneficios de división y excusión, por el cumplimiento de todas las obligaciones contraídas en el presente, y garantiza igualmente el pago de los honorarios y gastos de los juicios que se promuevan contra </w:t>
+      </w:r>
+      <w:r>
+        <w:rPr>
+          <w:rFonts w:ascii="Verdana" w:eastAsia="Times New Roman" w:hAnsi="Verdana" w:cs="Times New Roman"/>
+          <w:color w:val="000000"/>
+          <w:sz w:val="24"/>
+          <w:szCs w:val="24"/>
+          <w:lang w:eastAsia="es-AR"/>
+        </w:rPr>
+        <w:t>[ART]</w:t>
+      </w:r>
+      <w:r>
+        <w:rPr>
+          <w:rFonts w:ascii="Verdana" w:eastAsia="Times New Roman" w:hAnsi="Verdana" w:cs="Times New Roman"/>
+          <w:color w:val="000000"/>
+          <w:sz w:val="24"/>
+          <w:szCs w:val="24"/>
+          <w:lang w:eastAsia="es-AR"/>
+        </w:rPr>
+        <w:t xml:space="preserve"> </w:t>
+      </w:r>
+      <w:r>
+        <w:rPr>
+          <w:rFonts w:ascii="Verdana" w:eastAsia="Times New Roman" w:hAnsi="Verdana" w:cs="Times New Roman"/>
+          <w:color w:val="000000"/>
+          <w:sz w:val="24"/>
+          <w:szCs w:val="24"/>
+          <w:lang w:eastAsia="es-AR"/>
+        </w:rPr>
+        <w:t>LOCATARI</w:t>
+      </w:r>
+      <w:r>
+        <w:rPr>
+          <w:rFonts w:ascii="Verdana" w:eastAsia="Times New Roman" w:hAnsi="Verdana" w:cs="Times New Roman"/>
+          <w:color w:val="000000"/>
           <w:sz w:val="24"/>
           <w:szCs w:val="24"/>
           <w:lang w:eastAsia="es-AR"/>
@@ -2913,11 +3970,42 @@
           <w:szCs w:val="24"/>
           <w:lang w:eastAsia="es-AR"/>
         </w:rPr>
-        <w:t>, lis</w:t>
-      </w:r>
-      <w:r>
-        <w:rPr>
-          <w:rFonts w:ascii="Verdana" w:eastAsia="Times New Roman" w:hAnsi="Verdana" w:cs="Times New Roman"/>
+        <w:t xml:space="preserve"> por desalojo, posesión judicial, daños y perjuicios, desperfectos y cobro de alquileres. La fianza subsistirá aun vencido el término del contrato y hasta tanto </w:t>
+      </w:r>
+      <w:r>
+        <w:rPr>
+          <w:rFonts w:ascii="Verdana" w:eastAsia="Times New Roman" w:hAnsi="Verdana" w:cs="Times New Roman"/>
+          <w:color w:val="000000"/>
+          <w:sz w:val="24"/>
+          <w:szCs w:val="24"/>
+          <w:lang w:eastAsia="es-AR"/>
+        </w:rPr>
+        <w:t>[ART]</w:t>
+      </w:r>
+      <w:r>
+        <w:rPr>
+          <w:rFonts w:ascii="Verdana" w:eastAsia="Times New Roman" w:hAnsi="Verdana" w:cs="Times New Roman"/>
+          <w:color w:val="000000"/>
+          <w:sz w:val="24"/>
+          <w:szCs w:val="24"/>
+          <w:lang w:eastAsia="es-AR"/>
+        </w:rPr>
+        <w:t xml:space="preserve"> </w:t>
+      </w:r>
+      <w:r>
+        <w:rPr>
+          <w:rFonts w:ascii="Verdana" w:eastAsia="Times New Roman" w:hAnsi="Verdana" w:cs="Times New Roman"/>
+          <w:color w:val="000000"/>
+          <w:sz w:val="24"/>
+          <w:szCs w:val="24"/>
+          <w:lang w:eastAsia="es-AR"/>
+        </w:rPr>
+        <w:t>LOCATARI</w:t>
+      </w:r>
+      <w:r>
+        <w:rPr>
+          <w:rFonts w:ascii="Verdana" w:eastAsia="Times New Roman" w:hAnsi="Verdana" w:cs="Times New Roman"/>
+          <w:color w:val="000000"/>
           <w:sz w:val="24"/>
           <w:szCs w:val="24"/>
           <w:lang w:eastAsia="es-AR"/>
@@ -2932,7 +4020,129 @@
           <w:szCs w:val="24"/>
           <w:lang w:eastAsia="es-AR"/>
         </w:rPr>
-        <w:t>, llan</w:t>
+        <w:t xml:space="preserve"> permanezca en la propiedad, comprometiéndose </w:t>
+      </w:r>
+      <w:r>
+        <w:rPr>
+          <w:rFonts w:ascii="Verdana" w:eastAsia="Times New Roman" w:hAnsi="Verdana" w:cs="Times New Roman"/>
+          <w:color w:val="000000"/>
+          <w:sz w:val="24"/>
+          <w:szCs w:val="24"/>
+          <w:lang w:eastAsia="es-AR"/>
+        </w:rPr>
+        <w:t>[</w:t>
+      </w:r>
+      <w:r>
+        <w:rPr>
+          <w:rFonts w:ascii="Verdana" w:eastAsia="Times New Roman" w:hAnsi="Verdana" w:cs="Times New Roman"/>
+          <w:color w:val="000000"/>
+          <w:sz w:val="24"/>
+          <w:szCs w:val="24"/>
+          <w:lang w:eastAsia="es-AR"/>
+        </w:rPr>
+        <w:t>G</w:t>
+      </w:r>
+      <w:bookmarkStart w:id="1" w:name="_GoBack"/>
+      <w:bookmarkEnd w:id="1"/>
+      <w:r>
+        <w:rPr>
+          <w:rFonts w:ascii="Verdana" w:eastAsia="Times New Roman" w:hAnsi="Verdana" w:cs="Times New Roman"/>
+          <w:color w:val="000000"/>
+          <w:sz w:val="24"/>
+          <w:szCs w:val="24"/>
+          <w:lang w:eastAsia="es-AR"/>
+        </w:rPr>
+        <w:t>ART]</w:t>
+      </w:r>
+      <w:r>
+        <w:rPr>
+          <w:rFonts w:ascii="Verdana" w:eastAsia="Times New Roman" w:hAnsi="Verdana" w:cs="Times New Roman"/>
+          <w:color w:val="000000"/>
+          <w:sz w:val="24"/>
+          <w:szCs w:val="24"/>
+          <w:lang w:eastAsia="es-AR"/>
+        </w:rPr>
+        <w:t xml:space="preserve"> </w:t>
+      </w:r>
+      <w:r>
+        <w:rPr>
+          <w:rFonts w:ascii="Verdana" w:eastAsia="Times New Roman" w:hAnsi="Verdana" w:cs="Times New Roman"/>
+          <w:color w:val="000000"/>
+          <w:sz w:val="24"/>
+          <w:szCs w:val="24"/>
+          <w:lang w:eastAsia="es-AR"/>
+        </w:rPr>
+        <w:t xml:space="preserve"> fiador</w:t>
+      </w:r>
+      <w:r>
+        <w:rPr>
+          <w:rFonts w:ascii="Verdana" w:eastAsia="Times New Roman" w:hAnsi="Verdana" w:cs="Times New Roman"/>
+          <w:color w:val="000000"/>
+          <w:sz w:val="24"/>
+          <w:szCs w:val="24"/>
+          <w:lang w:eastAsia="es-AR"/>
+        </w:rPr>
+        <w:t>[</w:t>
+      </w:r>
+      <w:r>
+        <w:rPr>
+          <w:rFonts w:ascii="Verdana" w:eastAsia="Times New Roman" w:hAnsi="Verdana" w:cs="Times New Roman"/>
+          <w:color w:val="000000"/>
+          <w:sz w:val="24"/>
+          <w:szCs w:val="24"/>
+          <w:lang w:eastAsia="es-AR"/>
+        </w:rPr>
+        <w:t>G</w:t>
+      </w:r>
+      <w:r>
+        <w:rPr>
+          <w:rFonts w:ascii="Verdana" w:eastAsia="Times New Roman" w:hAnsi="Verdana" w:cs="Times New Roman"/>
+          <w:color w:val="000000"/>
+          <w:sz w:val="24"/>
+          <w:szCs w:val="24"/>
+          <w:lang w:eastAsia="es-AR"/>
+        </w:rPr>
+        <w:t>GEN2]</w:t>
+      </w:r>
+      <w:r>
+        <w:rPr>
+          <w:rFonts w:ascii="Verdana" w:eastAsia="Times New Roman" w:hAnsi="Verdana" w:cs="Times New Roman"/>
+          <w:color w:val="000000"/>
+          <w:sz w:val="24"/>
+          <w:szCs w:val="24"/>
+          <w:lang w:eastAsia="es-AR"/>
+        </w:rPr>
+        <w:t xml:space="preserve"> a pagar los alquileres a la simple presentación de los recibos, si </w:t>
+      </w:r>
+      <w:r>
+        <w:rPr>
+          <w:rFonts w:ascii="Verdana" w:eastAsia="Times New Roman" w:hAnsi="Verdana" w:cs="Times New Roman"/>
+          <w:color w:val="000000"/>
+          <w:sz w:val="24"/>
+          <w:szCs w:val="24"/>
+          <w:lang w:eastAsia="es-AR"/>
+        </w:rPr>
+        <w:t>[ART]</w:t>
+      </w:r>
+      <w:r>
+        <w:rPr>
+          <w:rFonts w:ascii="Verdana" w:eastAsia="Times New Roman" w:hAnsi="Verdana" w:cs="Times New Roman"/>
+          <w:color w:val="000000"/>
+          <w:sz w:val="24"/>
+          <w:szCs w:val="24"/>
+          <w:lang w:eastAsia="es-AR"/>
+        </w:rPr>
+        <w:t xml:space="preserve"> </w:t>
+      </w:r>
+      <w:r>
+        <w:rPr>
+          <w:rFonts w:ascii="Verdana" w:eastAsia="Times New Roman" w:hAnsi="Verdana" w:cs="Times New Roman"/>
+          <w:color w:val="000000"/>
+          <w:sz w:val="24"/>
+          <w:szCs w:val="24"/>
+          <w:lang w:eastAsia="es-AR"/>
+        </w:rPr>
+        <w:t>LOCATARI</w:t>
       </w:r>
       <w:r>
         <w:rPr>
@@ -2951,58 +4161,7 @@
           <w:szCs w:val="24"/>
           <w:lang w:eastAsia="es-AR"/>
         </w:rPr>
-        <w:t xml:space="preserve"> y principal pagador</w:t>
-      </w:r>
-      <w:r>
-        <w:rPr>
-          <w:rFonts w:ascii="Verdana" w:eastAsia="Times New Roman" w:hAnsi="Verdana" w:cs="Times New Roman"/>
-          <w:color w:val="000000"/>
-          <w:sz w:val="24"/>
-          <w:szCs w:val="24"/>
-          <w:lang w:eastAsia="es-AR"/>
-        </w:rPr>
-        <w:t>[GEN2]</w:t>
-      </w:r>
-      <w:r>
-        <w:rPr>
-          <w:rFonts w:ascii="Verdana" w:eastAsia="Times New Roman" w:hAnsi="Verdana" w:cs="Times New Roman"/>
-          <w:color w:val="000000"/>
-          <w:sz w:val="24"/>
-          <w:szCs w:val="24"/>
-          <w:lang w:eastAsia="es-AR"/>
-        </w:rPr>
-        <w:t xml:space="preserve">, con expresa renuncia a los </w:t>
-      </w:r>
-      <w:r>
-        <w:rPr>
-          <w:rFonts w:ascii="Verdana" w:eastAsia="Times New Roman" w:hAnsi="Verdana" w:cs="Times New Roman"/>
-          <w:color w:val="000000"/>
-          <w:sz w:val="24"/>
-          <w:szCs w:val="24"/>
-          <w:lang w:eastAsia="es-AR"/>
-        </w:rPr>
-        <w:lastRenderedPageBreak/>
-        <w:t>beneficios de división y excusión, por el cumplimiento de todas las obligaciones contraídas en el presente, y garantiza igualmente el pago de los honorarios y gastos de los juicios que se promuevan contra el locatario por desalojo, posesión judicial, daños y perjuicios, desperfectos y cobro de alquileres. La fianza subsistirá aun vencido el término del contrato y hasta tanto el locatario permanezca en la propiedad, comprometiéndose el fiador</w:t>
-      </w:r>
-      <w:r>
-        <w:rPr>
-          <w:rFonts w:ascii="Verdana" w:eastAsia="Times New Roman" w:hAnsi="Verdana" w:cs="Times New Roman"/>
-          <w:color w:val="000000"/>
-          <w:sz w:val="24"/>
-          <w:szCs w:val="24"/>
-          <w:lang w:eastAsia="es-AR"/>
-        </w:rPr>
-        <w:t>[GEN2]</w:t>
-      </w:r>
-      <w:r>
-        <w:rPr>
-          <w:rFonts w:ascii="Verdana" w:eastAsia="Times New Roman" w:hAnsi="Verdana" w:cs="Times New Roman"/>
-          <w:color w:val="000000"/>
-          <w:sz w:val="24"/>
-          <w:szCs w:val="24"/>
-          <w:lang w:eastAsia="es-AR"/>
-        </w:rPr>
-        <w:t xml:space="preserve"> a pagar los alquileres a la simple presentación de los recibos, si el </w:t>
+        <w:t xml:space="preserve"> no lo hiciera en las fechas pactadas. Si el </w:t>
       </w:r>
       <w:r>
         <w:rPr>
@@ -3031,7 +4190,7 @@
           <w:szCs w:val="24"/>
           <w:lang w:eastAsia="es-AR"/>
         </w:rPr>
-        <w:t xml:space="preserve"> no lo hiciera en las fechas pactadas. Si el </w:t>
+        <w:t xml:space="preserve"> se atrasa en el pago del alquiler, el hecho de no dar aviso al fiador ni demandarlo no importa prórroga del plazo al </w:t>
       </w:r>
       <w:r>
         <w:rPr>
@@ -3055,35 +4214,6 @@
       <w:r>
         <w:rPr>
           <w:rFonts w:ascii="Verdana" w:eastAsia="Times New Roman" w:hAnsi="Verdana" w:cs="Times New Roman"/>
-          <w:color w:val="000000"/>
-          <w:sz w:val="24"/>
-          <w:szCs w:val="24"/>
-          <w:lang w:eastAsia="es-AR"/>
-        </w:rPr>
-        <w:t xml:space="preserve"> se atrasa en el pago del alquiler, el hecho de no dar aviso al fiador ni demandarlo no importa prórroga del plazo al </w:t>
-      </w:r>
-      <w:r>
-        <w:rPr>
-          <w:rFonts w:ascii="Verdana" w:eastAsia="Times New Roman" w:hAnsi="Verdana" w:cs="Times New Roman"/>
-          <w:color w:val="000000"/>
-          <w:sz w:val="24"/>
-          <w:szCs w:val="24"/>
-          <w:lang w:eastAsia="es-AR"/>
-        </w:rPr>
-        <w:t>LOCATARI</w:t>
-      </w:r>
-      <w:r>
-        <w:rPr>
-          <w:rFonts w:ascii="Verdana" w:eastAsia="Times New Roman" w:hAnsi="Verdana" w:cs="Times New Roman"/>
-          <w:sz w:val="24"/>
-          <w:szCs w:val="24"/>
-          <w:lang w:eastAsia="es-AR"/>
-        </w:rPr>
-        <w:t>[GEN]</w:t>
-      </w:r>
-      <w:r>
-        <w:rPr>
-          <w:rFonts w:ascii="Verdana" w:eastAsia="Times New Roman" w:hAnsi="Verdana" w:cs="Times New Roman"/>
           <w:sz w:val="24"/>
           <w:szCs w:val="24"/>
           <w:lang w:eastAsia="es-AR"/>
@@ -3108,27 +4238,61 @@
           <w:szCs w:val="24"/>
           <w:lang w:eastAsia="es-AR"/>
         </w:rPr>
-        <w:t xml:space="preserve"> el</w:t>
-      </w:r>
-      <w:r>
-        <w:rPr>
-          <w:rFonts w:ascii="Verdana" w:eastAsia="Times New Roman" w:hAnsi="Verdana" w:cs="Times New Roman"/>
-          <w:color w:val="000000"/>
-          <w:sz w:val="24"/>
-          <w:szCs w:val="24"/>
-          <w:lang w:eastAsia="es-AR"/>
-        </w:rPr>
-        <w:t xml:space="preserve"> fiador</w:t>
-      </w:r>
-      <w:r>
-        <w:rPr>
-          <w:rFonts w:ascii="Verdana" w:eastAsia="Times New Roman" w:hAnsi="Verdana" w:cs="Times New Roman"/>
-          <w:color w:val="000000"/>
-          <w:sz w:val="24"/>
-          <w:szCs w:val="24"/>
-          <w:lang w:eastAsia="es-AR"/>
-        </w:rPr>
-        <w:t>[GEN2]</w:t>
+        <w:t xml:space="preserve"> </w:t>
+      </w:r>
+      <w:proofErr w:type="spellStart"/>
+      <w:r>
+        <w:rPr>
+          <w:rFonts w:ascii="Verdana" w:eastAsia="Times New Roman" w:hAnsi="Verdana" w:cs="Times New Roman"/>
+          <w:color w:val="000000"/>
+          <w:sz w:val="24"/>
+          <w:szCs w:val="24"/>
+          <w:lang w:eastAsia="es-AR"/>
+        </w:rPr>
+        <w:t>el</w:t>
+      </w:r>
+      <w:proofErr w:type="spellEnd"/>
+      <w:r>
+        <w:rPr>
+          <w:rFonts w:ascii="Verdana" w:eastAsia="Times New Roman" w:hAnsi="Verdana" w:cs="Times New Roman"/>
+          <w:color w:val="000000"/>
+          <w:sz w:val="24"/>
+          <w:szCs w:val="24"/>
+          <w:lang w:eastAsia="es-AR"/>
+        </w:rPr>
+        <w:t xml:space="preserve"> </w:t>
+      </w:r>
+      <w:proofErr w:type="gramStart"/>
+      <w:r>
+        <w:rPr>
+          <w:rFonts w:ascii="Verdana" w:eastAsia="Times New Roman" w:hAnsi="Verdana" w:cs="Times New Roman"/>
+          <w:color w:val="000000"/>
+          <w:sz w:val="24"/>
+          <w:szCs w:val="24"/>
+          <w:lang w:eastAsia="es-AR"/>
+        </w:rPr>
+        <w:t>fiador</w:t>
+      </w:r>
+      <w:r>
+        <w:rPr>
+          <w:rFonts w:ascii="Verdana" w:eastAsia="Times New Roman" w:hAnsi="Verdana" w:cs="Times New Roman"/>
+          <w:color w:val="000000"/>
+          <w:sz w:val="24"/>
+          <w:szCs w:val="24"/>
+          <w:lang w:eastAsia="es-AR"/>
+        </w:rPr>
+        <w:t>[</w:t>
+      </w:r>
+      <w:proofErr w:type="gramEnd"/>
+      <w:r>
+        <w:rPr>
+          <w:rFonts w:ascii="Verdana" w:eastAsia="Times New Roman" w:hAnsi="Verdana" w:cs="Times New Roman"/>
+          <w:color w:val="000000"/>
+          <w:sz w:val="24"/>
+          <w:szCs w:val="24"/>
+          <w:lang w:eastAsia="es-AR"/>
+        </w:rPr>
+        <w:t>GEN2]</w:t>
       </w:r>
       <w:r>
         <w:rPr>
@@ -3163,7 +4327,57 @@
           <w:szCs w:val="24"/>
           <w:lang w:eastAsia="es-AR"/>
         </w:rPr>
-        <w:t>A fin de garantizar el fiel cumplimiento de este contrato y de todas las obligaciones contraídas por el locatario, el garante que se constituye en liso y llano pagado</w:t>
+        <w:t xml:space="preserve">A fin de garantizar el fiel cumplimiento de este contrato y de todas las obligaciones contraídas por </w:t>
+      </w:r>
+      <w:r>
+        <w:rPr>
+          <w:rFonts w:ascii="Verdana" w:eastAsia="Times New Roman" w:hAnsi="Verdana" w:cs="Times New Roman"/>
+          <w:color w:val="000000"/>
+          <w:sz w:val="24"/>
+          <w:szCs w:val="24"/>
+          <w:lang w:eastAsia="es-AR"/>
+        </w:rPr>
+        <w:t>[ART]</w:t>
+      </w:r>
+      <w:r>
+        <w:rPr>
+          <w:rFonts w:ascii="Verdana" w:eastAsia="Times New Roman" w:hAnsi="Verdana" w:cs="Times New Roman"/>
+          <w:color w:val="000000"/>
+          <w:sz w:val="24"/>
+          <w:szCs w:val="24"/>
+          <w:lang w:eastAsia="es-AR"/>
+        </w:rPr>
+        <w:t xml:space="preserve"> </w:t>
+      </w:r>
+      <w:r>
+        <w:rPr>
+          <w:rFonts w:ascii="Verdana" w:eastAsia="Times New Roman" w:hAnsi="Verdana" w:cs="Times New Roman"/>
+          <w:color w:val="000000"/>
+          <w:sz w:val="24"/>
+          <w:szCs w:val="24"/>
+          <w:lang w:eastAsia="es-AR"/>
+        </w:rPr>
+        <w:t>LOCATARI</w:t>
+      </w:r>
+      <w:r>
+        <w:rPr>
+          <w:rFonts w:ascii="Verdana" w:eastAsia="Times New Roman" w:hAnsi="Verdana" w:cs="Times New Roman"/>
+          <w:color w:val="000000"/>
+          <w:sz w:val="24"/>
+          <w:szCs w:val="24"/>
+          <w:lang w:eastAsia="es-AR"/>
+        </w:rPr>
+        <w:t>[GEN]</w:t>
+      </w:r>
+      <w:r>
+        <w:rPr>
+          <w:rFonts w:ascii="Verdana" w:eastAsia="Times New Roman" w:hAnsi="Verdana" w:cs="Times New Roman"/>
+          <w:color w:val="000000"/>
+          <w:sz w:val="24"/>
+          <w:szCs w:val="24"/>
+          <w:lang w:eastAsia="es-AR"/>
+        </w:rPr>
+        <w:t>, el garante que se constituye en liso y llano pagado</w:t>
       </w:r>
       <w:r>
         <w:rPr>
@@ -3243,7 +4457,27 @@
           <w:szCs w:val="24"/>
           <w:lang w:eastAsia="es-AR"/>
         </w:rPr>
-        <w:t xml:space="preserve">, renunciando a todo otro fuero o jurisdicción que pudiera corresponderles. Tanto el </w:t>
+        <w:t xml:space="preserve">, renunciando a todo otro fuero o jurisdicción que pudiera corresponderles. Tanto </w:t>
+      </w:r>
+      <w:r>
+        <w:rPr>
+          <w:rFonts w:ascii="Verdana" w:eastAsia="Times New Roman" w:hAnsi="Verdana" w:cs="Times New Roman"/>
+          <w:color w:val="000000"/>
+          <w:sz w:val="24"/>
+          <w:szCs w:val="24"/>
+          <w:lang w:eastAsia="es-AR"/>
+        </w:rPr>
+        <w:t>[ART]</w:t>
+      </w:r>
+      <w:r>
+        <w:rPr>
+          <w:rFonts w:ascii="Verdana" w:eastAsia="Times New Roman" w:hAnsi="Verdana" w:cs="Times New Roman"/>
+          <w:color w:val="000000"/>
+          <w:sz w:val="24"/>
+          <w:szCs w:val="24"/>
+          <w:lang w:eastAsia="es-AR"/>
+        </w:rPr>
+        <w:t xml:space="preserve"> </w:t>
       </w:r>
       <w:r>
         <w:rPr>
@@ -3272,17 +4506,69 @@
           <w:szCs w:val="24"/>
           <w:lang w:eastAsia="es-AR"/>
         </w:rPr>
-        <w:t xml:space="preserve"> como el fiador</w:t>
-      </w:r>
-      <w:r>
-        <w:rPr>
-          <w:rFonts w:ascii="Verdana" w:eastAsia="Times New Roman" w:hAnsi="Verdana" w:cs="Times New Roman"/>
-          <w:color w:val="000000"/>
-          <w:sz w:val="24"/>
-          <w:szCs w:val="24"/>
-          <w:lang w:eastAsia="es-AR"/>
-        </w:rPr>
-        <w:t>[GEN2]</w:t>
+        <w:t xml:space="preserve"> como </w:t>
+      </w:r>
+      <w:r>
+        <w:rPr>
+          <w:rFonts w:ascii="Verdana" w:eastAsia="Times New Roman" w:hAnsi="Verdana" w:cs="Times New Roman"/>
+          <w:color w:val="000000"/>
+          <w:sz w:val="24"/>
+          <w:szCs w:val="24"/>
+          <w:lang w:eastAsia="es-AR"/>
+        </w:rPr>
+        <w:t>[GART]</w:t>
+      </w:r>
+      <w:r>
+        <w:rPr>
+          <w:rFonts w:ascii="Verdana" w:eastAsia="Times New Roman" w:hAnsi="Verdana" w:cs="Times New Roman"/>
+          <w:color w:val="000000"/>
+          <w:sz w:val="24"/>
+          <w:szCs w:val="24"/>
+          <w:lang w:eastAsia="es-AR"/>
+        </w:rPr>
+        <w:t xml:space="preserve"> </w:t>
+      </w:r>
+      <w:proofErr w:type="gramStart"/>
+      <w:r>
+        <w:rPr>
+          <w:rFonts w:ascii="Verdana" w:eastAsia="Times New Roman" w:hAnsi="Verdana" w:cs="Times New Roman"/>
+          <w:color w:val="000000"/>
+          <w:sz w:val="24"/>
+          <w:szCs w:val="24"/>
+          <w:lang w:eastAsia="es-AR"/>
+        </w:rPr>
+        <w:t>fiador</w:t>
+      </w:r>
+      <w:r>
+        <w:rPr>
+          <w:rFonts w:ascii="Verdana" w:eastAsia="Times New Roman" w:hAnsi="Verdana" w:cs="Times New Roman"/>
+          <w:color w:val="000000"/>
+          <w:sz w:val="24"/>
+          <w:szCs w:val="24"/>
+          <w:lang w:eastAsia="es-AR"/>
+        </w:rPr>
+        <w:t>[</w:t>
+      </w:r>
+      <w:proofErr w:type="gramEnd"/>
+      <w:r>
+        <w:rPr>
+          <w:rFonts w:ascii="Verdana" w:eastAsia="Times New Roman" w:hAnsi="Verdana" w:cs="Times New Roman"/>
+          <w:color w:val="000000"/>
+          <w:sz w:val="24"/>
+          <w:szCs w:val="24"/>
+          <w:lang w:eastAsia="es-AR"/>
+        </w:rPr>
+        <w:t>G</w:t>
+      </w:r>
+      <w:r>
+        <w:rPr>
+          <w:rFonts w:ascii="Verdana" w:eastAsia="Times New Roman" w:hAnsi="Verdana" w:cs="Times New Roman"/>
+          <w:color w:val="000000"/>
+          <w:sz w:val="24"/>
+          <w:szCs w:val="24"/>
+          <w:lang w:eastAsia="es-AR"/>
+        </w:rPr>
+        <w:t>GEN2]</w:t>
       </w:r>
       <w:r>
         <w:rPr>
@@ -3370,7 +4656,27 @@
           <w:szCs w:val="24"/>
           <w:lang w:eastAsia="es-AR"/>
         </w:rPr>
-        <w:t xml:space="preserve">Las partes acuerdan que se establece el 0,1% (cero enteros, 1 décimo por ciento) diario de punitorios en caso de que el </w:t>
+        <w:t xml:space="preserve">Las partes acuerdan que se establece el 0,1% (cero enteros, 1 décimo por ciento) diario de punitorios en caso de que </w:t>
+      </w:r>
+      <w:r>
+        <w:rPr>
+          <w:rFonts w:ascii="Verdana" w:eastAsia="Times New Roman" w:hAnsi="Verdana" w:cs="Times New Roman"/>
+          <w:color w:val="000000"/>
+          <w:sz w:val="24"/>
+          <w:szCs w:val="24"/>
+          <w:lang w:eastAsia="es-AR"/>
+        </w:rPr>
+        <w:t>[ART]</w:t>
+      </w:r>
+      <w:r>
+        <w:rPr>
+          <w:rFonts w:ascii="Verdana" w:eastAsia="Times New Roman" w:hAnsi="Verdana" w:cs="Times New Roman"/>
+          <w:color w:val="000000"/>
+          <w:sz w:val="24"/>
+          <w:szCs w:val="24"/>
+          <w:lang w:eastAsia="es-AR"/>
+        </w:rPr>
+        <w:t xml:space="preserve"> </w:t>
       </w:r>
       <w:r>
         <w:rPr>
@@ -3488,7 +4794,7 @@
 </file>
 
 <file path=word/styles.xml><?xml version="1.0" encoding="utf-8"?>
-<w:styles xmlns:mc="http://schemas.openxmlformats.org/markup-compatibility/2006" xmlns:r="http://schemas.openxmlformats.org/officeDocument/2006/relationships" xmlns:w="http://schemas.openxmlformats.org/wordprocessingml/2006/main" xmlns:w14="http://schemas.microsoft.com/office/word/2010/wordml" xmlns:w15="http://schemas.microsoft.com/office/word/2012/wordml" xmlns:w16cex="http://schemas.microsoft.com/office/word/2018/wordml/cex" xmlns:w16cid="http://schemas.microsoft.com/office/word/2016/wordml/cid" xmlns:w16="http://schemas.microsoft.com/office/word/2018/wordml" xmlns:w16sdtdh="http://schemas.microsoft.com/office/word/2020/wordml/sdtdatahash" xmlns:w16se="http://schemas.microsoft.com/office/word/2015/wordml/symex" mc:Ignorable="w14 w15 w16se w16cid w16 w16cex w16sdtdh">
+<w:styles xmlns:mc="http://schemas.openxmlformats.org/markup-compatibility/2006" xmlns:r="http://schemas.openxmlformats.org/officeDocument/2006/relationships" xmlns:w="http://schemas.openxmlformats.org/wordprocessingml/2006/main" xmlns:w14="http://schemas.microsoft.com/office/word/2010/wordml" xmlns:w15="http://schemas.microsoft.com/office/word/2012/wordml" xmlns:w16cid="http://schemas.microsoft.com/office/word/2016/wordml/cid" xmlns:w16se="http://schemas.microsoft.com/office/word/2015/wordml/symex" mc:Ignorable="w14 w15 w16se w16cid">
   <w:docDefaults>
     <w:rPrDefault>
       <w:rPr>
@@ -3504,7 +4810,7 @@
       </w:pPr>
     </w:pPrDefault>
   </w:docDefaults>
-  <w:latentStyles w:defLockedState="0" w:defUIPriority="99" w:defSemiHidden="0" w:defUnhideWhenUsed="0" w:defQFormat="0" w:count="376">
+  <w:latentStyles w:defLockedState="0" w:defUIPriority="99" w:defSemiHidden="0" w:defUnhideWhenUsed="0" w:defQFormat="0" w:count="375">
     <w:lsdException w:name="Normal" w:uiPriority="0" w:qFormat="1"/>
     <w:lsdException w:name="heading 1" w:uiPriority="9" w:qFormat="1"/>
     <w:lsdException w:name="heading 2" w:semiHidden="1" w:uiPriority="9" w:unhideWhenUsed="1" w:qFormat="1"/>
@@ -3880,7 +5186,6 @@
     <w:lsdException w:name="Smart Hyperlink" w:semiHidden="1" w:unhideWhenUsed="1"/>
     <w:lsdException w:name="Hashtag" w:semiHidden="1" w:unhideWhenUsed="1"/>
     <w:lsdException w:name="Unresolved Mention" w:semiHidden="1" w:unhideWhenUsed="1"/>
-    <w:lsdException w:name="Smart Link" w:semiHidden="1" w:unhideWhenUsed="1"/>
   </w:latentStyles>
   <w:style w:type="paragraph" w:default="1" w:styleId="Normal">
     <w:name w:val="Normal"/>

</xml_diff>

<commit_message>
solucionando mas problemas con etiquetas
</commit_message>
<xml_diff>
--- a/src/docs/modelo.docx
+++ b/src/docs/modelo.docx
@@ -1,6 +1,6 @@
 
 <file path=word/document.xml><?xml version="1.0" encoding="utf-8"?>
-<w:document xmlns:wpc="http://schemas.microsoft.com/office/word/2010/wordprocessingCanvas" xmlns:cx="http://schemas.microsoft.com/office/drawing/2014/chartex" xmlns:cx1="http://schemas.microsoft.com/office/drawing/2015/9/8/chartex" xmlns:cx2="http://schemas.microsoft.com/office/drawing/2015/10/21/chartex" xmlns:cx3="http://schemas.microsoft.com/office/drawing/2016/5/9/chartex" xmlns:cx4="http://schemas.microsoft.com/office/drawing/2016/5/10/chartex" xmlns:cx5="http://schemas.microsoft.com/office/drawing/2016/5/11/chartex" xmlns:cx6="http://schemas.microsoft.com/office/drawing/2016/5/12/chartex" xmlns:cx7="http://schemas.microsoft.com/office/drawing/2016/5/13/chartex" xmlns:cx8="http://schemas.microsoft.com/office/drawing/2016/5/14/chartex" xmlns:mc="http://schemas.openxmlformats.org/markup-compatibility/2006" xmlns:aink="http://schemas.microsoft.com/office/drawing/2016/ink" xmlns:am3d="http://schemas.microsoft.com/office/drawing/2017/model3d" xmlns:o="urn:schemas-microsoft-com:office:office" xmlns:r="http://schemas.openxmlformats.org/officeDocument/2006/relationships" xmlns:m="http://schemas.openxmlformats.org/officeDocument/2006/math" xmlns:v="urn:schemas-microsoft-com:vml" xmlns:wp14="http://schemas.microsoft.com/office/word/2010/wordprocessingDrawing" xmlns:wp="http://schemas.openxmlformats.org/drawingml/2006/wordprocessingDrawing" xmlns:w10="urn:schemas-microsoft-com:office:word" xmlns:w="http://schemas.openxmlformats.org/wordprocessingml/2006/main" xmlns:w14="http://schemas.microsoft.com/office/word/2010/wordml" xmlns:w15="http://schemas.microsoft.com/office/word/2012/wordml" xmlns:w16cid="http://schemas.microsoft.com/office/word/2016/wordml/cid" xmlns:w16se="http://schemas.microsoft.com/office/word/2015/wordml/symex" xmlns:wpg="http://schemas.microsoft.com/office/word/2010/wordprocessingGroup" xmlns:wpi="http://schemas.microsoft.com/office/word/2010/wordprocessingInk" xmlns:wne="http://schemas.microsoft.com/office/word/2006/wordml" xmlns:wps="http://schemas.microsoft.com/office/word/2010/wordprocessingShape" mc:Ignorable="w14 w15 w16se w16cid wp14">
+<w:document xmlns:wpc="http://schemas.microsoft.com/office/word/2010/wordprocessingCanvas" xmlns:cx="http://schemas.microsoft.com/office/drawing/2014/chartex" xmlns:cx1="http://schemas.microsoft.com/office/drawing/2015/9/8/chartex" xmlns:cx2="http://schemas.microsoft.com/office/drawing/2015/10/21/chartex" xmlns:cx3="http://schemas.microsoft.com/office/drawing/2016/5/9/chartex" xmlns:cx4="http://schemas.microsoft.com/office/drawing/2016/5/10/chartex" xmlns:cx5="http://schemas.microsoft.com/office/drawing/2016/5/11/chartex" xmlns:cx6="http://schemas.microsoft.com/office/drawing/2016/5/12/chartex" xmlns:cx7="http://schemas.microsoft.com/office/drawing/2016/5/13/chartex" xmlns:cx8="http://schemas.microsoft.com/office/drawing/2016/5/14/chartex" xmlns:mc="http://schemas.openxmlformats.org/markup-compatibility/2006" xmlns:aink="http://schemas.microsoft.com/office/drawing/2016/ink" xmlns:am3d="http://schemas.microsoft.com/office/drawing/2017/model3d" xmlns:o="urn:schemas-microsoft-com:office:office" xmlns:oel="http://schemas.microsoft.com/office/2019/extlst" xmlns:r="http://schemas.openxmlformats.org/officeDocument/2006/relationships" xmlns:m="http://schemas.openxmlformats.org/officeDocument/2006/math" xmlns:v="urn:schemas-microsoft-com:vml" xmlns:wp14="http://schemas.microsoft.com/office/word/2010/wordprocessingDrawing" xmlns:wp="http://schemas.openxmlformats.org/drawingml/2006/wordprocessingDrawing" xmlns:w10="urn:schemas-microsoft-com:office:word" xmlns:w="http://schemas.openxmlformats.org/wordprocessingml/2006/main" xmlns:w14="http://schemas.microsoft.com/office/word/2010/wordml" xmlns:w15="http://schemas.microsoft.com/office/word/2012/wordml" xmlns:w16cex="http://schemas.microsoft.com/office/word/2018/wordml/cex" xmlns:w16cid="http://schemas.microsoft.com/office/word/2016/wordml/cid" xmlns:w16="http://schemas.microsoft.com/office/word/2018/wordml" xmlns:w16sdtdh="http://schemas.microsoft.com/office/word/2020/wordml/sdtdatahash" xmlns:w16se="http://schemas.microsoft.com/office/word/2015/wordml/symex" xmlns:wpg="http://schemas.microsoft.com/office/word/2010/wordprocessingGroup" xmlns:wpi="http://schemas.microsoft.com/office/word/2010/wordprocessingInk" xmlns:wne="http://schemas.microsoft.com/office/word/2006/wordml" xmlns:wps="http://schemas.microsoft.com/office/word/2010/wordprocessingShape" mc:Ignorable="w14 w15 w16se w16cid w16 w16cex w16sdtdh wp14">
   <w:body>
     <w:p>
       <w:pPr>
@@ -50,64 +50,138 @@
           <w:szCs w:val="24"/>
           <w:lang w:eastAsia="es-AR"/>
         </w:rPr>
-        <w:t xml:space="preserve">En la Ciudad de CURUZU CUATIA, provincia de CORRIENTES, a los [DIA_FIRMA] días del mes de [MES_FIRMA] de [ANIO_FIRMA], entre SR. ALVAREZ HUGO, con DNI </w:t>
-      </w:r>
-      <w:proofErr w:type="spellStart"/>
-      <w:r>
-        <w:rPr>
-          <w:rFonts w:ascii="Verdana" w:eastAsia="Times New Roman" w:hAnsi="Verdana" w:cs="Times New Roman"/>
-          <w:color w:val="000000"/>
-          <w:sz w:val="24"/>
-          <w:szCs w:val="24"/>
-          <w:lang w:eastAsia="es-AR"/>
-        </w:rPr>
-        <w:t>Nº</w:t>
-      </w:r>
-      <w:proofErr w:type="spellEnd"/>
-      <w:r>
-        <w:rPr>
-          <w:rFonts w:ascii="Verdana" w:eastAsia="Times New Roman" w:hAnsi="Verdana" w:cs="Times New Roman"/>
-          <w:color w:val="000000"/>
-          <w:sz w:val="24"/>
-          <w:szCs w:val="24"/>
-          <w:lang w:eastAsia="es-AR"/>
-        </w:rPr>
-        <w:t xml:space="preserve"> 6.233.226 y CUIT 20062332264, con domicilio en la calle Juan de Vera </w:t>
-      </w:r>
-      <w:proofErr w:type="spellStart"/>
-      <w:r>
-        <w:rPr>
-          <w:rFonts w:ascii="Verdana" w:eastAsia="Times New Roman" w:hAnsi="Verdana" w:cs="Times New Roman"/>
-          <w:color w:val="000000"/>
-          <w:sz w:val="24"/>
-          <w:szCs w:val="24"/>
-          <w:lang w:eastAsia="es-AR"/>
-        </w:rPr>
-        <w:t>Nº</w:t>
-      </w:r>
-      <w:proofErr w:type="spellEnd"/>
-      <w:r>
-        <w:rPr>
-          <w:rFonts w:ascii="Verdana" w:eastAsia="Times New Roman" w:hAnsi="Verdana" w:cs="Times New Roman"/>
-          <w:color w:val="000000"/>
-          <w:sz w:val="24"/>
-          <w:szCs w:val="24"/>
-          <w:lang w:eastAsia="es-AR"/>
-        </w:rPr>
-        <w:t xml:space="preserve"> 747, </w:t>
-      </w:r>
-      <w:proofErr w:type="spellStart"/>
-      <w:r>
-        <w:rPr>
-          <w:rFonts w:ascii="Verdana" w:eastAsia="Times New Roman" w:hAnsi="Verdana" w:cs="Times New Roman"/>
-          <w:color w:val="000000"/>
-          <w:sz w:val="24"/>
-          <w:szCs w:val="24"/>
-          <w:lang w:eastAsia="es-AR"/>
-        </w:rPr>
-        <w:t>Curuzu</w:t>
-      </w:r>
-      <w:proofErr w:type="spellEnd"/>
+        <w:t xml:space="preserve">En la Ciudad de CURUZU CUATIA, provincia de CORRIENTES, a los </w:t>
+      </w:r>
+      <w:r>
+        <w:rPr>
+          <w:rFonts w:ascii="Verdana" w:eastAsia="Times New Roman" w:hAnsi="Verdana" w:cs="Times New Roman"/>
+          <w:color w:val="000000"/>
+          <w:sz w:val="24"/>
+          <w:szCs w:val="24"/>
+          <w:lang w:eastAsia="es-AR"/>
+        </w:rPr>
+        <w:t>…</w:t>
+      </w:r>
+      <w:r>
+        <w:rPr>
+          <w:rFonts w:ascii="Verdana" w:eastAsia="Times New Roman" w:hAnsi="Verdana" w:cs="Times New Roman"/>
+          <w:color w:val="000000"/>
+          <w:sz w:val="24"/>
+          <w:szCs w:val="24"/>
+          <w:lang w:eastAsia="es-AR"/>
+        </w:rPr>
+        <w:t>DIAFIRMA</w:t>
+      </w:r>
+      <w:r>
+        <w:rPr>
+          <w:rFonts w:ascii="Verdana" w:eastAsia="Times New Roman" w:hAnsi="Verdana" w:cs="Times New Roman"/>
+          <w:color w:val="000000"/>
+          <w:sz w:val="24"/>
+          <w:szCs w:val="24"/>
+          <w:lang w:eastAsia="es-AR"/>
+        </w:rPr>
+        <w:t xml:space="preserve">… </w:t>
+      </w:r>
+      <w:r>
+        <w:rPr>
+          <w:rFonts w:ascii="Verdana" w:eastAsia="Times New Roman" w:hAnsi="Verdana" w:cs="Times New Roman"/>
+          <w:color w:val="000000"/>
+          <w:sz w:val="24"/>
+          <w:szCs w:val="24"/>
+          <w:lang w:eastAsia="es-AR"/>
+        </w:rPr>
+        <w:t xml:space="preserve">días del mes de </w:t>
+      </w:r>
+      <w:r>
+        <w:rPr>
+          <w:rFonts w:ascii="Verdana" w:eastAsia="Times New Roman" w:hAnsi="Verdana" w:cs="Times New Roman"/>
+          <w:color w:val="000000"/>
+          <w:sz w:val="24"/>
+          <w:szCs w:val="24"/>
+          <w:lang w:eastAsia="es-AR"/>
+        </w:rPr>
+        <w:t>…</w:t>
+      </w:r>
+      <w:r>
+        <w:rPr>
+          <w:rFonts w:ascii="Verdana" w:eastAsia="Times New Roman" w:hAnsi="Verdana" w:cs="Times New Roman"/>
+          <w:color w:val="000000"/>
+          <w:sz w:val="24"/>
+          <w:szCs w:val="24"/>
+          <w:lang w:eastAsia="es-AR"/>
+        </w:rPr>
+        <w:t>MESFIRMA</w:t>
+      </w:r>
+      <w:r>
+        <w:rPr>
+          <w:rFonts w:ascii="Verdana" w:eastAsia="Times New Roman" w:hAnsi="Verdana" w:cs="Times New Roman"/>
+          <w:color w:val="000000"/>
+          <w:sz w:val="24"/>
+          <w:szCs w:val="24"/>
+          <w:lang w:eastAsia="es-AR"/>
+        </w:rPr>
+        <w:t>…</w:t>
+      </w:r>
+      <w:r>
+        <w:rPr>
+          <w:rFonts w:ascii="Verdana" w:eastAsia="Times New Roman" w:hAnsi="Verdana" w:cs="Times New Roman"/>
+          <w:color w:val="000000"/>
+          <w:sz w:val="24"/>
+          <w:szCs w:val="24"/>
+          <w:lang w:eastAsia="es-AR"/>
+        </w:rPr>
+        <w:t xml:space="preserve"> de </w:t>
+      </w:r>
+      <w:r>
+        <w:rPr>
+          <w:rFonts w:ascii="Verdana" w:eastAsia="Times New Roman" w:hAnsi="Verdana" w:cs="Times New Roman"/>
+          <w:color w:val="000000"/>
+          <w:sz w:val="24"/>
+          <w:szCs w:val="24"/>
+          <w:lang w:eastAsia="es-AR"/>
+        </w:rPr>
+        <w:t>…</w:t>
+      </w:r>
+      <w:r>
+        <w:rPr>
+          <w:rFonts w:ascii="Verdana" w:eastAsia="Times New Roman" w:hAnsi="Verdana" w:cs="Times New Roman"/>
+          <w:color w:val="000000"/>
+          <w:sz w:val="24"/>
+          <w:szCs w:val="24"/>
+          <w:lang w:eastAsia="es-AR"/>
+        </w:rPr>
+        <w:t>ANIOFIRMA</w:t>
+      </w:r>
+      <w:r>
+        <w:rPr>
+          <w:rFonts w:ascii="Verdana" w:eastAsia="Times New Roman" w:hAnsi="Verdana" w:cs="Times New Roman"/>
+          <w:color w:val="000000"/>
+          <w:sz w:val="24"/>
+          <w:szCs w:val="24"/>
+          <w:lang w:eastAsia="es-AR"/>
+        </w:rPr>
+        <w:t>…</w:t>
+      </w:r>
+      <w:r>
+        <w:rPr>
+          <w:rFonts w:ascii="Verdana" w:eastAsia="Times New Roman" w:hAnsi="Verdana" w:cs="Times New Roman"/>
+          <w:color w:val="000000"/>
+          <w:sz w:val="24"/>
+          <w:szCs w:val="24"/>
+          <w:lang w:eastAsia="es-AR"/>
+        </w:rPr>
+        <w:t xml:space="preserve">, entre SR. ALVAREZ HUGO, con DNI Nº 6.233.226 y CUIT 20062332264, con domicilio en la calle Juan de Vera Nº 747, Curuzu Cuatia, Corrientes, como EL LOCADOR del inmueble objeto del presente contrato, por una parte, y </w:t>
+      </w:r>
+      <w:r>
+        <w:rPr>
+          <w:rFonts w:ascii="Verdana" w:eastAsia="Times New Roman" w:hAnsi="Verdana" w:cs="Times New Roman"/>
+          <w:color w:val="000000"/>
+          <w:sz w:val="24"/>
+          <w:szCs w:val="24"/>
+          <w:lang w:eastAsia="es-AR"/>
+        </w:rPr>
+        <w:t>[24]</w:t>
+      </w:r>
       <w:r>
         <w:rPr>
           <w:rFonts w:ascii="Verdana" w:eastAsia="Times New Roman" w:hAnsi="Verdana" w:cs="Times New Roman"/>
@@ -118,71 +192,115 @@
         </w:rPr>
         <w:t xml:space="preserve"> </w:t>
       </w:r>
-      <w:proofErr w:type="spellStart"/>
-      <w:r>
-        <w:rPr>
-          <w:rFonts w:ascii="Verdana" w:eastAsia="Times New Roman" w:hAnsi="Verdana" w:cs="Times New Roman"/>
-          <w:color w:val="000000"/>
-          <w:sz w:val="24"/>
-          <w:szCs w:val="24"/>
-          <w:lang w:eastAsia="es-AR"/>
-        </w:rPr>
-        <w:t>Cuatia</w:t>
-      </w:r>
-      <w:proofErr w:type="spellEnd"/>
-      <w:r>
-        <w:rPr>
-          <w:rFonts w:ascii="Verdana" w:eastAsia="Times New Roman" w:hAnsi="Verdana" w:cs="Times New Roman"/>
-          <w:color w:val="000000"/>
-          <w:sz w:val="24"/>
-          <w:szCs w:val="24"/>
-          <w:lang w:eastAsia="es-AR"/>
-        </w:rPr>
-        <w:t xml:space="preserve">, Corrientes, como EL LOCADOR del inmueble objeto del presente contrato, por una parte, y [ART] [H_INQUILINO] [INQUILINO], con CUIT </w:t>
-      </w:r>
-      <w:proofErr w:type="spellStart"/>
-      <w:r>
-        <w:rPr>
-          <w:rFonts w:ascii="Verdana" w:eastAsia="Times New Roman" w:hAnsi="Verdana" w:cs="Times New Roman"/>
-          <w:color w:val="000000"/>
-          <w:sz w:val="24"/>
-          <w:szCs w:val="24"/>
-          <w:lang w:eastAsia="es-AR"/>
-        </w:rPr>
-        <w:t>Nº</w:t>
-      </w:r>
-      <w:proofErr w:type="spellEnd"/>
-      <w:r>
-        <w:rPr>
-          <w:rFonts w:ascii="Verdana" w:eastAsia="Times New Roman" w:hAnsi="Verdana" w:cs="Times New Roman"/>
-          <w:color w:val="000000"/>
-          <w:sz w:val="24"/>
-          <w:szCs w:val="24"/>
-          <w:lang w:eastAsia="es-AR"/>
-        </w:rPr>
-        <w:t xml:space="preserve"> [CUIT_INQUILINO], teléfono </w:t>
-      </w:r>
-      <w:proofErr w:type="spellStart"/>
-      <w:r>
-        <w:rPr>
-          <w:rFonts w:ascii="Verdana" w:eastAsia="Times New Roman" w:hAnsi="Verdana" w:cs="Times New Roman"/>
-          <w:color w:val="000000"/>
-          <w:sz w:val="24"/>
-          <w:szCs w:val="24"/>
-          <w:lang w:eastAsia="es-AR"/>
-        </w:rPr>
-        <w:t>Nº</w:t>
-      </w:r>
-      <w:proofErr w:type="spellEnd"/>
-      <w:r>
-        <w:rPr>
-          <w:rFonts w:ascii="Verdana" w:eastAsia="Times New Roman" w:hAnsi="Verdana" w:cs="Times New Roman"/>
-          <w:color w:val="000000"/>
-          <w:sz w:val="24"/>
-          <w:szCs w:val="24"/>
-          <w:lang w:eastAsia="es-AR"/>
-        </w:rPr>
-        <w:t xml:space="preserve"> [TEL_INQUILINO], en adelante [ART] LOCATARIO[GEN], por la otra, han convenido en celebrar el presente contrato de locación que se regirá por las siguientes cláusulas.</w:t>
+      <w:r>
+        <w:rPr>
+          <w:rFonts w:ascii="Verdana" w:eastAsia="Times New Roman" w:hAnsi="Verdana" w:cs="Times New Roman"/>
+          <w:color w:val="000000"/>
+          <w:sz w:val="24"/>
+          <w:szCs w:val="24"/>
+          <w:lang w:eastAsia="es-AR"/>
+        </w:rPr>
+        <w:t>[19] [1]</w:t>
+      </w:r>
+      <w:r>
+        <w:rPr>
+          <w:rFonts w:ascii="Verdana" w:eastAsia="Times New Roman" w:hAnsi="Verdana" w:cs="Times New Roman"/>
+          <w:color w:val="000000"/>
+          <w:sz w:val="24"/>
+          <w:szCs w:val="24"/>
+          <w:lang w:eastAsia="es-AR"/>
+        </w:rPr>
+        <w:t xml:space="preserve">, con CUIT Nº </w:t>
+      </w:r>
+      <w:r>
+        <w:rPr>
+          <w:rFonts w:ascii="Verdana" w:eastAsia="Times New Roman" w:hAnsi="Verdana" w:cs="Times New Roman"/>
+          <w:color w:val="000000"/>
+          <w:sz w:val="24"/>
+          <w:szCs w:val="24"/>
+          <w:lang w:eastAsia="es-AR"/>
+        </w:rPr>
+        <w:t>[2]</w:t>
+      </w:r>
+      <w:r>
+        <w:rPr>
+          <w:rFonts w:ascii="Verdana" w:eastAsia="Times New Roman" w:hAnsi="Verdana" w:cs="Times New Roman"/>
+          <w:color w:val="000000"/>
+          <w:sz w:val="24"/>
+          <w:szCs w:val="24"/>
+          <w:lang w:eastAsia="es-AR"/>
+        </w:rPr>
+        <w:t xml:space="preserve">, teléfono Nº </w:t>
+      </w:r>
+      <w:r>
+        <w:rPr>
+          <w:rFonts w:ascii="Verdana" w:eastAsia="Times New Roman" w:hAnsi="Verdana" w:cs="Times New Roman"/>
+          <w:color w:val="000000"/>
+          <w:sz w:val="24"/>
+          <w:szCs w:val="24"/>
+          <w:lang w:eastAsia="es-AR"/>
+        </w:rPr>
+        <w:t>[3]</w:t>
+      </w:r>
+      <w:r>
+        <w:rPr>
+          <w:rFonts w:ascii="Verdana" w:eastAsia="Times New Roman" w:hAnsi="Verdana" w:cs="Times New Roman"/>
+          <w:color w:val="000000"/>
+          <w:sz w:val="24"/>
+          <w:szCs w:val="24"/>
+          <w:lang w:eastAsia="es-AR"/>
+        </w:rPr>
+        <w:t xml:space="preserve">, en adelante </w:t>
+      </w:r>
+      <w:r>
+        <w:rPr>
+          <w:rFonts w:ascii="Verdana" w:eastAsia="Times New Roman" w:hAnsi="Verdana" w:cs="Times New Roman"/>
+          <w:color w:val="000000"/>
+          <w:sz w:val="24"/>
+          <w:szCs w:val="24"/>
+          <w:lang w:eastAsia="es-AR"/>
+        </w:rPr>
+        <w:t>[24]</w:t>
+      </w:r>
+      <w:r>
+        <w:rPr>
+          <w:rFonts w:ascii="Verdana" w:eastAsia="Times New Roman" w:hAnsi="Verdana" w:cs="Times New Roman"/>
+          <w:color w:val="000000"/>
+          <w:sz w:val="24"/>
+          <w:szCs w:val="24"/>
+          <w:lang w:eastAsia="es-AR"/>
+        </w:rPr>
+        <w:t xml:space="preserve"> </w:t>
+      </w:r>
+      <w:r>
+        <w:rPr>
+          <w:rFonts w:ascii="Verdana" w:eastAsia="Times New Roman" w:hAnsi="Verdana" w:cs="Times New Roman"/>
+          <w:color w:val="000000"/>
+          <w:sz w:val="24"/>
+          <w:szCs w:val="24"/>
+          <w:lang w:eastAsia="es-AR"/>
+        </w:rPr>
+        <w:t>LOCATARI</w:t>
+      </w:r>
+      <w:r>
+        <w:rPr>
+          <w:rFonts w:ascii="Verdana" w:eastAsia="Times New Roman" w:hAnsi="Verdana" w:cs="Times New Roman"/>
+          <w:color w:val="000000"/>
+          <w:sz w:val="24"/>
+          <w:szCs w:val="24"/>
+          <w:lang w:eastAsia="es-AR"/>
+        </w:rPr>
+        <w:t xml:space="preserve">[21] </w:t>
+      </w:r>
+      <w:r>
+        <w:rPr>
+          <w:rFonts w:ascii="Verdana" w:eastAsia="Times New Roman" w:hAnsi="Verdana" w:cs="Times New Roman"/>
+          <w:color w:val="000000"/>
+          <w:sz w:val="24"/>
+          <w:szCs w:val="24"/>
+          <w:lang w:eastAsia="es-AR"/>
+        </w:rPr>
+        <w:t>, por la otra, han convenido en celebrar el presente contrato de locación que se regirá por las siguientes cláusulas.</w:t>
       </w:r>
       <w:r>
         <w:rPr>
@@ -227,7 +345,97 @@
           <w:szCs w:val="24"/>
           <w:lang w:eastAsia="es-AR"/>
         </w:rPr>
-        <w:t>El locador cede en locación al LOCATARIO[GEN] un inmueble con destino [DESTINO] ubicado en la calle [DIRECCION_INMUEBLE], CURUZU CUATIA, CORRIENTES.</w:t>
+        <w:t>El locador cede en locación al LOCATARI</w:t>
+      </w:r>
+      <w:r>
+        <w:rPr>
+          <w:rFonts w:ascii="Verdana" w:eastAsia="Times New Roman" w:hAnsi="Verdana" w:cs="Times New Roman"/>
+          <w:color w:val="000000"/>
+          <w:sz w:val="24"/>
+          <w:szCs w:val="24"/>
+          <w:lang w:eastAsia="es-AR"/>
+        </w:rPr>
+        <w:t>[21]</w:t>
+      </w:r>
+      <w:r>
+        <w:rPr>
+          <w:rFonts w:ascii="Verdana" w:eastAsia="Times New Roman" w:hAnsi="Verdana" w:cs="Times New Roman"/>
+          <w:color w:val="000000"/>
+          <w:sz w:val="24"/>
+          <w:szCs w:val="24"/>
+          <w:lang w:eastAsia="es-AR"/>
+        </w:rPr>
+        <w:t xml:space="preserve"> un inmueble con destino</w:t>
+      </w:r>
+      <w:r>
+        <w:rPr>
+          <w:rFonts w:ascii="Verdana" w:eastAsia="Times New Roman" w:hAnsi="Verdana" w:cs="Times New Roman"/>
+          <w:color w:val="000000"/>
+          <w:sz w:val="24"/>
+          <w:szCs w:val="24"/>
+          <w:lang w:eastAsia="es-AR"/>
+        </w:rPr>
+        <w:t xml:space="preserve"> </w:t>
+      </w:r>
+      <w:r>
+        <w:rPr>
+          <w:rFonts w:ascii="Verdana" w:eastAsia="Times New Roman" w:hAnsi="Verdana" w:cs="Times New Roman"/>
+          <w:color w:val="000000"/>
+          <w:sz w:val="24"/>
+          <w:szCs w:val="24"/>
+          <w:lang w:eastAsia="es-AR"/>
+        </w:rPr>
+        <w:t>[4]</w:t>
+      </w:r>
+      <w:r>
+        <w:rPr>
+          <w:rFonts w:ascii="Verdana" w:eastAsia="Times New Roman" w:hAnsi="Verdana" w:cs="Times New Roman"/>
+          <w:color w:val="000000"/>
+          <w:sz w:val="24"/>
+          <w:szCs w:val="24"/>
+          <w:lang w:eastAsia="es-AR"/>
+        </w:rPr>
+        <w:t xml:space="preserve"> ubicado en la calle </w:t>
+      </w:r>
+      <w:r>
+        <w:rPr>
+          <w:rFonts w:ascii="Verdana" w:eastAsia="Times New Roman" w:hAnsi="Verdana" w:cs="Times New Roman"/>
+          <w:color w:val="000000"/>
+          <w:sz w:val="24"/>
+          <w:szCs w:val="24"/>
+          <w:lang w:eastAsia="es-AR"/>
+        </w:rPr>
+        <w:t>…</w:t>
+      </w:r>
+      <w:r>
+        <w:rPr>
+          <w:rFonts w:ascii="Verdana" w:eastAsia="Times New Roman" w:hAnsi="Verdana" w:cs="Times New Roman"/>
+          <w:color w:val="000000"/>
+          <w:sz w:val="24"/>
+          <w:szCs w:val="24"/>
+          <w:lang w:eastAsia="es-AR"/>
+        </w:rPr>
+        <w:t>DIRECCIONINMUEBLE</w:t>
+      </w:r>
+      <w:r>
+        <w:rPr>
+          <w:rFonts w:ascii="Verdana" w:eastAsia="Times New Roman" w:hAnsi="Verdana" w:cs="Times New Roman"/>
+          <w:color w:val="000000"/>
+          <w:sz w:val="24"/>
+          <w:szCs w:val="24"/>
+          <w:lang w:eastAsia="es-AR"/>
+        </w:rPr>
+        <w:t>…</w:t>
+      </w:r>
+      <w:r>
+        <w:rPr>
+          <w:rFonts w:ascii="Verdana" w:eastAsia="Times New Roman" w:hAnsi="Verdana" w:cs="Times New Roman"/>
+          <w:color w:val="000000"/>
+          <w:sz w:val="24"/>
+          <w:szCs w:val="24"/>
+          <w:lang w:eastAsia="es-AR"/>
+        </w:rPr>
+        <w:t>, CURUZU CUATIA, CORRIENTES.</w:t>
       </w:r>
     </w:p>
     <w:p>
@@ -285,47 +493,7 @@
           <w:szCs w:val="24"/>
           <w:lang w:eastAsia="es-AR"/>
         </w:rPr>
-        <w:t>[</w:t>
-      </w:r>
-      <w:r>
-        <w:rPr>
-          <w:rFonts w:ascii="Verdana" w:eastAsia="Times New Roman" w:hAnsi="Verdana" w:cs="Times New Roman"/>
-          <w:color w:val="000000"/>
-          <w:sz w:val="24"/>
-          <w:szCs w:val="24"/>
-          <w:lang w:eastAsia="es-AR"/>
-        </w:rPr>
-        <w:t>MESES</w:t>
-      </w:r>
-      <w:r>
-        <w:rPr>
-          <w:rFonts w:ascii="Verdana" w:eastAsia="Times New Roman" w:hAnsi="Verdana" w:cs="Times New Roman"/>
-          <w:color w:val="000000"/>
-          <w:sz w:val="24"/>
-          <w:szCs w:val="24"/>
-          <w:lang w:eastAsia="es-AR"/>
-        </w:rPr>
-        <w:t>_</w:t>
-      </w:r>
-      <w:r>
-        <w:rPr>
-          <w:rFonts w:ascii="Verdana" w:eastAsia="Times New Roman" w:hAnsi="Verdana" w:cs="Times New Roman"/>
-          <w:color w:val="000000"/>
-          <w:sz w:val="24"/>
-          <w:szCs w:val="24"/>
-          <w:lang w:eastAsia="es-AR"/>
-        </w:rPr>
-        <w:t>LETRA</w:t>
-      </w:r>
-      <w:r>
-        <w:rPr>
-          <w:rFonts w:ascii="Verdana" w:eastAsia="Times New Roman" w:hAnsi="Verdana" w:cs="Times New Roman"/>
-          <w:color w:val="000000"/>
-          <w:sz w:val="24"/>
-          <w:szCs w:val="24"/>
-          <w:lang w:eastAsia="es-AR"/>
-        </w:rPr>
-        <w:t>]</w:t>
+        <w:t>[27]</w:t>
       </w:r>
       <w:r>
         <w:rPr>
@@ -345,50 +513,38 @@
           <w:szCs w:val="24"/>
           <w:lang w:eastAsia="es-AR"/>
         </w:rPr>
-        <w:t>[</w:t>
-      </w:r>
-      <w:r>
-        <w:rPr>
-          <w:rFonts w:ascii="Verdana" w:eastAsia="Times New Roman" w:hAnsi="Verdana" w:cs="Times New Roman"/>
-          <w:color w:val="000000"/>
-          <w:sz w:val="24"/>
-          <w:szCs w:val="24"/>
-          <w:lang w:eastAsia="es-AR"/>
-        </w:rPr>
-        <w:t>MESES</w:t>
-      </w:r>
-      <w:r>
-        <w:rPr>
-          <w:rFonts w:ascii="Verdana" w:eastAsia="Times New Roman" w:hAnsi="Verdana" w:cs="Times New Roman"/>
-          <w:color w:val="000000"/>
-          <w:sz w:val="24"/>
-          <w:szCs w:val="24"/>
-          <w:lang w:eastAsia="es-AR"/>
-        </w:rPr>
-        <w:t>_</w:t>
-      </w:r>
-      <w:r>
-        <w:rPr>
-          <w:rFonts w:ascii="Verdana" w:eastAsia="Times New Roman" w:hAnsi="Verdana" w:cs="Times New Roman"/>
-          <w:color w:val="000000"/>
-          <w:sz w:val="24"/>
-          <w:szCs w:val="24"/>
-          <w:lang w:eastAsia="es-AR"/>
-        </w:rPr>
-        <w:t>NRO</w:t>
-      </w:r>
-      <w:r>
-        <w:rPr>
-          <w:rFonts w:ascii="Verdana" w:eastAsia="Times New Roman" w:hAnsi="Verdana" w:cs="Times New Roman"/>
-          <w:color w:val="000000"/>
-          <w:sz w:val="24"/>
-          <w:szCs w:val="24"/>
-          <w:lang w:eastAsia="es-AR"/>
-        </w:rPr>
-        <w:t>]</w:t>
-      </w:r>
-      <w:bookmarkStart w:id="0" w:name="_GoBack"/>
-      <w:bookmarkEnd w:id="0"/>
+        <w:t>(</w:t>
+      </w:r>
+      <w:r>
+        <w:rPr>
+          <w:rFonts w:ascii="Verdana" w:eastAsia="Times New Roman" w:hAnsi="Verdana" w:cs="Times New Roman"/>
+          <w:color w:val="000000"/>
+          <w:sz w:val="24"/>
+          <w:szCs w:val="24"/>
+          <w:lang w:eastAsia="es-AR"/>
+        </w:rPr>
+        <w:t>[6]</w:t>
+      </w:r>
+      <w:r>
+        <w:rPr>
+          <w:rFonts w:ascii="Verdana" w:eastAsia="Times New Roman" w:hAnsi="Verdana" w:cs="Times New Roman"/>
+          <w:color w:val="000000"/>
+          <w:sz w:val="24"/>
+          <w:szCs w:val="24"/>
+          <w:lang w:eastAsia="es-AR"/>
+        </w:rPr>
+        <w:t>)</w:t>
+      </w:r>
+      <w:r>
+        <w:rPr>
+          <w:rFonts w:ascii="Verdana" w:eastAsia="Times New Roman" w:hAnsi="Verdana" w:cs="Times New Roman"/>
+          <w:color w:val="000000"/>
+          <w:sz w:val="24"/>
+          <w:szCs w:val="24"/>
+          <w:lang w:eastAsia="es-AR"/>
+        </w:rPr>
+        <w:t>meses, contando desde el día</w:t>
+      </w:r>
       <w:r>
         <w:rPr>
           <w:rFonts w:ascii="Verdana" w:eastAsia="Times New Roman" w:hAnsi="Verdana" w:cs="Times New Roman"/>
@@ -407,57 +563,177 @@
           <w:szCs w:val="24"/>
           <w:lang w:eastAsia="es-AR"/>
         </w:rPr>
-        <w:t xml:space="preserve">meses, contando desde el día </w:t>
-      </w:r>
-      <w:r>
-        <w:rPr>
-          <w:rFonts w:ascii="Verdana" w:eastAsia="Times New Roman" w:hAnsi="Verdana" w:cs="Times New Roman"/>
-          <w:color w:val="000000"/>
-          <w:sz w:val="24"/>
-          <w:szCs w:val="24"/>
-          <w:lang w:eastAsia="es-AR"/>
-        </w:rPr>
-        <w:t>[</w:t>
-      </w:r>
-      <w:r>
-        <w:rPr>
-          <w:rFonts w:ascii="Verdana" w:eastAsia="Times New Roman" w:hAnsi="Verdana" w:cs="Times New Roman"/>
-          <w:color w:val="000000"/>
-          <w:sz w:val="24"/>
-          <w:szCs w:val="24"/>
-          <w:lang w:eastAsia="es-AR"/>
-        </w:rPr>
-        <w:t>DIA</w:t>
-      </w:r>
-      <w:r>
-        <w:rPr>
-          <w:rFonts w:ascii="Verdana" w:eastAsia="Times New Roman" w:hAnsi="Verdana" w:cs="Times New Roman"/>
-          <w:color w:val="000000"/>
-          <w:sz w:val="24"/>
-          <w:szCs w:val="24"/>
-          <w:lang w:eastAsia="es-AR"/>
-        </w:rPr>
-        <w:t>_</w:t>
-      </w:r>
-      <w:r>
-        <w:rPr>
-          <w:rFonts w:ascii="Verdana" w:eastAsia="Times New Roman" w:hAnsi="Verdana" w:cs="Times New Roman"/>
-          <w:color w:val="000000"/>
-          <w:sz w:val="24"/>
-          <w:szCs w:val="24"/>
-          <w:lang w:eastAsia="es-AR"/>
-        </w:rPr>
-        <w:t>INICIO</w:t>
-      </w:r>
-      <w:r>
-        <w:rPr>
-          <w:rFonts w:ascii="Verdana" w:eastAsia="Times New Roman" w:hAnsi="Verdana" w:cs="Times New Roman"/>
-          <w:color w:val="000000"/>
-          <w:sz w:val="24"/>
-          <w:szCs w:val="24"/>
-          <w:lang w:eastAsia="es-AR"/>
-        </w:rPr>
-        <w:t>]</w:t>
+        <w:t>…</w:t>
+      </w:r>
+      <w:r>
+        <w:rPr>
+          <w:rFonts w:ascii="Verdana" w:eastAsia="Times New Roman" w:hAnsi="Verdana" w:cs="Times New Roman"/>
+          <w:color w:val="000000"/>
+          <w:sz w:val="24"/>
+          <w:szCs w:val="24"/>
+          <w:lang w:eastAsia="es-AR"/>
+        </w:rPr>
+        <w:t>DIAINICIO</w:t>
+      </w:r>
+      <w:r>
+        <w:rPr>
+          <w:rFonts w:ascii="Verdana" w:eastAsia="Times New Roman" w:hAnsi="Verdana" w:cs="Times New Roman"/>
+          <w:color w:val="000000"/>
+          <w:sz w:val="24"/>
+          <w:szCs w:val="24"/>
+          <w:lang w:eastAsia="es-AR"/>
+        </w:rPr>
+        <w:t>…</w:t>
+      </w:r>
+      <w:r>
+        <w:rPr>
+          <w:rFonts w:ascii="Verdana" w:eastAsia="Times New Roman" w:hAnsi="Verdana" w:cs="Times New Roman"/>
+          <w:color w:val="000000"/>
+          <w:sz w:val="24"/>
+          <w:szCs w:val="24"/>
+          <w:lang w:eastAsia="es-AR"/>
+        </w:rPr>
+        <w:t xml:space="preserve"> </w:t>
+      </w:r>
+      <w:r>
+        <w:rPr>
+          <w:rFonts w:ascii="Verdana" w:eastAsia="Times New Roman" w:hAnsi="Verdana" w:cs="Times New Roman"/>
+          <w:color w:val="000000"/>
+          <w:sz w:val="24"/>
+          <w:szCs w:val="24"/>
+          <w:lang w:eastAsia="es-AR"/>
+        </w:rPr>
+        <w:t xml:space="preserve">de </w:t>
+      </w:r>
+      <w:r>
+        <w:rPr>
+          <w:rFonts w:ascii="Verdana" w:eastAsia="Times New Roman" w:hAnsi="Verdana" w:cs="Times New Roman"/>
+          <w:color w:val="000000"/>
+          <w:sz w:val="24"/>
+          <w:szCs w:val="24"/>
+          <w:lang w:eastAsia="es-AR"/>
+        </w:rPr>
+        <w:t>…</w:t>
+      </w:r>
+      <w:r>
+        <w:rPr>
+          <w:rFonts w:ascii="Verdana" w:eastAsia="Times New Roman" w:hAnsi="Verdana" w:cs="Times New Roman"/>
+          <w:color w:val="000000"/>
+          <w:sz w:val="24"/>
+          <w:szCs w:val="24"/>
+          <w:lang w:eastAsia="es-AR"/>
+        </w:rPr>
+        <w:t>MESINICIO</w:t>
+      </w:r>
+      <w:r>
+        <w:rPr>
+          <w:rFonts w:ascii="Verdana" w:eastAsia="Times New Roman" w:hAnsi="Verdana" w:cs="Times New Roman"/>
+          <w:color w:val="000000"/>
+          <w:sz w:val="24"/>
+          <w:szCs w:val="24"/>
+          <w:lang w:eastAsia="es-AR"/>
+        </w:rPr>
+        <w:t>…</w:t>
+      </w:r>
+      <w:r>
+        <w:rPr>
+          <w:rFonts w:ascii="Verdana" w:eastAsia="Times New Roman" w:hAnsi="Verdana" w:cs="Times New Roman"/>
+          <w:color w:val="000000"/>
+          <w:sz w:val="24"/>
+          <w:szCs w:val="24"/>
+          <w:lang w:eastAsia="es-AR"/>
+        </w:rPr>
+        <w:t xml:space="preserve"> </w:t>
+      </w:r>
+      <w:r>
+        <w:rPr>
+          <w:rFonts w:ascii="Verdana" w:eastAsia="Times New Roman" w:hAnsi="Verdana" w:cs="Times New Roman"/>
+          <w:color w:val="000000"/>
+          <w:sz w:val="24"/>
+          <w:szCs w:val="24"/>
+          <w:lang w:eastAsia="es-AR"/>
+        </w:rPr>
+        <w:t>del</w:t>
+      </w:r>
+      <w:r>
+        <w:rPr>
+          <w:rFonts w:ascii="Verdana" w:eastAsia="Times New Roman" w:hAnsi="Verdana" w:cs="Times New Roman"/>
+          <w:color w:val="000000"/>
+          <w:sz w:val="24"/>
+          <w:szCs w:val="24"/>
+          <w:lang w:eastAsia="es-AR"/>
+        </w:rPr>
+        <w:t xml:space="preserve"> </w:t>
+      </w:r>
+      <w:r>
+        <w:rPr>
+          <w:rFonts w:ascii="Verdana" w:eastAsia="Times New Roman" w:hAnsi="Verdana" w:cs="Times New Roman"/>
+          <w:color w:val="000000"/>
+          <w:sz w:val="24"/>
+          <w:szCs w:val="24"/>
+          <w:lang w:eastAsia="es-AR"/>
+        </w:rPr>
+        <w:t>…</w:t>
+      </w:r>
+      <w:r>
+        <w:rPr>
+          <w:rFonts w:ascii="Verdana" w:eastAsia="Times New Roman" w:hAnsi="Verdana" w:cs="Times New Roman"/>
+          <w:color w:val="000000"/>
+          <w:sz w:val="24"/>
+          <w:szCs w:val="24"/>
+          <w:lang w:eastAsia="es-AR"/>
+        </w:rPr>
+        <w:t>ANIOINICIO</w:t>
+      </w:r>
+      <w:r>
+        <w:rPr>
+          <w:rFonts w:ascii="Verdana" w:eastAsia="Times New Roman" w:hAnsi="Verdana" w:cs="Times New Roman"/>
+          <w:color w:val="000000"/>
+          <w:sz w:val="24"/>
+          <w:szCs w:val="24"/>
+          <w:lang w:eastAsia="es-AR"/>
+        </w:rPr>
+        <w:t>…</w:t>
+      </w:r>
+      <w:r>
+        <w:rPr>
+          <w:rFonts w:ascii="Verdana" w:eastAsia="Times New Roman" w:hAnsi="Verdana" w:cs="Times New Roman"/>
+          <w:color w:val="000000"/>
+          <w:sz w:val="24"/>
+          <w:szCs w:val="24"/>
+          <w:lang w:eastAsia="es-AR"/>
+        </w:rPr>
+        <w:t xml:space="preserve">, por lo que su efectivo vencimiento se operará de pleno derecho el día </w:t>
+      </w:r>
+      <w:r>
+        <w:rPr>
+          <w:rFonts w:ascii="Verdana" w:eastAsia="Times New Roman" w:hAnsi="Verdana" w:cs="Times New Roman"/>
+          <w:color w:val="000000"/>
+          <w:sz w:val="24"/>
+          <w:szCs w:val="24"/>
+          <w:lang w:eastAsia="es-AR"/>
+        </w:rPr>
+        <w:t>…</w:t>
+      </w:r>
+      <w:r>
+        <w:rPr>
+          <w:rFonts w:ascii="Verdana" w:eastAsia="Times New Roman" w:hAnsi="Verdana" w:cs="Times New Roman"/>
+          <w:color w:val="000000"/>
+          <w:sz w:val="24"/>
+          <w:szCs w:val="24"/>
+          <w:lang w:eastAsia="es-AR"/>
+        </w:rPr>
+        <w:t>DIAFIN</w:t>
+      </w:r>
+      <w:r>
+        <w:rPr>
+          <w:rFonts w:ascii="Verdana" w:eastAsia="Times New Roman" w:hAnsi="Verdana" w:cs="Times New Roman"/>
+          <w:color w:val="000000"/>
+          <w:sz w:val="24"/>
+          <w:szCs w:val="24"/>
+          <w:lang w:eastAsia="es-AR"/>
+        </w:rPr>
+        <w:t>…</w:t>
       </w:r>
       <w:r>
         <w:rPr>
@@ -477,187 +753,7 @@
           <w:szCs w:val="24"/>
           <w:lang w:eastAsia="es-AR"/>
         </w:rPr>
-        <w:t>[</w:t>
-      </w:r>
-      <w:r>
-        <w:rPr>
-          <w:rFonts w:ascii="Verdana" w:eastAsia="Times New Roman" w:hAnsi="Verdana" w:cs="Times New Roman"/>
-          <w:color w:val="000000"/>
-          <w:sz w:val="24"/>
-          <w:szCs w:val="24"/>
-          <w:lang w:eastAsia="es-AR"/>
-        </w:rPr>
-        <w:t>MES</w:t>
-      </w:r>
-      <w:r>
-        <w:rPr>
-          <w:rFonts w:ascii="Verdana" w:eastAsia="Times New Roman" w:hAnsi="Verdana" w:cs="Times New Roman"/>
-          <w:color w:val="000000"/>
-          <w:sz w:val="24"/>
-          <w:szCs w:val="24"/>
-          <w:lang w:eastAsia="es-AR"/>
-        </w:rPr>
-        <w:t>_</w:t>
-      </w:r>
-      <w:r>
-        <w:rPr>
-          <w:rFonts w:ascii="Verdana" w:eastAsia="Times New Roman" w:hAnsi="Verdana" w:cs="Times New Roman"/>
-          <w:color w:val="000000"/>
-          <w:sz w:val="24"/>
-          <w:szCs w:val="24"/>
-          <w:lang w:eastAsia="es-AR"/>
-        </w:rPr>
-        <w:t>INICIO</w:t>
-      </w:r>
-      <w:r>
-        <w:rPr>
-          <w:rFonts w:ascii="Verdana" w:eastAsia="Times New Roman" w:hAnsi="Verdana" w:cs="Times New Roman"/>
-          <w:color w:val="000000"/>
-          <w:sz w:val="24"/>
-          <w:szCs w:val="24"/>
-          <w:lang w:eastAsia="es-AR"/>
-        </w:rPr>
-        <w:t>]</w:t>
-      </w:r>
-      <w:r>
-        <w:rPr>
-          <w:rFonts w:ascii="Verdana" w:eastAsia="Times New Roman" w:hAnsi="Verdana" w:cs="Times New Roman"/>
-          <w:color w:val="000000"/>
-          <w:sz w:val="24"/>
-          <w:szCs w:val="24"/>
-          <w:lang w:eastAsia="es-AR"/>
-        </w:rPr>
-        <w:t xml:space="preserve"> </w:t>
-      </w:r>
-      <w:r>
-        <w:rPr>
-          <w:rFonts w:ascii="Verdana" w:eastAsia="Times New Roman" w:hAnsi="Verdana" w:cs="Times New Roman"/>
-          <w:color w:val="000000"/>
-          <w:sz w:val="24"/>
-          <w:szCs w:val="24"/>
-          <w:lang w:eastAsia="es-AR"/>
-        </w:rPr>
-        <w:t>del</w:t>
-      </w:r>
-      <w:r>
-        <w:rPr>
-          <w:rFonts w:ascii="Verdana" w:eastAsia="Times New Roman" w:hAnsi="Verdana" w:cs="Times New Roman"/>
-          <w:color w:val="000000"/>
-          <w:sz w:val="24"/>
-          <w:szCs w:val="24"/>
-          <w:lang w:eastAsia="es-AR"/>
-        </w:rPr>
-        <w:t xml:space="preserve"> </w:t>
-      </w:r>
-      <w:r>
-        <w:rPr>
-          <w:rFonts w:ascii="Verdana" w:eastAsia="Times New Roman" w:hAnsi="Verdana" w:cs="Times New Roman"/>
-          <w:color w:val="000000"/>
-          <w:sz w:val="24"/>
-          <w:szCs w:val="24"/>
-          <w:lang w:eastAsia="es-AR"/>
-        </w:rPr>
-        <w:t>[</w:t>
-      </w:r>
-      <w:r>
-        <w:rPr>
-          <w:rFonts w:ascii="Verdana" w:eastAsia="Times New Roman" w:hAnsi="Verdana" w:cs="Times New Roman"/>
-          <w:color w:val="000000"/>
-          <w:sz w:val="24"/>
-          <w:szCs w:val="24"/>
-          <w:lang w:eastAsia="es-AR"/>
-        </w:rPr>
-        <w:t>ANIO</w:t>
-      </w:r>
-      <w:r>
-        <w:rPr>
-          <w:rFonts w:ascii="Verdana" w:eastAsia="Times New Roman" w:hAnsi="Verdana" w:cs="Times New Roman"/>
-          <w:color w:val="000000"/>
-          <w:sz w:val="24"/>
-          <w:szCs w:val="24"/>
-          <w:lang w:eastAsia="es-AR"/>
-        </w:rPr>
-        <w:t>_</w:t>
-      </w:r>
-      <w:r>
-        <w:rPr>
-          <w:rFonts w:ascii="Verdana" w:eastAsia="Times New Roman" w:hAnsi="Verdana" w:cs="Times New Roman"/>
-          <w:color w:val="000000"/>
-          <w:sz w:val="24"/>
-          <w:szCs w:val="24"/>
-          <w:lang w:eastAsia="es-AR"/>
-        </w:rPr>
-        <w:t>INICIO</w:t>
-      </w:r>
-      <w:r>
-        <w:rPr>
-          <w:rFonts w:ascii="Verdana" w:eastAsia="Times New Roman" w:hAnsi="Verdana" w:cs="Times New Roman"/>
-          <w:color w:val="000000"/>
-          <w:sz w:val="24"/>
-          <w:szCs w:val="24"/>
-          <w:lang w:eastAsia="es-AR"/>
-        </w:rPr>
-        <w:t>]</w:t>
-      </w:r>
-      <w:r>
-        <w:rPr>
-          <w:rFonts w:ascii="Verdana" w:eastAsia="Times New Roman" w:hAnsi="Verdana" w:cs="Times New Roman"/>
-          <w:color w:val="000000"/>
-          <w:sz w:val="24"/>
-          <w:szCs w:val="24"/>
-          <w:lang w:eastAsia="es-AR"/>
-        </w:rPr>
-        <w:t xml:space="preserve">, por lo que su efectivo vencimiento se operará de pleno derecho el día </w:t>
-      </w:r>
-      <w:r>
-        <w:rPr>
-          <w:rFonts w:ascii="Verdana" w:eastAsia="Times New Roman" w:hAnsi="Verdana" w:cs="Times New Roman"/>
-          <w:color w:val="000000"/>
-          <w:sz w:val="24"/>
-          <w:szCs w:val="24"/>
-          <w:lang w:eastAsia="es-AR"/>
-        </w:rPr>
-        <w:t>[</w:t>
-      </w:r>
-      <w:r>
-        <w:rPr>
-          <w:rFonts w:ascii="Verdana" w:eastAsia="Times New Roman" w:hAnsi="Verdana" w:cs="Times New Roman"/>
-          <w:color w:val="000000"/>
-          <w:sz w:val="24"/>
-          <w:szCs w:val="24"/>
-          <w:lang w:eastAsia="es-AR"/>
-        </w:rPr>
-        <w:t>DIA FIN</w:t>
-      </w:r>
-      <w:r>
-        <w:rPr>
-          <w:rFonts w:ascii="Verdana" w:eastAsia="Times New Roman" w:hAnsi="Verdana" w:cs="Times New Roman"/>
-          <w:color w:val="000000"/>
-          <w:sz w:val="24"/>
-          <w:szCs w:val="24"/>
-          <w:lang w:eastAsia="es-AR"/>
-        </w:rPr>
-        <w:t>]</w:t>
-      </w:r>
-      <w:r>
-        <w:rPr>
-          <w:rFonts w:ascii="Verdana" w:eastAsia="Times New Roman" w:hAnsi="Verdana" w:cs="Times New Roman"/>
-          <w:color w:val="000000"/>
-          <w:sz w:val="24"/>
-          <w:szCs w:val="24"/>
-          <w:lang w:eastAsia="es-AR"/>
-        </w:rPr>
-        <w:t xml:space="preserve"> de </w:t>
-      </w:r>
-      <w:r>
-        <w:rPr>
-          <w:rFonts w:ascii="Verdana" w:eastAsia="Times New Roman" w:hAnsi="Verdana" w:cs="Times New Roman"/>
-          <w:color w:val="000000"/>
-          <w:sz w:val="24"/>
-          <w:szCs w:val="24"/>
-          <w:lang w:eastAsia="es-AR"/>
-        </w:rPr>
-        <w:t>[</w:t>
+        <w:t>…</w:t>
       </w:r>
       <w:r>
         <w:rPr>
@@ -677,7 +773,7 @@
           <w:szCs w:val="24"/>
           <w:lang w:eastAsia="es-AR"/>
         </w:rPr>
-        <w:t>]</w:t>
+        <w:t>…</w:t>
       </w:r>
       <w:r>
         <w:rPr>
@@ -697,7 +793,7 @@
           <w:szCs w:val="24"/>
           <w:lang w:eastAsia="es-AR"/>
         </w:rPr>
-        <w:t>[</w:t>
+        <w:t>…</w:t>
       </w:r>
       <w:r>
         <w:rPr>
@@ -717,7 +813,7 @@
           <w:szCs w:val="24"/>
           <w:lang w:eastAsia="es-AR"/>
         </w:rPr>
-        <w:t>]</w:t>
+        <w:t>…</w:t>
       </w:r>
       <w:r>
         <w:rPr>
@@ -775,7 +871,117 @@
           <w:szCs w:val="24"/>
           <w:lang w:eastAsia="es-AR"/>
         </w:rPr>
-        <w:t>El alquiler se fija en la suma de [MONTO_INICIAL] mensuales y su actualización será cada [CANT_MESES] de acuerdo al índice de precios al consumidor (IPC) publicado por el INDEC. En todos los casos, los locadores deberán otorgar recibos al LOCATARIO[GEN] por cada uno de los arriendos percibidos, por lo que queda estipulado que [ART] LOCATARIO[GEN] renuncia a prevalerse de las presunciones previstas por el artículo 899 del Código Civil y Comercial de la Nación.</w:t>
+        <w:t xml:space="preserve">El alquiler se fija en la suma de </w:t>
+      </w:r>
+      <w:r>
+        <w:rPr>
+          <w:rFonts w:ascii="Verdana" w:eastAsia="Times New Roman" w:hAnsi="Verdana" w:cs="Times New Roman"/>
+          <w:color w:val="000000"/>
+          <w:sz w:val="24"/>
+          <w:szCs w:val="24"/>
+          <w:lang w:eastAsia="es-AR"/>
+        </w:rPr>
+        <w:t>[13]</w:t>
+      </w:r>
+      <w:r>
+        <w:rPr>
+          <w:rFonts w:ascii="Verdana" w:eastAsia="Times New Roman" w:hAnsi="Verdana" w:cs="Times New Roman"/>
+          <w:color w:val="000000"/>
+          <w:sz w:val="24"/>
+          <w:szCs w:val="24"/>
+          <w:lang w:eastAsia="es-AR"/>
+        </w:rPr>
+        <w:t xml:space="preserve"> mensuales y su actualización será cada </w:t>
+      </w:r>
+      <w:r>
+        <w:rPr>
+          <w:rFonts w:ascii="Verdana" w:eastAsia="Times New Roman" w:hAnsi="Verdana" w:cs="Times New Roman"/>
+          <w:color w:val="000000"/>
+          <w:sz w:val="24"/>
+          <w:szCs w:val="24"/>
+          <w:lang w:eastAsia="es-AR"/>
+        </w:rPr>
+        <w:t>[14]</w:t>
+      </w:r>
+      <w:r>
+        <w:rPr>
+          <w:rFonts w:ascii="Verdana" w:eastAsia="Times New Roman" w:hAnsi="Verdana" w:cs="Times New Roman"/>
+          <w:color w:val="000000"/>
+          <w:sz w:val="24"/>
+          <w:szCs w:val="24"/>
+          <w:lang w:eastAsia="es-AR"/>
+        </w:rPr>
+        <w:t xml:space="preserve"> de acuerdo al índice de precios al consumidor (IPC) publicado por el INDEC. En todos los casos, los locadores deberán otorgar recibos al LOCATARI</w:t>
+      </w:r>
+      <w:r>
+        <w:rPr>
+          <w:rFonts w:ascii="Verdana" w:eastAsia="Times New Roman" w:hAnsi="Verdana" w:cs="Times New Roman"/>
+          <w:color w:val="000000"/>
+          <w:sz w:val="24"/>
+          <w:szCs w:val="24"/>
+          <w:lang w:eastAsia="es-AR"/>
+        </w:rPr>
+        <w:t>[21]</w:t>
+      </w:r>
+      <w:r>
+        <w:rPr>
+          <w:rFonts w:ascii="Verdana" w:eastAsia="Times New Roman" w:hAnsi="Verdana" w:cs="Times New Roman"/>
+          <w:color w:val="000000"/>
+          <w:sz w:val="24"/>
+          <w:szCs w:val="24"/>
+          <w:lang w:eastAsia="es-AR"/>
+        </w:rPr>
+        <w:t xml:space="preserve"> por cada uno de los arriendos percibidos, por lo que queda estipulado que </w:t>
+      </w:r>
+      <w:r>
+        <w:rPr>
+          <w:rFonts w:ascii="Verdana" w:eastAsia="Times New Roman" w:hAnsi="Verdana" w:cs="Times New Roman"/>
+          <w:color w:val="000000"/>
+          <w:sz w:val="24"/>
+          <w:szCs w:val="24"/>
+          <w:lang w:eastAsia="es-AR"/>
+        </w:rPr>
+        <w:t>[24]</w:t>
+      </w:r>
+      <w:r>
+        <w:rPr>
+          <w:rFonts w:ascii="Verdana" w:eastAsia="Times New Roman" w:hAnsi="Verdana" w:cs="Times New Roman"/>
+          <w:color w:val="000000"/>
+          <w:sz w:val="24"/>
+          <w:szCs w:val="24"/>
+          <w:lang w:eastAsia="es-AR"/>
+        </w:rPr>
+        <w:t xml:space="preserve"> </w:t>
+      </w:r>
+      <w:r>
+        <w:rPr>
+          <w:rFonts w:ascii="Verdana" w:eastAsia="Times New Roman" w:hAnsi="Verdana" w:cs="Times New Roman"/>
+          <w:color w:val="000000"/>
+          <w:sz w:val="24"/>
+          <w:szCs w:val="24"/>
+          <w:lang w:eastAsia="es-AR"/>
+        </w:rPr>
+        <w:t>LOCATARI</w:t>
+      </w:r>
+      <w:r>
+        <w:rPr>
+          <w:rFonts w:ascii="Verdana" w:eastAsia="Times New Roman" w:hAnsi="Verdana" w:cs="Times New Roman"/>
+          <w:color w:val="000000"/>
+          <w:sz w:val="24"/>
+          <w:szCs w:val="24"/>
+          <w:lang w:eastAsia="es-AR"/>
+        </w:rPr>
+        <w:t>[21]</w:t>
+      </w:r>
+      <w:r>
+        <w:rPr>
+          <w:rFonts w:ascii="Verdana" w:eastAsia="Times New Roman" w:hAnsi="Verdana" w:cs="Times New Roman"/>
+          <w:color w:val="000000"/>
+          <w:sz w:val="24"/>
+          <w:szCs w:val="24"/>
+          <w:lang w:eastAsia="es-AR"/>
+        </w:rPr>
+        <w:t xml:space="preserve"> renuncia a prevalerse de las presunciones previstas por el artículo 899 del Código Civil y Comercial de la Nación.</w:t>
       </w:r>
     </w:p>
     <w:p>
@@ -862,48 +1068,46 @@
           <w:szCs w:val="24"/>
           <w:lang w:eastAsia="es-AR"/>
         </w:rPr>
-        <w:t>[GEN</w:t>
-      </w:r>
-      <w:proofErr w:type="gramStart"/>
-      <w:r>
-        <w:rPr>
-          <w:rFonts w:ascii="Verdana" w:eastAsia="Times New Roman" w:hAnsi="Verdana" w:cs="Times New Roman"/>
-          <w:sz w:val="24"/>
-          <w:szCs w:val="24"/>
-          <w:lang w:eastAsia="es-AR"/>
-        </w:rPr>
-        <w:t xml:space="preserve">] </w:t>
-      </w:r>
-      <w:r>
-        <w:rPr>
-          <w:rFonts w:ascii="Verdana" w:eastAsia="Times New Roman" w:hAnsi="Verdana" w:cs="Times New Roman"/>
-          <w:color w:val="000000"/>
-          <w:sz w:val="24"/>
-          <w:szCs w:val="24"/>
-          <w:lang w:eastAsia="es-AR"/>
-        </w:rPr>
-        <w:t xml:space="preserve"> en</w:t>
-      </w:r>
-      <w:proofErr w:type="gramEnd"/>
-      <w:r>
-        <w:rPr>
-          <w:rFonts w:ascii="Verdana" w:eastAsia="Times New Roman" w:hAnsi="Verdana" w:cs="Times New Roman"/>
-          <w:color w:val="000000"/>
-          <w:sz w:val="24"/>
-          <w:szCs w:val="24"/>
-          <w:lang w:eastAsia="es-AR"/>
-        </w:rPr>
-        <w:t xml:space="preserve"> mora de pleno derecho. El alquiler se pacta por períodos de mes entero, y aunque el </w:t>
-      </w:r>
-      <w:r>
-        <w:rPr>
-          <w:rFonts w:ascii="Verdana" w:eastAsia="Times New Roman" w:hAnsi="Verdana" w:cs="Times New Roman"/>
-          <w:color w:val="000000"/>
-          <w:sz w:val="24"/>
-          <w:szCs w:val="24"/>
-          <w:lang w:eastAsia="es-AR"/>
-        </w:rPr>
-        <w:t>LOCATARI[GEN]</w:t>
+        <w:t>[21]</w:t>
+      </w:r>
+      <w:r>
+        <w:rPr>
+          <w:rFonts w:ascii="Verdana" w:eastAsia="Times New Roman" w:hAnsi="Verdana" w:cs="Times New Roman"/>
+          <w:sz w:val="24"/>
+          <w:szCs w:val="24"/>
+          <w:lang w:eastAsia="es-AR"/>
+        </w:rPr>
+        <w:t xml:space="preserve"> </w:t>
+      </w:r>
+      <w:r>
+        <w:rPr>
+          <w:rFonts w:ascii="Verdana" w:eastAsia="Times New Roman" w:hAnsi="Verdana" w:cs="Times New Roman"/>
+          <w:color w:val="000000"/>
+          <w:sz w:val="24"/>
+          <w:szCs w:val="24"/>
+          <w:lang w:eastAsia="es-AR"/>
+        </w:rPr>
+        <w:t xml:space="preserve"> en mora de pleno derecho. El alquiler se pacta por períodos de mes entero, y aunque el </w:t>
+      </w:r>
+      <w:r>
+        <w:rPr>
+          <w:rFonts w:ascii="Verdana" w:eastAsia="Times New Roman" w:hAnsi="Verdana" w:cs="Times New Roman"/>
+          <w:color w:val="000000"/>
+          <w:sz w:val="24"/>
+          <w:szCs w:val="24"/>
+          <w:lang w:eastAsia="es-AR"/>
+        </w:rPr>
+        <w:t>LOCATARI</w:t>
+      </w:r>
+      <w:r>
+        <w:rPr>
+          <w:rFonts w:ascii="Verdana" w:eastAsia="Times New Roman" w:hAnsi="Verdana" w:cs="Times New Roman"/>
+          <w:color w:val="000000"/>
+          <w:sz w:val="24"/>
+          <w:szCs w:val="24"/>
+          <w:lang w:eastAsia="es-AR"/>
+        </w:rPr>
+        <w:t>[21]</w:t>
       </w:r>
       <w:r>
         <w:rPr>
@@ -986,7 +1190,7 @@
           <w:szCs w:val="24"/>
           <w:lang w:eastAsia="es-AR"/>
         </w:rPr>
-        <w:t>[ART]</w:t>
+        <w:t>[24]</w:t>
       </w:r>
       <w:r>
         <w:rPr>
@@ -1015,28 +1219,17 @@
           <w:szCs w:val="24"/>
           <w:lang w:eastAsia="es-AR"/>
         </w:rPr>
-        <w:t>[GEN]</w:t>
-      </w:r>
-      <w:r>
-        <w:rPr>
-          <w:rFonts w:ascii="Verdana" w:eastAsia="Times New Roman" w:hAnsi="Verdana" w:cs="Times New Roman"/>
-          <w:color w:val="000000"/>
-          <w:sz w:val="24"/>
-          <w:szCs w:val="24"/>
-          <w:lang w:eastAsia="es-AR"/>
-        </w:rPr>
-        <w:t xml:space="preserve"> por cada día de mora en el pago de los alquileres establecidos en la cláusula tercera abonará a los locadores como cláusula penal, sin perjuicio de otras medidas que ellos pudieren optar, el 0,5% (cero enteros, cinco décimos por ciento) del </w:t>
-      </w:r>
-      <w:r>
-        <w:rPr>
-          <w:rFonts w:ascii="Verdana" w:eastAsia="Times New Roman" w:hAnsi="Verdana" w:cs="Times New Roman"/>
-          <w:color w:val="000000"/>
-          <w:sz w:val="24"/>
-          <w:szCs w:val="24"/>
-          <w:lang w:eastAsia="es-AR"/>
-        </w:rPr>
-        <w:lastRenderedPageBreak/>
-        <w:t>alquiler que resulte en ese momento por cada día de mora, pagadera juntamente con los alquileres.</w:t>
+        <w:t>[21]</w:t>
+      </w:r>
+      <w:r>
+        <w:rPr>
+          <w:rFonts w:ascii="Verdana" w:eastAsia="Times New Roman" w:hAnsi="Verdana" w:cs="Times New Roman"/>
+          <w:color w:val="000000"/>
+          <w:sz w:val="24"/>
+          <w:szCs w:val="24"/>
+          <w:lang w:eastAsia="es-AR"/>
+        </w:rPr>
+        <w:t xml:space="preserve"> por cada día de mora en el pago de los alquileres establecidos en la cláusula tercera abonará a los locadores como cláusula penal, sin perjuicio de otras medidas que ellos pudieren optar, el 0,5% (cero enteros, cinco décimos por ciento) del alquiler que resulte en ese momento por cada día de mora, pagadera juntamente con los alquileres.</w:t>
       </w:r>
     </w:p>
     <w:p>
@@ -1084,16 +1277,27 @@
           <w:szCs w:val="24"/>
           <w:lang w:eastAsia="es-AR"/>
         </w:rPr>
-        <w:t>[ART] LOCATARI</w:t>
-      </w:r>
-      <w:r>
-        <w:rPr>
-          <w:rFonts w:ascii="Verdana" w:eastAsia="Times New Roman" w:hAnsi="Verdana" w:cs="Times New Roman"/>
-          <w:sz w:val="24"/>
-          <w:szCs w:val="24"/>
-          <w:lang w:eastAsia="es-AR"/>
-        </w:rPr>
-        <w:t>[GEN]</w:t>
+        <w:lastRenderedPageBreak/>
+        <w:t>[24]</w:t>
+      </w:r>
+      <w:r>
+        <w:rPr>
+          <w:rFonts w:ascii="Verdana" w:eastAsia="Times New Roman" w:hAnsi="Verdana" w:cs="Times New Roman"/>
+          <w:color w:val="000000"/>
+          <w:sz w:val="24"/>
+          <w:szCs w:val="24"/>
+          <w:lang w:eastAsia="es-AR"/>
+        </w:rPr>
+        <w:t xml:space="preserve"> LOCATARI</w:t>
+      </w:r>
+      <w:r>
+        <w:rPr>
+          <w:rFonts w:ascii="Verdana" w:eastAsia="Times New Roman" w:hAnsi="Verdana" w:cs="Times New Roman"/>
+          <w:sz w:val="24"/>
+          <w:szCs w:val="24"/>
+          <w:lang w:eastAsia="es-AR"/>
+        </w:rPr>
+        <w:t>[21]</w:t>
       </w:r>
       <w:r>
         <w:rPr>
@@ -1151,7 +1355,7 @@
           <w:szCs w:val="24"/>
           <w:lang w:eastAsia="es-AR"/>
         </w:rPr>
-        <w:t>[ART]</w:t>
+        <w:t>[24]</w:t>
       </w:r>
       <w:r>
         <w:rPr>
@@ -1180,7 +1384,7 @@
           <w:szCs w:val="24"/>
           <w:lang w:eastAsia="es-AR"/>
         </w:rPr>
-        <w:t>[GEN]</w:t>
+        <w:t>[21]</w:t>
       </w:r>
       <w:r>
         <w:rPr>
@@ -1238,7 +1442,7 @@
           <w:szCs w:val="24"/>
           <w:lang w:eastAsia="es-AR"/>
         </w:rPr>
-        <w:t>[ART]</w:t>
+        <w:t>[24]</w:t>
       </w:r>
       <w:r>
         <w:rPr>
@@ -1267,58 +1471,46 @@
           <w:szCs w:val="24"/>
           <w:lang w:eastAsia="es-AR"/>
         </w:rPr>
-        <w:t>[GEN]</w:t>
-      </w:r>
-      <w:r>
-        <w:rPr>
-          <w:rFonts w:ascii="Verdana" w:eastAsia="Times New Roman" w:hAnsi="Verdana" w:cs="Times New Roman"/>
-          <w:color w:val="000000"/>
-          <w:sz w:val="24"/>
-          <w:szCs w:val="24"/>
-          <w:lang w:eastAsia="es-AR"/>
-        </w:rPr>
-        <w:t xml:space="preserve"> destinará la propiedad </w:t>
-      </w:r>
-      <w:proofErr w:type="spellStart"/>
-      <w:r>
-        <w:rPr>
-          <w:rFonts w:ascii="Verdana" w:eastAsia="Times New Roman" w:hAnsi="Verdana" w:cs="Times New Roman"/>
-          <w:color w:val="000000"/>
-          <w:sz w:val="24"/>
-          <w:szCs w:val="24"/>
-          <w:lang w:eastAsia="es-AR"/>
-        </w:rPr>
-        <w:t>locada</w:t>
-      </w:r>
-      <w:proofErr w:type="spellEnd"/>
-      <w:r>
-        <w:rPr>
-          <w:rFonts w:ascii="Verdana" w:eastAsia="Times New Roman" w:hAnsi="Verdana" w:cs="Times New Roman"/>
-          <w:color w:val="000000"/>
-          <w:sz w:val="24"/>
-          <w:szCs w:val="24"/>
-          <w:lang w:eastAsia="es-AR"/>
-        </w:rPr>
-        <w:t xml:space="preserve"> a vivienda familiar y no podrá cambiar su destino ni hacer modificaciones de ninguna naturaleza en la propiedad sin consentimiento previo por escrito del locador; las mejoras que </w:t>
-      </w:r>
-      <w:r>
-        <w:rPr>
-          <w:rFonts w:ascii="Verdana" w:eastAsia="Times New Roman" w:hAnsi="Verdana" w:cs="Times New Roman"/>
-          <w:color w:val="000000"/>
-          <w:sz w:val="24"/>
-          <w:szCs w:val="24"/>
-          <w:lang w:eastAsia="es-AR"/>
-        </w:rPr>
-        <w:t>[ART] LOCATARI</w:t>
-      </w:r>
-      <w:r>
-        <w:rPr>
-          <w:rFonts w:ascii="Verdana" w:eastAsia="Times New Roman" w:hAnsi="Verdana" w:cs="Times New Roman"/>
-          <w:sz w:val="24"/>
-          <w:szCs w:val="24"/>
-          <w:lang w:eastAsia="es-AR"/>
-        </w:rPr>
-        <w:t>[GEN]</w:t>
+        <w:t>[21]</w:t>
+      </w:r>
+      <w:r>
+        <w:rPr>
+          <w:rFonts w:ascii="Verdana" w:eastAsia="Times New Roman" w:hAnsi="Verdana" w:cs="Times New Roman"/>
+          <w:color w:val="000000"/>
+          <w:sz w:val="24"/>
+          <w:szCs w:val="24"/>
+          <w:lang w:eastAsia="es-AR"/>
+        </w:rPr>
+        <w:t xml:space="preserve"> destinará la propiedad locada a vivienda familiar y no podrá cambiar su destino ni hacer modificaciones de ninguna naturaleza en la propiedad sin consentimiento previo por escrito del locador; las mejoras que </w:t>
+      </w:r>
+      <w:r>
+        <w:rPr>
+          <w:rFonts w:ascii="Verdana" w:eastAsia="Times New Roman" w:hAnsi="Verdana" w:cs="Times New Roman"/>
+          <w:color w:val="000000"/>
+          <w:sz w:val="24"/>
+          <w:szCs w:val="24"/>
+          <w:lang w:eastAsia="es-AR"/>
+        </w:rPr>
+        <w:t>[24]</w:t>
+      </w:r>
+      <w:r>
+        <w:rPr>
+          <w:rFonts w:ascii="Verdana" w:eastAsia="Times New Roman" w:hAnsi="Verdana" w:cs="Times New Roman"/>
+          <w:color w:val="000000"/>
+          <w:sz w:val="24"/>
+          <w:szCs w:val="24"/>
+          <w:lang w:eastAsia="es-AR"/>
+        </w:rPr>
+        <w:t xml:space="preserve"> LOCATARI</w:t>
+      </w:r>
+      <w:r>
+        <w:rPr>
+          <w:rFonts w:ascii="Verdana" w:eastAsia="Times New Roman" w:hAnsi="Verdana" w:cs="Times New Roman"/>
+          <w:sz w:val="24"/>
+          <w:szCs w:val="24"/>
+          <w:lang w:eastAsia="es-AR"/>
+        </w:rPr>
+        <w:t>[21]</w:t>
       </w:r>
       <w:r>
         <w:rPr>
@@ -1338,7 +1530,7 @@
           <w:szCs w:val="24"/>
           <w:lang w:eastAsia="es-AR"/>
         </w:rPr>
-        <w:t>[ART]</w:t>
+        <w:t>[24]</w:t>
       </w:r>
       <w:r>
         <w:rPr>
@@ -1367,7 +1559,7 @@
           <w:szCs w:val="24"/>
           <w:lang w:eastAsia="es-AR"/>
         </w:rPr>
-        <w:t>[GEN]</w:t>
+        <w:t>[21]</w:t>
       </w:r>
       <w:r>
         <w:rPr>
@@ -1387,7 +1579,7 @@
           <w:szCs w:val="24"/>
           <w:lang w:eastAsia="es-AR"/>
         </w:rPr>
-        <w:t>[ART]</w:t>
+        <w:t>[24]</w:t>
       </w:r>
       <w:r>
         <w:rPr>
@@ -1416,7 +1608,7 @@
           <w:szCs w:val="24"/>
           <w:lang w:eastAsia="es-AR"/>
         </w:rPr>
-        <w:t>[GEN]</w:t>
+        <w:t>[21]</w:t>
       </w:r>
       <w:r>
         <w:rPr>
@@ -1459,16 +1651,6 @@
           <w:szCs w:val="24"/>
           <w:lang w:eastAsia="es-AR"/>
         </w:rPr>
-        <w:t xml:space="preserve"> [ART]</w:t>
-      </w:r>
-      <w:r>
-        <w:rPr>
-          <w:rFonts w:ascii="Verdana" w:eastAsia="Times New Roman" w:hAnsi="Verdana" w:cs="Times New Roman"/>
-          <w:color w:val="000000"/>
-          <w:sz w:val="24"/>
-          <w:szCs w:val="24"/>
-          <w:lang w:eastAsia="es-AR"/>
-        </w:rPr>
         <w:t xml:space="preserve"> </w:t>
       </w:r>
       <w:r>
@@ -1479,6 +1661,26 @@
           <w:szCs w:val="24"/>
           <w:lang w:eastAsia="es-AR"/>
         </w:rPr>
+        <w:t>[24]</w:t>
+      </w:r>
+      <w:r>
+        <w:rPr>
+          <w:rFonts w:ascii="Verdana" w:eastAsia="Times New Roman" w:hAnsi="Verdana" w:cs="Times New Roman"/>
+          <w:color w:val="000000"/>
+          <w:sz w:val="24"/>
+          <w:szCs w:val="24"/>
+          <w:lang w:eastAsia="es-AR"/>
+        </w:rPr>
+        <w:t xml:space="preserve"> </w:t>
+      </w:r>
+      <w:r>
+        <w:rPr>
+          <w:rFonts w:ascii="Verdana" w:eastAsia="Times New Roman" w:hAnsi="Verdana" w:cs="Times New Roman"/>
+          <w:color w:val="000000"/>
+          <w:sz w:val="24"/>
+          <w:szCs w:val="24"/>
+          <w:lang w:eastAsia="es-AR"/>
+        </w:rPr>
         <w:t>LOCATARI</w:t>
       </w:r>
       <w:r>
@@ -1488,7 +1690,7 @@
           <w:szCs w:val="24"/>
           <w:lang w:eastAsia="es-AR"/>
         </w:rPr>
-        <w:t>[GEN]</w:t>
+        <w:t>[21]</w:t>
       </w:r>
       <w:r>
         <w:rPr>
@@ -1576,16 +1778,6 @@
           <w:szCs w:val="24"/>
           <w:lang w:eastAsia="es-AR"/>
         </w:rPr>
-        <w:t xml:space="preserve"> [ART]</w:t>
-      </w:r>
-      <w:r>
-        <w:rPr>
-          <w:rFonts w:ascii="Verdana" w:eastAsia="Times New Roman" w:hAnsi="Verdana" w:cs="Times New Roman"/>
-          <w:color w:val="000000"/>
-          <w:sz w:val="24"/>
-          <w:szCs w:val="24"/>
-          <w:lang w:eastAsia="es-AR"/>
-        </w:rPr>
         <w:t xml:space="preserve"> </w:t>
       </w:r>
       <w:r>
@@ -1596,6 +1788,16 @@
           <w:szCs w:val="24"/>
           <w:lang w:eastAsia="es-AR"/>
         </w:rPr>
+        <w:t>[24]</w:t>
+      </w:r>
+      <w:r>
+        <w:rPr>
+          <w:rFonts w:ascii="Verdana" w:eastAsia="Times New Roman" w:hAnsi="Verdana" w:cs="Times New Roman"/>
+          <w:color w:val="000000"/>
+          <w:sz w:val="24"/>
+          <w:szCs w:val="24"/>
+          <w:lang w:eastAsia="es-AR"/>
+        </w:rPr>
         <w:t>LOCATARI</w:t>
       </w:r>
       <w:r>
@@ -1605,7 +1807,7 @@
           <w:szCs w:val="24"/>
           <w:lang w:eastAsia="es-AR"/>
         </w:rPr>
-        <w:t>[GEN]</w:t>
+        <w:t>[21]</w:t>
       </w:r>
       <w:r>
         <w:rPr>
@@ -1648,16 +1850,6 @@
           <w:szCs w:val="24"/>
           <w:lang w:eastAsia="es-AR"/>
         </w:rPr>
-        <w:t xml:space="preserve"> [ART]</w:t>
-      </w:r>
-      <w:r>
-        <w:rPr>
-          <w:rFonts w:ascii="Verdana" w:eastAsia="Times New Roman" w:hAnsi="Verdana" w:cs="Times New Roman"/>
-          <w:color w:val="000000"/>
-          <w:sz w:val="24"/>
-          <w:szCs w:val="24"/>
-          <w:lang w:eastAsia="es-AR"/>
-        </w:rPr>
         <w:t xml:space="preserve"> </w:t>
       </w:r>
       <w:r>
@@ -1668,6 +1860,16 @@
           <w:szCs w:val="24"/>
           <w:lang w:eastAsia="es-AR"/>
         </w:rPr>
+        <w:t>[24]</w:t>
+      </w:r>
+      <w:r>
+        <w:rPr>
+          <w:rFonts w:ascii="Verdana" w:eastAsia="Times New Roman" w:hAnsi="Verdana" w:cs="Times New Roman"/>
+          <w:color w:val="000000"/>
+          <w:sz w:val="24"/>
+          <w:szCs w:val="24"/>
+          <w:lang w:eastAsia="es-AR"/>
+        </w:rPr>
         <w:t>LOCATARI</w:t>
       </w:r>
       <w:r>
@@ -1677,7 +1879,7 @@
           <w:szCs w:val="24"/>
           <w:lang w:eastAsia="es-AR"/>
         </w:rPr>
-        <w:t>[GEN]</w:t>
+        <w:t>[21]</w:t>
       </w:r>
       <w:r>
         <w:rPr>
@@ -1710,7 +1912,7 @@
           <w:szCs w:val="24"/>
           <w:lang w:eastAsia="es-AR"/>
         </w:rPr>
-        <w:t>[ART]</w:t>
+        <w:t>[24]</w:t>
       </w:r>
       <w:r>
         <w:rPr>
@@ -1739,7 +1941,7 @@
           <w:szCs w:val="24"/>
           <w:lang w:eastAsia="es-AR"/>
         </w:rPr>
-        <w:t>[GEN]</w:t>
+        <w:t>[21]</w:t>
       </w:r>
       <w:r>
         <w:rPr>
@@ -1759,7 +1961,7 @@
           <w:szCs w:val="24"/>
           <w:lang w:eastAsia="es-AR"/>
         </w:rPr>
-        <w:t>[ART]</w:t>
+        <w:t>[24]</w:t>
       </w:r>
       <w:r>
         <w:rPr>
@@ -1788,7 +1990,7 @@
           <w:szCs w:val="24"/>
           <w:lang w:eastAsia="es-AR"/>
         </w:rPr>
-        <w:t>[GEN]</w:t>
+        <w:t>[21]</w:t>
       </w:r>
       <w:r>
         <w:rPr>
@@ -1846,7 +2048,6 @@
           <w:szCs w:val="24"/>
           <w:lang w:eastAsia="es-AR"/>
         </w:rPr>
-        <w:lastRenderedPageBreak/>
         <w:t xml:space="preserve">El locador no se responsabiliza de los daños y perjuicios que pudiera producirle al </w:t>
       </w:r>
       <w:r>
@@ -1857,7 +2058,17 @@
           <w:szCs w:val="24"/>
           <w:lang w:eastAsia="es-AR"/>
         </w:rPr>
-        <w:t>LOCATARI[GEN]</w:t>
+        <w:t>LOCATARI</w:t>
+      </w:r>
+      <w:r>
+        <w:rPr>
+          <w:rFonts w:ascii="Verdana" w:eastAsia="Times New Roman" w:hAnsi="Verdana" w:cs="Times New Roman"/>
+          <w:color w:val="000000"/>
+          <w:sz w:val="24"/>
+          <w:szCs w:val="24"/>
+          <w:lang w:eastAsia="es-AR"/>
+        </w:rPr>
+        <w:t>[21]</w:t>
       </w:r>
       <w:r>
         <w:rPr>
@@ -1915,29 +2126,8 @@
           <w:szCs w:val="24"/>
           <w:lang w:eastAsia="es-AR"/>
         </w:rPr>
-        <w:t xml:space="preserve">La falta de cumplimiento de cualquiera de las cláusulas del presente contrato dará opción al locador para exigir el desalojo de la propiedad </w:t>
-      </w:r>
-      <w:proofErr w:type="spellStart"/>
-      <w:r>
-        <w:rPr>
-          <w:rFonts w:ascii="Verdana" w:eastAsia="Times New Roman" w:hAnsi="Verdana" w:cs="Times New Roman"/>
-          <w:color w:val="000000"/>
-          <w:sz w:val="24"/>
-          <w:szCs w:val="24"/>
-          <w:lang w:eastAsia="es-AR"/>
-        </w:rPr>
-        <w:t>locada</w:t>
-      </w:r>
-      <w:proofErr w:type="spellEnd"/>
-      <w:r>
-        <w:rPr>
-          <w:rFonts w:ascii="Verdana" w:eastAsia="Times New Roman" w:hAnsi="Verdana" w:cs="Times New Roman"/>
-          <w:color w:val="000000"/>
-          <w:sz w:val="24"/>
-          <w:szCs w:val="24"/>
-          <w:lang w:eastAsia="es-AR"/>
-        </w:rPr>
-        <w:t>, previo cumplimiento de la intimación correspondiente, reservándose el derecho a reclamar por daños y perjuicios.</w:t>
+        <w:lastRenderedPageBreak/>
+        <w:t>La falta de cumplimiento de cualquiera de las cláusulas del presente contrato dará opción al locador para exigir el desalojo de la propiedad locada, previo cumplimiento de la intimación correspondiente, reservándose el derecho a reclamar por daños y perjuicios.</w:t>
       </w:r>
     </w:p>
     <w:p>
@@ -1995,7 +2185,7 @@
           <w:szCs w:val="24"/>
           <w:lang w:eastAsia="es-AR"/>
         </w:rPr>
-        <w:t>[ART]</w:t>
+        <w:t>[24]</w:t>
       </w:r>
       <w:r>
         <w:rPr>
@@ -2024,49 +2214,27 @@
           <w:szCs w:val="24"/>
           <w:lang w:eastAsia="es-AR"/>
         </w:rPr>
-        <w:t>[GEN]</w:t>
-      </w:r>
-      <w:r>
-        <w:rPr>
-          <w:rFonts w:ascii="Verdana" w:eastAsia="Times New Roman" w:hAnsi="Verdana" w:cs="Times New Roman"/>
-          <w:color w:val="000000"/>
-          <w:sz w:val="24"/>
-          <w:szCs w:val="24"/>
-          <w:lang w:eastAsia="es-AR"/>
-        </w:rPr>
-        <w:t xml:space="preserve"> hiciese abandono del bien </w:t>
-      </w:r>
-      <w:proofErr w:type="spellStart"/>
-      <w:r>
-        <w:rPr>
-          <w:rFonts w:ascii="Verdana" w:eastAsia="Times New Roman" w:hAnsi="Verdana" w:cs="Times New Roman"/>
-          <w:color w:val="000000"/>
-          <w:sz w:val="24"/>
-          <w:szCs w:val="24"/>
-          <w:lang w:eastAsia="es-AR"/>
-        </w:rPr>
-        <w:t>locado</w:t>
-      </w:r>
-      <w:proofErr w:type="spellEnd"/>
-      <w:r>
-        <w:rPr>
-          <w:rFonts w:ascii="Verdana" w:eastAsia="Times New Roman" w:hAnsi="Verdana" w:cs="Times New Roman"/>
-          <w:color w:val="000000"/>
-          <w:sz w:val="24"/>
-          <w:szCs w:val="24"/>
-          <w:lang w:eastAsia="es-AR"/>
-        </w:rPr>
-        <w:t xml:space="preserve">; pasado el término de ocho (8) días de producido el mismo, el locador tomará de pleno derecho la posesión efectiva del bien, dejando </w:t>
-      </w:r>
-      <w:r>
-        <w:rPr>
-          <w:rFonts w:ascii="Verdana" w:eastAsia="Times New Roman" w:hAnsi="Verdana" w:cs="Times New Roman"/>
-          <w:color w:val="000000"/>
-          <w:sz w:val="24"/>
-          <w:szCs w:val="24"/>
-          <w:lang w:eastAsia="es-AR"/>
-        </w:rPr>
-        <w:t>[ART]</w:t>
+        <w:t>[21]</w:t>
+      </w:r>
+      <w:r>
+        <w:rPr>
+          <w:rFonts w:ascii="Verdana" w:eastAsia="Times New Roman" w:hAnsi="Verdana" w:cs="Times New Roman"/>
+          <w:color w:val="000000"/>
+          <w:sz w:val="24"/>
+          <w:szCs w:val="24"/>
+          <w:lang w:eastAsia="es-AR"/>
+        </w:rPr>
+        <w:t xml:space="preserve"> hiciese abandono del bien locado; pasado el término de ocho (8) días de producido el mismo, el locador tomará de pleno derecho la posesión efectiva del bien, dejando </w:t>
+      </w:r>
+      <w:r>
+        <w:rPr>
+          <w:rFonts w:ascii="Verdana" w:eastAsia="Times New Roman" w:hAnsi="Verdana" w:cs="Times New Roman"/>
+          <w:color w:val="000000"/>
+          <w:sz w:val="24"/>
+          <w:szCs w:val="24"/>
+          <w:lang w:eastAsia="es-AR"/>
+        </w:rPr>
+        <w:t>[24]</w:t>
       </w:r>
       <w:r>
         <w:rPr>
@@ -2095,39 +2263,17 @@
           <w:szCs w:val="24"/>
           <w:lang w:eastAsia="es-AR"/>
         </w:rPr>
-        <w:t>[GEN]</w:t>
-      </w:r>
-      <w:r>
-        <w:rPr>
-          <w:rFonts w:ascii="Verdana" w:eastAsia="Times New Roman" w:hAnsi="Verdana" w:cs="Times New Roman"/>
-          <w:color w:val="000000"/>
-          <w:sz w:val="24"/>
-          <w:szCs w:val="24"/>
-          <w:lang w:eastAsia="es-AR"/>
-        </w:rPr>
-        <w:t xml:space="preserve"> en este acto consentimiento expreso para que dicha recuperación se haga efectiva aun cuando para ello hubiera que forzar cerraduras o abrir candados con los que hubiese dejado cerrada la locación al hacer abandono de la misma. En caso de que, al abandonarla, dejase abierta la puerta de acceso al bien </w:t>
-      </w:r>
-      <w:proofErr w:type="spellStart"/>
-      <w:r>
-        <w:rPr>
-          <w:rFonts w:ascii="Verdana" w:eastAsia="Times New Roman" w:hAnsi="Verdana" w:cs="Times New Roman"/>
-          <w:color w:val="000000"/>
-          <w:sz w:val="24"/>
-          <w:szCs w:val="24"/>
-          <w:lang w:eastAsia="es-AR"/>
-        </w:rPr>
-        <w:t>locado</w:t>
-      </w:r>
-      <w:proofErr w:type="spellEnd"/>
-      <w:r>
-        <w:rPr>
-          <w:rFonts w:ascii="Verdana" w:eastAsia="Times New Roman" w:hAnsi="Verdana" w:cs="Times New Roman"/>
-          <w:color w:val="000000"/>
-          <w:sz w:val="24"/>
-          <w:szCs w:val="24"/>
-          <w:lang w:eastAsia="es-AR"/>
-        </w:rPr>
-        <w:t>, el locador tendrá derecho de inmediato a recuperar el bien a fin de evitar el posible ingreso de intrusos o usurpadores.</w:t>
+        <w:t>[21]</w:t>
+      </w:r>
+      <w:r>
+        <w:rPr>
+          <w:rFonts w:ascii="Verdana" w:eastAsia="Times New Roman" w:hAnsi="Verdana" w:cs="Times New Roman"/>
+          <w:color w:val="000000"/>
+          <w:sz w:val="24"/>
+          <w:szCs w:val="24"/>
+          <w:lang w:eastAsia="es-AR"/>
+        </w:rPr>
+        <w:t xml:space="preserve"> en este acto consentimiento expreso para que dicha recuperación se haga efectiva aun cuando para ello hubiera que forzar cerraduras o abrir candados con los que hubiese dejado cerrada la locación al hacer abandono de la misma. En caso de que, al abandonarla, dejase abierta la puerta de acceso al bien locado, el locador tendrá derecho de inmediato a recuperar el bien a fin de evitar el posible ingreso de intrusos o usurpadores.</w:t>
       </w:r>
     </w:p>
     <w:p>
@@ -2185,7 +2331,7 @@
           <w:szCs w:val="24"/>
           <w:lang w:eastAsia="es-AR"/>
         </w:rPr>
-        <w:t>[ART]</w:t>
+        <w:t>[24]</w:t>
       </w:r>
       <w:r>
         <w:rPr>
@@ -2214,7 +2360,7 @@
           <w:szCs w:val="24"/>
           <w:lang w:eastAsia="es-AR"/>
         </w:rPr>
-        <w:t>[GEN]</w:t>
+        <w:t>[21]</w:t>
       </w:r>
       <w:r>
         <w:rPr>
@@ -2266,39 +2412,17 @@
           <w:szCs w:val="24"/>
           <w:lang w:eastAsia="es-AR"/>
         </w:rPr>
-        <w:t>[GEN]</w:t>
-      </w:r>
-      <w:r>
-        <w:rPr>
-          <w:rFonts w:ascii="Verdana" w:eastAsia="Times New Roman" w:hAnsi="Verdana" w:cs="Times New Roman"/>
-          <w:color w:val="000000"/>
-          <w:sz w:val="24"/>
-          <w:szCs w:val="24"/>
-          <w:lang w:eastAsia="es-AR"/>
-        </w:rPr>
-        <w:t xml:space="preserve"> también será responsable de cualquier deterioro que se le causare al inmueble </w:t>
-      </w:r>
-      <w:proofErr w:type="spellStart"/>
-      <w:r>
-        <w:rPr>
-          <w:rFonts w:ascii="Verdana" w:eastAsia="Times New Roman" w:hAnsi="Verdana" w:cs="Times New Roman"/>
-          <w:color w:val="000000"/>
-          <w:sz w:val="24"/>
-          <w:szCs w:val="24"/>
-          <w:lang w:eastAsia="es-AR"/>
-        </w:rPr>
-        <w:t>locado</w:t>
-      </w:r>
-      <w:proofErr w:type="spellEnd"/>
-      <w:r>
-        <w:rPr>
-          <w:rFonts w:ascii="Verdana" w:eastAsia="Times New Roman" w:hAnsi="Verdana" w:cs="Times New Roman"/>
-          <w:color w:val="000000"/>
-          <w:sz w:val="24"/>
-          <w:szCs w:val="24"/>
-          <w:lang w:eastAsia="es-AR"/>
-        </w:rPr>
-        <w:t>, incluso por visitantes ocasionales, conforme lo previsto por el </w:t>
+        <w:t>[21]</w:t>
+      </w:r>
+      <w:r>
+        <w:rPr>
+          <w:rFonts w:ascii="Verdana" w:eastAsia="Times New Roman" w:hAnsi="Verdana" w:cs="Times New Roman"/>
+          <w:color w:val="000000"/>
+          <w:sz w:val="24"/>
+          <w:szCs w:val="24"/>
+          <w:lang w:eastAsia="es-AR"/>
+        </w:rPr>
+        <w:t xml:space="preserve"> también será responsable de cualquier deterioro que se le causare al inmueble locado, incluso por visitantes ocasionales, conforme lo previsto por el </w:t>
       </w:r>
       <w:r>
         <w:rPr>
@@ -2376,7 +2500,7 @@
           <w:szCs w:val="24"/>
           <w:lang w:eastAsia="es-AR"/>
         </w:rPr>
-        <w:t>[ART]</w:t>
+        <w:t>[24]</w:t>
       </w:r>
       <w:r>
         <w:rPr>
@@ -2405,7 +2529,7 @@
           <w:szCs w:val="24"/>
           <w:lang w:eastAsia="es-AR"/>
         </w:rPr>
-        <w:t>[GEN]</w:t>
+        <w:t>[21]</w:t>
       </w:r>
       <w:r>
         <w:rPr>
@@ -2482,7 +2606,7 @@
           <w:szCs w:val="24"/>
           <w:lang w:eastAsia="es-AR"/>
         </w:rPr>
-        <w:t>[GEN]</w:t>
+        <w:t>[21]</w:t>
       </w:r>
       <w:r>
         <w:rPr>
@@ -2560,7 +2684,7 @@
           <w:szCs w:val="24"/>
           <w:lang w:eastAsia="es-AR"/>
         </w:rPr>
-        <w:t>[ART]</w:t>
+        <w:t>[24]</w:t>
       </w:r>
       <w:r>
         <w:rPr>
@@ -2589,7 +2713,7 @@
           <w:szCs w:val="24"/>
           <w:lang w:eastAsia="es-AR"/>
         </w:rPr>
-        <w:t>[GEN]</w:t>
+        <w:t>[21]</w:t>
       </w:r>
       <w:r>
         <w:rPr>
@@ -2647,7 +2771,7 @@
           <w:szCs w:val="24"/>
           <w:lang w:eastAsia="es-AR"/>
         </w:rPr>
-        <w:t>[GARANTE]</w:t>
+        <w:t>[15]</w:t>
       </w:r>
       <w:r>
         <w:rPr>
@@ -2677,9 +2801,98 @@
           <w:szCs w:val="24"/>
           <w:lang w:eastAsia="es-AR"/>
         </w:rPr>
+        <w:t xml:space="preserve"> Nº </w:t>
+      </w:r>
+      <w:r>
+        <w:rPr>
+          <w:rFonts w:ascii="Verdana" w:eastAsia="Times New Roman" w:hAnsi="Verdana" w:cs="Times New Roman"/>
+          <w:color w:val="000000"/>
+          <w:sz w:val="24"/>
+          <w:szCs w:val="24"/>
+          <w:lang w:eastAsia="es-AR"/>
+        </w:rPr>
+        <w:t>[16]</w:t>
+      </w:r>
+      <w:r>
+        <w:rPr>
+          <w:rFonts w:ascii="Verdana" w:eastAsia="Times New Roman" w:hAnsi="Verdana" w:cs="Times New Roman"/>
+          <w:color w:val="000000"/>
+          <w:sz w:val="24"/>
+          <w:szCs w:val="24"/>
+          <w:lang w:eastAsia="es-AR"/>
+        </w:rPr>
+        <w:t>, con domicilio en la calle</w:t>
+      </w:r>
+      <w:r>
+        <w:rPr>
+          <w:rFonts w:ascii="Verdana" w:eastAsia="Times New Roman" w:hAnsi="Verdana" w:cs="Times New Roman"/>
+          <w:color w:val="000000"/>
+          <w:sz w:val="24"/>
+          <w:szCs w:val="24"/>
+          <w:lang w:eastAsia="es-AR"/>
+        </w:rPr>
         <w:t xml:space="preserve"> </w:t>
       </w:r>
-      <w:proofErr w:type="spellStart"/>
+      <w:r>
+        <w:rPr>
+          <w:rFonts w:ascii="Verdana" w:eastAsia="Times New Roman" w:hAnsi="Verdana" w:cs="Times New Roman"/>
+          <w:color w:val="000000"/>
+          <w:sz w:val="24"/>
+          <w:szCs w:val="24"/>
+          <w:lang w:eastAsia="es-AR"/>
+        </w:rPr>
+        <w:t>[1</w:t>
+      </w:r>
+      <w:r>
+        <w:rPr>
+          <w:rFonts w:ascii="Verdana" w:eastAsia="Times New Roman" w:hAnsi="Verdana" w:cs="Times New Roman"/>
+          <w:color w:val="000000"/>
+          <w:sz w:val="24"/>
+          <w:szCs w:val="24"/>
+          <w:lang w:eastAsia="es-AR"/>
+        </w:rPr>
+        <w:t>8</w:t>
+      </w:r>
+      <w:r>
+        <w:rPr>
+          <w:rFonts w:ascii="Verdana" w:eastAsia="Times New Roman" w:hAnsi="Verdana" w:cs="Times New Roman"/>
+          <w:color w:val="000000"/>
+          <w:sz w:val="24"/>
+          <w:szCs w:val="24"/>
+          <w:lang w:eastAsia="es-AR"/>
+        </w:rPr>
+        <w:t>]</w:t>
+      </w:r>
+      <w:r>
+        <w:rPr>
+          <w:rFonts w:ascii="Verdana" w:eastAsia="Times New Roman" w:hAnsi="Verdana" w:cs="Times New Roman"/>
+          <w:color w:val="000000"/>
+          <w:sz w:val="24"/>
+          <w:szCs w:val="24"/>
+          <w:lang w:eastAsia="es-AR"/>
+        </w:rPr>
+        <w:t xml:space="preserve"> </w:t>
+      </w:r>
+      <w:r>
+        <w:rPr>
+          <w:rFonts w:ascii="Verdana" w:eastAsia="Times New Roman" w:hAnsi="Verdana" w:cs="Times New Roman"/>
+          <w:color w:val="000000"/>
+          <w:sz w:val="24"/>
+          <w:szCs w:val="24"/>
+          <w:lang w:eastAsia="es-AR"/>
+        </w:rPr>
+        <w:t>,</w:t>
+      </w:r>
+      <w:r>
+        <w:rPr>
+          <w:rFonts w:ascii="Verdana" w:eastAsia="Times New Roman" w:hAnsi="Verdana" w:cs="Times New Roman"/>
+          <w:color w:val="000000"/>
+          <w:sz w:val="24"/>
+          <w:szCs w:val="24"/>
+          <w:lang w:eastAsia="es-AR"/>
+        </w:rPr>
+        <w:t xml:space="preserve"> telefono </w:t>
+      </w:r>
       <w:r>
         <w:rPr>
           <w:rFonts w:ascii="Verdana" w:eastAsia="Times New Roman" w:hAnsi="Verdana" w:cs="Times New Roman"/>
@@ -2690,7 +2903,6 @@
         </w:rPr>
         <w:t>Nº</w:t>
       </w:r>
-      <w:proofErr w:type="spellEnd"/>
       <w:r>
         <w:rPr>
           <w:rFonts w:ascii="Verdana" w:eastAsia="Times New Roman" w:hAnsi="Verdana" w:cs="Times New Roman"/>
@@ -2709,17 +2921,27 @@
           <w:szCs w:val="24"/>
           <w:lang w:eastAsia="es-AR"/>
         </w:rPr>
-        <w:t>[CUIT GARANTE]</w:t>
-      </w:r>
-      <w:r>
-        <w:rPr>
-          <w:rFonts w:ascii="Verdana" w:eastAsia="Times New Roman" w:hAnsi="Verdana" w:cs="Times New Roman"/>
-          <w:color w:val="000000"/>
-          <w:sz w:val="24"/>
-          <w:szCs w:val="24"/>
-          <w:lang w:eastAsia="es-AR"/>
-        </w:rPr>
-        <w:t>, con domicilio en la calle</w:t>
+        <w:t>[1</w:t>
+      </w:r>
+      <w:r>
+        <w:rPr>
+          <w:rFonts w:ascii="Verdana" w:eastAsia="Times New Roman" w:hAnsi="Verdana" w:cs="Times New Roman"/>
+          <w:color w:val="000000"/>
+          <w:sz w:val="24"/>
+          <w:szCs w:val="24"/>
+          <w:lang w:eastAsia="es-AR"/>
+        </w:rPr>
+        <w:t>7</w:t>
+      </w:r>
+      <w:r>
+        <w:rPr>
+          <w:rFonts w:ascii="Verdana" w:eastAsia="Times New Roman" w:hAnsi="Verdana" w:cs="Times New Roman"/>
+          <w:color w:val="000000"/>
+          <w:sz w:val="24"/>
+          <w:szCs w:val="24"/>
+          <w:lang w:eastAsia="es-AR"/>
+        </w:rPr>
+        <w:t>]</w:t>
       </w:r>
       <w:r>
         <w:rPr>
@@ -2739,16 +2961,6 @@
           <w:szCs w:val="24"/>
           <w:lang w:eastAsia="es-AR"/>
         </w:rPr>
-        <w:t>[DIRECCIONGARANTE]</w:t>
-      </w:r>
-      <w:r>
-        <w:rPr>
-          <w:rFonts w:ascii="Verdana" w:eastAsia="Times New Roman" w:hAnsi="Verdana" w:cs="Times New Roman"/>
-          <w:color w:val="000000"/>
-          <w:sz w:val="24"/>
-          <w:szCs w:val="24"/>
-          <w:lang w:eastAsia="es-AR"/>
-        </w:rPr>
         <w:t>,</w:t>
       </w:r>
       <w:r>
@@ -2759,20 +2971,176 @@
           <w:szCs w:val="24"/>
           <w:lang w:eastAsia="es-AR"/>
         </w:rPr>
+        <w:t xml:space="preserve">  se constituye e</w:t>
+      </w:r>
+      <w:r>
+        <w:rPr>
+          <w:rFonts w:ascii="Verdana" w:eastAsia="Times New Roman" w:hAnsi="Verdana" w:cs="Times New Roman"/>
+          <w:color w:val="000000"/>
+          <w:sz w:val="24"/>
+          <w:szCs w:val="24"/>
+          <w:lang w:eastAsia="es-AR"/>
+        </w:rPr>
+        <w:t>n</w:t>
+      </w:r>
+      <w:r>
+        <w:rPr>
+          <w:rFonts w:ascii="Verdana" w:eastAsia="Times New Roman" w:hAnsi="Verdana" w:cs="Times New Roman"/>
+          <w:color w:val="000000"/>
+          <w:sz w:val="24"/>
+          <w:szCs w:val="24"/>
+          <w:lang w:eastAsia="es-AR"/>
+        </w:rPr>
+        <w:t xml:space="preserve"> fiador</w:t>
+      </w:r>
+      <w:r>
+        <w:rPr>
+          <w:rFonts w:ascii="Verdana" w:eastAsia="Times New Roman" w:hAnsi="Verdana" w:cs="Times New Roman"/>
+          <w:sz w:val="24"/>
+          <w:szCs w:val="24"/>
+          <w:lang w:eastAsia="es-AR"/>
+        </w:rPr>
+        <w:t>[23]</w:t>
+      </w:r>
+      <w:r>
+        <w:rPr>
+          <w:rFonts w:ascii="Verdana" w:eastAsia="Times New Roman" w:hAnsi="Verdana" w:cs="Times New Roman"/>
+          <w:color w:val="000000"/>
+          <w:sz w:val="24"/>
+          <w:szCs w:val="24"/>
+          <w:lang w:eastAsia="es-AR"/>
+        </w:rPr>
+        <w:t>, lis</w:t>
+      </w:r>
+      <w:r>
+        <w:rPr>
+          <w:rFonts w:ascii="Verdana" w:eastAsia="Times New Roman" w:hAnsi="Verdana" w:cs="Times New Roman"/>
+          <w:sz w:val="24"/>
+          <w:szCs w:val="24"/>
+          <w:lang w:eastAsia="es-AR"/>
+        </w:rPr>
+        <w:t>[22]</w:t>
+      </w:r>
+      <w:r>
+        <w:rPr>
+          <w:rFonts w:ascii="Verdana" w:eastAsia="Times New Roman" w:hAnsi="Verdana" w:cs="Times New Roman"/>
+          <w:color w:val="000000"/>
+          <w:sz w:val="24"/>
+          <w:szCs w:val="24"/>
+          <w:lang w:eastAsia="es-AR"/>
+        </w:rPr>
+        <w:t>, llan</w:t>
+      </w:r>
+      <w:r>
+        <w:rPr>
+          <w:rFonts w:ascii="Verdana" w:eastAsia="Times New Roman" w:hAnsi="Verdana" w:cs="Times New Roman"/>
+          <w:sz w:val="24"/>
+          <w:szCs w:val="24"/>
+          <w:lang w:eastAsia="es-AR"/>
+        </w:rPr>
+        <w:t>[22]</w:t>
+      </w:r>
+      <w:r>
+        <w:rPr>
+          <w:rFonts w:ascii="Verdana" w:eastAsia="Times New Roman" w:hAnsi="Verdana" w:cs="Times New Roman"/>
+          <w:color w:val="000000"/>
+          <w:sz w:val="24"/>
+          <w:szCs w:val="24"/>
+          <w:lang w:eastAsia="es-AR"/>
+        </w:rPr>
+        <w:t xml:space="preserve"> y principal pagador</w:t>
+      </w:r>
+      <w:r>
+        <w:rPr>
+          <w:rFonts w:ascii="Verdana" w:eastAsia="Times New Roman" w:hAnsi="Verdana" w:cs="Times New Roman"/>
+          <w:color w:val="000000"/>
+          <w:sz w:val="24"/>
+          <w:szCs w:val="24"/>
+          <w:lang w:eastAsia="es-AR"/>
+        </w:rPr>
+        <w:t>[23]</w:t>
+      </w:r>
+      <w:r>
+        <w:rPr>
+          <w:rFonts w:ascii="Verdana" w:eastAsia="Times New Roman" w:hAnsi="Verdana" w:cs="Times New Roman"/>
+          <w:color w:val="000000"/>
+          <w:sz w:val="24"/>
+          <w:szCs w:val="24"/>
+          <w:lang w:eastAsia="es-AR"/>
+        </w:rPr>
+        <w:t xml:space="preserve">, con expresa renuncia a los beneficios de división y excusión, por el cumplimiento de todas las obligaciones contraídas en el presente, y garantiza igualmente el pago de los honorarios y gastos de los juicios que se promuevan contra </w:t>
+      </w:r>
+      <w:r>
+        <w:rPr>
+          <w:rFonts w:ascii="Verdana" w:eastAsia="Times New Roman" w:hAnsi="Verdana" w:cs="Times New Roman"/>
+          <w:color w:val="000000"/>
+          <w:sz w:val="24"/>
+          <w:szCs w:val="24"/>
+          <w:lang w:eastAsia="es-AR"/>
+        </w:rPr>
+        <w:t>[24]</w:t>
+      </w:r>
+      <w:r>
+        <w:rPr>
+          <w:rFonts w:ascii="Verdana" w:eastAsia="Times New Roman" w:hAnsi="Verdana" w:cs="Times New Roman"/>
+          <w:color w:val="000000"/>
+          <w:sz w:val="24"/>
+          <w:szCs w:val="24"/>
+          <w:lang w:eastAsia="es-AR"/>
+        </w:rPr>
         <w:t xml:space="preserve"> </w:t>
       </w:r>
-      <w:proofErr w:type="spellStart"/>
-      <w:r>
-        <w:rPr>
-          <w:rFonts w:ascii="Verdana" w:eastAsia="Times New Roman" w:hAnsi="Verdana" w:cs="Times New Roman"/>
-          <w:color w:val="000000"/>
-          <w:sz w:val="24"/>
-          <w:szCs w:val="24"/>
-          <w:lang w:eastAsia="es-AR"/>
-        </w:rPr>
-        <w:t>telefono</w:t>
-      </w:r>
-      <w:proofErr w:type="spellEnd"/>
+      <w:r>
+        <w:rPr>
+          <w:rFonts w:ascii="Verdana" w:eastAsia="Times New Roman" w:hAnsi="Verdana" w:cs="Times New Roman"/>
+          <w:color w:val="000000"/>
+          <w:sz w:val="24"/>
+          <w:szCs w:val="24"/>
+          <w:lang w:eastAsia="es-AR"/>
+        </w:rPr>
+        <w:t>LOCATARI</w:t>
+      </w:r>
+      <w:r>
+        <w:rPr>
+          <w:rFonts w:ascii="Verdana" w:eastAsia="Times New Roman" w:hAnsi="Verdana" w:cs="Times New Roman"/>
+          <w:color w:val="000000"/>
+          <w:sz w:val="24"/>
+          <w:szCs w:val="24"/>
+          <w:lang w:eastAsia="es-AR"/>
+        </w:rPr>
+        <w:t>[21]</w:t>
+      </w:r>
+      <w:r>
+        <w:rPr>
+          <w:rFonts w:ascii="Verdana" w:eastAsia="Times New Roman" w:hAnsi="Verdana" w:cs="Times New Roman"/>
+          <w:color w:val="000000"/>
+          <w:sz w:val="24"/>
+          <w:szCs w:val="24"/>
+          <w:lang w:eastAsia="es-AR"/>
+        </w:rPr>
+        <w:t xml:space="preserve"> por desalojo, posesión judicial, daños y perjuicios, desperfectos y cobro de alquileres. La fianza subsistirá aun vencido el término del contrato y </w:t>
+      </w:r>
+      <w:r>
+        <w:rPr>
+          <w:rFonts w:ascii="Verdana" w:eastAsia="Times New Roman" w:hAnsi="Verdana" w:cs="Times New Roman"/>
+          <w:color w:val="000000"/>
+          <w:sz w:val="24"/>
+          <w:szCs w:val="24"/>
+          <w:lang w:eastAsia="es-AR"/>
+        </w:rPr>
+        <w:lastRenderedPageBreak/>
+        <w:t xml:space="preserve">hasta tanto </w:t>
+      </w:r>
+      <w:r>
+        <w:rPr>
+          <w:rFonts w:ascii="Verdana" w:eastAsia="Times New Roman" w:hAnsi="Verdana" w:cs="Times New Roman"/>
+          <w:color w:val="000000"/>
+          <w:sz w:val="24"/>
+          <w:szCs w:val="24"/>
+          <w:lang w:eastAsia="es-AR"/>
+        </w:rPr>
+        <w:t>[24]</w:t>
+      </w:r>
       <w:r>
         <w:rPr>
           <w:rFonts w:ascii="Verdana" w:eastAsia="Times New Roman" w:hAnsi="Verdana" w:cs="Times New Roman"/>
@@ -2783,47 +3151,55 @@
         </w:rPr>
         <w:t xml:space="preserve"> </w:t>
       </w:r>
-      <w:proofErr w:type="spellStart"/>
-      <w:r>
-        <w:rPr>
-          <w:rFonts w:ascii="Verdana" w:eastAsia="Times New Roman" w:hAnsi="Verdana" w:cs="Times New Roman"/>
-          <w:color w:val="000000"/>
-          <w:sz w:val="24"/>
-          <w:szCs w:val="24"/>
-          <w:lang w:eastAsia="es-AR"/>
-        </w:rPr>
-        <w:t>Nº</w:t>
-      </w:r>
-      <w:proofErr w:type="spellEnd"/>
-      <w:r>
-        <w:rPr>
-          <w:rFonts w:ascii="Verdana" w:eastAsia="Times New Roman" w:hAnsi="Verdana" w:cs="Times New Roman"/>
-          <w:color w:val="000000"/>
-          <w:sz w:val="24"/>
-          <w:szCs w:val="24"/>
-          <w:lang w:eastAsia="es-AR"/>
-        </w:rPr>
-        <w:t>[TELEFONO GARANTE],</w:t>
-      </w:r>
-      <w:r>
-        <w:rPr>
-          <w:rFonts w:ascii="Verdana" w:eastAsia="Times New Roman" w:hAnsi="Verdana" w:cs="Times New Roman"/>
-          <w:color w:val="000000"/>
-          <w:sz w:val="24"/>
-          <w:szCs w:val="24"/>
-          <w:lang w:eastAsia="es-AR"/>
-        </w:rPr>
-        <w:t xml:space="preserve">  se constituye e</w:t>
-      </w:r>
-      <w:r>
-        <w:rPr>
-          <w:rFonts w:ascii="Verdana" w:eastAsia="Times New Roman" w:hAnsi="Verdana" w:cs="Times New Roman"/>
-          <w:color w:val="000000"/>
-          <w:sz w:val="24"/>
-          <w:szCs w:val="24"/>
-          <w:lang w:eastAsia="es-AR"/>
-        </w:rPr>
-        <w:t>n</w:t>
+      <w:r>
+        <w:rPr>
+          <w:rFonts w:ascii="Verdana" w:eastAsia="Times New Roman" w:hAnsi="Verdana" w:cs="Times New Roman"/>
+          <w:color w:val="000000"/>
+          <w:sz w:val="24"/>
+          <w:szCs w:val="24"/>
+          <w:lang w:eastAsia="es-AR"/>
+        </w:rPr>
+        <w:t>LOCATARI</w:t>
+      </w:r>
+      <w:r>
+        <w:rPr>
+          <w:rFonts w:ascii="Verdana" w:eastAsia="Times New Roman" w:hAnsi="Verdana" w:cs="Times New Roman"/>
+          <w:color w:val="000000"/>
+          <w:sz w:val="24"/>
+          <w:szCs w:val="24"/>
+          <w:lang w:eastAsia="es-AR"/>
+        </w:rPr>
+        <w:t>[21]</w:t>
+      </w:r>
+      <w:r>
+        <w:rPr>
+          <w:rFonts w:ascii="Verdana" w:eastAsia="Times New Roman" w:hAnsi="Verdana" w:cs="Times New Roman"/>
+          <w:color w:val="000000"/>
+          <w:sz w:val="24"/>
+          <w:szCs w:val="24"/>
+          <w:lang w:eastAsia="es-AR"/>
+        </w:rPr>
+        <w:t xml:space="preserve"> permanezca en la propiedad, comprometiéndose</w:t>
+      </w:r>
+      <w:r>
+        <w:rPr>
+          <w:rFonts w:ascii="Verdana" w:eastAsia="Times New Roman" w:hAnsi="Verdana" w:cs="Times New Roman"/>
+          <w:color w:val="000000"/>
+          <w:sz w:val="24"/>
+          <w:szCs w:val="24"/>
+          <w:lang w:eastAsia="es-AR"/>
+        </w:rPr>
+        <w:t xml:space="preserve"> </w:t>
+      </w:r>
+      <w:r>
+        <w:rPr>
+          <w:rFonts w:ascii="Verdana" w:eastAsia="Times New Roman" w:hAnsi="Verdana" w:cs="Times New Roman"/>
+          <w:color w:val="000000"/>
+          <w:sz w:val="24"/>
+          <w:szCs w:val="24"/>
+          <w:lang w:eastAsia="es-AR"/>
+        </w:rPr>
+        <w:t>[26]</w:t>
       </w:r>
       <w:r>
         <w:rPr>
@@ -2838,204 +3214,32 @@
       <w:r>
         <w:rPr>
           <w:rFonts w:ascii="Verdana" w:eastAsia="Times New Roman" w:hAnsi="Verdana" w:cs="Times New Roman"/>
-          <w:sz w:val="24"/>
-          <w:szCs w:val="24"/>
-          <w:lang w:eastAsia="es-AR"/>
-        </w:rPr>
-        <w:t>[</w:t>
-      </w:r>
-      <w:r>
-        <w:rPr>
-          <w:rFonts w:ascii="Verdana" w:eastAsia="Times New Roman" w:hAnsi="Verdana" w:cs="Times New Roman"/>
-          <w:sz w:val="24"/>
-          <w:szCs w:val="24"/>
-          <w:lang w:eastAsia="es-AR"/>
-        </w:rPr>
-        <w:t>G</w:t>
-      </w:r>
-      <w:r>
-        <w:rPr>
-          <w:rFonts w:ascii="Verdana" w:eastAsia="Times New Roman" w:hAnsi="Verdana" w:cs="Times New Roman"/>
-          <w:sz w:val="24"/>
-          <w:szCs w:val="24"/>
-          <w:lang w:eastAsia="es-AR"/>
-        </w:rPr>
-        <w:t>GEN</w:t>
-      </w:r>
-      <w:r>
-        <w:rPr>
-          <w:rFonts w:ascii="Verdana" w:eastAsia="Times New Roman" w:hAnsi="Verdana" w:cs="Times New Roman"/>
-          <w:sz w:val="24"/>
-          <w:szCs w:val="24"/>
-          <w:lang w:eastAsia="es-AR"/>
-        </w:rPr>
-        <w:t>2</w:t>
-      </w:r>
-      <w:r>
-        <w:rPr>
-          <w:rFonts w:ascii="Verdana" w:eastAsia="Times New Roman" w:hAnsi="Verdana" w:cs="Times New Roman"/>
-          <w:sz w:val="24"/>
-          <w:szCs w:val="24"/>
-          <w:lang w:eastAsia="es-AR"/>
-        </w:rPr>
-        <w:t>]</w:t>
-      </w:r>
-      <w:r>
-        <w:rPr>
-          <w:rFonts w:ascii="Verdana" w:eastAsia="Times New Roman" w:hAnsi="Verdana" w:cs="Times New Roman"/>
-          <w:color w:val="000000"/>
-          <w:sz w:val="24"/>
-          <w:szCs w:val="24"/>
-          <w:lang w:eastAsia="es-AR"/>
-        </w:rPr>
-        <w:t>, lis</w:t>
-      </w:r>
-      <w:r>
-        <w:rPr>
-          <w:rFonts w:ascii="Verdana" w:eastAsia="Times New Roman" w:hAnsi="Verdana" w:cs="Times New Roman"/>
-          <w:sz w:val="24"/>
-          <w:szCs w:val="24"/>
-          <w:lang w:eastAsia="es-AR"/>
-        </w:rPr>
-        <w:t>[</w:t>
-      </w:r>
-      <w:r>
-        <w:rPr>
-          <w:rFonts w:ascii="Verdana" w:eastAsia="Times New Roman" w:hAnsi="Verdana" w:cs="Times New Roman"/>
-          <w:sz w:val="24"/>
-          <w:szCs w:val="24"/>
-          <w:lang w:eastAsia="es-AR"/>
-        </w:rPr>
-        <w:t>G</w:t>
-      </w:r>
-      <w:r>
-        <w:rPr>
-          <w:rFonts w:ascii="Verdana" w:eastAsia="Times New Roman" w:hAnsi="Verdana" w:cs="Times New Roman"/>
-          <w:sz w:val="24"/>
-          <w:szCs w:val="24"/>
-          <w:lang w:eastAsia="es-AR"/>
-        </w:rPr>
-        <w:t>GEN]</w:t>
-      </w:r>
-      <w:r>
-        <w:rPr>
-          <w:rFonts w:ascii="Verdana" w:eastAsia="Times New Roman" w:hAnsi="Verdana" w:cs="Times New Roman"/>
-          <w:color w:val="000000"/>
-          <w:sz w:val="24"/>
-          <w:szCs w:val="24"/>
-          <w:lang w:eastAsia="es-AR"/>
-        </w:rPr>
-        <w:t xml:space="preserve">, </w:t>
-      </w:r>
-      <w:proofErr w:type="spellStart"/>
-      <w:r>
-        <w:rPr>
-          <w:rFonts w:ascii="Verdana" w:eastAsia="Times New Roman" w:hAnsi="Verdana" w:cs="Times New Roman"/>
-          <w:color w:val="000000"/>
-          <w:sz w:val="24"/>
-          <w:szCs w:val="24"/>
-          <w:lang w:eastAsia="es-AR"/>
-        </w:rPr>
-        <w:t>llan</w:t>
-      </w:r>
-      <w:proofErr w:type="spellEnd"/>
-      <w:r>
-        <w:rPr>
-          <w:rFonts w:ascii="Verdana" w:eastAsia="Times New Roman" w:hAnsi="Verdana" w:cs="Times New Roman"/>
-          <w:sz w:val="24"/>
-          <w:szCs w:val="24"/>
-          <w:lang w:eastAsia="es-AR"/>
-        </w:rPr>
-        <w:t>[</w:t>
-      </w:r>
-      <w:r>
-        <w:rPr>
-          <w:rFonts w:ascii="Verdana" w:eastAsia="Times New Roman" w:hAnsi="Verdana" w:cs="Times New Roman"/>
-          <w:sz w:val="24"/>
-          <w:szCs w:val="24"/>
-          <w:lang w:eastAsia="es-AR"/>
-        </w:rPr>
-        <w:t>G</w:t>
-      </w:r>
-      <w:r>
-        <w:rPr>
-          <w:rFonts w:ascii="Verdana" w:eastAsia="Times New Roman" w:hAnsi="Verdana" w:cs="Times New Roman"/>
-          <w:sz w:val="24"/>
-          <w:szCs w:val="24"/>
-          <w:lang w:eastAsia="es-AR"/>
-        </w:rPr>
-        <w:t>GEN]</w:t>
-      </w:r>
-      <w:r>
-        <w:rPr>
-          <w:rFonts w:ascii="Verdana" w:eastAsia="Times New Roman" w:hAnsi="Verdana" w:cs="Times New Roman"/>
-          <w:color w:val="000000"/>
-          <w:sz w:val="24"/>
-          <w:szCs w:val="24"/>
-          <w:lang w:eastAsia="es-AR"/>
-        </w:rPr>
-        <w:t xml:space="preserve"> y principal pagador</w:t>
-      </w:r>
-      <w:r>
-        <w:rPr>
-          <w:rFonts w:ascii="Verdana" w:eastAsia="Times New Roman" w:hAnsi="Verdana" w:cs="Times New Roman"/>
-          <w:color w:val="000000"/>
-          <w:sz w:val="24"/>
-          <w:szCs w:val="24"/>
-          <w:lang w:eastAsia="es-AR"/>
-        </w:rPr>
-        <w:t>[</w:t>
-      </w:r>
-      <w:r>
-        <w:rPr>
-          <w:rFonts w:ascii="Verdana" w:eastAsia="Times New Roman" w:hAnsi="Verdana" w:cs="Times New Roman"/>
-          <w:color w:val="000000"/>
-          <w:sz w:val="24"/>
-          <w:szCs w:val="24"/>
-          <w:lang w:eastAsia="es-AR"/>
-        </w:rPr>
-        <w:t>G</w:t>
-      </w:r>
-      <w:r>
-        <w:rPr>
-          <w:rFonts w:ascii="Verdana" w:eastAsia="Times New Roman" w:hAnsi="Verdana" w:cs="Times New Roman"/>
-          <w:color w:val="000000"/>
-          <w:sz w:val="24"/>
-          <w:szCs w:val="24"/>
-          <w:lang w:eastAsia="es-AR"/>
-        </w:rPr>
-        <w:t>GEN2]</w:t>
-      </w:r>
-      <w:r>
-        <w:rPr>
-          <w:rFonts w:ascii="Verdana" w:eastAsia="Times New Roman" w:hAnsi="Verdana" w:cs="Times New Roman"/>
-          <w:color w:val="000000"/>
-          <w:sz w:val="24"/>
-          <w:szCs w:val="24"/>
-          <w:lang w:eastAsia="es-AR"/>
-        </w:rPr>
-        <w:t xml:space="preserve">, con </w:t>
-      </w:r>
-      <w:r>
-        <w:rPr>
-          <w:rFonts w:ascii="Verdana" w:eastAsia="Times New Roman" w:hAnsi="Verdana" w:cs="Times New Roman"/>
-          <w:color w:val="000000"/>
-          <w:sz w:val="24"/>
-          <w:szCs w:val="24"/>
-          <w:lang w:eastAsia="es-AR"/>
-        </w:rPr>
-        <w:lastRenderedPageBreak/>
-        <w:t xml:space="preserve">expresa renuncia a los beneficios de división y excusión, por el cumplimiento de todas las obligaciones contraídas en el presente, y garantiza igualmente el pago de los honorarios y gastos de los juicios que se promuevan contra </w:t>
-      </w:r>
-      <w:r>
-        <w:rPr>
-          <w:rFonts w:ascii="Verdana" w:eastAsia="Times New Roman" w:hAnsi="Verdana" w:cs="Times New Roman"/>
-          <w:color w:val="000000"/>
-          <w:sz w:val="24"/>
-          <w:szCs w:val="24"/>
-          <w:lang w:eastAsia="es-AR"/>
-        </w:rPr>
-        <w:t>[ART]</w:t>
+          <w:color w:val="000000"/>
+          <w:sz w:val="24"/>
+          <w:szCs w:val="24"/>
+          <w:lang w:eastAsia="es-AR"/>
+        </w:rPr>
+        <w:t>[23]</w:t>
+      </w:r>
+      <w:r>
+        <w:rPr>
+          <w:rFonts w:ascii="Verdana" w:eastAsia="Times New Roman" w:hAnsi="Verdana" w:cs="Times New Roman"/>
+          <w:color w:val="000000"/>
+          <w:sz w:val="24"/>
+          <w:szCs w:val="24"/>
+          <w:lang w:eastAsia="es-AR"/>
+        </w:rPr>
+        <w:t xml:space="preserve"> a pagar los alquileres a la simple presentación de los recibos, si </w:t>
+      </w:r>
+      <w:r>
+        <w:rPr>
+          <w:rFonts w:ascii="Verdana" w:eastAsia="Times New Roman" w:hAnsi="Verdana" w:cs="Times New Roman"/>
+          <w:color w:val="000000"/>
+          <w:sz w:val="24"/>
+          <w:szCs w:val="24"/>
+          <w:lang w:eastAsia="es-AR"/>
+        </w:rPr>
+        <w:t>[24]</w:t>
       </w:r>
       <w:r>
         <w:rPr>
@@ -3060,37 +3264,73 @@
       <w:r>
         <w:rPr>
           <w:rFonts w:ascii="Verdana" w:eastAsia="Times New Roman" w:hAnsi="Verdana" w:cs="Times New Roman"/>
-          <w:color w:val="000000"/>
-          <w:sz w:val="24"/>
-          <w:szCs w:val="24"/>
-          <w:lang w:eastAsia="es-AR"/>
-        </w:rPr>
-        <w:t>[GEN]</w:t>
-      </w:r>
-      <w:r>
-        <w:rPr>
-          <w:rFonts w:ascii="Verdana" w:eastAsia="Times New Roman" w:hAnsi="Verdana" w:cs="Times New Roman"/>
-          <w:color w:val="000000"/>
-          <w:sz w:val="24"/>
-          <w:szCs w:val="24"/>
-          <w:lang w:eastAsia="es-AR"/>
-        </w:rPr>
-        <w:t xml:space="preserve"> por desalojo, posesión judicial, daños y perjuicios, desperfectos y cobro de alquileres. La fianza subsistirá aun vencido el término del contrato y hasta tanto </w:t>
-      </w:r>
-      <w:r>
-        <w:rPr>
-          <w:rFonts w:ascii="Verdana" w:eastAsia="Times New Roman" w:hAnsi="Verdana" w:cs="Times New Roman"/>
-          <w:color w:val="000000"/>
-          <w:sz w:val="24"/>
-          <w:szCs w:val="24"/>
-          <w:lang w:eastAsia="es-AR"/>
-        </w:rPr>
-        <w:t>[ART]</w:t>
-      </w:r>
-      <w:r>
-        <w:rPr>
-          <w:rFonts w:ascii="Verdana" w:eastAsia="Times New Roman" w:hAnsi="Verdana" w:cs="Times New Roman"/>
-          <w:color w:val="000000"/>
+          <w:sz w:val="24"/>
+          <w:szCs w:val="24"/>
+          <w:lang w:eastAsia="es-AR"/>
+        </w:rPr>
+        <w:t>[21]</w:t>
+      </w:r>
+      <w:r>
+        <w:rPr>
+          <w:rFonts w:ascii="Verdana" w:eastAsia="Times New Roman" w:hAnsi="Verdana" w:cs="Times New Roman"/>
+          <w:color w:val="000000"/>
+          <w:sz w:val="24"/>
+          <w:szCs w:val="24"/>
+          <w:lang w:eastAsia="es-AR"/>
+        </w:rPr>
+        <w:t xml:space="preserve"> no lo hiciera en las fechas pactadas. Si el </w:t>
+      </w:r>
+      <w:r>
+        <w:rPr>
+          <w:rFonts w:ascii="Verdana" w:eastAsia="Times New Roman" w:hAnsi="Verdana" w:cs="Times New Roman"/>
+          <w:color w:val="000000"/>
+          <w:sz w:val="24"/>
+          <w:szCs w:val="24"/>
+          <w:lang w:eastAsia="es-AR"/>
+        </w:rPr>
+        <w:t>LOCATARI</w:t>
+      </w:r>
+      <w:r>
+        <w:rPr>
+          <w:rFonts w:ascii="Verdana" w:eastAsia="Times New Roman" w:hAnsi="Verdana" w:cs="Times New Roman"/>
+          <w:sz w:val="24"/>
+          <w:szCs w:val="24"/>
+          <w:lang w:eastAsia="es-AR"/>
+        </w:rPr>
+        <w:t>[21]</w:t>
+      </w:r>
+      <w:r>
+        <w:rPr>
+          <w:rFonts w:ascii="Verdana" w:eastAsia="Times New Roman" w:hAnsi="Verdana" w:cs="Times New Roman"/>
+          <w:color w:val="000000"/>
+          <w:sz w:val="24"/>
+          <w:szCs w:val="24"/>
+          <w:lang w:eastAsia="es-AR"/>
+        </w:rPr>
+        <w:t xml:space="preserve"> se atrasa en el pago del alquiler, el hecho de no dar aviso al fiador ni demandarlo no importa prórroga del plazo al </w:t>
+      </w:r>
+      <w:r>
+        <w:rPr>
+          <w:rFonts w:ascii="Verdana" w:eastAsia="Times New Roman" w:hAnsi="Verdana" w:cs="Times New Roman"/>
+          <w:color w:val="000000"/>
+          <w:sz w:val="24"/>
+          <w:szCs w:val="24"/>
+          <w:lang w:eastAsia="es-AR"/>
+        </w:rPr>
+        <w:t>LOCATARI</w:t>
+      </w:r>
+      <w:r>
+        <w:rPr>
+          <w:rFonts w:ascii="Verdana" w:eastAsia="Times New Roman" w:hAnsi="Verdana" w:cs="Times New Roman"/>
+          <w:sz w:val="24"/>
+          <w:szCs w:val="24"/>
+          <w:lang w:eastAsia="es-AR"/>
+        </w:rPr>
+        <w:t>[21]</w:t>
+      </w:r>
+      <w:r>
+        <w:rPr>
+          <w:rFonts w:ascii="Verdana" w:eastAsia="Times New Roman" w:hAnsi="Verdana" w:cs="Times New Roman"/>
           <w:sz w:val="24"/>
           <w:szCs w:val="24"/>
           <w:lang w:eastAsia="es-AR"/>
@@ -3105,77 +3345,17 @@
           <w:szCs w:val="24"/>
           <w:lang w:eastAsia="es-AR"/>
         </w:rPr>
-        <w:t>LOCATARI</w:t>
-      </w:r>
-      <w:r>
-        <w:rPr>
-          <w:rFonts w:ascii="Verdana" w:eastAsia="Times New Roman" w:hAnsi="Verdana" w:cs="Times New Roman"/>
-          <w:color w:val="000000"/>
-          <w:sz w:val="24"/>
-          <w:szCs w:val="24"/>
-          <w:lang w:eastAsia="es-AR"/>
-        </w:rPr>
-        <w:t>[GEN]</w:t>
-      </w:r>
-      <w:r>
-        <w:rPr>
-          <w:rFonts w:ascii="Verdana" w:eastAsia="Times New Roman" w:hAnsi="Verdana" w:cs="Times New Roman"/>
-          <w:color w:val="000000"/>
-          <w:sz w:val="24"/>
-          <w:szCs w:val="24"/>
-          <w:lang w:eastAsia="es-AR"/>
-        </w:rPr>
-        <w:t xml:space="preserve"> permanezca en la propiedad, comprometiéndose </w:t>
-      </w:r>
-      <w:r>
-        <w:rPr>
-          <w:rFonts w:ascii="Verdana" w:eastAsia="Times New Roman" w:hAnsi="Verdana" w:cs="Times New Roman"/>
-          <w:color w:val="000000"/>
-          <w:sz w:val="24"/>
-          <w:szCs w:val="24"/>
-          <w:lang w:eastAsia="es-AR"/>
-        </w:rPr>
-        <w:t>[</w:t>
-      </w:r>
-      <w:r>
-        <w:rPr>
-          <w:rFonts w:ascii="Verdana" w:eastAsia="Times New Roman" w:hAnsi="Verdana" w:cs="Times New Roman"/>
-          <w:color w:val="000000"/>
-          <w:sz w:val="24"/>
-          <w:szCs w:val="24"/>
-          <w:lang w:eastAsia="es-AR"/>
-        </w:rPr>
-        <w:t>G</w:t>
-      </w:r>
-      <w:r>
-        <w:rPr>
-          <w:rFonts w:ascii="Verdana" w:eastAsia="Times New Roman" w:hAnsi="Verdana" w:cs="Times New Roman"/>
-          <w:color w:val="000000"/>
-          <w:sz w:val="24"/>
-          <w:szCs w:val="24"/>
-          <w:lang w:eastAsia="es-AR"/>
-        </w:rPr>
-        <w:t>ART</w:t>
-      </w:r>
-      <w:r>
-        <w:rPr>
-          <w:rFonts w:ascii="Verdana" w:eastAsia="Times New Roman" w:hAnsi="Verdana" w:cs="Times New Roman"/>
-          <w:color w:val="000000"/>
-          <w:sz w:val="24"/>
-          <w:szCs w:val="24"/>
-          <w:lang w:eastAsia="es-AR"/>
-        </w:rPr>
-        <w:t>]</w:t>
-      </w:r>
-      <w:r>
-        <w:rPr>
-          <w:rFonts w:ascii="Verdana" w:eastAsia="Times New Roman" w:hAnsi="Verdana" w:cs="Times New Roman"/>
-          <w:color w:val="000000"/>
-          <w:sz w:val="24"/>
-          <w:szCs w:val="24"/>
-          <w:lang w:eastAsia="es-AR"/>
-        </w:rPr>
-        <w:t xml:space="preserve"> </w:t>
+        <w:t>ni a</w:t>
+      </w:r>
+      <w:r>
+        <w:rPr>
+          <w:rFonts w:ascii="Verdana" w:eastAsia="Times New Roman" w:hAnsi="Verdana" w:cs="Times New Roman"/>
+          <w:color w:val="000000"/>
+          <w:sz w:val="24"/>
+          <w:szCs w:val="24"/>
+          <w:lang w:eastAsia="es-AR"/>
+        </w:rPr>
+        <w:t xml:space="preserve"> el</w:t>
       </w:r>
       <w:r>
         <w:rPr>
@@ -3195,227 +3375,7 @@
           <w:szCs w:val="24"/>
           <w:lang w:eastAsia="es-AR"/>
         </w:rPr>
-        <w:t>[</w:t>
-      </w:r>
-      <w:r>
-        <w:rPr>
-          <w:rFonts w:ascii="Verdana" w:eastAsia="Times New Roman" w:hAnsi="Verdana" w:cs="Times New Roman"/>
-          <w:color w:val="000000"/>
-          <w:sz w:val="24"/>
-          <w:szCs w:val="24"/>
-          <w:lang w:eastAsia="es-AR"/>
-        </w:rPr>
-        <w:t>G</w:t>
-      </w:r>
-      <w:r>
-        <w:rPr>
-          <w:rFonts w:ascii="Verdana" w:eastAsia="Times New Roman" w:hAnsi="Verdana" w:cs="Times New Roman"/>
-          <w:color w:val="000000"/>
-          <w:sz w:val="24"/>
-          <w:szCs w:val="24"/>
-          <w:lang w:eastAsia="es-AR"/>
-        </w:rPr>
-        <w:t>GEN2]</w:t>
-      </w:r>
-      <w:r>
-        <w:rPr>
-          <w:rFonts w:ascii="Verdana" w:eastAsia="Times New Roman" w:hAnsi="Verdana" w:cs="Times New Roman"/>
-          <w:color w:val="000000"/>
-          <w:sz w:val="24"/>
-          <w:szCs w:val="24"/>
-          <w:lang w:eastAsia="es-AR"/>
-        </w:rPr>
-        <w:t xml:space="preserve"> a pagar los alquileres a la simple presentación de los recibos, si </w:t>
-      </w:r>
-      <w:r>
-        <w:rPr>
-          <w:rFonts w:ascii="Verdana" w:eastAsia="Times New Roman" w:hAnsi="Verdana" w:cs="Times New Roman"/>
-          <w:color w:val="000000"/>
-          <w:sz w:val="24"/>
-          <w:szCs w:val="24"/>
-          <w:lang w:eastAsia="es-AR"/>
-        </w:rPr>
-        <w:t>[ART]</w:t>
-      </w:r>
-      <w:r>
-        <w:rPr>
-          <w:rFonts w:ascii="Verdana" w:eastAsia="Times New Roman" w:hAnsi="Verdana" w:cs="Times New Roman"/>
-          <w:color w:val="000000"/>
-          <w:sz w:val="24"/>
-          <w:szCs w:val="24"/>
-          <w:lang w:eastAsia="es-AR"/>
-        </w:rPr>
-        <w:t xml:space="preserve"> </w:t>
-      </w:r>
-      <w:r>
-        <w:rPr>
-          <w:rFonts w:ascii="Verdana" w:eastAsia="Times New Roman" w:hAnsi="Verdana" w:cs="Times New Roman"/>
-          <w:color w:val="000000"/>
-          <w:sz w:val="24"/>
-          <w:szCs w:val="24"/>
-          <w:lang w:eastAsia="es-AR"/>
-        </w:rPr>
-        <w:t>LOCATARI</w:t>
-      </w:r>
-      <w:r>
-        <w:rPr>
-          <w:rFonts w:ascii="Verdana" w:eastAsia="Times New Roman" w:hAnsi="Verdana" w:cs="Times New Roman"/>
-          <w:sz w:val="24"/>
-          <w:szCs w:val="24"/>
-          <w:lang w:eastAsia="es-AR"/>
-        </w:rPr>
-        <w:t>[GEN]</w:t>
-      </w:r>
-      <w:r>
-        <w:rPr>
-          <w:rFonts w:ascii="Verdana" w:eastAsia="Times New Roman" w:hAnsi="Verdana" w:cs="Times New Roman"/>
-          <w:color w:val="000000"/>
-          <w:sz w:val="24"/>
-          <w:szCs w:val="24"/>
-          <w:lang w:eastAsia="es-AR"/>
-        </w:rPr>
-        <w:t xml:space="preserve"> no lo hiciera en las fechas pactadas. Si el </w:t>
-      </w:r>
-      <w:r>
-        <w:rPr>
-          <w:rFonts w:ascii="Verdana" w:eastAsia="Times New Roman" w:hAnsi="Verdana" w:cs="Times New Roman"/>
-          <w:color w:val="000000"/>
-          <w:sz w:val="24"/>
-          <w:szCs w:val="24"/>
-          <w:lang w:eastAsia="es-AR"/>
-        </w:rPr>
-        <w:t>LOCATARI</w:t>
-      </w:r>
-      <w:r>
-        <w:rPr>
-          <w:rFonts w:ascii="Verdana" w:eastAsia="Times New Roman" w:hAnsi="Verdana" w:cs="Times New Roman"/>
-          <w:sz w:val="24"/>
-          <w:szCs w:val="24"/>
-          <w:lang w:eastAsia="es-AR"/>
-        </w:rPr>
-        <w:t>[GEN]</w:t>
-      </w:r>
-      <w:r>
-        <w:rPr>
-          <w:rFonts w:ascii="Verdana" w:eastAsia="Times New Roman" w:hAnsi="Verdana" w:cs="Times New Roman"/>
-          <w:color w:val="000000"/>
-          <w:sz w:val="24"/>
-          <w:szCs w:val="24"/>
-          <w:lang w:eastAsia="es-AR"/>
-        </w:rPr>
-        <w:t xml:space="preserve"> se atrasa en el pago del alquiler, el hecho de no dar aviso al fiador ni demandarlo no importa prórroga del plazo al </w:t>
-      </w:r>
-      <w:r>
-        <w:rPr>
-          <w:rFonts w:ascii="Verdana" w:eastAsia="Times New Roman" w:hAnsi="Verdana" w:cs="Times New Roman"/>
-          <w:color w:val="000000"/>
-          <w:sz w:val="24"/>
-          <w:szCs w:val="24"/>
-          <w:lang w:eastAsia="es-AR"/>
-        </w:rPr>
-        <w:t>LOCATARI</w:t>
-      </w:r>
-      <w:r>
-        <w:rPr>
-          <w:rFonts w:ascii="Verdana" w:eastAsia="Times New Roman" w:hAnsi="Verdana" w:cs="Times New Roman"/>
-          <w:sz w:val="24"/>
-          <w:szCs w:val="24"/>
-          <w:lang w:eastAsia="es-AR"/>
-        </w:rPr>
-        <w:t>[GEN]</w:t>
-      </w:r>
-      <w:r>
-        <w:rPr>
-          <w:rFonts w:ascii="Verdana" w:eastAsia="Times New Roman" w:hAnsi="Verdana" w:cs="Times New Roman"/>
-          <w:sz w:val="24"/>
-          <w:szCs w:val="24"/>
-          <w:lang w:eastAsia="es-AR"/>
-        </w:rPr>
-        <w:t xml:space="preserve"> </w:t>
-      </w:r>
-      <w:r>
-        <w:rPr>
-          <w:rFonts w:ascii="Verdana" w:eastAsia="Times New Roman" w:hAnsi="Verdana" w:cs="Times New Roman"/>
-          <w:color w:val="000000"/>
-          <w:sz w:val="24"/>
-          <w:szCs w:val="24"/>
-          <w:lang w:eastAsia="es-AR"/>
-        </w:rPr>
-        <w:t>ni a</w:t>
-      </w:r>
-      <w:r>
-        <w:rPr>
-          <w:rFonts w:ascii="Verdana" w:eastAsia="Times New Roman" w:hAnsi="Verdana" w:cs="Times New Roman"/>
-          <w:color w:val="000000"/>
-          <w:sz w:val="24"/>
-          <w:szCs w:val="24"/>
-          <w:lang w:eastAsia="es-AR"/>
-        </w:rPr>
-        <w:t xml:space="preserve"> </w:t>
-      </w:r>
-      <w:proofErr w:type="spellStart"/>
-      <w:r>
-        <w:rPr>
-          <w:rFonts w:ascii="Verdana" w:eastAsia="Times New Roman" w:hAnsi="Verdana" w:cs="Times New Roman"/>
-          <w:color w:val="000000"/>
-          <w:sz w:val="24"/>
-          <w:szCs w:val="24"/>
-          <w:lang w:eastAsia="es-AR"/>
-        </w:rPr>
-        <w:t>el</w:t>
-      </w:r>
-      <w:proofErr w:type="spellEnd"/>
-      <w:r>
-        <w:rPr>
-          <w:rFonts w:ascii="Verdana" w:eastAsia="Times New Roman" w:hAnsi="Verdana" w:cs="Times New Roman"/>
-          <w:color w:val="000000"/>
-          <w:sz w:val="24"/>
-          <w:szCs w:val="24"/>
-          <w:lang w:eastAsia="es-AR"/>
-        </w:rPr>
-        <w:t xml:space="preserve"> </w:t>
-      </w:r>
-      <w:proofErr w:type="gramStart"/>
-      <w:r>
-        <w:rPr>
-          <w:rFonts w:ascii="Verdana" w:eastAsia="Times New Roman" w:hAnsi="Verdana" w:cs="Times New Roman"/>
-          <w:color w:val="000000"/>
-          <w:sz w:val="24"/>
-          <w:szCs w:val="24"/>
-          <w:lang w:eastAsia="es-AR"/>
-        </w:rPr>
-        <w:t>fiador</w:t>
-      </w:r>
-      <w:r>
-        <w:rPr>
-          <w:rFonts w:ascii="Verdana" w:eastAsia="Times New Roman" w:hAnsi="Verdana" w:cs="Times New Roman"/>
-          <w:color w:val="000000"/>
-          <w:sz w:val="24"/>
-          <w:szCs w:val="24"/>
-          <w:lang w:eastAsia="es-AR"/>
-        </w:rPr>
-        <w:t>[</w:t>
-      </w:r>
-      <w:proofErr w:type="gramEnd"/>
-      <w:r>
-        <w:rPr>
-          <w:rFonts w:ascii="Verdana" w:eastAsia="Times New Roman" w:hAnsi="Verdana" w:cs="Times New Roman"/>
-          <w:color w:val="000000"/>
-          <w:sz w:val="24"/>
-          <w:szCs w:val="24"/>
-          <w:lang w:eastAsia="es-AR"/>
-        </w:rPr>
-        <w:t>G</w:t>
-      </w:r>
-      <w:r>
-        <w:rPr>
-          <w:rFonts w:ascii="Verdana" w:eastAsia="Times New Roman" w:hAnsi="Verdana" w:cs="Times New Roman"/>
-          <w:color w:val="000000"/>
-          <w:sz w:val="24"/>
-          <w:szCs w:val="24"/>
-          <w:lang w:eastAsia="es-AR"/>
-        </w:rPr>
-        <w:t>GEN2]</w:t>
+        <w:t>[23]</w:t>
       </w:r>
       <w:r>
         <w:rPr>
@@ -3459,7 +3419,7 @@
           <w:szCs w:val="24"/>
           <w:lang w:eastAsia="es-AR"/>
         </w:rPr>
-        <w:t>[ART]</w:t>
+        <w:t>[24]</w:t>
       </w:r>
       <w:r>
         <w:rPr>
@@ -3489,7 +3449,7 @@
           <w:szCs w:val="24"/>
           <w:lang w:eastAsia="es-AR"/>
         </w:rPr>
-        <w:t>[GEN]</w:t>
+        <w:t>[21]</w:t>
       </w:r>
       <w:r>
         <w:rPr>
@@ -3587,7 +3547,7 @@
           <w:szCs w:val="24"/>
           <w:lang w:eastAsia="es-AR"/>
         </w:rPr>
-        <w:t>[ART]</w:t>
+        <w:t>[24]</w:t>
       </w:r>
       <w:r>
         <w:rPr>
@@ -3616,7 +3576,7 @@
           <w:szCs w:val="24"/>
           <w:lang w:eastAsia="es-AR"/>
         </w:rPr>
-        <w:t>[GEN]</w:t>
+        <w:t>[21]</w:t>
       </w:r>
       <w:r>
         <w:rPr>
@@ -3636,19 +3596,8 @@
           <w:szCs w:val="24"/>
           <w:lang w:eastAsia="es-AR"/>
         </w:rPr>
-        <w:t>[GART]</w:t>
-      </w:r>
-      <w:r>
-        <w:rPr>
-          <w:rFonts w:ascii="Verdana" w:eastAsia="Times New Roman" w:hAnsi="Verdana" w:cs="Times New Roman"/>
-          <w:color w:val="000000"/>
-          <w:sz w:val="24"/>
-          <w:szCs w:val="24"/>
-          <w:lang w:eastAsia="es-AR"/>
-        </w:rPr>
-        <w:t xml:space="preserve"> </w:t>
-      </w:r>
-      <w:proofErr w:type="gramStart"/>
+        <w:t>[26]</w:t>
+      </w:r>
       <w:r>
         <w:rPr>
           <w:rFonts w:ascii="Verdana" w:eastAsia="Times New Roman" w:hAnsi="Verdana" w:cs="Times New Roman"/>
@@ -3667,28 +3616,7 @@
           <w:szCs w:val="24"/>
           <w:lang w:eastAsia="es-AR"/>
         </w:rPr>
-        <w:t>[</w:t>
-      </w:r>
-      <w:proofErr w:type="gramEnd"/>
-      <w:r>
-        <w:rPr>
-          <w:rFonts w:ascii="Verdana" w:eastAsia="Times New Roman" w:hAnsi="Verdana" w:cs="Times New Roman"/>
-          <w:color w:val="000000"/>
-          <w:sz w:val="24"/>
-          <w:szCs w:val="24"/>
-          <w:lang w:eastAsia="es-AR"/>
-        </w:rPr>
-        <w:t>G</w:t>
-      </w:r>
-      <w:r>
-        <w:rPr>
-          <w:rFonts w:ascii="Verdana" w:eastAsia="Times New Roman" w:hAnsi="Verdana" w:cs="Times New Roman"/>
-          <w:color w:val="000000"/>
-          <w:sz w:val="24"/>
-          <w:szCs w:val="24"/>
-          <w:lang w:eastAsia="es-AR"/>
-        </w:rPr>
-        <w:t>GEN2]</w:t>
+        <w:t>[23]</w:t>
       </w:r>
       <w:r>
         <w:rPr>
@@ -3783,7 +3711,7 @@
           <w:szCs w:val="24"/>
           <w:lang w:eastAsia="es-AR"/>
         </w:rPr>
-        <w:t>[ART]</w:t>
+        <w:t>[24]</w:t>
       </w:r>
       <w:r>
         <w:rPr>
@@ -3812,7 +3740,7 @@
           <w:szCs w:val="24"/>
           <w:lang w:eastAsia="es-AR"/>
         </w:rPr>
-        <w:t>[GEN]</w:t>
+        <w:t>[21]</w:t>
       </w:r>
       <w:r>
         <w:rPr>
@@ -3909,7 +3837,7 @@
 </file>
 
 <file path=word/styles.xml><?xml version="1.0" encoding="utf-8"?>
-<w:styles xmlns:mc="http://schemas.openxmlformats.org/markup-compatibility/2006" xmlns:r="http://schemas.openxmlformats.org/officeDocument/2006/relationships" xmlns:w="http://schemas.openxmlformats.org/wordprocessingml/2006/main" xmlns:w14="http://schemas.microsoft.com/office/word/2010/wordml" xmlns:w15="http://schemas.microsoft.com/office/word/2012/wordml" xmlns:w16cid="http://schemas.microsoft.com/office/word/2016/wordml/cid" xmlns:w16se="http://schemas.microsoft.com/office/word/2015/wordml/symex" mc:Ignorable="w14 w15 w16se w16cid">
+<w:styles xmlns:mc="http://schemas.openxmlformats.org/markup-compatibility/2006" xmlns:r="http://schemas.openxmlformats.org/officeDocument/2006/relationships" xmlns:w="http://schemas.openxmlformats.org/wordprocessingml/2006/main" xmlns:w14="http://schemas.microsoft.com/office/word/2010/wordml" xmlns:w15="http://schemas.microsoft.com/office/word/2012/wordml" xmlns:w16cex="http://schemas.microsoft.com/office/word/2018/wordml/cex" xmlns:w16cid="http://schemas.microsoft.com/office/word/2016/wordml/cid" xmlns:w16="http://schemas.microsoft.com/office/word/2018/wordml" xmlns:w16sdtdh="http://schemas.microsoft.com/office/word/2020/wordml/sdtdatahash" xmlns:w16se="http://schemas.microsoft.com/office/word/2015/wordml/symex" mc:Ignorable="w14 w15 w16se w16cid w16 w16cex w16sdtdh">
   <w:docDefaults>
     <w:rPrDefault>
       <w:rPr>
@@ -3925,7 +3853,7 @@
       </w:pPr>
     </w:pPrDefault>
   </w:docDefaults>
-  <w:latentStyles w:defLockedState="0" w:defUIPriority="99" w:defSemiHidden="0" w:defUnhideWhenUsed="0" w:defQFormat="0" w:count="375">
+  <w:latentStyles w:defLockedState="0" w:defUIPriority="99" w:defSemiHidden="0" w:defUnhideWhenUsed="0" w:defQFormat="0" w:count="376">
     <w:lsdException w:name="Normal" w:uiPriority="0" w:qFormat="1"/>
     <w:lsdException w:name="heading 1" w:uiPriority="9" w:qFormat="1"/>
     <w:lsdException w:name="heading 2" w:semiHidden="1" w:uiPriority="9" w:unhideWhenUsed="1" w:qFormat="1"/>
@@ -4301,6 +4229,7 @@
     <w:lsdException w:name="Smart Hyperlink" w:semiHidden="1" w:unhideWhenUsed="1"/>
     <w:lsdException w:name="Hashtag" w:semiHidden="1" w:unhideWhenUsed="1"/>
     <w:lsdException w:name="Unresolved Mention" w:semiHidden="1" w:unhideWhenUsed="1"/>
+    <w:lsdException w:name="Smart Link" w:semiHidden="1" w:unhideWhenUsed="1"/>
   </w:latentStyles>
   <w:style w:type="paragraph" w:default="1" w:styleId="Normal">
     <w:name w:val="Normal"/>

</xml_diff>

<commit_message>
cambios en modelo contrato
</commit_message>
<xml_diff>
--- a/src/docs/modelo.docx
+++ b/src/docs/modelo.docx
@@ -2821,7 +2821,17 @@
           <w:szCs w:val="24"/>
           <w:lang w:eastAsia="es-AR"/>
         </w:rPr>
-        <w:t>, con domicilio en la calle</w:t>
+        <w:t xml:space="preserve">, </w:t>
+      </w:r>
+      <w:r>
+        <w:rPr>
+          <w:rFonts w:ascii="Verdana" w:eastAsia="Times New Roman" w:hAnsi="Verdana" w:cs="Times New Roman"/>
+          <w:color w:val="000000"/>
+          <w:sz w:val="24"/>
+          <w:szCs w:val="24"/>
+          <w:lang w:eastAsia="es-AR"/>
+        </w:rPr>
+        <w:t>con domicilio en la calle</w:t>
       </w:r>
       <w:r>
         <w:rPr>
@@ -2841,27 +2851,7 @@
           <w:szCs w:val="24"/>
           <w:lang w:eastAsia="es-AR"/>
         </w:rPr>
-        <w:t>[1</w:t>
-      </w:r>
-      <w:r>
-        <w:rPr>
-          <w:rFonts w:ascii="Verdana" w:eastAsia="Times New Roman" w:hAnsi="Verdana" w:cs="Times New Roman"/>
-          <w:color w:val="000000"/>
-          <w:sz w:val="24"/>
-          <w:szCs w:val="24"/>
-          <w:lang w:eastAsia="es-AR"/>
-        </w:rPr>
-        <w:t>8</w:t>
-      </w:r>
-      <w:r>
-        <w:rPr>
-          <w:rFonts w:ascii="Verdana" w:eastAsia="Times New Roman" w:hAnsi="Verdana" w:cs="Times New Roman"/>
-          <w:color w:val="000000"/>
-          <w:sz w:val="24"/>
-          <w:szCs w:val="24"/>
-          <w:lang w:eastAsia="es-AR"/>
-        </w:rPr>
-        <w:t>]</w:t>
+        <w:t>[18]</w:t>
       </w:r>
       <w:r>
         <w:rPr>
@@ -2921,47 +2911,7 @@
           <w:szCs w:val="24"/>
           <w:lang w:eastAsia="es-AR"/>
         </w:rPr>
-        <w:t>[1</w:t>
-      </w:r>
-      <w:r>
-        <w:rPr>
-          <w:rFonts w:ascii="Verdana" w:eastAsia="Times New Roman" w:hAnsi="Verdana" w:cs="Times New Roman"/>
-          <w:color w:val="000000"/>
-          <w:sz w:val="24"/>
-          <w:szCs w:val="24"/>
-          <w:lang w:eastAsia="es-AR"/>
-        </w:rPr>
-        <w:t>7</w:t>
-      </w:r>
-      <w:r>
-        <w:rPr>
-          <w:rFonts w:ascii="Verdana" w:eastAsia="Times New Roman" w:hAnsi="Verdana" w:cs="Times New Roman"/>
-          <w:color w:val="000000"/>
-          <w:sz w:val="24"/>
-          <w:szCs w:val="24"/>
-          <w:lang w:eastAsia="es-AR"/>
-        </w:rPr>
-        <w:t>]</w:t>
-      </w:r>
-      <w:r>
-        <w:rPr>
-          <w:rFonts w:ascii="Verdana" w:eastAsia="Times New Roman" w:hAnsi="Verdana" w:cs="Times New Roman"/>
-          <w:color w:val="000000"/>
-          <w:sz w:val="24"/>
-          <w:szCs w:val="24"/>
-          <w:lang w:eastAsia="es-AR"/>
-        </w:rPr>
-        <w:t xml:space="preserve"> </w:t>
-      </w:r>
-      <w:r>
-        <w:rPr>
-          <w:rFonts w:ascii="Verdana" w:eastAsia="Times New Roman" w:hAnsi="Verdana" w:cs="Times New Roman"/>
-          <w:color w:val="000000"/>
-          <w:sz w:val="24"/>
-          <w:szCs w:val="24"/>
-          <w:lang w:eastAsia="es-AR"/>
-        </w:rPr>
-        <w:t>,</w:t>
+        <w:t>[17]</w:t>
       </w:r>
       <w:r>
         <w:rPr>

</xml_diff>

<commit_message>
mas cambios de etiquetas
</commit_message>
<xml_diff>
--- a/src/docs/modelo.docx
+++ b/src/docs/modelo.docx
@@ -1,6 +1,6 @@
 
 <file path=word/document.xml><?xml version="1.0" encoding="utf-8"?>
-<w:document xmlns:wpc="http://schemas.microsoft.com/office/word/2010/wordprocessingCanvas" xmlns:cx="http://schemas.microsoft.com/office/drawing/2014/chartex" xmlns:cx1="http://schemas.microsoft.com/office/drawing/2015/9/8/chartex" xmlns:cx2="http://schemas.microsoft.com/office/drawing/2015/10/21/chartex" xmlns:cx3="http://schemas.microsoft.com/office/drawing/2016/5/9/chartex" xmlns:cx4="http://schemas.microsoft.com/office/drawing/2016/5/10/chartex" xmlns:cx5="http://schemas.microsoft.com/office/drawing/2016/5/11/chartex" xmlns:cx6="http://schemas.microsoft.com/office/drawing/2016/5/12/chartex" xmlns:cx7="http://schemas.microsoft.com/office/drawing/2016/5/13/chartex" xmlns:cx8="http://schemas.microsoft.com/office/drawing/2016/5/14/chartex" xmlns:mc="http://schemas.openxmlformats.org/markup-compatibility/2006" xmlns:aink="http://schemas.microsoft.com/office/drawing/2016/ink" xmlns:am3d="http://schemas.microsoft.com/office/drawing/2017/model3d" xmlns:o="urn:schemas-microsoft-com:office:office" xmlns:r="http://schemas.openxmlformats.org/officeDocument/2006/relationships" xmlns:m="http://schemas.openxmlformats.org/officeDocument/2006/math" xmlns:v="urn:schemas-microsoft-com:vml" xmlns:wp14="http://schemas.microsoft.com/office/word/2010/wordprocessingDrawing" xmlns:wp="http://schemas.openxmlformats.org/drawingml/2006/wordprocessingDrawing" xmlns:w10="urn:schemas-microsoft-com:office:word" xmlns:w="http://schemas.openxmlformats.org/wordprocessingml/2006/main" xmlns:w14="http://schemas.microsoft.com/office/word/2010/wordml" xmlns:w15="http://schemas.microsoft.com/office/word/2012/wordml" xmlns:w16cid="http://schemas.microsoft.com/office/word/2016/wordml/cid" xmlns:w16se="http://schemas.microsoft.com/office/word/2015/wordml/symex" xmlns:wpg="http://schemas.microsoft.com/office/word/2010/wordprocessingGroup" xmlns:wpi="http://schemas.microsoft.com/office/word/2010/wordprocessingInk" xmlns:wne="http://schemas.microsoft.com/office/word/2006/wordml" xmlns:wps="http://schemas.microsoft.com/office/word/2010/wordprocessingShape" mc:Ignorable="w14 w15 w16se w16cid wp14">
+<w:document xmlns:wpc="http://schemas.microsoft.com/office/word/2010/wordprocessingCanvas" xmlns:cx="http://schemas.microsoft.com/office/drawing/2014/chartex" xmlns:cx1="http://schemas.microsoft.com/office/drawing/2015/9/8/chartex" xmlns:cx2="http://schemas.microsoft.com/office/drawing/2015/10/21/chartex" xmlns:cx3="http://schemas.microsoft.com/office/drawing/2016/5/9/chartex" xmlns:cx4="http://schemas.microsoft.com/office/drawing/2016/5/10/chartex" xmlns:cx5="http://schemas.microsoft.com/office/drawing/2016/5/11/chartex" xmlns:cx6="http://schemas.microsoft.com/office/drawing/2016/5/12/chartex" xmlns:cx7="http://schemas.microsoft.com/office/drawing/2016/5/13/chartex" xmlns:cx8="http://schemas.microsoft.com/office/drawing/2016/5/14/chartex" xmlns:mc="http://schemas.openxmlformats.org/markup-compatibility/2006" xmlns:aink="http://schemas.microsoft.com/office/drawing/2016/ink" xmlns:am3d="http://schemas.microsoft.com/office/drawing/2017/model3d" xmlns:o="urn:schemas-microsoft-com:office:office" xmlns:oel="http://schemas.microsoft.com/office/2019/extlst" xmlns:r="http://schemas.openxmlformats.org/officeDocument/2006/relationships" xmlns:m="http://schemas.openxmlformats.org/officeDocument/2006/math" xmlns:v="urn:schemas-microsoft-com:vml" xmlns:wp14="http://schemas.microsoft.com/office/word/2010/wordprocessingDrawing" xmlns:wp="http://schemas.openxmlformats.org/drawingml/2006/wordprocessingDrawing" xmlns:w10="urn:schemas-microsoft-com:office:word" xmlns:w="http://schemas.openxmlformats.org/wordprocessingml/2006/main" xmlns:w14="http://schemas.microsoft.com/office/word/2010/wordml" xmlns:w15="http://schemas.microsoft.com/office/word/2012/wordml" xmlns:w16cex="http://schemas.microsoft.com/office/word/2018/wordml/cex" xmlns:w16cid="http://schemas.microsoft.com/office/word/2016/wordml/cid" xmlns:w16="http://schemas.microsoft.com/office/word/2018/wordml" xmlns:w16sdtdh="http://schemas.microsoft.com/office/word/2020/wordml/sdtdatahash" xmlns:w16se="http://schemas.microsoft.com/office/word/2015/wordml/symex" xmlns:wpg="http://schemas.microsoft.com/office/word/2010/wordprocessingGroup" xmlns:wpi="http://schemas.microsoft.com/office/word/2010/wordprocessingInk" xmlns:wne="http://schemas.microsoft.com/office/word/2006/wordml" xmlns:wps="http://schemas.microsoft.com/office/word/2010/wordprocessingShape" mc:Ignorable="w14 w15 w16se w16cid w16 w16cex w16sdtdh wp14">
   <w:body>
     <w:p>
       <w:pPr>
@@ -64,7 +64,16 @@
           <w:sz w:val="26"/>
           <w:szCs w:val="26"/>
         </w:rPr>
-        <w:t>[24] [19] [1]</w:t>
+        <w:t>[24] [19] [1</w:t>
+      </w:r>
+      <w:proofErr w:type="gramStart"/>
+      <w:r>
+        <w:rPr>
+          <w:rFonts w:ascii="Arial" w:hAnsi="Arial"/>
+          <w:sz w:val="26"/>
+          <w:szCs w:val="26"/>
+        </w:rPr>
+        <w:t>]</w:t>
       </w:r>
       <w:r>
         <w:rPr>
@@ -80,7 +89,16 @@
           <w:sz w:val="26"/>
           <w:szCs w:val="26"/>
         </w:rPr>
-        <w:t xml:space="preserve">, Documento de Identidad </w:t>
+        <w:t>,</w:t>
+      </w:r>
+      <w:proofErr w:type="gramEnd"/>
+      <w:r>
+        <w:rPr>
+          <w:rFonts w:ascii="Arial" w:hAnsi="Arial"/>
+          <w:sz w:val="26"/>
+          <w:szCs w:val="26"/>
+        </w:rPr>
+        <w:t xml:space="preserve"> Documento de Identidad </w:t>
       </w:r>
       <w:r>
         <w:rPr>
@@ -99,23 +117,7 @@
           <w:sz w:val="26"/>
           <w:szCs w:val="26"/>
         </w:rPr>
-        <w:t>[</w:t>
-      </w:r>
-      <w:r>
-        <w:rPr>
-          <w:rFonts w:ascii="Arial" w:hAnsi="Arial"/>
-          <w:sz w:val="26"/>
-          <w:szCs w:val="26"/>
-        </w:rPr>
-        <w:t>2</w:t>
-      </w:r>
-      <w:r>
-        <w:rPr>
-          <w:rFonts w:ascii="Arial" w:hAnsi="Arial"/>
-          <w:sz w:val="26"/>
-          <w:szCs w:val="26"/>
-        </w:rPr>
-        <w:t>]</w:t>
+        <w:t xml:space="preserve">[2] </w:t>
       </w:r>
       <w:r>
         <w:rPr>
@@ -132,25 +134,7 @@
           <w:sz w:val="26"/>
           <w:szCs w:val="26"/>
         </w:rPr>
-        <w:t>[</w:t>
-      </w:r>
-      <w:r>
-        <w:rPr>
-          <w:rFonts w:ascii="Arial" w:hAnsi="Arial"/>
-          <w:noProof/>
-          <w:sz w:val="26"/>
-          <w:szCs w:val="26"/>
-        </w:rPr>
-        <w:t>3</w:t>
-      </w:r>
-      <w:r>
-        <w:rPr>
-          <w:rFonts w:ascii="Arial" w:hAnsi="Arial"/>
-          <w:noProof/>
-          <w:sz w:val="26"/>
-          <w:szCs w:val="26"/>
-        </w:rPr>
-        <w:t>]</w:t>
+        <w:t xml:space="preserve">[3] </w:t>
       </w:r>
       <w:r>
         <w:rPr>
@@ -166,25 +150,31 @@
           <w:sz w:val="26"/>
           <w:szCs w:val="26"/>
         </w:rPr>
-        <w:t>[24] LOCATARI[21]</w:t>
-      </w:r>
-      <w:r>
-        <w:rPr>
-          <w:rFonts w:ascii="Arial" w:hAnsi="Arial"/>
-          <w:sz w:val="26"/>
-          <w:szCs w:val="26"/>
-        </w:rPr>
-        <w:t>, por la otra parte, se conviene en celebrar el siguiente Contrato de Locación, sometido a las cláusulas y condiciones que a continuación se expo</w:t>
-      </w:r>
-      <w:bookmarkStart w:id="0" w:name="_GoBack"/>
-      <w:bookmarkEnd w:id="0"/>
-      <w:r>
-        <w:rPr>
-          <w:rFonts w:ascii="Arial" w:hAnsi="Arial"/>
-          <w:sz w:val="26"/>
-          <w:szCs w:val="26"/>
-        </w:rPr>
-        <w:t>nen:</w:t>
+        <w:t>[24]</w:t>
+      </w:r>
+      <w:r>
+        <w:rPr>
+          <w:rFonts w:ascii="Arial" w:hAnsi="Arial"/>
+          <w:sz w:val="26"/>
+          <w:szCs w:val="26"/>
+        </w:rPr>
+        <w:t xml:space="preserve"> LOCATARI</w:t>
+      </w:r>
+      <w:r>
+        <w:rPr>
+          <w:rFonts w:ascii="Arial" w:hAnsi="Arial"/>
+          <w:sz w:val="26"/>
+          <w:szCs w:val="26"/>
+        </w:rPr>
+        <w:t>[21]</w:t>
+      </w:r>
+      <w:r>
+        <w:rPr>
+          <w:rFonts w:ascii="Arial" w:hAnsi="Arial"/>
+          <w:sz w:val="26"/>
+          <w:szCs w:val="26"/>
+        </w:rPr>
+        <w:t>, por la otra parte, se conviene en celebrar el siguiente Contrato de Locación, sometido a las cláusulas y condiciones que a continuación se exponen:</w:t>
       </w:r>
       <w:r>
         <w:rPr>
@@ -223,15 +213,33 @@
           <w:sz w:val="26"/>
           <w:szCs w:val="26"/>
         </w:rPr>
-        <w:t xml:space="preserve"> El LOCADOR da en Locación a </w:t>
-      </w:r>
-      <w:r>
-        <w:rPr>
-          <w:rFonts w:ascii="Arial" w:hAnsi="Arial"/>
-          <w:sz w:val="26"/>
-          <w:szCs w:val="26"/>
-        </w:rPr>
-        <w:t>[24] LOCATARI[21]</w:t>
+        <w:t xml:space="preserve"> El LOCADOR da en Locación a</w:t>
+      </w:r>
+      <w:r>
+        <w:rPr>
+          <w:rFonts w:ascii="Arial" w:hAnsi="Arial"/>
+          <w:sz w:val="26"/>
+          <w:szCs w:val="26"/>
+        </w:rPr>
+        <w:t xml:space="preserve"> [24] </w:t>
+      </w:r>
+      <w:proofErr w:type="gramStart"/>
+      <w:r>
+        <w:rPr>
+          <w:rFonts w:ascii="Arial" w:hAnsi="Arial"/>
+          <w:sz w:val="26"/>
+          <w:szCs w:val="26"/>
+        </w:rPr>
+        <w:t>LOCATARI[</w:t>
+      </w:r>
+      <w:proofErr w:type="gramEnd"/>
+      <w:r>
+        <w:rPr>
+          <w:rFonts w:ascii="Arial" w:hAnsi="Arial"/>
+          <w:sz w:val="26"/>
+          <w:szCs w:val="26"/>
+        </w:rPr>
+        <w:t>21]</w:t>
       </w:r>
       <w:r>
         <w:rPr>
@@ -267,23 +275,7 @@
           <w:sz w:val="26"/>
           <w:szCs w:val="26"/>
         </w:rPr>
-        <w:t>[</w:t>
-      </w:r>
-      <w:r>
-        <w:rPr>
-          <w:rFonts w:ascii="Arial" w:hAnsi="Arial"/>
-          <w:sz w:val="26"/>
-          <w:szCs w:val="26"/>
-        </w:rPr>
-        <w:t>4</w:t>
-      </w:r>
-      <w:r>
-        <w:rPr>
-          <w:rFonts w:ascii="Arial" w:hAnsi="Arial"/>
-          <w:sz w:val="26"/>
-          <w:szCs w:val="26"/>
-        </w:rPr>
-        <w:t>]</w:t>
+        <w:t>[4]</w:t>
       </w:r>
       <w:r>
         <w:rPr>
@@ -294,6 +286,71 @@
         <w:t>, ubicada en calle</w:t>
       </w:r>
       <w:r>
+        <w:rPr>
+          <w:rFonts w:ascii="Arial" w:hAnsi="Arial"/>
+          <w:sz w:val="26"/>
+          <w:szCs w:val="26"/>
+        </w:rPr>
+        <w:t xml:space="preserve"> [5]</w:t>
+      </w:r>
+      <w:r>
+        <w:rPr>
+          <w:rFonts w:ascii="Arial" w:hAnsi="Arial"/>
+          <w:sz w:val="26"/>
+          <w:szCs w:val="26"/>
+        </w:rPr>
+        <w:t xml:space="preserve">, de la ciudad de Curuzú Cuatiá, Provincia de Corrientes, por el término de </w:t>
+      </w:r>
+      <w:r>
+        <w:rPr>
+          <w:rFonts w:ascii="Arial" w:hAnsi="Arial"/>
+          <w:noProof/>
+          <w:sz w:val="26"/>
+          <w:szCs w:val="26"/>
+        </w:rPr>
+        <w:t>[27]</w:t>
+      </w:r>
+      <w:r>
+        <w:rPr>
+          <w:rFonts w:ascii="Arial" w:hAnsi="Arial"/>
+          <w:noProof/>
+          <w:sz w:val="26"/>
+          <w:szCs w:val="26"/>
+        </w:rPr>
+        <w:t xml:space="preserve"> (</w:t>
+      </w:r>
+      <w:r>
+        <w:rPr>
+          <w:rFonts w:ascii="Arial" w:hAnsi="Arial"/>
+          <w:noProof/>
+          <w:sz w:val="26"/>
+          <w:szCs w:val="26"/>
+        </w:rPr>
+        <w:t>[6]</w:t>
+      </w:r>
+      <w:r>
+        <w:rPr>
+          <w:rFonts w:ascii="Arial" w:hAnsi="Arial"/>
+          <w:noProof/>
+          <w:sz w:val="26"/>
+          <w:szCs w:val="26"/>
+        </w:rPr>
+        <w:t>)</w:t>
+      </w:r>
+      <w:r>
+        <w:rPr>
+          <w:rFonts w:ascii="Arial" w:hAnsi="Arial"/>
+          <w:sz w:val="26"/>
+          <w:szCs w:val="26"/>
+        </w:rPr>
+        <w:t xml:space="preserve"> año a contar del día</w:t>
+      </w:r>
+      <w:r>
+        <w:rPr>
+          <w:rFonts w:ascii="Arial" w:hAnsi="Arial"/>
+          <w:sz w:val="26"/>
+          <w:szCs w:val="26"/>
+        </w:rPr>
         <w:t xml:space="preserve"> </w:t>
       </w:r>
       <w:r>
@@ -302,31 +359,123 @@
           <w:sz w:val="26"/>
           <w:szCs w:val="26"/>
         </w:rPr>
-        <w:t>[</w:t>
-      </w:r>
-      <w:r>
-        <w:rPr>
-          <w:rFonts w:ascii="Arial" w:hAnsi="Arial"/>
-          <w:sz w:val="26"/>
-          <w:szCs w:val="26"/>
-        </w:rPr>
-        <w:t>5</w:t>
-      </w:r>
-      <w:r>
-        <w:rPr>
-          <w:rFonts w:ascii="Arial" w:hAnsi="Arial"/>
-          <w:sz w:val="26"/>
-          <w:szCs w:val="26"/>
-        </w:rPr>
-        <w:t>]</w:t>
-      </w:r>
-      <w:r>
-        <w:rPr>
-          <w:rFonts w:ascii="Arial" w:hAnsi="Arial"/>
-          <w:sz w:val="26"/>
-          <w:szCs w:val="26"/>
-        </w:rPr>
-        <w:t xml:space="preserve">, de la ciudad de Curuzú Cuatiá, Provincia de Corrientes, por el término de </w:t>
+        <w:t>[7]</w:t>
+      </w:r>
+      <w:r>
+        <w:rPr>
+          <w:rFonts w:ascii="Arial" w:hAnsi="Arial"/>
+          <w:sz w:val="26"/>
+          <w:szCs w:val="26"/>
+        </w:rPr>
+        <w:t xml:space="preserve"> de </w:t>
+      </w:r>
+      <w:r>
+        <w:rPr>
+          <w:rFonts w:ascii="Arial" w:hAnsi="Arial"/>
+          <w:sz w:val="26"/>
+          <w:szCs w:val="26"/>
+        </w:rPr>
+        <w:t>[8]</w:t>
+      </w:r>
+      <w:r>
+        <w:rPr>
+          <w:rFonts w:ascii="Arial" w:hAnsi="Arial"/>
+          <w:sz w:val="26"/>
+          <w:szCs w:val="26"/>
+        </w:rPr>
+        <w:t xml:space="preserve"> del </w:t>
+      </w:r>
+      <w:r>
+        <w:rPr>
+          <w:rFonts w:ascii="Arial" w:hAnsi="Arial"/>
+          <w:sz w:val="26"/>
+          <w:szCs w:val="26"/>
+        </w:rPr>
+        <w:t>[9]</w:t>
+      </w:r>
+      <w:r>
+        <w:rPr>
+          <w:rFonts w:ascii="Arial" w:hAnsi="Arial"/>
+          <w:sz w:val="26"/>
+          <w:szCs w:val="26"/>
+        </w:rPr>
+        <w:t xml:space="preserve">. </w:t>
+      </w:r>
+      <w:r>
+        <w:rPr>
+          <w:rFonts w:ascii="Arial" w:hAnsi="Arial"/>
+          <w:sz w:val="26"/>
+          <w:szCs w:val="26"/>
+        </w:rPr>
+        <w:t xml:space="preserve">[24] </w:t>
+      </w:r>
+      <w:proofErr w:type="gramStart"/>
+      <w:r>
+        <w:rPr>
+          <w:rFonts w:ascii="Arial" w:hAnsi="Arial"/>
+          <w:sz w:val="26"/>
+          <w:szCs w:val="26"/>
+        </w:rPr>
+        <w:t>LOCATARI[</w:t>
+      </w:r>
+      <w:proofErr w:type="gramEnd"/>
+      <w:r>
+        <w:rPr>
+          <w:rFonts w:ascii="Arial" w:hAnsi="Arial"/>
+          <w:sz w:val="26"/>
+          <w:szCs w:val="26"/>
+        </w:rPr>
+        <w:t>21]</w:t>
+      </w:r>
+      <w:r>
+        <w:rPr>
+          <w:rFonts w:ascii="Arial" w:hAnsi="Arial"/>
+          <w:sz w:val="26"/>
+          <w:szCs w:val="26"/>
+        </w:rPr>
+        <w:t xml:space="preserve"> ha tomado posesión del inmueble de total conformidad. Se deja constancia del actual estado de</w:t>
+      </w:r>
+      <w:r>
+        <w:rPr>
+          <w:rFonts w:ascii="Arial" w:hAnsi="Arial"/>
+          <w:sz w:val="26"/>
+          <w:szCs w:val="26"/>
+        </w:rPr>
+        <w:t>l</w:t>
+      </w:r>
+      <w:r>
+        <w:rPr>
+          <w:rFonts w:ascii="Arial" w:hAnsi="Arial"/>
+          <w:sz w:val="26"/>
+          <w:szCs w:val="26"/>
+        </w:rPr>
+        <w:t xml:space="preserve"> Medidor de Agua de Corrientes: </w:t>
+      </w:r>
+      <w:proofErr w:type="spellStart"/>
+      <w:r>
+        <w:rPr>
+          <w:rFonts w:ascii="Arial" w:hAnsi="Arial"/>
+          <w:sz w:val="26"/>
+          <w:szCs w:val="26"/>
+        </w:rPr>
+        <w:t>N</w:t>
+      </w:r>
+      <w:r>
+        <w:rPr>
+          <w:rFonts w:ascii="Arial" w:hAnsi="Arial"/>
+          <w:sz w:val="26"/>
+          <w:szCs w:val="26"/>
+        </w:rPr>
+        <w:t>º</w:t>
+      </w:r>
+      <w:proofErr w:type="spellEnd"/>
+      <w:r>
+        <w:rPr>
+          <w:rFonts w:ascii="Arial" w:hAnsi="Arial"/>
+          <w:sz w:val="26"/>
+          <w:szCs w:val="26"/>
+        </w:rPr>
+        <w:t xml:space="preserve"> </w:t>
       </w:r>
       <w:r>
         <w:rPr>
@@ -335,7 +484,15 @@
           <w:sz w:val="26"/>
           <w:szCs w:val="26"/>
         </w:rPr>
-        <w:t>[</w:t>
+        <w:t>Y14S922360</w:t>
+      </w:r>
+      <w:r>
+        <w:rPr>
+          <w:rFonts w:ascii="Arial" w:hAnsi="Arial"/>
+          <w:sz w:val="26"/>
+          <w:szCs w:val="26"/>
+        </w:rPr>
+        <w:t xml:space="preserve">: </w:t>
       </w:r>
       <w:r>
         <w:rPr>
@@ -344,256 +501,6 @@
           <w:sz w:val="26"/>
           <w:szCs w:val="26"/>
         </w:rPr>
-        <w:t>27</w:t>
-      </w:r>
-      <w:r>
-        <w:rPr>
-          <w:rFonts w:ascii="Arial" w:hAnsi="Arial"/>
-          <w:noProof/>
-          <w:sz w:val="26"/>
-          <w:szCs w:val="26"/>
-        </w:rPr>
-        <w:t>]</w:t>
-      </w:r>
-      <w:r>
-        <w:rPr>
-          <w:rFonts w:ascii="Arial" w:hAnsi="Arial"/>
-          <w:noProof/>
-          <w:sz w:val="26"/>
-          <w:szCs w:val="26"/>
-        </w:rPr>
-        <w:t xml:space="preserve"> (</w:t>
-      </w:r>
-      <w:r>
-        <w:rPr>
-          <w:rFonts w:ascii="Arial" w:hAnsi="Arial"/>
-          <w:noProof/>
-          <w:sz w:val="26"/>
-          <w:szCs w:val="26"/>
-        </w:rPr>
-        <w:t>[</w:t>
-      </w:r>
-      <w:r>
-        <w:rPr>
-          <w:rFonts w:ascii="Arial" w:hAnsi="Arial"/>
-          <w:noProof/>
-          <w:sz w:val="26"/>
-          <w:szCs w:val="26"/>
-        </w:rPr>
-        <w:t>6</w:t>
-      </w:r>
-      <w:r>
-        <w:rPr>
-          <w:rFonts w:ascii="Arial" w:hAnsi="Arial"/>
-          <w:noProof/>
-          <w:sz w:val="26"/>
-          <w:szCs w:val="26"/>
-        </w:rPr>
-        <w:t>]</w:t>
-      </w:r>
-      <w:r>
-        <w:rPr>
-          <w:rFonts w:ascii="Arial" w:hAnsi="Arial"/>
-          <w:noProof/>
-          <w:sz w:val="26"/>
-          <w:szCs w:val="26"/>
-        </w:rPr>
-        <w:t>)</w:t>
-      </w:r>
-      <w:r>
-        <w:rPr>
-          <w:rFonts w:ascii="Arial" w:hAnsi="Arial"/>
-          <w:sz w:val="26"/>
-          <w:szCs w:val="26"/>
-        </w:rPr>
-        <w:t xml:space="preserve"> año a contar del día</w:t>
-      </w:r>
-      <w:r>
-        <w:rPr>
-          <w:rFonts w:ascii="Arial" w:hAnsi="Arial"/>
-          <w:sz w:val="26"/>
-          <w:szCs w:val="26"/>
-        </w:rPr>
-        <w:t xml:space="preserve"> </w:t>
-      </w:r>
-      <w:r>
-        <w:rPr>
-          <w:rFonts w:ascii="Arial" w:hAnsi="Arial"/>
-          <w:sz w:val="26"/>
-          <w:szCs w:val="26"/>
-        </w:rPr>
-        <w:t>[</w:t>
-      </w:r>
-      <w:r>
-        <w:rPr>
-          <w:rFonts w:ascii="Arial" w:hAnsi="Arial"/>
-          <w:sz w:val="26"/>
-          <w:szCs w:val="26"/>
-        </w:rPr>
-        <w:t>7</w:t>
-      </w:r>
-      <w:r>
-        <w:rPr>
-          <w:rFonts w:ascii="Arial" w:hAnsi="Arial"/>
-          <w:sz w:val="26"/>
-          <w:szCs w:val="26"/>
-        </w:rPr>
-        <w:t>]</w:t>
-      </w:r>
-      <w:r>
-        <w:rPr>
-          <w:rFonts w:ascii="Arial" w:hAnsi="Arial"/>
-          <w:sz w:val="26"/>
-          <w:szCs w:val="26"/>
-        </w:rPr>
-        <w:t xml:space="preserve"> de </w:t>
-      </w:r>
-      <w:r>
-        <w:rPr>
-          <w:rFonts w:ascii="Arial" w:hAnsi="Arial"/>
-          <w:sz w:val="26"/>
-          <w:szCs w:val="26"/>
-        </w:rPr>
-        <w:t>[</w:t>
-      </w:r>
-      <w:r>
-        <w:rPr>
-          <w:rFonts w:ascii="Arial" w:hAnsi="Arial"/>
-          <w:sz w:val="26"/>
-          <w:szCs w:val="26"/>
-        </w:rPr>
-        <w:t>8</w:t>
-      </w:r>
-      <w:r>
-        <w:rPr>
-          <w:rFonts w:ascii="Arial" w:hAnsi="Arial"/>
-          <w:sz w:val="26"/>
-          <w:szCs w:val="26"/>
-        </w:rPr>
-        <w:t>]</w:t>
-      </w:r>
-      <w:r>
-        <w:rPr>
-          <w:rFonts w:ascii="Arial" w:hAnsi="Arial"/>
-          <w:sz w:val="26"/>
-          <w:szCs w:val="26"/>
-        </w:rPr>
-        <w:t xml:space="preserve"> del </w:t>
-      </w:r>
-      <w:r>
-        <w:rPr>
-          <w:rFonts w:ascii="Arial" w:hAnsi="Arial"/>
-          <w:sz w:val="26"/>
-          <w:szCs w:val="26"/>
-        </w:rPr>
-        <w:t>[</w:t>
-      </w:r>
-      <w:r>
-        <w:rPr>
-          <w:rFonts w:ascii="Arial" w:hAnsi="Arial"/>
-          <w:sz w:val="26"/>
-          <w:szCs w:val="26"/>
-        </w:rPr>
-        <w:t>9</w:t>
-      </w:r>
-      <w:r>
-        <w:rPr>
-          <w:rFonts w:ascii="Arial" w:hAnsi="Arial"/>
-          <w:sz w:val="26"/>
-          <w:szCs w:val="26"/>
-        </w:rPr>
-        <w:t>]</w:t>
-      </w:r>
-      <w:r>
-        <w:rPr>
-          <w:rFonts w:ascii="Arial" w:hAnsi="Arial"/>
-          <w:sz w:val="26"/>
-          <w:szCs w:val="26"/>
-        </w:rPr>
-        <w:t xml:space="preserve">. </w:t>
-      </w:r>
-      <w:r>
-        <w:rPr>
-          <w:rFonts w:ascii="Arial" w:hAnsi="Arial"/>
-          <w:sz w:val="26"/>
-          <w:szCs w:val="26"/>
-        </w:rPr>
-        <w:t>[24] LOCATARI[21]</w:t>
-      </w:r>
-      <w:r>
-        <w:rPr>
-          <w:rFonts w:ascii="Arial" w:hAnsi="Arial"/>
-          <w:sz w:val="26"/>
-          <w:szCs w:val="26"/>
-        </w:rPr>
-        <w:t xml:space="preserve"> ha tomado posesión del inmueble de total conformidad. Se deja constancia del actual estado de</w:t>
-      </w:r>
-      <w:r>
-        <w:rPr>
-          <w:rFonts w:ascii="Arial" w:hAnsi="Arial"/>
-          <w:sz w:val="26"/>
-          <w:szCs w:val="26"/>
-        </w:rPr>
-        <w:t>l</w:t>
-      </w:r>
-      <w:r>
-        <w:rPr>
-          <w:rFonts w:ascii="Arial" w:hAnsi="Arial"/>
-          <w:sz w:val="26"/>
-          <w:szCs w:val="26"/>
-        </w:rPr>
-        <w:t xml:space="preserve"> Medidor de Agua de Corrientes: </w:t>
-      </w:r>
-      <w:proofErr w:type="spellStart"/>
-      <w:r>
-        <w:rPr>
-          <w:rFonts w:ascii="Arial" w:hAnsi="Arial"/>
-          <w:sz w:val="26"/>
-          <w:szCs w:val="26"/>
-        </w:rPr>
-        <w:t>N</w:t>
-      </w:r>
-      <w:r>
-        <w:rPr>
-          <w:rFonts w:ascii="Arial" w:hAnsi="Arial"/>
-          <w:sz w:val="26"/>
-          <w:szCs w:val="26"/>
-        </w:rPr>
-        <w:t>º</w:t>
-      </w:r>
-      <w:proofErr w:type="spellEnd"/>
-      <w:r>
-        <w:rPr>
-          <w:rFonts w:ascii="Arial" w:hAnsi="Arial"/>
-          <w:sz w:val="26"/>
-          <w:szCs w:val="26"/>
-        </w:rPr>
-        <w:t xml:space="preserve"> </w:t>
-      </w:r>
-      <w:r>
-        <w:rPr>
-          <w:rFonts w:ascii="Arial" w:hAnsi="Arial"/>
-          <w:noProof/>
-          <w:sz w:val="26"/>
-          <w:szCs w:val="26"/>
-        </w:rPr>
-        <w:t>Y14S922360</w:t>
-      </w:r>
-      <w:r>
-        <w:rPr>
-          <w:rFonts w:ascii="Arial" w:hAnsi="Arial"/>
-          <w:sz w:val="26"/>
-          <w:szCs w:val="26"/>
-        </w:rPr>
-        <w:t xml:space="preserve">: </w:t>
-      </w:r>
-      <w:r>
-        <w:rPr>
-          <w:rFonts w:ascii="Arial" w:hAnsi="Arial"/>
-          <w:noProof/>
-          <w:sz w:val="26"/>
-          <w:szCs w:val="26"/>
-        </w:rPr>
         <w:t>1856</w:t>
       </w:r>
       <w:r>
@@ -626,7 +533,25 @@
           <w:sz w:val="26"/>
           <w:szCs w:val="26"/>
         </w:rPr>
-        <w:t>[24] LOCATARI[21]</w:t>
+        <w:t xml:space="preserve">[24] </w:t>
+      </w:r>
+      <w:proofErr w:type="gramStart"/>
+      <w:r>
+        <w:rPr>
+          <w:rFonts w:ascii="Arial" w:hAnsi="Arial"/>
+          <w:sz w:val="26"/>
+          <w:szCs w:val="26"/>
+        </w:rPr>
+        <w:t>LOCATARI[</w:t>
+      </w:r>
+      <w:proofErr w:type="gramEnd"/>
+      <w:r>
+        <w:rPr>
+          <w:rFonts w:ascii="Arial" w:hAnsi="Arial"/>
+          <w:sz w:val="26"/>
+          <w:szCs w:val="26"/>
+        </w:rPr>
+        <w:t>21]</w:t>
       </w:r>
       <w:r>
         <w:rPr>
@@ -664,7 +589,25 @@
           <w:sz w:val="26"/>
           <w:szCs w:val="26"/>
         </w:rPr>
-        <w:t>[24] LOCATARI[21]</w:t>
+        <w:t xml:space="preserve">[24] </w:t>
+      </w:r>
+      <w:proofErr w:type="gramStart"/>
+      <w:r>
+        <w:rPr>
+          <w:rFonts w:ascii="Arial" w:hAnsi="Arial"/>
+          <w:sz w:val="26"/>
+          <w:szCs w:val="26"/>
+        </w:rPr>
+        <w:t>LOCATARI[</w:t>
+      </w:r>
+      <w:proofErr w:type="gramEnd"/>
+      <w:r>
+        <w:rPr>
+          <w:rFonts w:ascii="Arial" w:hAnsi="Arial"/>
+          <w:sz w:val="26"/>
+          <w:szCs w:val="26"/>
+        </w:rPr>
+        <w:t>21]</w:t>
       </w:r>
       <w:r>
         <w:rPr>
@@ -720,23 +663,57 @@
           <w:sz w:val="26"/>
           <w:szCs w:val="26"/>
         </w:rPr>
-        <w:t xml:space="preserve">De mutuo acuerdo, EL LOCADOR propone al </w:t>
-      </w:r>
-      <w:r>
-        <w:rPr>
-          <w:rFonts w:ascii="Arial" w:hAnsi="Arial"/>
-          <w:sz w:val="26"/>
-          <w:szCs w:val="26"/>
-        </w:rPr>
-        <w:t>LOCATARIA</w:t>
-      </w:r>
-      <w:r>
-        <w:rPr>
-          <w:rFonts w:ascii="Arial" w:hAnsi="Arial"/>
-          <w:sz w:val="26"/>
-          <w:szCs w:val="26"/>
-        </w:rPr>
-        <w:t>, y este último acepta plenamente, establecer el monto del alquiler en la cantidad de</w:t>
+        <w:t>De mutuo acuerdo, EL LOCADOR propone a</w:t>
+      </w:r>
+      <w:r>
+        <w:rPr>
+          <w:rFonts w:ascii="Arial" w:hAnsi="Arial"/>
+          <w:sz w:val="26"/>
+          <w:szCs w:val="26"/>
+        </w:rPr>
+        <w:t xml:space="preserve"> [24] </w:t>
+      </w:r>
+      <w:proofErr w:type="gramStart"/>
+      <w:r>
+        <w:rPr>
+          <w:rFonts w:ascii="Arial" w:hAnsi="Arial"/>
+          <w:sz w:val="26"/>
+          <w:szCs w:val="26"/>
+        </w:rPr>
+        <w:t>LOCATARI[</w:t>
+      </w:r>
+      <w:proofErr w:type="gramEnd"/>
+      <w:r>
+        <w:rPr>
+          <w:rFonts w:ascii="Arial" w:hAnsi="Arial"/>
+          <w:sz w:val="26"/>
+          <w:szCs w:val="26"/>
+        </w:rPr>
+        <w:t>21]</w:t>
+      </w:r>
+      <w:r>
+        <w:rPr>
+          <w:rFonts w:ascii="Arial" w:hAnsi="Arial"/>
+          <w:sz w:val="26"/>
+          <w:szCs w:val="26"/>
+        </w:rPr>
+        <w:t xml:space="preserve"> , y est</w:t>
+      </w:r>
+      <w:r>
+        <w:rPr>
+          <w:rFonts w:ascii="Arial" w:hAnsi="Arial"/>
+          <w:sz w:val="26"/>
+          <w:szCs w:val="26"/>
+        </w:rPr>
+        <w:t>e</w:t>
+      </w:r>
+      <w:r>
+        <w:rPr>
+          <w:rFonts w:ascii="Arial" w:hAnsi="Arial"/>
+          <w:sz w:val="26"/>
+          <w:szCs w:val="26"/>
+        </w:rPr>
+        <w:t xml:space="preserve"> último acepta plenamente, establecer el monto del alquiler en la cantidad de</w:t>
       </w:r>
       <w:r>
         <w:rPr>
@@ -768,23 +745,7 @@
           <w:sz w:val="26"/>
           <w:szCs w:val="26"/>
         </w:rPr>
-        <w:t>[</w:t>
-      </w:r>
-      <w:r>
-        <w:rPr>
-          <w:rFonts w:ascii="Arial" w:hAnsi="Arial"/>
-          <w:sz w:val="26"/>
-          <w:szCs w:val="26"/>
-        </w:rPr>
-        <w:t>13</w:t>
-      </w:r>
-      <w:r>
-        <w:rPr>
-          <w:rFonts w:ascii="Arial" w:hAnsi="Arial"/>
-          <w:sz w:val="26"/>
-          <w:szCs w:val="26"/>
-        </w:rPr>
-        <w:t>]</w:t>
+        <w:t>[13]</w:t>
       </w:r>
       <w:r>
         <w:rPr>
@@ -816,31 +777,33 @@
           <w:sz w:val="26"/>
           <w:szCs w:val="26"/>
         </w:rPr>
-        <w:t>[</w:t>
-      </w:r>
-      <w:r>
-        <w:rPr>
-          <w:rFonts w:ascii="Arial" w:hAnsi="Arial"/>
-          <w:sz w:val="26"/>
-          <w:szCs w:val="26"/>
-        </w:rPr>
-        <w:t>14</w:t>
-      </w:r>
-      <w:r>
-        <w:rPr>
-          <w:rFonts w:ascii="Arial" w:hAnsi="Arial"/>
-          <w:sz w:val="26"/>
-          <w:szCs w:val="26"/>
-        </w:rPr>
-        <w:t>]</w:t>
-      </w:r>
-      <w:r>
-        <w:rPr>
-          <w:rFonts w:ascii="Arial" w:hAnsi="Arial"/>
-          <w:sz w:val="26"/>
-          <w:szCs w:val="26"/>
-        </w:rPr>
-        <w:t xml:space="preserve"> meses al índice de precios al consumidor(IPC) publicado mensualmente por el INDEC</w:t>
+        <w:t>[14]</w:t>
+      </w:r>
+      <w:r>
+        <w:rPr>
+          <w:rFonts w:ascii="Arial" w:hAnsi="Arial"/>
+          <w:sz w:val="26"/>
+          <w:szCs w:val="26"/>
+        </w:rPr>
+        <w:t xml:space="preserve"> meses al índice de precios al </w:t>
+      </w:r>
+      <w:proofErr w:type="gramStart"/>
+      <w:r>
+        <w:rPr>
+          <w:rFonts w:ascii="Arial" w:hAnsi="Arial"/>
+          <w:sz w:val="26"/>
+          <w:szCs w:val="26"/>
+        </w:rPr>
+        <w:t>consumidor(</w:t>
+      </w:r>
+      <w:proofErr w:type="gramEnd"/>
+      <w:r>
+        <w:rPr>
+          <w:rFonts w:ascii="Arial" w:hAnsi="Arial"/>
+          <w:sz w:val="26"/>
+          <w:szCs w:val="26"/>
+        </w:rPr>
+        <w:t>IPC) publicado mensualmente por el INDEC</w:t>
       </w:r>
       <w:r>
         <w:rPr>
@@ -929,23 +892,7 @@
           <w:sz w:val="26"/>
           <w:szCs w:val="26"/>
         </w:rPr>
-        <w:t>[</w:t>
-      </w:r>
-      <w:r>
-        <w:rPr>
-          <w:rFonts w:ascii="Arial" w:hAnsi="Arial"/>
-          <w:sz w:val="26"/>
-          <w:szCs w:val="26"/>
-        </w:rPr>
-        <w:t>13</w:t>
-      </w:r>
-      <w:r>
-        <w:rPr>
-          <w:rFonts w:ascii="Arial" w:hAnsi="Arial"/>
-          <w:sz w:val="26"/>
-          <w:szCs w:val="26"/>
-        </w:rPr>
-        <w:t>]</w:t>
+        <w:t>[13]</w:t>
       </w:r>
       <w:r>
         <w:rPr>
@@ -961,7 +908,25 @@
           <w:sz w:val="26"/>
           <w:szCs w:val="26"/>
         </w:rPr>
-        <w:t>[24] LOCATARI[21]</w:t>
+        <w:t xml:space="preserve">[24] </w:t>
+      </w:r>
+      <w:proofErr w:type="gramStart"/>
+      <w:r>
+        <w:rPr>
+          <w:rFonts w:ascii="Arial" w:hAnsi="Arial"/>
+          <w:sz w:val="26"/>
+          <w:szCs w:val="26"/>
+        </w:rPr>
+        <w:t>LOCATARI[</w:t>
+      </w:r>
+      <w:proofErr w:type="gramEnd"/>
+      <w:r>
+        <w:rPr>
+          <w:rFonts w:ascii="Arial" w:hAnsi="Arial"/>
+          <w:sz w:val="26"/>
+          <w:szCs w:val="26"/>
+        </w:rPr>
+        <w:t>21]</w:t>
       </w:r>
       <w:r>
         <w:rPr>
@@ -978,15 +943,24 @@
           <w:sz w:val="26"/>
           <w:szCs w:val="26"/>
         </w:rPr>
-        <w:t>ENERO</w:t>
-      </w:r>
-      <w:r>
-        <w:rPr>
-          <w:rFonts w:ascii="Arial" w:hAnsi="Arial"/>
-          <w:sz w:val="26"/>
-          <w:szCs w:val="26"/>
-        </w:rPr>
-        <w:t xml:space="preserve"> de </w:t>
+        <w:t>[8]</w:t>
+      </w:r>
+      <w:r>
+        <w:rPr>
+          <w:rFonts w:ascii="Arial" w:hAnsi="Arial"/>
+          <w:noProof/>
+          <w:sz w:val="26"/>
+          <w:szCs w:val="26"/>
+        </w:rPr>
+        <w:t xml:space="preserve"> </w:t>
+      </w:r>
+      <w:r>
+        <w:rPr>
+          <w:rFonts w:ascii="Arial" w:hAnsi="Arial"/>
+          <w:sz w:val="26"/>
+          <w:szCs w:val="26"/>
+        </w:rPr>
+        <w:t xml:space="preserve">de </w:t>
       </w:r>
       <w:r>
         <w:rPr>
@@ -1088,7 +1062,25 @@
           <w:sz w:val="26"/>
           <w:szCs w:val="26"/>
         </w:rPr>
-        <w:t>[24] LOCATARI[21]</w:t>
+        <w:t xml:space="preserve">[24] </w:t>
+      </w:r>
+      <w:proofErr w:type="gramStart"/>
+      <w:r>
+        <w:rPr>
+          <w:rFonts w:ascii="Arial" w:hAnsi="Arial"/>
+          <w:sz w:val="26"/>
+          <w:szCs w:val="26"/>
+        </w:rPr>
+        <w:t>LOCATARI[</w:t>
+      </w:r>
+      <w:proofErr w:type="gramEnd"/>
+      <w:r>
+        <w:rPr>
+          <w:rFonts w:ascii="Arial" w:hAnsi="Arial"/>
+          <w:sz w:val="26"/>
+          <w:szCs w:val="26"/>
+        </w:rPr>
+        <w:t>21]</w:t>
       </w:r>
       <w:r>
         <w:rPr>
@@ -1104,7 +1096,25 @@
           <w:sz w:val="26"/>
           <w:szCs w:val="26"/>
         </w:rPr>
-        <w:t xml:space="preserve"> [24] LOCATARI[21]</w:t>
+        <w:t xml:space="preserve"> [24] </w:t>
+      </w:r>
+      <w:proofErr w:type="gramStart"/>
+      <w:r>
+        <w:rPr>
+          <w:rFonts w:ascii="Arial" w:hAnsi="Arial"/>
+          <w:sz w:val="26"/>
+          <w:szCs w:val="26"/>
+        </w:rPr>
+        <w:t>LOCATARI[</w:t>
+      </w:r>
+      <w:proofErr w:type="gramEnd"/>
+      <w:r>
+        <w:rPr>
+          <w:rFonts w:ascii="Arial" w:hAnsi="Arial"/>
+          <w:sz w:val="26"/>
+          <w:szCs w:val="26"/>
+        </w:rPr>
+        <w:t>21]</w:t>
       </w:r>
       <w:r>
         <w:rPr>
@@ -1138,7 +1148,25 @@
           <w:sz w:val="26"/>
           <w:szCs w:val="26"/>
         </w:rPr>
-        <w:t>[24] LOCATARI[21]</w:t>
+        <w:t xml:space="preserve">[24] </w:t>
+      </w:r>
+      <w:proofErr w:type="gramStart"/>
+      <w:r>
+        <w:rPr>
+          <w:rFonts w:ascii="Arial" w:hAnsi="Arial"/>
+          <w:sz w:val="26"/>
+          <w:szCs w:val="26"/>
+        </w:rPr>
+        <w:t>LOCATARI[</w:t>
+      </w:r>
+      <w:proofErr w:type="gramEnd"/>
+      <w:r>
+        <w:rPr>
+          <w:rFonts w:ascii="Arial" w:hAnsi="Arial"/>
+          <w:sz w:val="26"/>
+          <w:szCs w:val="26"/>
+        </w:rPr>
+        <w:t>21]</w:t>
       </w:r>
       <w:r>
         <w:rPr>
@@ -1264,16 +1292,37 @@
           <w:sz w:val="26"/>
           <w:szCs w:val="26"/>
         </w:rPr>
-        <w:t>TASA ACTIVA POR PLAZO FIJO DEL BANCO DE LA NACIÓN ARGENTINA</w:t>
-      </w:r>
-      <w:r>
-        <w:rPr>
-          <w:rFonts w:ascii="Arial" w:hAnsi="Arial"/>
-          <w:spacing w:val="-3"/>
-          <w:sz w:val="26"/>
-          <w:szCs w:val="26"/>
-        </w:rPr>
-        <w:t xml:space="preserve"> ,durante el tiempo que demore en efectivizar el pago de los alquileres adeudados.</w:t>
+        <w:t xml:space="preserve">TASA ACTIVA POR PLAZO FIJO DEL BANCO DE LA NACIÓN </w:t>
+      </w:r>
+      <w:proofErr w:type="gramStart"/>
+      <w:r>
+        <w:rPr>
+          <w:rFonts w:ascii="Arial" w:hAnsi="Arial"/>
+          <w:noProof/>
+          <w:spacing w:val="-3"/>
+          <w:sz w:val="26"/>
+          <w:szCs w:val="26"/>
+        </w:rPr>
+        <w:t>ARGENTINA</w:t>
+      </w:r>
+      <w:r>
+        <w:rPr>
+          <w:rFonts w:ascii="Arial" w:hAnsi="Arial"/>
+          <w:spacing w:val="-3"/>
+          <w:sz w:val="26"/>
+          <w:szCs w:val="26"/>
+        </w:rPr>
+        <w:t xml:space="preserve"> ,durante</w:t>
+      </w:r>
+      <w:proofErr w:type="gramEnd"/>
+      <w:r>
+        <w:rPr>
+          <w:rFonts w:ascii="Arial" w:hAnsi="Arial"/>
+          <w:spacing w:val="-3"/>
+          <w:sz w:val="26"/>
+          <w:szCs w:val="26"/>
+        </w:rPr>
+        <w:t xml:space="preserve"> el tiempo que demore en efectivizar el pago de los alquileres adeudados.</w:t>
       </w:r>
       <w:r>
         <w:rPr>
@@ -1308,7 +1357,18 @@
           <w:u w:val="single"/>
         </w:rPr>
         <w:lastRenderedPageBreak/>
-        <w:t>CUARTA:</w:t>
+        <w:t>CUARTA</w:t>
+      </w:r>
+      <w:proofErr w:type="gramStart"/>
+      <w:r>
+        <w:rPr>
+          <w:rFonts w:ascii="Arial" w:hAnsi="Arial"/>
+          <w:spacing w:val="-3"/>
+          <w:sz w:val="26"/>
+          <w:szCs w:val="26"/>
+          <w:u w:val="single"/>
+        </w:rPr>
+        <w:t>:</w:t>
       </w:r>
       <w:r>
         <w:rPr>
@@ -1326,7 +1386,17 @@
           <w:sz w:val="26"/>
           <w:szCs w:val="26"/>
         </w:rPr>
-        <w:t>[24] LOCATARI[21]</w:t>
+        <w:t>[</w:t>
+      </w:r>
+      <w:proofErr w:type="gramEnd"/>
+      <w:r>
+        <w:rPr>
+          <w:rFonts w:ascii="Arial" w:hAnsi="Arial"/>
+          <w:spacing w:val="-3"/>
+          <w:sz w:val="26"/>
+          <w:szCs w:val="26"/>
+        </w:rPr>
+        <w:t>24] LOCATARI[21]</w:t>
       </w:r>
       <w:r>
         <w:rPr>
@@ -1344,7 +1414,27 @@
           <w:sz w:val="26"/>
           <w:szCs w:val="26"/>
         </w:rPr>
-        <w:t>[24] LOCATARI[21]</w:t>
+        <w:t xml:space="preserve">[24] </w:t>
+      </w:r>
+      <w:proofErr w:type="gramStart"/>
+      <w:r>
+        <w:rPr>
+          <w:rFonts w:ascii="Arial" w:hAnsi="Arial"/>
+          <w:spacing w:val="-3"/>
+          <w:sz w:val="26"/>
+          <w:szCs w:val="26"/>
+        </w:rPr>
+        <w:t>LOCATARI[</w:t>
+      </w:r>
+      <w:proofErr w:type="gramEnd"/>
+      <w:r>
+        <w:rPr>
+          <w:rFonts w:ascii="Arial" w:hAnsi="Arial"/>
+          <w:spacing w:val="-3"/>
+          <w:sz w:val="26"/>
+          <w:szCs w:val="26"/>
+        </w:rPr>
+        <w:t>21]</w:t>
       </w:r>
       <w:r>
         <w:rPr>
@@ -1395,7 +1485,27 @@
           <w:sz w:val="26"/>
           <w:szCs w:val="26"/>
         </w:rPr>
-        <w:t>[24] LOCATARI[21]</w:t>
+        <w:t xml:space="preserve">[24] </w:t>
+      </w:r>
+      <w:proofErr w:type="gramStart"/>
+      <w:r>
+        <w:rPr>
+          <w:rFonts w:ascii="Arial" w:hAnsi="Arial"/>
+          <w:spacing w:val="-3"/>
+          <w:sz w:val="26"/>
+          <w:szCs w:val="26"/>
+        </w:rPr>
+        <w:t>LOCATARI[</w:t>
+      </w:r>
+      <w:proofErr w:type="gramEnd"/>
+      <w:r>
+        <w:rPr>
+          <w:rFonts w:ascii="Arial" w:hAnsi="Arial"/>
+          <w:spacing w:val="-3"/>
+          <w:sz w:val="26"/>
+          <w:szCs w:val="26"/>
+        </w:rPr>
+        <w:t>21]</w:t>
       </w:r>
       <w:r>
         <w:rPr>
@@ -1456,7 +1566,27 @@
           <w:sz w:val="26"/>
           <w:szCs w:val="26"/>
         </w:rPr>
-        <w:t>[24] LOCATARI[21]</w:t>
+        <w:t xml:space="preserve">[24] </w:t>
+      </w:r>
+      <w:proofErr w:type="gramStart"/>
+      <w:r>
+        <w:rPr>
+          <w:rFonts w:ascii="Arial" w:hAnsi="Arial"/>
+          <w:spacing w:val="-3"/>
+          <w:sz w:val="26"/>
+          <w:szCs w:val="26"/>
+        </w:rPr>
+        <w:t>LOCATARI[</w:t>
+      </w:r>
+      <w:proofErr w:type="gramEnd"/>
+      <w:r>
+        <w:rPr>
+          <w:rFonts w:ascii="Arial" w:hAnsi="Arial"/>
+          <w:spacing w:val="-3"/>
+          <w:sz w:val="26"/>
+          <w:szCs w:val="26"/>
+        </w:rPr>
+        <w:t>21]</w:t>
       </w:r>
       <w:r>
         <w:rPr>
@@ -1517,7 +1647,27 @@
           <w:sz w:val="26"/>
           <w:szCs w:val="26"/>
         </w:rPr>
-        <w:t>[24] LOCATARI[21]</w:t>
+        <w:t xml:space="preserve">[24] </w:t>
+      </w:r>
+      <w:proofErr w:type="gramStart"/>
+      <w:r>
+        <w:rPr>
+          <w:rFonts w:ascii="Arial" w:hAnsi="Arial"/>
+          <w:spacing w:val="-3"/>
+          <w:sz w:val="26"/>
+          <w:szCs w:val="26"/>
+        </w:rPr>
+        <w:t>LOCATARI[</w:t>
+      </w:r>
+      <w:proofErr w:type="gramEnd"/>
+      <w:r>
+        <w:rPr>
+          <w:rFonts w:ascii="Arial" w:hAnsi="Arial"/>
+          <w:spacing w:val="-3"/>
+          <w:sz w:val="26"/>
+          <w:szCs w:val="26"/>
+        </w:rPr>
+        <w:t>21]</w:t>
       </w:r>
       <w:r>
         <w:rPr>
@@ -1622,7 +1772,18 @@
           <w:szCs w:val="26"/>
           <w:u w:val="single"/>
         </w:rPr>
-        <w:t>OCTAVA:</w:t>
+        <w:t>OCTAVA</w:t>
+      </w:r>
+      <w:proofErr w:type="gramStart"/>
+      <w:r>
+        <w:rPr>
+          <w:rFonts w:ascii="Arial" w:hAnsi="Arial"/>
+          <w:spacing w:val="-3"/>
+          <w:sz w:val="26"/>
+          <w:szCs w:val="26"/>
+          <w:u w:val="single"/>
+        </w:rPr>
+        <w:t>:</w:t>
       </w:r>
       <w:r>
         <w:rPr>
@@ -1640,7 +1801,17 @@
           <w:sz w:val="26"/>
           <w:szCs w:val="26"/>
         </w:rPr>
-        <w:t>[24] LOCATARI[21]</w:t>
+        <w:t>[</w:t>
+      </w:r>
+      <w:proofErr w:type="gramEnd"/>
+      <w:r>
+        <w:rPr>
+          <w:rFonts w:ascii="Arial" w:hAnsi="Arial"/>
+          <w:spacing w:val="-3"/>
+          <w:sz w:val="26"/>
+          <w:szCs w:val="26"/>
+        </w:rPr>
+        <w:t>24] LOCATARI[21]</w:t>
       </w:r>
       <w:r>
         <w:rPr>
@@ -1701,7 +1872,27 @@
           <w:sz w:val="26"/>
           <w:szCs w:val="26"/>
         </w:rPr>
-        <w:t>[24] LOCATARI[21]</w:t>
+        <w:t xml:space="preserve">[24] </w:t>
+      </w:r>
+      <w:proofErr w:type="gramStart"/>
+      <w:r>
+        <w:rPr>
+          <w:rFonts w:ascii="Arial" w:hAnsi="Arial"/>
+          <w:spacing w:val="-3"/>
+          <w:sz w:val="26"/>
+          <w:szCs w:val="26"/>
+        </w:rPr>
+        <w:t>LOCATARI[</w:t>
+      </w:r>
+      <w:proofErr w:type="gramEnd"/>
+      <w:r>
+        <w:rPr>
+          <w:rFonts w:ascii="Arial" w:hAnsi="Arial"/>
+          <w:spacing w:val="-3"/>
+          <w:sz w:val="26"/>
+          <w:szCs w:val="26"/>
+        </w:rPr>
+        <w:t>21]</w:t>
       </w:r>
       <w:r>
         <w:rPr>
@@ -1719,7 +1910,27 @@
           <w:sz w:val="26"/>
           <w:szCs w:val="26"/>
         </w:rPr>
-        <w:t>[24] LOCATARI[21]</w:t>
+        <w:t xml:space="preserve">[24] </w:t>
+      </w:r>
+      <w:proofErr w:type="gramStart"/>
+      <w:r>
+        <w:rPr>
+          <w:rFonts w:ascii="Arial" w:hAnsi="Arial"/>
+          <w:spacing w:val="-3"/>
+          <w:sz w:val="26"/>
+          <w:szCs w:val="26"/>
+        </w:rPr>
+        <w:t>LOCATARI[</w:t>
+      </w:r>
+      <w:proofErr w:type="gramEnd"/>
+      <w:r>
+        <w:rPr>
+          <w:rFonts w:ascii="Arial" w:hAnsi="Arial"/>
+          <w:spacing w:val="-3"/>
+          <w:sz w:val="26"/>
+          <w:szCs w:val="26"/>
+        </w:rPr>
+        <w:t>21]</w:t>
       </w:r>
       <w:r>
         <w:rPr>
@@ -1762,7 +1973,18 @@
           <w:szCs w:val="26"/>
           <w:u w:val="single"/>
         </w:rPr>
-        <w:t>DÉCIMA:</w:t>
+        <w:t>DÉCIMA</w:t>
+      </w:r>
+      <w:proofErr w:type="gramStart"/>
+      <w:r>
+        <w:rPr>
+          <w:rFonts w:ascii="Arial" w:hAnsi="Arial"/>
+          <w:spacing w:val="-3"/>
+          <w:sz w:val="26"/>
+          <w:szCs w:val="26"/>
+          <w:u w:val="single"/>
+        </w:rPr>
+        <w:t>:</w:t>
       </w:r>
       <w:r>
         <w:rPr>
@@ -1780,7 +2002,17 @@
           <w:sz w:val="26"/>
           <w:szCs w:val="26"/>
         </w:rPr>
-        <w:t>[24] LOCATARI[21]</w:t>
+        <w:t>[</w:t>
+      </w:r>
+      <w:proofErr w:type="gramEnd"/>
+      <w:r>
+        <w:rPr>
+          <w:rFonts w:ascii="Arial" w:hAnsi="Arial"/>
+          <w:spacing w:val="-3"/>
+          <w:sz w:val="26"/>
+          <w:szCs w:val="26"/>
+        </w:rPr>
+        <w:t>24] LOCATARI[21]</w:t>
       </w:r>
       <w:r>
         <w:rPr>
@@ -1832,7 +2064,27 @@
           <w:sz w:val="26"/>
           <w:szCs w:val="26"/>
         </w:rPr>
-        <w:t>[24] LOCATARI[21]</w:t>
+        <w:t xml:space="preserve">[24] </w:t>
+      </w:r>
+      <w:proofErr w:type="gramStart"/>
+      <w:r>
+        <w:rPr>
+          <w:rFonts w:ascii="Arial" w:hAnsi="Arial"/>
+          <w:spacing w:val="-3"/>
+          <w:sz w:val="26"/>
+          <w:szCs w:val="26"/>
+        </w:rPr>
+        <w:t>LOCATARI[</w:t>
+      </w:r>
+      <w:proofErr w:type="gramEnd"/>
+      <w:r>
+        <w:rPr>
+          <w:rFonts w:ascii="Arial" w:hAnsi="Arial"/>
+          <w:spacing w:val="-3"/>
+          <w:sz w:val="26"/>
+          <w:szCs w:val="26"/>
+        </w:rPr>
+        <w:t>21]</w:t>
       </w:r>
       <w:r>
         <w:rPr>
@@ -1913,7 +2165,27 @@
           <w:sz w:val="26"/>
           <w:szCs w:val="26"/>
         </w:rPr>
-        <w:t>[24] LOCATARI[21]</w:t>
+        <w:t xml:space="preserve">[24] </w:t>
+      </w:r>
+      <w:proofErr w:type="gramStart"/>
+      <w:r>
+        <w:rPr>
+          <w:rFonts w:ascii="Arial" w:hAnsi="Arial"/>
+          <w:spacing w:val="-3"/>
+          <w:sz w:val="26"/>
+          <w:szCs w:val="26"/>
+        </w:rPr>
+        <w:t>LOCATARI[</w:t>
+      </w:r>
+      <w:proofErr w:type="gramEnd"/>
+      <w:r>
+        <w:rPr>
+          <w:rFonts w:ascii="Arial" w:hAnsi="Arial"/>
+          <w:spacing w:val="-3"/>
+          <w:sz w:val="26"/>
+          <w:szCs w:val="26"/>
+        </w:rPr>
+        <w:t>21]</w:t>
       </w:r>
       <w:r>
         <w:rPr>
@@ -1974,7 +2246,27 @@
           <w:sz w:val="26"/>
           <w:szCs w:val="26"/>
         </w:rPr>
-        <w:t>[24] LOCATARI[21]</w:t>
+        <w:t xml:space="preserve">[24] </w:t>
+      </w:r>
+      <w:proofErr w:type="gramStart"/>
+      <w:r>
+        <w:rPr>
+          <w:rFonts w:ascii="Arial" w:hAnsi="Arial"/>
+          <w:spacing w:val="-3"/>
+          <w:sz w:val="26"/>
+          <w:szCs w:val="26"/>
+        </w:rPr>
+        <w:t>LOCATARI[</w:t>
+      </w:r>
+      <w:proofErr w:type="gramEnd"/>
+      <w:r>
+        <w:rPr>
+          <w:rFonts w:ascii="Arial" w:hAnsi="Arial"/>
+          <w:spacing w:val="-3"/>
+          <w:sz w:val="26"/>
+          <w:szCs w:val="26"/>
+        </w:rPr>
+        <w:t>21]</w:t>
       </w:r>
       <w:r>
         <w:rPr>
@@ -2009,7 +2301,18 @@
           <w:u w:val="single"/>
         </w:rPr>
         <w:lastRenderedPageBreak/>
-        <w:t xml:space="preserve">DÉCIMACUARTA: </w:t>
+        <w:t>DÉCIMACUARTA</w:t>
+      </w:r>
+      <w:proofErr w:type="gramStart"/>
+      <w:r>
+        <w:rPr>
+          <w:rFonts w:ascii="Arial" w:hAnsi="Arial"/>
+          <w:spacing w:val="-3"/>
+          <w:sz w:val="26"/>
+          <w:szCs w:val="26"/>
+          <w:u w:val="single"/>
+        </w:rPr>
+        <w:t xml:space="preserve">: </w:t>
       </w:r>
       <w:r>
         <w:rPr>
@@ -2027,7 +2330,17 @@
           <w:sz w:val="26"/>
           <w:szCs w:val="26"/>
         </w:rPr>
-        <w:t>[24] LOCATARI[21]</w:t>
+        <w:t>[</w:t>
+      </w:r>
+      <w:proofErr w:type="gramEnd"/>
+      <w:r>
+        <w:rPr>
+          <w:rFonts w:ascii="Arial" w:hAnsi="Arial"/>
+          <w:spacing w:val="-3"/>
+          <w:sz w:val="26"/>
+          <w:szCs w:val="26"/>
+        </w:rPr>
+        <w:t>24] LOCATARI[21]</w:t>
       </w:r>
       <w:r>
         <w:rPr>
@@ -2079,7 +2392,118 @@
           <w:sz w:val="26"/>
           <w:szCs w:val="26"/>
         </w:rPr>
-        <w:t xml:space="preserve"> Sin perjuicio del Depósito de Garantía, se constituye como fiador</w:t>
+        <w:t xml:space="preserve"> Sin perjuicio del Depósito de Garantía, se constituye como </w:t>
+      </w:r>
+      <w:proofErr w:type="gramStart"/>
+      <w:r>
+        <w:rPr>
+          <w:rFonts w:ascii="Arial" w:hAnsi="Arial"/>
+          <w:spacing w:val="-3"/>
+          <w:sz w:val="26"/>
+          <w:szCs w:val="26"/>
+        </w:rPr>
+        <w:t>fiador</w:t>
+      </w:r>
+      <w:r>
+        <w:rPr>
+          <w:rFonts w:ascii="Arial" w:hAnsi="Arial"/>
+          <w:sz w:val="26"/>
+          <w:szCs w:val="26"/>
+        </w:rPr>
+        <w:t>[</w:t>
+      </w:r>
+      <w:proofErr w:type="gramEnd"/>
+      <w:r>
+        <w:rPr>
+          <w:rFonts w:ascii="Arial" w:hAnsi="Arial"/>
+          <w:sz w:val="26"/>
+          <w:szCs w:val="26"/>
+        </w:rPr>
+        <w:t>23]</w:t>
+      </w:r>
+      <w:r>
+        <w:rPr>
+          <w:rFonts w:ascii="Arial" w:hAnsi="Arial"/>
+          <w:spacing w:val="-3"/>
+          <w:sz w:val="26"/>
+          <w:szCs w:val="26"/>
+        </w:rPr>
+        <w:t xml:space="preserve"> personal, codeudor </w:t>
+      </w:r>
+      <w:proofErr w:type="spellStart"/>
+      <w:r>
+        <w:rPr>
+          <w:rFonts w:ascii="Arial" w:hAnsi="Arial"/>
+          <w:spacing w:val="-3"/>
+          <w:sz w:val="26"/>
+          <w:szCs w:val="26"/>
+        </w:rPr>
+        <w:t>solidari</w:t>
+      </w:r>
+      <w:proofErr w:type="spellEnd"/>
+      <w:r>
+        <w:rPr>
+          <w:rFonts w:ascii="Arial" w:hAnsi="Arial"/>
+          <w:sz w:val="26"/>
+          <w:szCs w:val="26"/>
+        </w:rPr>
+        <w:t xml:space="preserve">[22] </w:t>
+      </w:r>
+      <w:r>
+        <w:rPr>
+          <w:rFonts w:ascii="Arial" w:hAnsi="Arial"/>
+          <w:spacing w:val="-3"/>
+          <w:sz w:val="26"/>
+          <w:szCs w:val="26"/>
+        </w:rPr>
+        <w:t>, lis</w:t>
+      </w:r>
+      <w:r>
+        <w:rPr>
+          <w:rFonts w:ascii="Arial" w:hAnsi="Arial"/>
+          <w:spacing w:val="-3"/>
+          <w:sz w:val="26"/>
+          <w:szCs w:val="26"/>
+        </w:rPr>
+        <w:t>[22]</w:t>
+      </w:r>
+      <w:r>
+        <w:rPr>
+          <w:rFonts w:ascii="Arial" w:hAnsi="Arial"/>
+          <w:spacing w:val="-3"/>
+          <w:sz w:val="26"/>
+          <w:szCs w:val="26"/>
+        </w:rPr>
+        <w:t xml:space="preserve">, </w:t>
+      </w:r>
+      <w:proofErr w:type="spellStart"/>
+      <w:r>
+        <w:rPr>
+          <w:rFonts w:ascii="Arial" w:hAnsi="Arial"/>
+          <w:spacing w:val="-3"/>
+          <w:sz w:val="26"/>
+          <w:szCs w:val="26"/>
+        </w:rPr>
+        <w:t>llan</w:t>
+      </w:r>
+      <w:proofErr w:type="spellEnd"/>
+      <w:r>
+        <w:rPr>
+          <w:rFonts w:ascii="Arial" w:hAnsi="Arial"/>
+          <w:spacing w:val="-3"/>
+          <w:sz w:val="26"/>
+          <w:szCs w:val="26"/>
+        </w:rPr>
+        <w:t>[22]</w:t>
+      </w:r>
+      <w:r>
+        <w:rPr>
+          <w:rFonts w:ascii="Arial" w:hAnsi="Arial"/>
+          <w:spacing w:val="-3"/>
+          <w:sz w:val="26"/>
+          <w:szCs w:val="26"/>
+        </w:rPr>
+        <w:t xml:space="preserve"> y principal pagador</w:t>
       </w:r>
       <w:r>
         <w:rPr>
@@ -2096,96 +2520,6 @@
           <w:sz w:val="26"/>
           <w:szCs w:val="26"/>
         </w:rPr>
-        <w:t xml:space="preserve"> personal, codeudor </w:t>
-      </w:r>
-      <w:proofErr w:type="spellStart"/>
-      <w:r>
-        <w:rPr>
-          <w:rFonts w:ascii="Arial" w:hAnsi="Arial"/>
-          <w:spacing w:val="-3"/>
-          <w:sz w:val="26"/>
-          <w:szCs w:val="26"/>
-        </w:rPr>
-        <w:t>solidari</w:t>
-      </w:r>
-      <w:proofErr w:type="spellEnd"/>
-      <w:r>
-        <w:rPr>
-          <w:rFonts w:ascii="Arial" w:hAnsi="Arial"/>
-          <w:sz w:val="26"/>
-          <w:szCs w:val="26"/>
-        </w:rPr>
-        <w:t>[22]</w:t>
-      </w:r>
-      <w:r>
-        <w:rPr>
-          <w:rFonts w:ascii="Arial" w:hAnsi="Arial"/>
-          <w:spacing w:val="-3"/>
-          <w:sz w:val="26"/>
-          <w:szCs w:val="26"/>
-        </w:rPr>
-        <w:t>, lis</w:t>
-      </w:r>
-      <w:r>
-        <w:rPr>
-          <w:rFonts w:ascii="Arial" w:hAnsi="Arial"/>
-          <w:sz w:val="26"/>
-          <w:szCs w:val="26"/>
-        </w:rPr>
-        <w:t>[22]</w:t>
-      </w:r>
-      <w:r>
-        <w:rPr>
-          <w:rFonts w:ascii="Arial" w:hAnsi="Arial"/>
-          <w:spacing w:val="-3"/>
-          <w:sz w:val="26"/>
-          <w:szCs w:val="26"/>
-        </w:rPr>
-        <w:t xml:space="preserve">, </w:t>
-      </w:r>
-      <w:proofErr w:type="spellStart"/>
-      <w:r>
-        <w:rPr>
-          <w:rFonts w:ascii="Arial" w:hAnsi="Arial"/>
-          <w:spacing w:val="-3"/>
-          <w:sz w:val="26"/>
-          <w:szCs w:val="26"/>
-        </w:rPr>
-        <w:t>llan</w:t>
-      </w:r>
-      <w:proofErr w:type="spellEnd"/>
-      <w:r>
-        <w:rPr>
-          <w:rFonts w:ascii="Arial" w:hAnsi="Arial"/>
-          <w:sz w:val="26"/>
-          <w:szCs w:val="26"/>
-        </w:rPr>
-        <w:t>[22]</w:t>
-      </w:r>
-      <w:r>
-        <w:rPr>
-          <w:rFonts w:ascii="Arial" w:hAnsi="Arial"/>
-          <w:spacing w:val="-3"/>
-          <w:sz w:val="26"/>
-          <w:szCs w:val="26"/>
-        </w:rPr>
-        <w:t xml:space="preserve"> y principal pagador</w:t>
-      </w:r>
-      <w:r>
-        <w:rPr>
-          <w:rFonts w:ascii="Arial" w:hAnsi="Arial"/>
-          <w:sz w:val="26"/>
-          <w:szCs w:val="26"/>
-        </w:rPr>
-        <w:t>[23]</w:t>
-      </w:r>
-      <w:r>
-        <w:rPr>
-          <w:rFonts w:ascii="Arial" w:hAnsi="Arial"/>
-          <w:spacing w:val="-3"/>
-          <w:sz w:val="26"/>
-          <w:szCs w:val="26"/>
-        </w:rPr>
         <w:t xml:space="preserve"> de las obligaciones que toma a su cargo </w:t>
       </w:r>
       <w:r>
@@ -2280,7 +2614,201 @@
           <w:sz w:val="26"/>
           <w:szCs w:val="26"/>
         </w:rPr>
-        <w:t>CUIT:23</w:t>
+        <w:t>CUIT:</w:t>
+      </w:r>
+      <w:r>
+        <w:rPr>
+          <w:rFonts w:ascii="Arial" w:hAnsi="Arial"/>
+          <w:spacing w:val="-3"/>
+          <w:sz w:val="26"/>
+          <w:szCs w:val="26"/>
+        </w:rPr>
+        <w:t xml:space="preserve"> [16]</w:t>
+      </w:r>
+      <w:r>
+        <w:rPr>
+          <w:rFonts w:ascii="Arial" w:hAnsi="Arial"/>
+          <w:spacing w:val="-3"/>
+          <w:sz w:val="26"/>
+          <w:szCs w:val="26"/>
+        </w:rPr>
+        <w:t xml:space="preserve"> </w:t>
+      </w:r>
+      <w:r>
+        <w:rPr>
+          <w:rFonts w:ascii="Arial" w:hAnsi="Arial"/>
+          <w:spacing w:val="-3"/>
+          <w:sz w:val="26"/>
+          <w:szCs w:val="26"/>
+        </w:rPr>
+        <w:t>,</w:t>
+      </w:r>
+      <w:r>
+        <w:rPr>
+          <w:rFonts w:ascii="Arial" w:hAnsi="Arial"/>
+          <w:spacing w:val="-3"/>
+          <w:sz w:val="26"/>
+          <w:szCs w:val="26"/>
+        </w:rPr>
+        <w:t>teléfono:</w:t>
+      </w:r>
+      <w:r>
+        <w:rPr>
+          <w:rFonts w:ascii="Arial" w:hAnsi="Arial"/>
+          <w:spacing w:val="-3"/>
+          <w:sz w:val="26"/>
+          <w:szCs w:val="26"/>
+        </w:rPr>
+        <w:t xml:space="preserve"> </w:t>
+      </w:r>
+      <w:r>
+        <w:rPr>
+          <w:rFonts w:ascii="Arial" w:hAnsi="Arial"/>
+          <w:sz w:val="26"/>
+          <w:szCs w:val="26"/>
+        </w:rPr>
+        <w:t>[18]</w:t>
+      </w:r>
+      <w:r>
+        <w:rPr>
+          <w:rFonts w:ascii="Arial" w:hAnsi="Arial"/>
+          <w:spacing w:val="-3"/>
+          <w:sz w:val="26"/>
+          <w:szCs w:val="26"/>
+        </w:rPr>
+        <w:t xml:space="preserve"> ,</w:t>
+      </w:r>
+      <w:r>
+        <w:rPr>
+          <w:rFonts w:ascii="Arial" w:hAnsi="Arial"/>
+          <w:spacing w:val="-3"/>
+          <w:sz w:val="26"/>
+          <w:szCs w:val="26"/>
+        </w:rPr>
+        <w:t xml:space="preserve"> con domicilio en calle</w:t>
+      </w:r>
+      <w:r>
+        <w:rPr>
+          <w:rFonts w:ascii="Arial" w:hAnsi="Arial"/>
+          <w:spacing w:val="-3"/>
+          <w:sz w:val="26"/>
+          <w:szCs w:val="26"/>
+        </w:rPr>
+        <w:t xml:space="preserve"> </w:t>
+      </w:r>
+      <w:r>
+        <w:rPr>
+          <w:rFonts w:ascii="Arial" w:hAnsi="Arial"/>
+          <w:sz w:val="26"/>
+          <w:szCs w:val="26"/>
+        </w:rPr>
+        <w:t xml:space="preserve">[17] </w:t>
+      </w:r>
+      <w:r>
+        <w:rPr>
+          <w:rFonts w:ascii="Arial" w:hAnsi="Arial"/>
+          <w:spacing w:val="-3"/>
+          <w:sz w:val="26"/>
+          <w:szCs w:val="26"/>
+        </w:rPr>
+        <w:t>, de la ciudad de</w:t>
+      </w:r>
+      <w:r>
+        <w:rPr>
+          <w:rFonts w:ascii="Arial" w:hAnsi="Arial"/>
+          <w:spacing w:val="-3"/>
+          <w:sz w:val="26"/>
+          <w:szCs w:val="26"/>
+        </w:rPr>
+        <w:t xml:space="preserve"> Curuzú Cuatiá</w:t>
+      </w:r>
+      <w:r>
+        <w:rPr>
+          <w:rFonts w:ascii="Arial" w:hAnsi="Arial"/>
+          <w:spacing w:val="-3"/>
+          <w:sz w:val="26"/>
+          <w:szCs w:val="26"/>
+        </w:rPr>
+        <w:t>, provincia de</w:t>
+      </w:r>
+      <w:r>
+        <w:rPr>
+          <w:rFonts w:ascii="Arial" w:hAnsi="Arial"/>
+          <w:spacing w:val="-3"/>
+          <w:sz w:val="26"/>
+          <w:szCs w:val="26"/>
+        </w:rPr>
+        <w:t xml:space="preserve"> Corrientes</w:t>
+      </w:r>
+      <w:r>
+        <w:rPr>
+          <w:rFonts w:ascii="Arial" w:hAnsi="Arial"/>
+          <w:spacing w:val="-3"/>
+          <w:sz w:val="26"/>
+          <w:szCs w:val="26"/>
+        </w:rPr>
+        <w:t xml:space="preserve">. </w:t>
+      </w:r>
+      <w:r>
+        <w:rPr>
+          <w:rFonts w:ascii="Arial" w:hAnsi="Arial"/>
+          <w:sz w:val="26"/>
+          <w:szCs w:val="26"/>
+        </w:rPr>
+        <w:t>[26]</w:t>
+      </w:r>
+      <w:r>
+        <w:rPr>
+          <w:rFonts w:ascii="Arial" w:hAnsi="Arial"/>
+          <w:sz w:val="26"/>
+          <w:szCs w:val="26"/>
+        </w:rPr>
+        <w:t xml:space="preserve"> </w:t>
+      </w:r>
+      <w:proofErr w:type="gramStart"/>
+      <w:r>
+        <w:rPr>
+          <w:rFonts w:ascii="Arial" w:hAnsi="Arial"/>
+          <w:spacing w:val="-3"/>
+          <w:sz w:val="26"/>
+          <w:szCs w:val="26"/>
+        </w:rPr>
+        <w:t>Fiador</w:t>
+      </w:r>
+      <w:r>
+        <w:rPr>
+          <w:rFonts w:ascii="Arial" w:hAnsi="Arial"/>
+          <w:sz w:val="26"/>
+          <w:szCs w:val="26"/>
+        </w:rPr>
+        <w:t>[</w:t>
+      </w:r>
+      <w:proofErr w:type="gramEnd"/>
+      <w:r>
+        <w:rPr>
+          <w:rFonts w:ascii="Arial" w:hAnsi="Arial"/>
+          <w:sz w:val="26"/>
+          <w:szCs w:val="26"/>
+        </w:rPr>
+        <w:t>23]</w:t>
+      </w:r>
+      <w:r>
+        <w:rPr>
+          <w:rFonts w:ascii="Arial" w:hAnsi="Arial"/>
+          <w:spacing w:val="-3"/>
+          <w:sz w:val="26"/>
+          <w:szCs w:val="26"/>
+        </w:rPr>
+        <w:t xml:space="preserve"> </w:t>
+      </w:r>
+      <w:r>
+        <w:rPr>
+          <w:rFonts w:ascii="Arial" w:hAnsi="Arial"/>
+          <w:spacing w:val="-3"/>
+          <w:sz w:val="26"/>
+          <w:szCs w:val="26"/>
+        </w:rPr>
+        <w:t xml:space="preserve">renuncia a los beneficios de excusión y división, perdurando su garantía hasta el momento del efectivo reintegro de la tenencia del inmueble a EL LOCADOR, en las condiciones de la Cláusula Octava. El recargo por mora en el pago será, en todos los casos, la </w:t>
       </w:r>
       <w:r>
         <w:rPr>
@@ -2290,175 +2818,9 @@
           <w:sz w:val="26"/>
           <w:szCs w:val="26"/>
         </w:rPr>
-        <w:t>27165449</w:t>
-      </w:r>
-      <w:r>
-        <w:rPr>
-          <w:rFonts w:ascii="Arial" w:hAnsi="Arial"/>
-          <w:spacing w:val="-3"/>
-          <w:sz w:val="26"/>
-          <w:szCs w:val="26"/>
-        </w:rPr>
-        <w:t xml:space="preserve">9 </w:t>
-      </w:r>
-      <w:r>
-        <w:rPr>
-          <w:rFonts w:ascii="Arial" w:hAnsi="Arial"/>
-          <w:spacing w:val="-3"/>
-          <w:sz w:val="26"/>
-          <w:szCs w:val="26"/>
-        </w:rPr>
-        <w:t>,</w:t>
-      </w:r>
-      <w:r>
-        <w:rPr>
-          <w:rFonts w:ascii="Arial" w:hAnsi="Arial"/>
-          <w:spacing w:val="-3"/>
-          <w:sz w:val="26"/>
-          <w:szCs w:val="26"/>
-        </w:rPr>
-        <w:t>teléfono:</w:t>
-      </w:r>
-      <w:r>
-        <w:rPr>
-          <w:rFonts w:ascii="Arial" w:hAnsi="Arial"/>
-          <w:spacing w:val="-3"/>
-          <w:sz w:val="26"/>
-          <w:szCs w:val="26"/>
-        </w:rPr>
-        <w:t xml:space="preserve"> </w:t>
-      </w:r>
-      <w:r>
-        <w:rPr>
-          <w:rFonts w:ascii="Arial" w:hAnsi="Arial"/>
-          <w:sz w:val="26"/>
-          <w:szCs w:val="26"/>
-        </w:rPr>
-        <w:t>[18]</w:t>
-      </w:r>
-      <w:r>
-        <w:rPr>
-          <w:rFonts w:ascii="Arial" w:hAnsi="Arial"/>
-          <w:spacing w:val="-3"/>
-          <w:sz w:val="26"/>
-          <w:szCs w:val="26"/>
-        </w:rPr>
-        <w:t xml:space="preserve"> ,</w:t>
-      </w:r>
-      <w:r>
-        <w:rPr>
-          <w:rFonts w:ascii="Arial" w:hAnsi="Arial"/>
-          <w:spacing w:val="-3"/>
-          <w:sz w:val="26"/>
-          <w:szCs w:val="26"/>
-        </w:rPr>
-        <w:t xml:space="preserve"> con domicilio en calle</w:t>
-      </w:r>
-      <w:r>
-        <w:rPr>
-          <w:rFonts w:ascii="Arial" w:hAnsi="Arial"/>
-          <w:spacing w:val="-3"/>
-          <w:sz w:val="26"/>
-          <w:szCs w:val="26"/>
-        </w:rPr>
-        <w:t xml:space="preserve"> </w:t>
-      </w:r>
-      <w:r>
-        <w:rPr>
-          <w:rFonts w:ascii="Arial" w:hAnsi="Arial"/>
-          <w:sz w:val="26"/>
-          <w:szCs w:val="26"/>
-        </w:rPr>
-        <w:t xml:space="preserve">[17] </w:t>
-      </w:r>
-      <w:r>
-        <w:rPr>
-          <w:rFonts w:ascii="Arial" w:hAnsi="Arial"/>
-          <w:spacing w:val="-3"/>
-          <w:sz w:val="26"/>
-          <w:szCs w:val="26"/>
-        </w:rPr>
-        <w:t>, de la ciudad de</w:t>
-      </w:r>
-      <w:r>
-        <w:rPr>
-          <w:rFonts w:ascii="Arial" w:hAnsi="Arial"/>
-          <w:spacing w:val="-3"/>
-          <w:sz w:val="26"/>
-          <w:szCs w:val="26"/>
-        </w:rPr>
-        <w:t xml:space="preserve"> Curuzú Cuatiá</w:t>
-      </w:r>
-      <w:r>
-        <w:rPr>
-          <w:rFonts w:ascii="Arial" w:hAnsi="Arial"/>
-          <w:spacing w:val="-3"/>
-          <w:sz w:val="26"/>
-          <w:szCs w:val="26"/>
-        </w:rPr>
-        <w:t>, provincia de</w:t>
-      </w:r>
-      <w:r>
-        <w:rPr>
-          <w:rFonts w:ascii="Arial" w:hAnsi="Arial"/>
-          <w:spacing w:val="-3"/>
-          <w:sz w:val="26"/>
-          <w:szCs w:val="26"/>
-        </w:rPr>
-        <w:t xml:space="preserve"> Corrientes</w:t>
-      </w:r>
-      <w:r>
-        <w:rPr>
-          <w:rFonts w:ascii="Arial" w:hAnsi="Arial"/>
-          <w:spacing w:val="-3"/>
-          <w:sz w:val="26"/>
-          <w:szCs w:val="26"/>
-        </w:rPr>
-        <w:t xml:space="preserve">. </w:t>
-      </w:r>
-      <w:r>
-        <w:rPr>
-          <w:rFonts w:ascii="Arial" w:hAnsi="Arial"/>
-          <w:sz w:val="26"/>
-          <w:szCs w:val="26"/>
-        </w:rPr>
-        <w:t xml:space="preserve">[25] </w:t>
-      </w:r>
-      <w:r>
-        <w:rPr>
-          <w:rFonts w:ascii="Arial" w:hAnsi="Arial"/>
-          <w:spacing w:val="-3"/>
-          <w:sz w:val="26"/>
-          <w:szCs w:val="26"/>
-        </w:rPr>
-        <w:t>Fiador</w:t>
-      </w:r>
-      <w:r>
-        <w:rPr>
-          <w:rFonts w:ascii="Arial" w:hAnsi="Arial"/>
-          <w:sz w:val="26"/>
-          <w:szCs w:val="26"/>
-        </w:rPr>
-        <w:t>[23]</w:t>
-      </w:r>
-      <w:r>
-        <w:rPr>
-          <w:rFonts w:ascii="Arial" w:hAnsi="Arial"/>
-          <w:spacing w:val="-3"/>
-          <w:sz w:val="26"/>
-          <w:szCs w:val="26"/>
-        </w:rPr>
-        <w:t xml:space="preserve"> </w:t>
-      </w:r>
-      <w:r>
-        <w:rPr>
-          <w:rFonts w:ascii="Arial" w:hAnsi="Arial"/>
-          <w:spacing w:val="-3"/>
-          <w:sz w:val="26"/>
-          <w:szCs w:val="26"/>
-        </w:rPr>
-        <w:t xml:space="preserve">renuncia a los beneficios de excusión y división, perdurando su garantía hasta el momento del efectivo reintegro de la tenencia del inmueble a EL LOCADOR, en las condiciones de la Cláusula Octava. El recargo por mora en el pago será, en todos los casos, la </w:t>
-      </w:r>
+        <w:t xml:space="preserve">TASA ACTIVA POR PLAZO FIJO DEL BANCO DE LA NACIÓN </w:t>
+      </w:r>
+      <w:proofErr w:type="gramStart"/>
       <w:r>
         <w:rPr>
           <w:rFonts w:ascii="Arial" w:hAnsi="Arial"/>
@@ -2467,16 +2829,26 @@
           <w:sz w:val="26"/>
           <w:szCs w:val="26"/>
         </w:rPr>
-        <w:t>TASA ACTIVA POR PLAZO FIJO DEL BANCO DE LA NACIÓN ARGENTINA</w:t>
-      </w:r>
-      <w:r>
-        <w:rPr>
-          <w:rFonts w:ascii="Arial" w:hAnsi="Arial"/>
-          <w:spacing w:val="-3"/>
-          <w:sz w:val="26"/>
-          <w:szCs w:val="26"/>
-        </w:rPr>
-        <w:t>,durante el tiempo que demore en efectivizar el pago de los alquileres adeudados.</w:t>
+        <w:t>ARGENTINA</w:t>
+      </w:r>
+      <w:r>
+        <w:rPr>
+          <w:rFonts w:ascii="Arial" w:hAnsi="Arial"/>
+          <w:spacing w:val="-3"/>
+          <w:sz w:val="26"/>
+          <w:szCs w:val="26"/>
+        </w:rPr>
+        <w:t>,durante</w:t>
+      </w:r>
+      <w:proofErr w:type="gramEnd"/>
+      <w:r>
+        <w:rPr>
+          <w:rFonts w:ascii="Arial" w:hAnsi="Arial"/>
+          <w:spacing w:val="-3"/>
+          <w:sz w:val="26"/>
+          <w:szCs w:val="26"/>
+        </w:rPr>
+        <w:t xml:space="preserve"> el tiempo que demore en efectivizar el pago de los alquileres adeudados.</w:t>
       </w:r>
       <w:r>
         <w:rPr>
@@ -2727,8 +3099,8 @@
         <w:tblLook w:val="04A0" w:firstRow="1" w:lastRow="0" w:firstColumn="1" w:lastColumn="0" w:noHBand="0" w:noVBand="1"/>
       </w:tblPr>
       <w:tblGrid>
-        <w:gridCol w:w="4932"/>
-        <w:gridCol w:w="4933"/>
+        <w:gridCol w:w="4931"/>
+        <w:gridCol w:w="4934"/>
       </w:tblGrid>
       <w:tr>
         <w:trPr>
@@ -2762,40 +3134,6 @@
                 <w:szCs w:val="26"/>
               </w:rPr>
               <w:t>HUGO ALVAREZ</w:t>
-            </w:r>
-          </w:p>
-          <w:p>
-            <w:pPr>
-              <w:tabs>
-                <w:tab w:val="left" w:pos="-720"/>
-                <w:tab w:val="right" w:leader="hyphen" w:pos="9367"/>
-              </w:tabs>
-              <w:suppressAutoHyphens/>
-              <w:jc w:val="center"/>
-              <w:rPr>
-                <w:rFonts w:ascii="Arial" w:hAnsi="Arial"/>
-                <w:spacing w:val="-3"/>
-                <w:sz w:val="26"/>
-                <w:szCs w:val="26"/>
-              </w:rPr>
-            </w:pPr>
-            <w:r>
-              <w:rPr>
-                <w:rFonts w:ascii="Arial" w:hAnsi="Arial"/>
-                <w:spacing w:val="-3"/>
-                <w:sz w:val="26"/>
-                <w:szCs w:val="26"/>
-              </w:rPr>
-              <w:t>D.N.I</w:t>
-            </w:r>
-            <w:r>
-              <w:rPr>
-                <w:rFonts w:ascii="Arial" w:hAnsi="Arial"/>
-                <w:spacing w:val="-3"/>
-                <w:sz w:val="26"/>
-                <w:szCs w:val="26"/>
-              </w:rPr>
-              <w:t>. 6.233.226</w:t>
             </w:r>
           </w:p>
           <w:p>
@@ -2864,7 +3202,6 @@
               <w:jc w:val="center"/>
               <w:rPr>
                 <w:rFonts w:ascii="Arial" w:hAnsi="Arial"/>
-                <w:spacing w:val="-3"/>
                 <w:sz w:val="26"/>
                 <w:szCs w:val="26"/>
               </w:rPr>
@@ -2872,47 +3209,10 @@
             <w:r>
               <w:rPr>
                 <w:rFonts w:ascii="Arial" w:hAnsi="Arial"/>
-                <w:noProof/>
-                <w:spacing w:val="-3"/>
                 <w:sz w:val="26"/>
                 <w:szCs w:val="26"/>
               </w:rPr>
-              <w:t>CHAVEZ SOFIA BELEN</w:t>
-            </w:r>
-          </w:p>
-          <w:p>
-            <w:pPr>
-              <w:tabs>
-                <w:tab w:val="left" w:pos="-720"/>
-                <w:tab w:val="right" w:leader="hyphen" w:pos="9367"/>
-              </w:tabs>
-              <w:suppressAutoHyphens/>
-              <w:jc w:val="center"/>
-              <w:rPr>
-                <w:rFonts w:ascii="Arial" w:hAnsi="Arial"/>
-                <w:spacing w:val="-3"/>
-                <w:sz w:val="26"/>
-                <w:szCs w:val="26"/>
-              </w:rPr>
-            </w:pPr>
-            <w:r>
-              <w:rPr>
-                <w:rFonts w:ascii="Arial" w:hAnsi="Arial"/>
-                <w:spacing w:val="-3"/>
-                <w:sz w:val="26"/>
-                <w:szCs w:val="26"/>
-              </w:rPr>
-              <w:t xml:space="preserve">DNI </w:t>
-            </w:r>
-            <w:r>
-              <w:rPr>
-                <w:rFonts w:ascii="Arial" w:hAnsi="Arial"/>
-                <w:noProof/>
-                <w:spacing w:val="-3"/>
-                <w:sz w:val="26"/>
-                <w:szCs w:val="26"/>
-              </w:rPr>
-              <w:t>39195365</w:t>
+              <w:t>[1]</w:t>
             </w:r>
           </w:p>
           <w:p>
@@ -2936,26 +3236,15 @@
                 <w:sz w:val="26"/>
                 <w:szCs w:val="26"/>
               </w:rPr>
-              <w:t>CUIT 27</w:t>
+              <w:t xml:space="preserve">CUIT </w:t>
             </w:r>
             <w:r>
               <w:rPr>
                 <w:rFonts w:ascii="Arial" w:hAnsi="Arial"/>
-                <w:noProof/>
-                <w:spacing w:val="-3"/>
                 <w:sz w:val="26"/>
                 <w:szCs w:val="26"/>
               </w:rPr>
-              <w:t>39195365</w:t>
-            </w:r>
-            <w:r>
-              <w:rPr>
-                <w:rFonts w:ascii="Arial" w:hAnsi="Arial"/>
-                <w:spacing w:val="-3"/>
-                <w:sz w:val="26"/>
-                <w:szCs w:val="26"/>
-              </w:rPr>
-              <w:t>7</w:t>
+              <w:t>[2]</w:t>
             </w:r>
           </w:p>
           <w:p>
@@ -2973,6 +3262,7 @@
                 <w:szCs w:val="26"/>
               </w:rPr>
             </w:pPr>
+            <w:proofErr w:type="gramStart"/>
             <w:r>
               <w:rPr>
                 <w:rFonts w:ascii="Arial" w:hAnsi="Arial"/>
@@ -2980,7 +3270,17 @@
                 <w:sz w:val="26"/>
                 <w:szCs w:val="26"/>
               </w:rPr>
-              <w:t>LOCATARIA</w:t>
+              <w:t>LOCATARI[</w:t>
+            </w:r>
+            <w:proofErr w:type="gramEnd"/>
+            <w:r>
+              <w:rPr>
+                <w:rFonts w:ascii="Arial" w:hAnsi="Arial"/>
+                <w:spacing w:val="-3"/>
+                <w:sz w:val="26"/>
+                <w:szCs w:val="26"/>
+              </w:rPr>
+              <w:t>21]</w:t>
             </w:r>
           </w:p>
         </w:tc>
@@ -3017,11 +3317,13 @@
             <w:pPr>
               <w:tabs>
                 <w:tab w:val="left" w:pos="-720"/>
+                <w:tab w:val="right" w:leader="hyphen" w:pos="9367"/>
               </w:tabs>
               <w:suppressAutoHyphens/>
               <w:jc w:val="center"/>
               <w:rPr>
                 <w:rFonts w:ascii="Arial" w:hAnsi="Arial"/>
+                <w:noProof/>
                 <w:spacing w:val="-3"/>
                 <w:sz w:val="26"/>
                 <w:szCs w:val="26"/>
@@ -3035,41 +3337,7 @@
                 <w:sz w:val="26"/>
                 <w:szCs w:val="26"/>
               </w:rPr>
-              <w:t>ALCARAZ MARIO LUCIANO</w:t>
-            </w:r>
-          </w:p>
-          <w:p>
-            <w:pPr>
-              <w:tabs>
-                <w:tab w:val="left" w:pos="-720"/>
-              </w:tabs>
-              <w:suppressAutoHyphens/>
-              <w:jc w:val="center"/>
-              <w:rPr>
-                <w:rFonts w:ascii="Arial" w:hAnsi="Arial"/>
-                <w:spacing w:val="-3"/>
-                <w:sz w:val="26"/>
-                <w:szCs w:val="26"/>
-              </w:rPr>
-            </w:pPr>
-            <w:r>
-              <w:rPr>
-                <w:rFonts w:ascii="Arial" w:hAnsi="Arial"/>
-                <w:spacing w:val="-3"/>
-                <w:sz w:val="26"/>
-                <w:szCs w:val="26"/>
-              </w:rPr>
-              <w:t xml:space="preserve">DNI </w:t>
-            </w:r>
-            <w:r>
-              <w:rPr>
-                <w:rFonts w:ascii="Arial" w:hAnsi="Arial"/>
-                <w:noProof/>
-                <w:spacing w:val="-3"/>
-                <w:sz w:val="26"/>
-                <w:szCs w:val="26"/>
-              </w:rPr>
-              <w:t>27165449</w:t>
+              <w:t>[15]</w:t>
             </w:r>
           </w:p>
           <w:p>
@@ -3094,17 +3362,7 @@
                 <w:sz w:val="26"/>
                 <w:szCs w:val="26"/>
               </w:rPr>
-              <w:t>CUIT 23</w:t>
-            </w:r>
-            <w:r>
-              <w:rPr>
-                <w:rFonts w:ascii="Arial" w:hAnsi="Arial"/>
-                <w:noProof/>
-                <w:spacing w:val="-3"/>
-                <w:sz w:val="26"/>
-                <w:szCs w:val="26"/>
-              </w:rPr>
-              <w:t>27165449</w:t>
+              <w:t xml:space="preserve">CUIT </w:t>
             </w:r>
             <w:r>
               <w:rPr>
@@ -3113,7 +3371,7 @@
                 <w:sz w:val="26"/>
                 <w:szCs w:val="26"/>
               </w:rPr>
-              <w:t>9</w:t>
+              <w:t>[16]</w:t>
             </w:r>
           </w:p>
           <w:p>
@@ -3169,7 +3427,7 @@
 </file>
 
 <file path=word/numbering.xml><?xml version="1.0" encoding="utf-8"?>
-<w:numbering xmlns:wpc="http://schemas.microsoft.com/office/word/2010/wordprocessingCanvas" xmlns:cx="http://schemas.microsoft.com/office/drawing/2014/chartex" xmlns:cx1="http://schemas.microsoft.com/office/drawing/2015/9/8/chartex" xmlns:cx2="http://schemas.microsoft.com/office/drawing/2015/10/21/chartex" xmlns:cx3="http://schemas.microsoft.com/office/drawing/2016/5/9/chartex" xmlns:cx4="http://schemas.microsoft.com/office/drawing/2016/5/10/chartex" xmlns:cx5="http://schemas.microsoft.com/office/drawing/2016/5/11/chartex" xmlns:cx6="http://schemas.microsoft.com/office/drawing/2016/5/12/chartex" xmlns:cx7="http://schemas.microsoft.com/office/drawing/2016/5/13/chartex" xmlns:cx8="http://schemas.microsoft.com/office/drawing/2016/5/14/chartex" xmlns:mc="http://schemas.openxmlformats.org/markup-compatibility/2006" xmlns:aink="http://schemas.microsoft.com/office/drawing/2016/ink" xmlns:am3d="http://schemas.microsoft.com/office/drawing/2017/model3d" xmlns:o="urn:schemas-microsoft-com:office:office" xmlns:r="http://schemas.openxmlformats.org/officeDocument/2006/relationships" xmlns:m="http://schemas.openxmlformats.org/officeDocument/2006/math" xmlns:v="urn:schemas-microsoft-com:vml" xmlns:wp14="http://schemas.microsoft.com/office/word/2010/wordprocessingDrawing" xmlns:wp="http://schemas.openxmlformats.org/drawingml/2006/wordprocessingDrawing" xmlns:w10="urn:schemas-microsoft-com:office:word" xmlns:w="http://schemas.openxmlformats.org/wordprocessingml/2006/main" xmlns:w14="http://schemas.microsoft.com/office/word/2010/wordml" xmlns:w15="http://schemas.microsoft.com/office/word/2012/wordml" xmlns:w16cid="http://schemas.microsoft.com/office/word/2016/wordml/cid" xmlns:w16se="http://schemas.microsoft.com/office/word/2015/wordml/symex" xmlns:wpg="http://schemas.microsoft.com/office/word/2010/wordprocessingGroup" xmlns:wpi="http://schemas.microsoft.com/office/word/2010/wordprocessingInk" xmlns:wne="http://schemas.microsoft.com/office/word/2006/wordml" xmlns:wps="http://schemas.microsoft.com/office/word/2010/wordprocessingShape" mc:Ignorable="w14 w15 w16se w16cid wp14">
+<w:numbering xmlns:wpc="http://schemas.microsoft.com/office/word/2010/wordprocessingCanvas" xmlns:cx="http://schemas.microsoft.com/office/drawing/2014/chartex" xmlns:cx1="http://schemas.microsoft.com/office/drawing/2015/9/8/chartex" xmlns:cx2="http://schemas.microsoft.com/office/drawing/2015/10/21/chartex" xmlns:cx3="http://schemas.microsoft.com/office/drawing/2016/5/9/chartex" xmlns:cx4="http://schemas.microsoft.com/office/drawing/2016/5/10/chartex" xmlns:cx5="http://schemas.microsoft.com/office/drawing/2016/5/11/chartex" xmlns:cx6="http://schemas.microsoft.com/office/drawing/2016/5/12/chartex" xmlns:cx7="http://schemas.microsoft.com/office/drawing/2016/5/13/chartex" xmlns:cx8="http://schemas.microsoft.com/office/drawing/2016/5/14/chartex" xmlns:mc="http://schemas.openxmlformats.org/markup-compatibility/2006" xmlns:aink="http://schemas.microsoft.com/office/drawing/2016/ink" xmlns:am3d="http://schemas.microsoft.com/office/drawing/2017/model3d" xmlns:o="urn:schemas-microsoft-com:office:office" xmlns:oel="http://schemas.microsoft.com/office/2019/extlst" xmlns:r="http://schemas.openxmlformats.org/officeDocument/2006/relationships" xmlns:m="http://schemas.openxmlformats.org/officeDocument/2006/math" xmlns:v="urn:schemas-microsoft-com:vml" xmlns:wp14="http://schemas.microsoft.com/office/word/2010/wordprocessingDrawing" xmlns:wp="http://schemas.openxmlformats.org/drawingml/2006/wordprocessingDrawing" xmlns:w10="urn:schemas-microsoft-com:office:word" xmlns:w="http://schemas.openxmlformats.org/wordprocessingml/2006/main" xmlns:w14="http://schemas.microsoft.com/office/word/2010/wordml" xmlns:w15="http://schemas.microsoft.com/office/word/2012/wordml" xmlns:w16cex="http://schemas.microsoft.com/office/word/2018/wordml/cex" xmlns:w16cid="http://schemas.microsoft.com/office/word/2016/wordml/cid" xmlns:w16="http://schemas.microsoft.com/office/word/2018/wordml" xmlns:w16sdtdh="http://schemas.microsoft.com/office/word/2020/wordml/sdtdatahash" xmlns:w16se="http://schemas.microsoft.com/office/word/2015/wordml/symex" xmlns:wpg="http://schemas.microsoft.com/office/word/2010/wordprocessingGroup" xmlns:wpi="http://schemas.microsoft.com/office/word/2010/wordprocessingInk" xmlns:wne="http://schemas.microsoft.com/office/word/2006/wordml" xmlns:wps="http://schemas.microsoft.com/office/word/2010/wordprocessingShape" mc:Ignorable="w14 w15 w16se w16cid w16 w16cex w16sdtdh wp14">
   <w:abstractNum w:abstractNumId="0" w15:restartNumberingAfterBreak="1">
     <w:nsid w:val="335577A1"/>
     <w:multiLevelType w:val="hybridMultilevel"/>
@@ -3668,26 +3926,26 @@
       </w:pPr>
     </w:lvl>
   </w:abstractNum>
-  <w:num w:numId="1">
+  <w:num w:numId="1" w16cid:durableId="865873563">
     <w:abstractNumId w:val="1"/>
   </w:num>
-  <w:num w:numId="2">
+  <w:num w:numId="2" w16cid:durableId="1363095564">
     <w:abstractNumId w:val="3"/>
   </w:num>
-  <w:num w:numId="3">
+  <w:num w:numId="3" w16cid:durableId="1492409600">
     <w:abstractNumId w:val="0"/>
   </w:num>
-  <w:num w:numId="4">
+  <w:num w:numId="4" w16cid:durableId="1502891321">
     <w:abstractNumId w:val="4"/>
   </w:num>
-  <w:num w:numId="5">
+  <w:num w:numId="5" w16cid:durableId="166944708">
     <w:abstractNumId w:val="2"/>
   </w:num>
 </w:numbering>
 </file>
 
 <file path=word/styles.xml><?xml version="1.0" encoding="utf-8"?>
-<w:styles xmlns:mc="http://schemas.openxmlformats.org/markup-compatibility/2006" xmlns:r="http://schemas.openxmlformats.org/officeDocument/2006/relationships" xmlns:w="http://schemas.openxmlformats.org/wordprocessingml/2006/main" xmlns:w14="http://schemas.microsoft.com/office/word/2010/wordml" xmlns:w15="http://schemas.microsoft.com/office/word/2012/wordml" xmlns:w16cid="http://schemas.microsoft.com/office/word/2016/wordml/cid" xmlns:w16se="http://schemas.microsoft.com/office/word/2015/wordml/symex" mc:Ignorable="w14 w15 w16se w16cid">
+<w:styles xmlns:mc="http://schemas.openxmlformats.org/markup-compatibility/2006" xmlns:r="http://schemas.openxmlformats.org/officeDocument/2006/relationships" xmlns:w="http://schemas.openxmlformats.org/wordprocessingml/2006/main" xmlns:w14="http://schemas.microsoft.com/office/word/2010/wordml" xmlns:w15="http://schemas.microsoft.com/office/word/2012/wordml" xmlns:w16cex="http://schemas.microsoft.com/office/word/2018/wordml/cex" xmlns:w16cid="http://schemas.microsoft.com/office/word/2016/wordml/cid" xmlns:w16="http://schemas.microsoft.com/office/word/2018/wordml" xmlns:w16sdtdh="http://schemas.microsoft.com/office/word/2020/wordml/sdtdatahash" xmlns:w16se="http://schemas.microsoft.com/office/word/2015/wordml/symex" mc:Ignorable="w14 w15 w16se w16cid w16 w16cex w16sdtdh">
   <w:docDefaults>
     <w:rPrDefault>
       <w:rPr>
@@ -3703,7 +3961,7 @@
       </w:pPr>
     </w:pPrDefault>
   </w:docDefaults>
-  <w:latentStyles w:defLockedState="0" w:defUIPriority="99" w:defSemiHidden="0" w:defUnhideWhenUsed="0" w:defQFormat="0" w:count="375">
+  <w:latentStyles w:defLockedState="0" w:defUIPriority="99" w:defSemiHidden="0" w:defUnhideWhenUsed="0" w:defQFormat="0" w:count="376">
     <w:lsdException w:name="Normal" w:uiPriority="0" w:qFormat="1"/>
     <w:lsdException w:name="heading 1" w:uiPriority="0" w:qFormat="1"/>
     <w:lsdException w:name="heading 2" w:semiHidden="1" w:uiPriority="9" w:unhideWhenUsed="1" w:qFormat="1"/>
@@ -4079,6 +4337,7 @@
     <w:lsdException w:name="Smart Hyperlink" w:semiHidden="1" w:unhideWhenUsed="1"/>
     <w:lsdException w:name="Hashtag" w:semiHidden="1" w:unhideWhenUsed="1"/>
     <w:lsdException w:name="Unresolved Mention" w:semiHidden="1" w:unhideWhenUsed="1"/>
+    <w:lsdException w:name="Smart Link" w:semiHidden="1" w:unhideWhenUsed="1"/>
   </w:latentStyles>
   <w:style w:type="paragraph" w:default="1" w:styleId="Normal">
     <w:name w:val="Normal"/>

</xml_diff>

<commit_message>
solcuionado problema de reemplazo de etiquetas, desarrollando copia de estilos origianles
</commit_message>
<xml_diff>
--- a/src/docs/modelo.docx
+++ b/src/docs/modelo.docx
@@ -1,6 +1,6 @@
 
 <file path=word/document.xml><?xml version="1.0" encoding="utf-8"?>
-<w:document xmlns:wpc="http://schemas.microsoft.com/office/word/2010/wordprocessingCanvas" xmlns:cx="http://schemas.microsoft.com/office/drawing/2014/chartex" xmlns:cx1="http://schemas.microsoft.com/office/drawing/2015/9/8/chartex" xmlns:cx2="http://schemas.microsoft.com/office/drawing/2015/10/21/chartex" xmlns:cx3="http://schemas.microsoft.com/office/drawing/2016/5/9/chartex" xmlns:cx4="http://schemas.microsoft.com/office/drawing/2016/5/10/chartex" xmlns:cx5="http://schemas.microsoft.com/office/drawing/2016/5/11/chartex" xmlns:cx6="http://schemas.microsoft.com/office/drawing/2016/5/12/chartex" xmlns:cx7="http://schemas.microsoft.com/office/drawing/2016/5/13/chartex" xmlns:cx8="http://schemas.microsoft.com/office/drawing/2016/5/14/chartex" xmlns:mc="http://schemas.openxmlformats.org/markup-compatibility/2006" xmlns:aink="http://schemas.microsoft.com/office/drawing/2016/ink" xmlns:am3d="http://schemas.microsoft.com/office/drawing/2017/model3d" xmlns:o="urn:schemas-microsoft-com:office:office" xmlns:oel="http://schemas.microsoft.com/office/2019/extlst" xmlns:r="http://schemas.openxmlformats.org/officeDocument/2006/relationships" xmlns:m="http://schemas.openxmlformats.org/officeDocument/2006/math" xmlns:v="urn:schemas-microsoft-com:vml" xmlns:wp14="http://schemas.microsoft.com/office/word/2010/wordprocessingDrawing" xmlns:wp="http://schemas.openxmlformats.org/drawingml/2006/wordprocessingDrawing" xmlns:w10="urn:schemas-microsoft-com:office:word" xmlns:w="http://schemas.openxmlformats.org/wordprocessingml/2006/main" xmlns:w14="http://schemas.microsoft.com/office/word/2010/wordml" xmlns:w15="http://schemas.microsoft.com/office/word/2012/wordml" xmlns:w16cex="http://schemas.microsoft.com/office/word/2018/wordml/cex" xmlns:w16cid="http://schemas.microsoft.com/office/word/2016/wordml/cid" xmlns:w16="http://schemas.microsoft.com/office/word/2018/wordml" xmlns:w16sdtdh="http://schemas.microsoft.com/office/word/2020/wordml/sdtdatahash" xmlns:w16se="http://schemas.microsoft.com/office/word/2015/wordml/symex" xmlns:wpg="http://schemas.microsoft.com/office/word/2010/wordprocessingGroup" xmlns:wpi="http://schemas.microsoft.com/office/word/2010/wordprocessingInk" xmlns:wne="http://schemas.microsoft.com/office/word/2006/wordml" xmlns:wps="http://schemas.microsoft.com/office/word/2010/wordprocessingShape" mc:Ignorable="w14 w15 w16se w16cid w16 w16cex w16sdtdh wp14">
+<w:document xmlns:wpc="http://schemas.microsoft.com/office/word/2010/wordprocessingCanvas" xmlns:cx="http://schemas.microsoft.com/office/drawing/2014/chartex" xmlns:cx1="http://schemas.microsoft.com/office/drawing/2015/9/8/chartex" xmlns:cx2="http://schemas.microsoft.com/office/drawing/2015/10/21/chartex" xmlns:cx3="http://schemas.microsoft.com/office/drawing/2016/5/9/chartex" xmlns:cx4="http://schemas.microsoft.com/office/drawing/2016/5/10/chartex" xmlns:cx5="http://schemas.microsoft.com/office/drawing/2016/5/11/chartex" xmlns:cx6="http://schemas.microsoft.com/office/drawing/2016/5/12/chartex" xmlns:cx7="http://schemas.microsoft.com/office/drawing/2016/5/13/chartex" xmlns:cx8="http://schemas.microsoft.com/office/drawing/2016/5/14/chartex" xmlns:mc="http://schemas.openxmlformats.org/markup-compatibility/2006" xmlns:aink="http://schemas.microsoft.com/office/drawing/2016/ink" xmlns:am3d="http://schemas.microsoft.com/office/drawing/2017/model3d" xmlns:o="urn:schemas-microsoft-com:office:office" xmlns:r="http://schemas.openxmlformats.org/officeDocument/2006/relationships" xmlns:m="http://schemas.openxmlformats.org/officeDocument/2006/math" xmlns:v="urn:schemas-microsoft-com:vml" xmlns:wp14="http://schemas.microsoft.com/office/word/2010/wordprocessingDrawing" xmlns:wp="http://schemas.openxmlformats.org/drawingml/2006/wordprocessingDrawing" xmlns:w10="urn:schemas-microsoft-com:office:word" xmlns:w="http://schemas.openxmlformats.org/wordprocessingml/2006/main" xmlns:w14="http://schemas.microsoft.com/office/word/2010/wordml" xmlns:w15="http://schemas.microsoft.com/office/word/2012/wordml" xmlns:w16cid="http://schemas.microsoft.com/office/word/2016/wordml/cid" xmlns:w16se="http://schemas.microsoft.com/office/word/2015/wordml/symex" xmlns:wpg="http://schemas.microsoft.com/office/word/2010/wordprocessingGroup" xmlns:wpi="http://schemas.microsoft.com/office/word/2010/wordprocessingInk" xmlns:wne="http://schemas.microsoft.com/office/word/2006/wordml" xmlns:wps="http://schemas.microsoft.com/office/word/2010/wordprocessingShape" mc:Ignorable="w14 w15 w16se w16cid wp14">
   <w:body>
     <w:p>
       <w:pPr>
@@ -40,15 +40,89 @@
           <w:sz w:val="26"/>
           <w:szCs w:val="26"/>
         </w:rPr>
-        <w:t>Entre el Sr. HUGO ALVAREZ, DNI: 6.233.226</w:t>
-      </w:r>
-      <w:r>
-        <w:rPr>
-          <w:rFonts w:ascii="Arial" w:hAnsi="Arial"/>
-          <w:sz w:val="26"/>
-          <w:szCs w:val="26"/>
-        </w:rPr>
-        <w:t xml:space="preserve"> y CUIT: 20062332264</w:t>
+        <w:t>Entre el Sr. HUGO ALVAREZ, DNI: 6.</w:t>
+      </w:r>
+      <w:r>
+        <w:rPr>
+          <w:rFonts w:ascii="Arial" w:hAnsi="Arial"/>
+          <w:sz w:val="26"/>
+          <w:szCs w:val="26"/>
+        </w:rPr>
+        <w:t>2</w:t>
+      </w:r>
+      <w:r>
+        <w:rPr>
+          <w:rFonts w:ascii="Arial" w:hAnsi="Arial"/>
+          <w:sz w:val="26"/>
+          <w:szCs w:val="26"/>
+        </w:rPr>
+        <w:t>3</w:t>
+      </w:r>
+      <w:r>
+        <w:rPr>
+          <w:rFonts w:ascii="Arial" w:hAnsi="Arial"/>
+          <w:sz w:val="26"/>
+          <w:szCs w:val="26"/>
+        </w:rPr>
+        <w:t>3.</w:t>
+      </w:r>
+      <w:r>
+        <w:rPr>
+          <w:rFonts w:ascii="Arial" w:hAnsi="Arial"/>
+          <w:sz w:val="26"/>
+          <w:szCs w:val="26"/>
+        </w:rPr>
+        <w:t>22</w:t>
+      </w:r>
+      <w:r>
+        <w:rPr>
+          <w:rFonts w:ascii="Arial" w:hAnsi="Arial"/>
+          <w:sz w:val="26"/>
+          <w:szCs w:val="26"/>
+        </w:rPr>
+        <w:t>6</w:t>
+      </w:r>
+      <w:r>
+        <w:rPr>
+          <w:rFonts w:ascii="Arial" w:hAnsi="Arial"/>
+          <w:sz w:val="26"/>
+          <w:szCs w:val="26"/>
+        </w:rPr>
+        <w:t xml:space="preserve"> y CUIT: 2006</w:t>
+      </w:r>
+      <w:r>
+        <w:rPr>
+          <w:rFonts w:ascii="Arial" w:hAnsi="Arial"/>
+          <w:sz w:val="26"/>
+          <w:szCs w:val="26"/>
+        </w:rPr>
+        <w:t>23</w:t>
+      </w:r>
+      <w:r>
+        <w:rPr>
+          <w:rFonts w:ascii="Arial" w:hAnsi="Arial"/>
+          <w:sz w:val="26"/>
+          <w:szCs w:val="26"/>
+        </w:rPr>
+        <w:t>3</w:t>
+      </w:r>
+      <w:bookmarkStart w:id="0" w:name="_GoBack"/>
+      <w:bookmarkEnd w:id="0"/>
+      <w:r>
+        <w:rPr>
+          <w:rFonts w:ascii="Arial" w:hAnsi="Arial"/>
+          <w:sz w:val="26"/>
+          <w:szCs w:val="26"/>
+        </w:rPr>
+        <w:t>22</w:t>
+      </w:r>
+      <w:r>
+        <w:rPr>
+          <w:rFonts w:ascii="Arial" w:hAnsi="Arial"/>
+          <w:sz w:val="26"/>
+          <w:szCs w:val="26"/>
+        </w:rPr>
+        <w:t>64</w:t>
       </w:r>
       <w:r>
         <w:rPr>
@@ -64,12 +138,112 @@
           <w:sz w:val="26"/>
           <w:szCs w:val="26"/>
         </w:rPr>
-        <w:t>[24] [19] [1</w:t>
-      </w:r>
-      <w:proofErr w:type="gramStart"/>
-      <w:r>
-        <w:rPr>
-          <w:rFonts w:ascii="Arial" w:hAnsi="Arial"/>
+        <w:t>[24]</w:t>
+      </w:r>
+      <w:r>
+        <w:rPr>
+          <w:rFonts w:ascii="Arial" w:hAnsi="Arial"/>
+          <w:sz w:val="26"/>
+          <w:szCs w:val="26"/>
+        </w:rPr>
+        <w:t xml:space="preserve"> </w:t>
+      </w:r>
+      <w:r>
+        <w:rPr>
+          <w:rFonts w:ascii="Arial" w:hAnsi="Arial"/>
+          <w:sz w:val="26"/>
+          <w:szCs w:val="26"/>
+        </w:rPr>
+        <w:t>[19]</w:t>
+      </w:r>
+      <w:r>
+        <w:rPr>
+          <w:rFonts w:ascii="Arial" w:hAnsi="Arial"/>
+          <w:sz w:val="26"/>
+          <w:szCs w:val="26"/>
+        </w:rPr>
+        <w:t xml:space="preserve"> </w:t>
+      </w:r>
+      <w:r>
+        <w:rPr>
+          <w:rFonts w:ascii="Arial" w:hAnsi="Arial"/>
+          <w:sz w:val="26"/>
+          <w:szCs w:val="26"/>
+        </w:rPr>
+        <w:t>[1]</w:t>
+      </w:r>
+      <w:r>
+        <w:rPr>
+          <w:rFonts w:ascii="Arial" w:hAnsi="Arial"/>
+          <w:sz w:val="26"/>
+          <w:szCs w:val="26"/>
+        </w:rPr>
+        <w:t xml:space="preserve"> </w:t>
+      </w:r>
+      <w:r>
+        <w:rPr>
+          <w:rFonts w:ascii="Arial" w:hAnsi="Arial"/>
+          <w:sz w:val="26"/>
+          <w:szCs w:val="26"/>
+        </w:rPr>
+        <w:t xml:space="preserve">, Documento de Identidad </w:t>
+      </w:r>
+      <w:r>
+        <w:rPr>
+          <w:rFonts w:ascii="Arial" w:hAnsi="Arial"/>
+          <w:sz w:val="26"/>
+          <w:szCs w:val="26"/>
+        </w:rPr>
+        <w:t>CUIT:</w:t>
+      </w:r>
+      <w:r>
+        <w:t xml:space="preserve"> </w:t>
+      </w:r>
+      <w:r>
+        <w:rPr>
+          <w:rFonts w:ascii="Arial" w:hAnsi="Arial"/>
+          <w:sz w:val="26"/>
+          <w:szCs w:val="26"/>
+        </w:rPr>
+        <w:t>[2]</w:t>
+      </w:r>
+      <w:r>
+        <w:rPr>
+          <w:rFonts w:ascii="Arial" w:hAnsi="Arial"/>
+          <w:sz w:val="26"/>
+          <w:szCs w:val="26"/>
+        </w:rPr>
+        <w:t xml:space="preserve"> </w:t>
+      </w:r>
+      <w:r>
+        <w:rPr>
+          <w:rFonts w:ascii="Arial" w:hAnsi="Arial"/>
+          <w:sz w:val="26"/>
+          <w:szCs w:val="26"/>
+        </w:rPr>
+        <w:t xml:space="preserve">,  Celular: </w:t>
+      </w:r>
+      <w:r>
+        <w:rPr>
+          <w:rFonts w:ascii="Arial" w:hAnsi="Arial"/>
+          <w:sz w:val="26"/>
+          <w:szCs w:val="26"/>
+        </w:rPr>
+        <w:t>[</w:t>
+      </w:r>
+      <w:r>
+        <w:rPr>
+          <w:rFonts w:ascii="Arial" w:hAnsi="Arial"/>
+          <w:noProof/>
+          <w:sz w:val="26"/>
+          <w:szCs w:val="26"/>
+        </w:rPr>
+        <w:t>3</w:t>
+      </w:r>
+      <w:r>
+        <w:rPr>
+          <w:rFonts w:ascii="Arial" w:hAnsi="Arial"/>
+          <w:noProof/>
           <w:sz w:val="26"/>
           <w:szCs w:val="26"/>
         </w:rPr>
@@ -78,6 +252,7 @@
       <w:r>
         <w:rPr>
           <w:rFonts w:ascii="Arial" w:hAnsi="Arial"/>
+          <w:noProof/>
           <w:sz w:val="26"/>
           <w:szCs w:val="26"/>
         </w:rPr>
@@ -89,84 +264,39 @@
           <w:sz w:val="26"/>
           <w:szCs w:val="26"/>
         </w:rPr>
-        <w:t>,</w:t>
-      </w:r>
-      <w:proofErr w:type="gramEnd"/>
-      <w:r>
-        <w:rPr>
-          <w:rFonts w:ascii="Arial" w:hAnsi="Arial"/>
-          <w:sz w:val="26"/>
-          <w:szCs w:val="26"/>
-        </w:rPr>
-        <w:t xml:space="preserve"> Documento de Identidad </w:t>
-      </w:r>
-      <w:r>
-        <w:rPr>
-          <w:rFonts w:ascii="Arial" w:hAnsi="Arial"/>
-          <w:sz w:val="26"/>
-          <w:szCs w:val="26"/>
-        </w:rPr>
-        <w:t>CUIT:</w:t>
-      </w:r>
-      <w:r>
+        <w:t xml:space="preserve">, denominado en adelante </w:t>
+      </w:r>
+      <w:r>
+        <w:rPr>
+          <w:rFonts w:ascii="Arial" w:hAnsi="Arial"/>
+          <w:sz w:val="26"/>
+          <w:szCs w:val="26"/>
+        </w:rPr>
+        <w:t>[24]</w:t>
+      </w:r>
+      <w:r>
+        <w:rPr>
+          <w:rFonts w:ascii="Arial" w:hAnsi="Arial"/>
+          <w:sz w:val="26"/>
+          <w:szCs w:val="26"/>
+        </w:rPr>
+        <w:t xml:space="preserve"> LOCATARI</w:t>
+      </w:r>
+      <w:r>
+        <w:rPr>
+          <w:rFonts w:ascii="Arial" w:hAnsi="Arial"/>
+          <w:sz w:val="26"/>
+          <w:szCs w:val="26"/>
+        </w:rPr>
+        <w:t>[21]</w:t>
+      </w:r>
+      <w:r>
+        <w:rPr>
+          <w:rFonts w:ascii="Arial" w:hAnsi="Arial"/>
+          <w:sz w:val="26"/>
+          <w:szCs w:val="26"/>
+        </w:rPr>
         <w:t xml:space="preserve"> </w:t>
-      </w:r>
-      <w:r>
-        <w:rPr>
-          <w:rFonts w:ascii="Arial" w:hAnsi="Arial"/>
-          <w:sz w:val="26"/>
-          <w:szCs w:val="26"/>
-        </w:rPr>
-        <w:t xml:space="preserve">[2] </w:t>
-      </w:r>
-      <w:r>
-        <w:rPr>
-          <w:rFonts w:ascii="Arial" w:hAnsi="Arial"/>
-          <w:sz w:val="26"/>
-          <w:szCs w:val="26"/>
-        </w:rPr>
-        <w:t xml:space="preserve">,  Celular: </w:t>
-      </w:r>
-      <w:r>
-        <w:rPr>
-          <w:rFonts w:ascii="Arial" w:hAnsi="Arial"/>
-          <w:noProof/>
-          <w:sz w:val="26"/>
-          <w:szCs w:val="26"/>
-        </w:rPr>
-        <w:t xml:space="preserve">[3] </w:t>
-      </w:r>
-      <w:r>
-        <w:rPr>
-          <w:rFonts w:ascii="Arial" w:hAnsi="Arial"/>
-          <w:sz w:val="26"/>
-          <w:szCs w:val="26"/>
-        </w:rPr>
-        <w:t xml:space="preserve">, denominado en adelante </w:t>
-      </w:r>
-      <w:r>
-        <w:rPr>
-          <w:rFonts w:ascii="Arial" w:hAnsi="Arial"/>
-          <w:sz w:val="26"/>
-          <w:szCs w:val="26"/>
-        </w:rPr>
-        <w:t>[24]</w:t>
-      </w:r>
-      <w:r>
-        <w:rPr>
-          <w:rFonts w:ascii="Arial" w:hAnsi="Arial"/>
-          <w:sz w:val="26"/>
-          <w:szCs w:val="26"/>
-        </w:rPr>
-        <w:t xml:space="preserve"> LOCATARI</w:t>
-      </w:r>
-      <w:r>
-        <w:rPr>
-          <w:rFonts w:ascii="Arial" w:hAnsi="Arial"/>
-          <w:sz w:val="26"/>
-          <w:szCs w:val="26"/>
-        </w:rPr>
-        <w:t>[21]</w:t>
       </w:r>
       <w:r>
         <w:rPr>
@@ -221,7 +351,23 @@
           <w:sz w:val="26"/>
           <w:szCs w:val="26"/>
         </w:rPr>
-        <w:t xml:space="preserve"> [24] </w:t>
+        <w:t xml:space="preserve"> </w:t>
+      </w:r>
+      <w:r>
+        <w:rPr>
+          <w:rFonts w:ascii="Arial" w:hAnsi="Arial"/>
+          <w:sz w:val="26"/>
+          <w:szCs w:val="26"/>
+        </w:rPr>
+        <w:t>[24]</w:t>
+      </w:r>
+      <w:r>
+        <w:rPr>
+          <w:rFonts w:ascii="Arial" w:hAnsi="Arial"/>
+          <w:sz w:val="26"/>
+          <w:szCs w:val="26"/>
+        </w:rPr>
+        <w:t xml:space="preserve"> </w:t>
       </w:r>
       <w:proofErr w:type="gramStart"/>
       <w:r>
@@ -230,7 +376,15 @@
           <w:sz w:val="26"/>
           <w:szCs w:val="26"/>
         </w:rPr>
-        <w:t>LOCATARI[</w:t>
+        <w:t>LOCATARI</w:t>
+      </w:r>
+      <w:r>
+        <w:rPr>
+          <w:rFonts w:ascii="Arial" w:hAnsi="Arial"/>
+          <w:sz w:val="26"/>
+          <w:szCs w:val="26"/>
+        </w:rPr>
+        <w:t>[</w:t>
       </w:r>
       <w:proofErr w:type="gramEnd"/>
       <w:r>
@@ -247,6 +401,14 @@
           <w:sz w:val="26"/>
           <w:szCs w:val="26"/>
         </w:rPr>
+        <w:t xml:space="preserve"> </w:t>
+      </w:r>
+      <w:r>
+        <w:rPr>
+          <w:rFonts w:ascii="Arial" w:hAnsi="Arial"/>
+          <w:sz w:val="26"/>
+          <w:szCs w:val="26"/>
+        </w:rPr>
         <w:t xml:space="preserve">, un </w:t>
       </w:r>
       <w:r>
@@ -267,6 +429,27 @@
         <w:t>, en el estado en que se encuentra, debiendo al  mismo mantenerlo en perfecto estado, cuyo destino será el de</w:t>
       </w:r>
       <w:r>
+        <w:rPr>
+          <w:rFonts w:ascii="Arial" w:hAnsi="Arial"/>
+          <w:sz w:val="26"/>
+          <w:szCs w:val="26"/>
+        </w:rPr>
+        <w:t xml:space="preserve"> [4]</w:t>
+      </w:r>
+      <w:r>
+        <w:rPr>
+          <w:rFonts w:ascii="Arial" w:hAnsi="Arial"/>
+          <w:sz w:val="26"/>
+          <w:szCs w:val="26"/>
+        </w:rPr>
+        <w:t>, ubicada en calle</w:t>
+      </w:r>
+      <w:r>
+        <w:rPr>
+          <w:rFonts w:ascii="Arial" w:hAnsi="Arial"/>
+          <w:sz w:val="26"/>
+          <w:szCs w:val="26"/>
+        </w:rPr>
         <w:t xml:space="preserve"> </w:t>
       </w:r>
       <w:r>
@@ -275,23 +458,23 @@
           <w:sz w:val="26"/>
           <w:szCs w:val="26"/>
         </w:rPr>
-        <w:t>[4]</w:t>
-      </w:r>
-      <w:r>
-        <w:rPr>
-          <w:rFonts w:ascii="Arial" w:hAnsi="Arial"/>
-          <w:sz w:val="26"/>
-          <w:szCs w:val="26"/>
-        </w:rPr>
-        <w:t>, ubicada en calle</w:t>
-      </w:r>
-      <w:r>
-        <w:rPr>
-          <w:rFonts w:ascii="Arial" w:hAnsi="Arial"/>
-          <w:sz w:val="26"/>
-          <w:szCs w:val="26"/>
-        </w:rPr>
-        <w:t xml:space="preserve"> [5]</w:t>
+        <w:t>[</w:t>
+      </w:r>
+      <w:r>
+        <w:rPr>
+          <w:rFonts w:ascii="Arial" w:hAnsi="Arial"/>
+          <w:sz w:val="26"/>
+          <w:szCs w:val="26"/>
+        </w:rPr>
+        <w:t>5</w:t>
+      </w:r>
+      <w:r>
+        <w:rPr>
+          <w:rFonts w:ascii="Arial" w:hAnsi="Arial"/>
+          <w:sz w:val="26"/>
+          <w:szCs w:val="26"/>
+        </w:rPr>
+        <w:t>]</w:t>
       </w:r>
       <w:r>
         <w:rPr>
@@ -304,11 +487,19 @@
       <w:r>
         <w:rPr>
           <w:rFonts w:ascii="Arial" w:hAnsi="Arial"/>
+          <w:sz w:val="26"/>
+          <w:szCs w:val="26"/>
+        </w:rPr>
+        <w:t>[</w:t>
+      </w:r>
+      <w:r>
+        <w:rPr>
+          <w:rFonts w:ascii="Arial" w:hAnsi="Arial"/>
           <w:noProof/>
           <w:sz w:val="26"/>
           <w:szCs w:val="26"/>
         </w:rPr>
-        <w:t>[27]</w:t>
+        <w:t>27</w:t>
       </w:r>
       <w:r>
         <w:rPr>
@@ -317,6 +508,15 @@
           <w:sz w:val="26"/>
           <w:szCs w:val="26"/>
         </w:rPr>
+        <w:t>]</w:t>
+      </w:r>
+      <w:r>
+        <w:rPr>
+          <w:rFonts w:ascii="Arial" w:hAnsi="Arial"/>
+          <w:noProof/>
+          <w:sz w:val="26"/>
+          <w:szCs w:val="26"/>
+        </w:rPr>
         <w:t xml:space="preserve"> (</w:t>
       </w:r>
       <w:r>
@@ -326,7 +526,7 @@
           <w:sz w:val="26"/>
           <w:szCs w:val="26"/>
         </w:rPr>
-        <w:t>[6]</w:t>
+        <w:t>[</w:t>
       </w:r>
       <w:r>
         <w:rPr>
@@ -335,6 +535,24 @@
           <w:sz w:val="26"/>
           <w:szCs w:val="26"/>
         </w:rPr>
+        <w:t>6</w:t>
+      </w:r>
+      <w:r>
+        <w:rPr>
+          <w:rFonts w:ascii="Arial" w:hAnsi="Arial"/>
+          <w:noProof/>
+          <w:sz w:val="26"/>
+          <w:szCs w:val="26"/>
+        </w:rPr>
+        <w:t>]</w:t>
+      </w:r>
+      <w:r>
+        <w:rPr>
+          <w:rFonts w:ascii="Arial" w:hAnsi="Arial"/>
+          <w:noProof/>
+          <w:sz w:val="26"/>
+          <w:szCs w:val="26"/>
+        </w:rPr>
         <w:t>)</w:t>
       </w:r>
       <w:r>
@@ -359,7 +577,23 @@
           <w:sz w:val="26"/>
           <w:szCs w:val="26"/>
         </w:rPr>
-        <w:t>[7]</w:t>
+        <w:t>[</w:t>
+      </w:r>
+      <w:r>
+        <w:rPr>
+          <w:rFonts w:ascii="Arial" w:hAnsi="Arial"/>
+          <w:sz w:val="26"/>
+          <w:szCs w:val="26"/>
+        </w:rPr>
+        <w:t>7</w:t>
+      </w:r>
+      <w:r>
+        <w:rPr>
+          <w:rFonts w:ascii="Arial" w:hAnsi="Arial"/>
+          <w:sz w:val="26"/>
+          <w:szCs w:val="26"/>
+        </w:rPr>
+        <w:t>]</w:t>
       </w:r>
       <w:r>
         <w:rPr>
@@ -375,7 +609,23 @@
           <w:sz w:val="26"/>
           <w:szCs w:val="26"/>
         </w:rPr>
-        <w:t>[8]</w:t>
+        <w:t>[</w:t>
+      </w:r>
+      <w:r>
+        <w:rPr>
+          <w:rFonts w:ascii="Arial" w:hAnsi="Arial"/>
+          <w:sz w:val="26"/>
+          <w:szCs w:val="26"/>
+        </w:rPr>
+        <w:t>8</w:t>
+      </w:r>
+      <w:r>
+        <w:rPr>
+          <w:rFonts w:ascii="Arial" w:hAnsi="Arial"/>
+          <w:sz w:val="26"/>
+          <w:szCs w:val="26"/>
+        </w:rPr>
+        <w:t>]</w:t>
       </w:r>
       <w:r>
         <w:rPr>
@@ -391,7 +641,23 @@
           <w:sz w:val="26"/>
           <w:szCs w:val="26"/>
         </w:rPr>
-        <w:t>[9]</w:t>
+        <w:t>[</w:t>
+      </w:r>
+      <w:r>
+        <w:rPr>
+          <w:rFonts w:ascii="Arial" w:hAnsi="Arial"/>
+          <w:sz w:val="26"/>
+          <w:szCs w:val="26"/>
+        </w:rPr>
+        <w:t>9</w:t>
+      </w:r>
+      <w:r>
+        <w:rPr>
+          <w:rFonts w:ascii="Arial" w:hAnsi="Arial"/>
+          <w:sz w:val="26"/>
+          <w:szCs w:val="26"/>
+        </w:rPr>
+        <w:t>]</w:t>
       </w:r>
       <w:r>
         <w:rPr>
@@ -407,7 +673,15 @@
           <w:sz w:val="26"/>
           <w:szCs w:val="26"/>
         </w:rPr>
-        <w:t xml:space="preserve">[24] </w:t>
+        <w:t>[24]</w:t>
+      </w:r>
+      <w:r>
+        <w:rPr>
+          <w:rFonts w:ascii="Arial" w:hAnsi="Arial"/>
+          <w:sz w:val="26"/>
+          <w:szCs w:val="26"/>
+        </w:rPr>
+        <w:t xml:space="preserve"> </w:t>
       </w:r>
       <w:proofErr w:type="gramStart"/>
       <w:r>
@@ -416,7 +690,15 @@
           <w:sz w:val="26"/>
           <w:szCs w:val="26"/>
         </w:rPr>
-        <w:t>LOCATARI[</w:t>
+        <w:t>LOCATARI</w:t>
+      </w:r>
+      <w:r>
+        <w:rPr>
+          <w:rFonts w:ascii="Arial" w:hAnsi="Arial"/>
+          <w:sz w:val="26"/>
+          <w:szCs w:val="26"/>
+        </w:rPr>
+        <w:t>[</w:t>
       </w:r>
       <w:proofErr w:type="gramEnd"/>
       <w:r>
@@ -484,7 +766,25 @@
           <w:sz w:val="26"/>
           <w:szCs w:val="26"/>
         </w:rPr>
-        <w:t>Y14S922360</w:t>
+        <w:t>Y14S9</w:t>
+      </w:r>
+      <w:r>
+        <w:rPr>
+          <w:rFonts w:ascii="Arial" w:hAnsi="Arial"/>
+          <w:noProof/>
+          <w:sz w:val="26"/>
+          <w:szCs w:val="26"/>
+        </w:rPr>
+        <w:t>[22]</w:t>
+      </w:r>
+      <w:r>
+        <w:rPr>
+          <w:rFonts w:ascii="Arial" w:hAnsi="Arial"/>
+          <w:noProof/>
+          <w:sz w:val="26"/>
+          <w:szCs w:val="26"/>
+        </w:rPr>
+        <w:t>360</w:t>
       </w:r>
       <w:r>
         <w:rPr>
@@ -533,7 +833,15 @@
           <w:sz w:val="26"/>
           <w:szCs w:val="26"/>
         </w:rPr>
-        <w:t xml:space="preserve">[24] </w:t>
+        <w:t>[24]</w:t>
+      </w:r>
+      <w:r>
+        <w:rPr>
+          <w:rFonts w:ascii="Arial" w:hAnsi="Arial"/>
+          <w:sz w:val="26"/>
+          <w:szCs w:val="26"/>
+        </w:rPr>
+        <w:t xml:space="preserve"> </w:t>
       </w:r>
       <w:proofErr w:type="gramStart"/>
       <w:r>
@@ -542,7 +850,15 @@
           <w:sz w:val="26"/>
           <w:szCs w:val="26"/>
         </w:rPr>
-        <w:t>LOCATARI[</w:t>
+        <w:t>LOCATARI</w:t>
+      </w:r>
+      <w:r>
+        <w:rPr>
+          <w:rFonts w:ascii="Arial" w:hAnsi="Arial"/>
+          <w:sz w:val="26"/>
+          <w:szCs w:val="26"/>
+        </w:rPr>
+        <w:t>[</w:t>
       </w:r>
       <w:proofErr w:type="gramEnd"/>
       <w:r>
@@ -589,7 +905,15 @@
           <w:sz w:val="26"/>
           <w:szCs w:val="26"/>
         </w:rPr>
-        <w:t xml:space="preserve">[24] </w:t>
+        <w:t>[24]</w:t>
+      </w:r>
+      <w:r>
+        <w:rPr>
+          <w:rFonts w:ascii="Arial" w:hAnsi="Arial"/>
+          <w:sz w:val="26"/>
+          <w:szCs w:val="26"/>
+        </w:rPr>
+        <w:t xml:space="preserve"> </w:t>
       </w:r>
       <w:proofErr w:type="gramStart"/>
       <w:r>
@@ -598,7 +922,15 @@
           <w:sz w:val="26"/>
           <w:szCs w:val="26"/>
         </w:rPr>
-        <w:t>LOCATARI[</w:t>
+        <w:t>LOCATARI</w:t>
+      </w:r>
+      <w:r>
+        <w:rPr>
+          <w:rFonts w:ascii="Arial" w:hAnsi="Arial"/>
+          <w:sz w:val="26"/>
+          <w:szCs w:val="26"/>
+        </w:rPr>
+        <w:t>[</w:t>
       </w:r>
       <w:proofErr w:type="gramEnd"/>
       <w:r>
@@ -671,7 +1003,23 @@
           <w:sz w:val="26"/>
           <w:szCs w:val="26"/>
         </w:rPr>
-        <w:t xml:space="preserve"> [24] </w:t>
+        <w:t xml:space="preserve"> </w:t>
+      </w:r>
+      <w:r>
+        <w:rPr>
+          <w:rFonts w:ascii="Arial" w:hAnsi="Arial"/>
+          <w:sz w:val="26"/>
+          <w:szCs w:val="26"/>
+        </w:rPr>
+        <w:t>[24]</w:t>
+      </w:r>
+      <w:r>
+        <w:rPr>
+          <w:rFonts w:ascii="Arial" w:hAnsi="Arial"/>
+          <w:sz w:val="26"/>
+          <w:szCs w:val="26"/>
+        </w:rPr>
+        <w:t xml:space="preserve"> </w:t>
       </w:r>
       <w:proofErr w:type="gramStart"/>
       <w:r>
@@ -680,7 +1028,15 @@
           <w:sz w:val="26"/>
           <w:szCs w:val="26"/>
         </w:rPr>
-        <w:t>LOCATARI[</w:t>
+        <w:t>LOCATARI</w:t>
+      </w:r>
+      <w:r>
+        <w:rPr>
+          <w:rFonts w:ascii="Arial" w:hAnsi="Arial"/>
+          <w:sz w:val="26"/>
+          <w:szCs w:val="26"/>
+        </w:rPr>
+        <w:t>[</w:t>
       </w:r>
       <w:proofErr w:type="gramEnd"/>
       <w:r>
@@ -745,7 +1101,23 @@
           <w:sz w:val="26"/>
           <w:szCs w:val="26"/>
         </w:rPr>
-        <w:t>[13]</w:t>
+        <w:t>[</w:t>
+      </w:r>
+      <w:r>
+        <w:rPr>
+          <w:rFonts w:ascii="Arial" w:hAnsi="Arial"/>
+          <w:sz w:val="26"/>
+          <w:szCs w:val="26"/>
+        </w:rPr>
+        <w:t>13</w:t>
+      </w:r>
+      <w:r>
+        <w:rPr>
+          <w:rFonts w:ascii="Arial" w:hAnsi="Arial"/>
+          <w:sz w:val="26"/>
+          <w:szCs w:val="26"/>
+        </w:rPr>
+        <w:t>]</w:t>
       </w:r>
       <w:r>
         <w:rPr>
@@ -777,7 +1149,23 @@
           <w:sz w:val="26"/>
           <w:szCs w:val="26"/>
         </w:rPr>
-        <w:t>[14]</w:t>
+        <w:t>[</w:t>
+      </w:r>
+      <w:r>
+        <w:rPr>
+          <w:rFonts w:ascii="Arial" w:hAnsi="Arial"/>
+          <w:sz w:val="26"/>
+          <w:szCs w:val="26"/>
+        </w:rPr>
+        <w:t>14</w:t>
+      </w:r>
+      <w:r>
+        <w:rPr>
+          <w:rFonts w:ascii="Arial" w:hAnsi="Arial"/>
+          <w:sz w:val="26"/>
+          <w:szCs w:val="26"/>
+        </w:rPr>
+        <w:t>]</w:t>
       </w:r>
       <w:r>
         <w:rPr>
@@ -892,7 +1280,23 @@
           <w:sz w:val="26"/>
           <w:szCs w:val="26"/>
         </w:rPr>
-        <w:t>[13]</w:t>
+        <w:t>[</w:t>
+      </w:r>
+      <w:r>
+        <w:rPr>
+          <w:rFonts w:ascii="Arial" w:hAnsi="Arial"/>
+          <w:sz w:val="26"/>
+          <w:szCs w:val="26"/>
+        </w:rPr>
+        <w:t>13</w:t>
+      </w:r>
+      <w:r>
+        <w:rPr>
+          <w:rFonts w:ascii="Arial" w:hAnsi="Arial"/>
+          <w:sz w:val="26"/>
+          <w:szCs w:val="26"/>
+        </w:rPr>
+        <w:t>]</w:t>
       </w:r>
       <w:r>
         <w:rPr>
@@ -908,7 +1312,15 @@
           <w:sz w:val="26"/>
           <w:szCs w:val="26"/>
         </w:rPr>
-        <w:t xml:space="preserve">[24] </w:t>
+        <w:t>[24]</w:t>
+      </w:r>
+      <w:r>
+        <w:rPr>
+          <w:rFonts w:ascii="Arial" w:hAnsi="Arial"/>
+          <w:sz w:val="26"/>
+          <w:szCs w:val="26"/>
+        </w:rPr>
+        <w:t xml:space="preserve"> </w:t>
       </w:r>
       <w:proofErr w:type="gramStart"/>
       <w:r>
@@ -917,7 +1329,15 @@
           <w:sz w:val="26"/>
           <w:szCs w:val="26"/>
         </w:rPr>
-        <w:t>LOCATARI[</w:t>
+        <w:t>LOCATARI</w:t>
+      </w:r>
+      <w:r>
+        <w:rPr>
+          <w:rFonts w:ascii="Arial" w:hAnsi="Arial"/>
+          <w:sz w:val="26"/>
+          <w:szCs w:val="26"/>
+        </w:rPr>
+        <w:t>[</w:t>
       </w:r>
       <w:proofErr w:type="gramEnd"/>
       <w:r>
@@ -939,11 +1359,19 @@
       <w:r>
         <w:rPr>
           <w:rFonts w:ascii="Arial" w:hAnsi="Arial"/>
+          <w:sz w:val="26"/>
+          <w:szCs w:val="26"/>
+        </w:rPr>
+        <w:t>[</w:t>
+      </w:r>
+      <w:r>
+        <w:rPr>
+          <w:rFonts w:ascii="Arial" w:hAnsi="Arial"/>
           <w:noProof/>
           <w:sz w:val="26"/>
           <w:szCs w:val="26"/>
         </w:rPr>
-        <w:t>[8]</w:t>
+        <w:t>8</w:t>
       </w:r>
       <w:r>
         <w:rPr>
@@ -952,6 +1380,15 @@
           <w:sz w:val="26"/>
           <w:szCs w:val="26"/>
         </w:rPr>
+        <w:t>]</w:t>
+      </w:r>
+      <w:r>
+        <w:rPr>
+          <w:rFonts w:ascii="Arial" w:hAnsi="Arial"/>
+          <w:noProof/>
+          <w:sz w:val="26"/>
+          <w:szCs w:val="26"/>
+        </w:rPr>
         <w:t xml:space="preserve"> </w:t>
       </w:r>
       <w:r>
@@ -960,7 +1397,15 @@
           <w:sz w:val="26"/>
           <w:szCs w:val="26"/>
         </w:rPr>
-        <w:t xml:space="preserve">de </w:t>
+        <w:t>de</w:t>
+      </w:r>
+      <w:r>
+        <w:rPr>
+          <w:rFonts w:ascii="Arial" w:hAnsi="Arial"/>
+          <w:sz w:val="26"/>
+          <w:szCs w:val="26"/>
+        </w:rPr>
+        <w:t xml:space="preserve"> </w:t>
       </w:r>
       <w:r>
         <w:rPr>
@@ -969,7 +1414,7 @@
           <w:sz w:val="26"/>
           <w:szCs w:val="26"/>
         </w:rPr>
-        <w:t>2024</w:t>
+        <w:t>[9]</w:t>
       </w:r>
       <w:r>
         <w:rPr>
@@ -1062,7 +1507,15 @@
           <w:sz w:val="26"/>
           <w:szCs w:val="26"/>
         </w:rPr>
-        <w:t xml:space="preserve">[24] </w:t>
+        <w:t>[24]</w:t>
+      </w:r>
+      <w:r>
+        <w:rPr>
+          <w:rFonts w:ascii="Arial" w:hAnsi="Arial"/>
+          <w:sz w:val="26"/>
+          <w:szCs w:val="26"/>
+        </w:rPr>
+        <w:t xml:space="preserve"> </w:t>
       </w:r>
       <w:proofErr w:type="gramStart"/>
       <w:r>
@@ -1071,7 +1524,15 @@
           <w:sz w:val="26"/>
           <w:szCs w:val="26"/>
         </w:rPr>
-        <w:t>LOCATARI[</w:t>
+        <w:t>LOCATARI</w:t>
+      </w:r>
+      <w:r>
+        <w:rPr>
+          <w:rFonts w:ascii="Arial" w:hAnsi="Arial"/>
+          <w:sz w:val="26"/>
+          <w:szCs w:val="26"/>
+        </w:rPr>
+        <w:t>[</w:t>
       </w:r>
       <w:proofErr w:type="gramEnd"/>
       <w:r>
@@ -1096,7 +1557,23 @@
           <w:sz w:val="26"/>
           <w:szCs w:val="26"/>
         </w:rPr>
-        <w:t xml:space="preserve"> [24] </w:t>
+        <w:t xml:space="preserve"> </w:t>
+      </w:r>
+      <w:r>
+        <w:rPr>
+          <w:rFonts w:ascii="Arial" w:hAnsi="Arial"/>
+          <w:sz w:val="26"/>
+          <w:szCs w:val="26"/>
+        </w:rPr>
+        <w:t>[24]</w:t>
+      </w:r>
+      <w:r>
+        <w:rPr>
+          <w:rFonts w:ascii="Arial" w:hAnsi="Arial"/>
+          <w:sz w:val="26"/>
+          <w:szCs w:val="26"/>
+        </w:rPr>
+        <w:t xml:space="preserve"> </w:t>
       </w:r>
       <w:proofErr w:type="gramStart"/>
       <w:r>
@@ -1105,7 +1582,15 @@
           <w:sz w:val="26"/>
           <w:szCs w:val="26"/>
         </w:rPr>
-        <w:t>LOCATARI[</w:t>
+        <w:t>LOCATARI</w:t>
+      </w:r>
+      <w:r>
+        <w:rPr>
+          <w:rFonts w:ascii="Arial" w:hAnsi="Arial"/>
+          <w:sz w:val="26"/>
+          <w:szCs w:val="26"/>
+        </w:rPr>
+        <w:t>[</w:t>
       </w:r>
       <w:proofErr w:type="gramEnd"/>
       <w:r>
@@ -1148,7 +1633,15 @@
           <w:sz w:val="26"/>
           <w:szCs w:val="26"/>
         </w:rPr>
-        <w:t xml:space="preserve">[24] </w:t>
+        <w:t>[24]</w:t>
+      </w:r>
+      <w:r>
+        <w:rPr>
+          <w:rFonts w:ascii="Arial" w:hAnsi="Arial"/>
+          <w:sz w:val="26"/>
+          <w:szCs w:val="26"/>
+        </w:rPr>
+        <w:t xml:space="preserve"> </w:t>
       </w:r>
       <w:proofErr w:type="gramStart"/>
       <w:r>
@@ -1157,7 +1650,15 @@
           <w:sz w:val="26"/>
           <w:szCs w:val="26"/>
         </w:rPr>
-        <w:t>LOCATARI[</w:t>
+        <w:t>LOCATARI</w:t>
+      </w:r>
+      <w:r>
+        <w:rPr>
+          <w:rFonts w:ascii="Arial" w:hAnsi="Arial"/>
+          <w:sz w:val="26"/>
+          <w:szCs w:val="26"/>
+        </w:rPr>
+        <w:t>[</w:t>
       </w:r>
       <w:proofErr w:type="gramEnd"/>
       <w:r>
@@ -1222,7 +1723,39 @@
           <w:sz w:val="26"/>
           <w:szCs w:val="26"/>
         </w:rPr>
-        <w:t xml:space="preserve"> 0110225520022500156315 o en el domicilio de EL LOCADOR, sito en calle Juan de Vera Número Setecientos cuarenta y siete (747), de la ciudad de Curuzú Cuatiá, Provincia de Corrientes </w:t>
+        <w:t xml:space="preserve"> 0110</w:t>
+      </w:r>
+      <w:r>
+        <w:rPr>
+          <w:rFonts w:ascii="Arial" w:hAnsi="Arial"/>
+          <w:sz w:val="26"/>
+          <w:szCs w:val="26"/>
+        </w:rPr>
+        <w:t>[22]</w:t>
+      </w:r>
+      <w:r>
+        <w:rPr>
+          <w:rFonts w:ascii="Arial" w:hAnsi="Arial"/>
+          <w:sz w:val="26"/>
+          <w:szCs w:val="26"/>
+        </w:rPr>
+        <w:t>55200</w:t>
+      </w:r>
+      <w:r>
+        <w:rPr>
+          <w:rFonts w:ascii="Arial" w:hAnsi="Arial"/>
+          <w:sz w:val="26"/>
+          <w:szCs w:val="26"/>
+        </w:rPr>
+        <w:t>[22]</w:t>
+      </w:r>
+      <w:r>
+        <w:rPr>
+          <w:rFonts w:ascii="Arial" w:hAnsi="Arial"/>
+          <w:sz w:val="26"/>
+          <w:szCs w:val="26"/>
+        </w:rPr>
+        <w:t xml:space="preserve">500156315 o en el domicilio de EL LOCADOR, sito en calle Juan de Vera Número Setecientos cuarenta y siete (747), de la ciudad de Curuzú Cuatiá, Provincia de Corrientes </w:t>
       </w:r>
       <w:proofErr w:type="spellStart"/>
       <w:r>
@@ -1396,7 +1929,25 @@
           <w:sz w:val="26"/>
           <w:szCs w:val="26"/>
         </w:rPr>
-        <w:t>24] LOCATARI[21]</w:t>
+        <w:t>24]</w:t>
+      </w:r>
+      <w:r>
+        <w:rPr>
+          <w:rFonts w:ascii="Arial" w:hAnsi="Arial"/>
+          <w:spacing w:val="-3"/>
+          <w:sz w:val="26"/>
+          <w:szCs w:val="26"/>
+        </w:rPr>
+        <w:t xml:space="preserve"> LOCATARI</w:t>
+      </w:r>
+      <w:r>
+        <w:rPr>
+          <w:rFonts w:ascii="Arial" w:hAnsi="Arial"/>
+          <w:spacing w:val="-3"/>
+          <w:sz w:val="26"/>
+          <w:szCs w:val="26"/>
+        </w:rPr>
+        <w:t>[21]</w:t>
       </w:r>
       <w:r>
         <w:rPr>
@@ -1414,7 +1965,16 @@
           <w:sz w:val="26"/>
           <w:szCs w:val="26"/>
         </w:rPr>
-        <w:t xml:space="preserve">[24] </w:t>
+        <w:t>[24]</w:t>
+      </w:r>
+      <w:r>
+        <w:rPr>
+          <w:rFonts w:ascii="Arial" w:hAnsi="Arial"/>
+          <w:spacing w:val="-3"/>
+          <w:sz w:val="26"/>
+          <w:szCs w:val="26"/>
+        </w:rPr>
+        <w:t xml:space="preserve"> </w:t>
       </w:r>
       <w:proofErr w:type="gramStart"/>
       <w:r>
@@ -1424,7 +1984,16 @@
           <w:sz w:val="26"/>
           <w:szCs w:val="26"/>
         </w:rPr>
-        <w:t>LOCATARI[</w:t>
+        <w:t>LOCATARI</w:t>
+      </w:r>
+      <w:r>
+        <w:rPr>
+          <w:rFonts w:ascii="Arial" w:hAnsi="Arial"/>
+          <w:spacing w:val="-3"/>
+          <w:sz w:val="26"/>
+          <w:szCs w:val="26"/>
+        </w:rPr>
+        <w:t>[</w:t>
       </w:r>
       <w:proofErr w:type="gramEnd"/>
       <w:r>
@@ -1485,7 +2054,16 @@
           <w:sz w:val="26"/>
           <w:szCs w:val="26"/>
         </w:rPr>
-        <w:t xml:space="preserve">[24] </w:t>
+        <w:t>[24]</w:t>
+      </w:r>
+      <w:r>
+        <w:rPr>
+          <w:rFonts w:ascii="Arial" w:hAnsi="Arial"/>
+          <w:spacing w:val="-3"/>
+          <w:sz w:val="26"/>
+          <w:szCs w:val="26"/>
+        </w:rPr>
+        <w:t xml:space="preserve"> </w:t>
       </w:r>
       <w:proofErr w:type="gramStart"/>
       <w:r>
@@ -1495,7 +2073,16 @@
           <w:sz w:val="26"/>
           <w:szCs w:val="26"/>
         </w:rPr>
-        <w:t>LOCATARI[</w:t>
+        <w:t>LOCATARI</w:t>
+      </w:r>
+      <w:r>
+        <w:rPr>
+          <w:rFonts w:ascii="Arial" w:hAnsi="Arial"/>
+          <w:spacing w:val="-3"/>
+          <w:sz w:val="26"/>
+          <w:szCs w:val="26"/>
+        </w:rPr>
+        <w:t>[</w:t>
       </w:r>
       <w:proofErr w:type="gramEnd"/>
       <w:r>
@@ -1566,7 +2153,16 @@
           <w:sz w:val="26"/>
           <w:szCs w:val="26"/>
         </w:rPr>
-        <w:t xml:space="preserve">[24] </w:t>
+        <w:t>[24]</w:t>
+      </w:r>
+      <w:r>
+        <w:rPr>
+          <w:rFonts w:ascii="Arial" w:hAnsi="Arial"/>
+          <w:spacing w:val="-3"/>
+          <w:sz w:val="26"/>
+          <w:szCs w:val="26"/>
+        </w:rPr>
+        <w:t xml:space="preserve"> </w:t>
       </w:r>
       <w:proofErr w:type="gramStart"/>
       <w:r>
@@ -1576,7 +2172,16 @@
           <w:sz w:val="26"/>
           <w:szCs w:val="26"/>
         </w:rPr>
-        <w:t>LOCATARI[</w:t>
+        <w:t>LOCATARI</w:t>
+      </w:r>
+      <w:r>
+        <w:rPr>
+          <w:rFonts w:ascii="Arial" w:hAnsi="Arial"/>
+          <w:spacing w:val="-3"/>
+          <w:sz w:val="26"/>
+          <w:szCs w:val="26"/>
+        </w:rPr>
+        <w:t>[</w:t>
       </w:r>
       <w:proofErr w:type="gramEnd"/>
       <w:r>
@@ -1647,7 +2252,16 @@
           <w:sz w:val="26"/>
           <w:szCs w:val="26"/>
         </w:rPr>
-        <w:t xml:space="preserve">[24] </w:t>
+        <w:t>[24]</w:t>
+      </w:r>
+      <w:r>
+        <w:rPr>
+          <w:rFonts w:ascii="Arial" w:hAnsi="Arial"/>
+          <w:spacing w:val="-3"/>
+          <w:sz w:val="26"/>
+          <w:szCs w:val="26"/>
+        </w:rPr>
+        <w:t xml:space="preserve"> </w:t>
       </w:r>
       <w:proofErr w:type="gramStart"/>
       <w:r>
@@ -1657,7 +2271,16 @@
           <w:sz w:val="26"/>
           <w:szCs w:val="26"/>
         </w:rPr>
-        <w:t>LOCATARI[</w:t>
+        <w:t>LOCATARI</w:t>
+      </w:r>
+      <w:r>
+        <w:rPr>
+          <w:rFonts w:ascii="Arial" w:hAnsi="Arial"/>
+          <w:spacing w:val="-3"/>
+          <w:sz w:val="26"/>
+          <w:szCs w:val="26"/>
+        </w:rPr>
+        <w:t>[</w:t>
       </w:r>
       <w:proofErr w:type="gramEnd"/>
       <w:r>
@@ -1729,7 +2352,25 @@
           <w:sz w:val="26"/>
           <w:szCs w:val="26"/>
         </w:rPr>
-        <w:t>[24] LOCATARI[21]</w:t>
+        <w:t>[24]</w:t>
+      </w:r>
+      <w:r>
+        <w:rPr>
+          <w:rFonts w:ascii="Arial" w:hAnsi="Arial"/>
+          <w:spacing w:val="-3"/>
+          <w:sz w:val="26"/>
+          <w:szCs w:val="26"/>
+        </w:rPr>
+        <w:t xml:space="preserve"> LOCATARI</w:t>
+      </w:r>
+      <w:r>
+        <w:rPr>
+          <w:rFonts w:ascii="Arial" w:hAnsi="Arial"/>
+          <w:spacing w:val="-3"/>
+          <w:sz w:val="26"/>
+          <w:szCs w:val="26"/>
+        </w:rPr>
+        <w:t>[21]</w:t>
       </w:r>
       <w:r>
         <w:rPr>
@@ -1811,7 +2452,25 @@
           <w:sz w:val="26"/>
           <w:szCs w:val="26"/>
         </w:rPr>
-        <w:t>24] LOCATARI[21]</w:t>
+        <w:t>24]</w:t>
+      </w:r>
+      <w:r>
+        <w:rPr>
+          <w:rFonts w:ascii="Arial" w:hAnsi="Arial"/>
+          <w:spacing w:val="-3"/>
+          <w:sz w:val="26"/>
+          <w:szCs w:val="26"/>
+        </w:rPr>
+        <w:t xml:space="preserve"> LOCATARI</w:t>
+      </w:r>
+      <w:r>
+        <w:rPr>
+          <w:rFonts w:ascii="Arial" w:hAnsi="Arial"/>
+          <w:spacing w:val="-3"/>
+          <w:sz w:val="26"/>
+          <w:szCs w:val="26"/>
+        </w:rPr>
+        <w:t>[21]</w:t>
       </w:r>
       <w:r>
         <w:rPr>
@@ -1872,7 +2531,16 @@
           <w:sz w:val="26"/>
           <w:szCs w:val="26"/>
         </w:rPr>
-        <w:t xml:space="preserve">[24] </w:t>
+        <w:t>[24]</w:t>
+      </w:r>
+      <w:r>
+        <w:rPr>
+          <w:rFonts w:ascii="Arial" w:hAnsi="Arial"/>
+          <w:spacing w:val="-3"/>
+          <w:sz w:val="26"/>
+          <w:szCs w:val="26"/>
+        </w:rPr>
+        <w:t xml:space="preserve"> </w:t>
       </w:r>
       <w:proofErr w:type="gramStart"/>
       <w:r>
@@ -1882,7 +2550,16 @@
           <w:sz w:val="26"/>
           <w:szCs w:val="26"/>
         </w:rPr>
-        <w:t>LOCATARI[</w:t>
+        <w:t>LOCATARI</w:t>
+      </w:r>
+      <w:r>
+        <w:rPr>
+          <w:rFonts w:ascii="Arial" w:hAnsi="Arial"/>
+          <w:spacing w:val="-3"/>
+          <w:sz w:val="26"/>
+          <w:szCs w:val="26"/>
+        </w:rPr>
+        <w:t>[</w:t>
       </w:r>
       <w:proofErr w:type="gramEnd"/>
       <w:r>
@@ -1910,7 +2587,16 @@
           <w:sz w:val="26"/>
           <w:szCs w:val="26"/>
         </w:rPr>
-        <w:t xml:space="preserve">[24] </w:t>
+        <w:t>[24]</w:t>
+      </w:r>
+      <w:r>
+        <w:rPr>
+          <w:rFonts w:ascii="Arial" w:hAnsi="Arial"/>
+          <w:spacing w:val="-3"/>
+          <w:sz w:val="26"/>
+          <w:szCs w:val="26"/>
+        </w:rPr>
+        <w:t xml:space="preserve"> </w:t>
       </w:r>
       <w:proofErr w:type="gramStart"/>
       <w:r>
@@ -1920,7 +2606,16 @@
           <w:sz w:val="26"/>
           <w:szCs w:val="26"/>
         </w:rPr>
-        <w:t>LOCATARI[</w:t>
+        <w:t>LOCATARI</w:t>
+      </w:r>
+      <w:r>
+        <w:rPr>
+          <w:rFonts w:ascii="Arial" w:hAnsi="Arial"/>
+          <w:spacing w:val="-3"/>
+          <w:sz w:val="26"/>
+          <w:szCs w:val="26"/>
+        </w:rPr>
+        <w:t>[</w:t>
       </w:r>
       <w:proofErr w:type="gramEnd"/>
       <w:r>
@@ -2012,7 +2707,25 @@
           <w:sz w:val="26"/>
           <w:szCs w:val="26"/>
         </w:rPr>
-        <w:t>24] LOCATARI[21]</w:t>
+        <w:t>24]</w:t>
+      </w:r>
+      <w:r>
+        <w:rPr>
+          <w:rFonts w:ascii="Arial" w:hAnsi="Arial"/>
+          <w:spacing w:val="-3"/>
+          <w:sz w:val="26"/>
+          <w:szCs w:val="26"/>
+        </w:rPr>
+        <w:t xml:space="preserve"> LOCATARI</w:t>
+      </w:r>
+      <w:r>
+        <w:rPr>
+          <w:rFonts w:ascii="Arial" w:hAnsi="Arial"/>
+          <w:spacing w:val="-3"/>
+          <w:sz w:val="26"/>
+          <w:szCs w:val="26"/>
+        </w:rPr>
+        <w:t>[21]</w:t>
       </w:r>
       <w:r>
         <w:rPr>
@@ -2064,7 +2777,16 @@
           <w:sz w:val="26"/>
           <w:szCs w:val="26"/>
         </w:rPr>
-        <w:t xml:space="preserve">[24] </w:t>
+        <w:t>[24]</w:t>
+      </w:r>
+      <w:r>
+        <w:rPr>
+          <w:rFonts w:ascii="Arial" w:hAnsi="Arial"/>
+          <w:spacing w:val="-3"/>
+          <w:sz w:val="26"/>
+          <w:szCs w:val="26"/>
+        </w:rPr>
+        <w:t xml:space="preserve"> </w:t>
       </w:r>
       <w:proofErr w:type="gramStart"/>
       <w:r>
@@ -2074,7 +2796,16 @@
           <w:sz w:val="26"/>
           <w:szCs w:val="26"/>
         </w:rPr>
-        <w:t>LOCATARI[</w:t>
+        <w:t>LOCATARI</w:t>
+      </w:r>
+      <w:r>
+        <w:rPr>
+          <w:rFonts w:ascii="Arial" w:hAnsi="Arial"/>
+          <w:spacing w:val="-3"/>
+          <w:sz w:val="26"/>
+          <w:szCs w:val="26"/>
+        </w:rPr>
+        <w:t>[</w:t>
       </w:r>
       <w:proofErr w:type="gramEnd"/>
       <w:r>
@@ -2165,7 +2896,16 @@
           <w:sz w:val="26"/>
           <w:szCs w:val="26"/>
         </w:rPr>
-        <w:t xml:space="preserve">[24] </w:t>
+        <w:t>[24]</w:t>
+      </w:r>
+      <w:r>
+        <w:rPr>
+          <w:rFonts w:ascii="Arial" w:hAnsi="Arial"/>
+          <w:spacing w:val="-3"/>
+          <w:sz w:val="26"/>
+          <w:szCs w:val="26"/>
+        </w:rPr>
+        <w:t xml:space="preserve"> </w:t>
       </w:r>
       <w:proofErr w:type="gramStart"/>
       <w:r>
@@ -2175,7 +2915,16 @@
           <w:sz w:val="26"/>
           <w:szCs w:val="26"/>
         </w:rPr>
-        <w:t>LOCATARI[</w:t>
+        <w:t>LOCATARI</w:t>
+      </w:r>
+      <w:r>
+        <w:rPr>
+          <w:rFonts w:ascii="Arial" w:hAnsi="Arial"/>
+          <w:spacing w:val="-3"/>
+          <w:sz w:val="26"/>
+          <w:szCs w:val="26"/>
+        </w:rPr>
+        <w:t>[</w:t>
       </w:r>
       <w:proofErr w:type="gramEnd"/>
       <w:r>
@@ -2246,7 +2995,16 @@
           <w:sz w:val="26"/>
           <w:szCs w:val="26"/>
         </w:rPr>
-        <w:t xml:space="preserve">[24] </w:t>
+        <w:t>[24]</w:t>
+      </w:r>
+      <w:r>
+        <w:rPr>
+          <w:rFonts w:ascii="Arial" w:hAnsi="Arial"/>
+          <w:spacing w:val="-3"/>
+          <w:sz w:val="26"/>
+          <w:szCs w:val="26"/>
+        </w:rPr>
+        <w:t xml:space="preserve"> </w:t>
       </w:r>
       <w:proofErr w:type="gramStart"/>
       <w:r>
@@ -2256,7 +3014,16 @@
           <w:sz w:val="26"/>
           <w:szCs w:val="26"/>
         </w:rPr>
-        <w:t>LOCATARI[</w:t>
+        <w:t>LOCATARI</w:t>
+      </w:r>
+      <w:r>
+        <w:rPr>
+          <w:rFonts w:ascii="Arial" w:hAnsi="Arial"/>
+          <w:spacing w:val="-3"/>
+          <w:sz w:val="26"/>
+          <w:szCs w:val="26"/>
+        </w:rPr>
+        <w:t>[</w:t>
       </w:r>
       <w:proofErr w:type="gramEnd"/>
       <w:r>
@@ -2340,7 +3107,25 @@
           <w:sz w:val="26"/>
           <w:szCs w:val="26"/>
         </w:rPr>
-        <w:t>24] LOCATARI[21]</w:t>
+        <w:t>24]</w:t>
+      </w:r>
+      <w:r>
+        <w:rPr>
+          <w:rFonts w:ascii="Arial" w:hAnsi="Arial"/>
+          <w:spacing w:val="-3"/>
+          <w:sz w:val="26"/>
+          <w:szCs w:val="26"/>
+        </w:rPr>
+        <w:t xml:space="preserve"> LOCATARI</w:t>
+      </w:r>
+      <w:r>
+        <w:rPr>
+          <w:rFonts w:ascii="Arial" w:hAnsi="Arial"/>
+          <w:spacing w:val="-3"/>
+          <w:sz w:val="26"/>
+          <w:szCs w:val="26"/>
+        </w:rPr>
+        <w:t>[21]</w:t>
       </w:r>
       <w:r>
         <w:rPr>
@@ -2392,149 +3177,266 @@
           <w:sz w:val="26"/>
           <w:szCs w:val="26"/>
         </w:rPr>
-        <w:t xml:space="preserve"> Sin perjuicio del Depósito de Garantía, se constituye como </w:t>
-      </w:r>
-      <w:proofErr w:type="gramStart"/>
-      <w:r>
-        <w:rPr>
-          <w:rFonts w:ascii="Arial" w:hAnsi="Arial"/>
-          <w:spacing w:val="-3"/>
-          <w:sz w:val="26"/>
-          <w:szCs w:val="26"/>
-        </w:rPr>
-        <w:t>fiador</w:t>
-      </w:r>
-      <w:r>
-        <w:rPr>
-          <w:rFonts w:ascii="Arial" w:hAnsi="Arial"/>
+        <w:t xml:space="preserve"> Sin perjuicio del Depósito de Garantía, se constituye como fiador</w:t>
+      </w:r>
+      <w:r>
+        <w:rPr>
+          <w:rFonts w:ascii="Arial" w:hAnsi="Arial"/>
+          <w:sz w:val="26"/>
+          <w:szCs w:val="26"/>
+        </w:rPr>
+        <w:t>[23]</w:t>
+      </w:r>
+      <w:r>
+        <w:rPr>
+          <w:rFonts w:ascii="Arial" w:hAnsi="Arial"/>
+          <w:spacing w:val="-3"/>
+          <w:sz w:val="26"/>
+          <w:szCs w:val="26"/>
+        </w:rPr>
+        <w:t xml:space="preserve"> personal, codeudor </w:t>
+      </w:r>
+      <w:proofErr w:type="spellStart"/>
+      <w:r>
+        <w:rPr>
+          <w:rFonts w:ascii="Arial" w:hAnsi="Arial"/>
+          <w:spacing w:val="-3"/>
+          <w:sz w:val="26"/>
+          <w:szCs w:val="26"/>
+        </w:rPr>
+        <w:t>solidari</w:t>
+      </w:r>
+      <w:proofErr w:type="spellEnd"/>
+      <w:r>
+        <w:rPr>
+          <w:rFonts w:ascii="Arial" w:hAnsi="Arial"/>
+          <w:sz w:val="26"/>
+          <w:szCs w:val="26"/>
+        </w:rPr>
+        <w:t>[22]</w:t>
+      </w:r>
+      <w:r>
+        <w:rPr>
+          <w:rFonts w:ascii="Arial" w:hAnsi="Arial"/>
+          <w:sz w:val="26"/>
+          <w:szCs w:val="26"/>
+        </w:rPr>
+        <w:t xml:space="preserve"> </w:t>
+      </w:r>
+      <w:r>
+        <w:rPr>
+          <w:rFonts w:ascii="Arial" w:hAnsi="Arial"/>
+          <w:spacing w:val="-3"/>
+          <w:sz w:val="26"/>
+          <w:szCs w:val="26"/>
+        </w:rPr>
+        <w:t>, lis</w:t>
+      </w:r>
+      <w:r>
+        <w:rPr>
+          <w:rFonts w:ascii="Arial" w:hAnsi="Arial"/>
+          <w:spacing w:val="-3"/>
+          <w:sz w:val="26"/>
+          <w:szCs w:val="26"/>
+        </w:rPr>
+        <w:t>[22]</w:t>
+      </w:r>
+      <w:r>
+        <w:rPr>
+          <w:rFonts w:ascii="Arial" w:hAnsi="Arial"/>
+          <w:spacing w:val="-3"/>
+          <w:sz w:val="26"/>
+          <w:szCs w:val="26"/>
+        </w:rPr>
+        <w:t xml:space="preserve">, </w:t>
+      </w:r>
+      <w:proofErr w:type="spellStart"/>
+      <w:r>
+        <w:rPr>
+          <w:rFonts w:ascii="Arial" w:hAnsi="Arial"/>
+          <w:spacing w:val="-3"/>
+          <w:sz w:val="26"/>
+          <w:szCs w:val="26"/>
+        </w:rPr>
+        <w:t>llan</w:t>
+      </w:r>
+      <w:proofErr w:type="spellEnd"/>
+      <w:r>
+        <w:rPr>
+          <w:rFonts w:ascii="Arial" w:hAnsi="Arial"/>
+          <w:spacing w:val="-3"/>
+          <w:sz w:val="26"/>
+          <w:szCs w:val="26"/>
+        </w:rPr>
+        <w:t>[22]</w:t>
+      </w:r>
+      <w:r>
+        <w:rPr>
+          <w:rFonts w:ascii="Arial" w:hAnsi="Arial"/>
+          <w:spacing w:val="-3"/>
+          <w:sz w:val="26"/>
+          <w:szCs w:val="26"/>
+        </w:rPr>
+        <w:t xml:space="preserve"> y principal pagador</w:t>
+      </w:r>
+      <w:r>
+        <w:rPr>
+          <w:rFonts w:ascii="Arial" w:hAnsi="Arial"/>
+          <w:sz w:val="26"/>
+          <w:szCs w:val="26"/>
+        </w:rPr>
+        <w:t>[23]</w:t>
+      </w:r>
+      <w:r>
+        <w:rPr>
+          <w:rFonts w:ascii="Arial" w:hAnsi="Arial"/>
+          <w:spacing w:val="-3"/>
+          <w:sz w:val="26"/>
+          <w:szCs w:val="26"/>
+        </w:rPr>
+        <w:t xml:space="preserve"> de las obligaciones que toma a su cargo </w:t>
+      </w:r>
+      <w:r>
+        <w:rPr>
+          <w:rFonts w:ascii="Arial" w:hAnsi="Arial"/>
+          <w:spacing w:val="-3"/>
+          <w:sz w:val="26"/>
+          <w:szCs w:val="26"/>
+        </w:rPr>
+        <w:t>[24]</w:t>
+      </w:r>
+      <w:r>
+        <w:rPr>
+          <w:rFonts w:ascii="Arial" w:hAnsi="Arial"/>
+          <w:spacing w:val="-3"/>
+          <w:sz w:val="26"/>
+          <w:szCs w:val="26"/>
+        </w:rPr>
+        <w:t xml:space="preserve"> LOCATARI</w:t>
+      </w:r>
+      <w:r>
+        <w:rPr>
+          <w:rFonts w:ascii="Arial" w:hAnsi="Arial"/>
+          <w:spacing w:val="-3"/>
+          <w:sz w:val="26"/>
+          <w:szCs w:val="26"/>
+        </w:rPr>
+        <w:t>[21]</w:t>
+      </w:r>
+      <w:r>
+        <w:rPr>
+          <w:rFonts w:ascii="Arial" w:hAnsi="Arial"/>
+          <w:spacing w:val="-3"/>
+          <w:sz w:val="26"/>
+          <w:szCs w:val="26"/>
+        </w:rPr>
+        <w:t>,</w:t>
+      </w:r>
+      <w:r>
+        <w:rPr>
+          <w:rFonts w:ascii="Arial" w:hAnsi="Arial"/>
+          <w:spacing w:val="-3"/>
+          <w:sz w:val="26"/>
+          <w:szCs w:val="26"/>
+        </w:rPr>
+        <w:t xml:space="preserve"> </w:t>
+      </w:r>
+      <w:r>
+        <w:rPr>
+          <w:rFonts w:ascii="Arial" w:hAnsi="Arial"/>
+          <w:spacing w:val="-3"/>
           <w:sz w:val="26"/>
           <w:szCs w:val="26"/>
         </w:rPr>
         <w:t>[</w:t>
       </w:r>
-      <w:proofErr w:type="gramEnd"/>
-      <w:r>
-        <w:rPr>
-          <w:rFonts w:ascii="Arial" w:hAnsi="Arial"/>
-          <w:sz w:val="26"/>
-          <w:szCs w:val="26"/>
-        </w:rPr>
-        <w:t>23]</w:t>
-      </w:r>
-      <w:r>
-        <w:rPr>
-          <w:rFonts w:ascii="Arial" w:hAnsi="Arial"/>
-          <w:spacing w:val="-3"/>
-          <w:sz w:val="26"/>
-          <w:szCs w:val="26"/>
-        </w:rPr>
-        <w:t xml:space="preserve"> personal, codeudor </w:t>
-      </w:r>
-      <w:proofErr w:type="spellStart"/>
-      <w:r>
-        <w:rPr>
-          <w:rFonts w:ascii="Arial" w:hAnsi="Arial"/>
-          <w:spacing w:val="-3"/>
-          <w:sz w:val="26"/>
-          <w:szCs w:val="26"/>
-        </w:rPr>
-        <w:t>solidari</w:t>
-      </w:r>
-      <w:proofErr w:type="spellEnd"/>
-      <w:r>
-        <w:rPr>
-          <w:rFonts w:ascii="Arial" w:hAnsi="Arial"/>
-          <w:sz w:val="26"/>
-          <w:szCs w:val="26"/>
-        </w:rPr>
-        <w:t xml:space="preserve">[22] </w:t>
-      </w:r>
-      <w:r>
-        <w:rPr>
-          <w:rFonts w:ascii="Arial" w:hAnsi="Arial"/>
-          <w:spacing w:val="-3"/>
-          <w:sz w:val="26"/>
-          <w:szCs w:val="26"/>
-        </w:rPr>
-        <w:t>, lis</w:t>
-      </w:r>
-      <w:r>
-        <w:rPr>
-          <w:rFonts w:ascii="Arial" w:hAnsi="Arial"/>
-          <w:spacing w:val="-3"/>
-          <w:sz w:val="26"/>
-          <w:szCs w:val="26"/>
-        </w:rPr>
-        <w:t>[22]</w:t>
-      </w:r>
-      <w:r>
-        <w:rPr>
-          <w:rFonts w:ascii="Arial" w:hAnsi="Arial"/>
-          <w:spacing w:val="-3"/>
-          <w:sz w:val="26"/>
-          <w:szCs w:val="26"/>
-        </w:rPr>
-        <w:t xml:space="preserve">, </w:t>
-      </w:r>
-      <w:proofErr w:type="spellStart"/>
-      <w:r>
-        <w:rPr>
-          <w:rFonts w:ascii="Arial" w:hAnsi="Arial"/>
-          <w:spacing w:val="-3"/>
-          <w:sz w:val="26"/>
-          <w:szCs w:val="26"/>
-        </w:rPr>
-        <w:t>llan</w:t>
-      </w:r>
-      <w:proofErr w:type="spellEnd"/>
-      <w:r>
-        <w:rPr>
-          <w:rFonts w:ascii="Arial" w:hAnsi="Arial"/>
-          <w:spacing w:val="-3"/>
-          <w:sz w:val="26"/>
-          <w:szCs w:val="26"/>
-        </w:rPr>
-        <w:t>[22]</w:t>
-      </w:r>
-      <w:r>
-        <w:rPr>
-          <w:rFonts w:ascii="Arial" w:hAnsi="Arial"/>
-          <w:spacing w:val="-3"/>
-          <w:sz w:val="26"/>
-          <w:szCs w:val="26"/>
-        </w:rPr>
-        <w:t xml:space="preserve"> y principal pagador</w:t>
-      </w:r>
-      <w:r>
-        <w:rPr>
-          <w:rFonts w:ascii="Arial" w:hAnsi="Arial"/>
-          <w:sz w:val="26"/>
-          <w:szCs w:val="26"/>
-        </w:rPr>
-        <w:t>[23]</w:t>
-      </w:r>
-      <w:r>
-        <w:rPr>
-          <w:rFonts w:ascii="Arial" w:hAnsi="Arial"/>
-          <w:spacing w:val="-3"/>
-          <w:sz w:val="26"/>
-          <w:szCs w:val="26"/>
-        </w:rPr>
-        <w:t xml:space="preserve"> de las obligaciones que toma a su cargo </w:t>
-      </w:r>
-      <w:r>
-        <w:rPr>
-          <w:rFonts w:ascii="Arial" w:hAnsi="Arial"/>
-          <w:spacing w:val="-3"/>
-          <w:sz w:val="26"/>
-          <w:szCs w:val="26"/>
-        </w:rPr>
-        <w:t>[24] LOCATARI[21]</w:t>
-      </w:r>
-      <w:r>
-        <w:rPr>
-          <w:rFonts w:ascii="Arial" w:hAnsi="Arial"/>
-          <w:spacing w:val="-3"/>
+      <w:r>
+        <w:rPr>
+          <w:rFonts w:ascii="Arial" w:hAnsi="Arial"/>
+          <w:sz w:val="26"/>
+          <w:szCs w:val="26"/>
+        </w:rPr>
+        <w:t>25</w:t>
+      </w:r>
+      <w:r>
+        <w:rPr>
+          <w:rFonts w:ascii="Arial" w:hAnsi="Arial"/>
+          <w:sz w:val="26"/>
+          <w:szCs w:val="26"/>
+        </w:rPr>
+        <w:t>]</w:t>
+      </w:r>
+      <w:r>
+        <w:rPr>
+          <w:rFonts w:ascii="Arial" w:hAnsi="Arial"/>
+          <w:spacing w:val="-3"/>
+          <w:sz w:val="26"/>
+          <w:szCs w:val="26"/>
+        </w:rPr>
+        <w:t xml:space="preserve"> </w:t>
+      </w:r>
+      <w:r>
+        <w:rPr>
+          <w:rFonts w:ascii="Arial" w:hAnsi="Arial"/>
+          <w:spacing w:val="-3"/>
+          <w:sz w:val="26"/>
+          <w:szCs w:val="26"/>
+        </w:rPr>
+        <w:t>[</w:t>
+      </w:r>
+      <w:r>
+        <w:rPr>
+          <w:rFonts w:ascii="Arial" w:hAnsi="Arial"/>
+          <w:sz w:val="26"/>
+          <w:szCs w:val="26"/>
+        </w:rPr>
+        <w:t>20</w:t>
+      </w:r>
+      <w:r>
+        <w:rPr>
+          <w:rFonts w:ascii="Arial" w:hAnsi="Arial"/>
+          <w:sz w:val="26"/>
+          <w:szCs w:val="26"/>
+        </w:rPr>
+        <w:t>]</w:t>
+      </w:r>
+      <w:r>
+        <w:rPr>
+          <w:rFonts w:ascii="Arial" w:hAnsi="Arial"/>
+          <w:spacing w:val="-3"/>
+          <w:sz w:val="26"/>
+          <w:szCs w:val="26"/>
+        </w:rPr>
+        <w:t xml:space="preserve"> </w:t>
+      </w:r>
+      <w:r>
+        <w:rPr>
+          <w:rFonts w:ascii="Arial" w:hAnsi="Arial"/>
+          <w:spacing w:val="-3"/>
+          <w:sz w:val="26"/>
+          <w:szCs w:val="26"/>
+        </w:rPr>
+        <w:t>[</w:t>
+      </w:r>
+      <w:r>
+        <w:rPr>
+          <w:rFonts w:ascii="Arial" w:hAnsi="Arial"/>
+          <w:sz w:val="26"/>
+          <w:szCs w:val="26"/>
+        </w:rPr>
+        <w:t>15</w:t>
+      </w:r>
+      <w:r>
+        <w:rPr>
+          <w:rFonts w:ascii="Arial" w:hAnsi="Arial"/>
+          <w:sz w:val="26"/>
+          <w:szCs w:val="26"/>
+        </w:rPr>
+        <w:t>]</w:t>
+      </w:r>
+      <w:r>
+        <w:rPr>
+          <w:rFonts w:ascii="Arial" w:hAnsi="Arial"/>
           <w:sz w:val="26"/>
           <w:szCs w:val="26"/>
         </w:rPr>
@@ -2543,7 +3445,6 @@
       <w:r>
         <w:rPr>
           <w:rFonts w:ascii="Arial" w:hAnsi="Arial"/>
-          <w:spacing w:val="-3"/>
           <w:sz w:val="26"/>
           <w:szCs w:val="26"/>
         </w:rPr>
@@ -2552,10 +3453,11 @@
       <w:r>
         <w:rPr>
           <w:rFonts w:ascii="Arial" w:hAnsi="Arial"/>
-          <w:sz w:val="26"/>
-          <w:szCs w:val="26"/>
-        </w:rPr>
-        <w:t>[25]</w:t>
+          <w:spacing w:val="-3"/>
+          <w:sz w:val="26"/>
+          <w:szCs w:val="26"/>
+        </w:rPr>
+        <w:t>CUIT:</w:t>
       </w:r>
       <w:r>
         <w:rPr>
@@ -2569,10 +3471,29 @@
       <w:r>
         <w:rPr>
           <w:rFonts w:ascii="Arial" w:hAnsi="Arial"/>
-          <w:sz w:val="26"/>
-          <w:szCs w:val="26"/>
-        </w:rPr>
-        <w:t>[20]</w:t>
+          <w:spacing w:val="-3"/>
+          <w:sz w:val="26"/>
+          <w:szCs w:val="26"/>
+        </w:rPr>
+        <w:t>[</w:t>
+      </w:r>
+      <w:r>
+        <w:rPr>
+          <w:rFonts w:ascii="Arial" w:hAnsi="Arial"/>
+          <w:spacing w:val="-3"/>
+          <w:sz w:val="26"/>
+          <w:szCs w:val="26"/>
+        </w:rPr>
+        <w:t>16</w:t>
+      </w:r>
+      <w:r>
+        <w:rPr>
+          <w:rFonts w:ascii="Arial" w:hAnsi="Arial"/>
+          <w:spacing w:val="-3"/>
+          <w:sz w:val="26"/>
+          <w:szCs w:val="26"/>
+        </w:rPr>
+        <w:t>]</w:t>
       </w:r>
       <w:r>
         <w:rPr>
@@ -2586,14 +3507,7 @@
       <w:r>
         <w:rPr>
           <w:rFonts w:ascii="Arial" w:hAnsi="Arial"/>
-          <w:sz w:val="26"/>
-          <w:szCs w:val="26"/>
-        </w:rPr>
-        <w:t>[15]</w:t>
-      </w:r>
-      <w:r>
-        <w:rPr>
-          <w:rFonts w:ascii="Arial" w:hAnsi="Arial"/>
+          <w:spacing w:val="-3"/>
           <w:sz w:val="26"/>
           <w:szCs w:val="26"/>
         </w:rPr>
@@ -2602,6 +3516,16 @@
       <w:r>
         <w:rPr>
           <w:rFonts w:ascii="Arial" w:hAnsi="Arial"/>
+          <w:spacing w:val="-3"/>
+          <w:sz w:val="26"/>
+          <w:szCs w:val="26"/>
+        </w:rPr>
+        <w:t>teléfono:</w:t>
+      </w:r>
+      <w:r>
+        <w:rPr>
+          <w:rFonts w:ascii="Arial" w:hAnsi="Arial"/>
+          <w:spacing w:val="-3"/>
           <w:sz w:val="26"/>
           <w:szCs w:val="26"/>
         </w:rPr>
@@ -2614,16 +3538,41 @@
           <w:sz w:val="26"/>
           <w:szCs w:val="26"/>
         </w:rPr>
-        <w:t>CUIT:</w:t>
-      </w:r>
-      <w:r>
-        <w:rPr>
-          <w:rFonts w:ascii="Arial" w:hAnsi="Arial"/>
-          <w:spacing w:val="-3"/>
-          <w:sz w:val="26"/>
-          <w:szCs w:val="26"/>
-        </w:rPr>
-        <w:t xml:space="preserve"> [16]</w:t>
+        <w:t>[</w:t>
+      </w:r>
+      <w:r>
+        <w:rPr>
+          <w:rFonts w:ascii="Arial" w:hAnsi="Arial"/>
+          <w:sz w:val="26"/>
+          <w:szCs w:val="26"/>
+        </w:rPr>
+        <w:t>18</w:t>
+      </w:r>
+      <w:r>
+        <w:rPr>
+          <w:rFonts w:ascii="Arial" w:hAnsi="Arial"/>
+          <w:sz w:val="26"/>
+          <w:szCs w:val="26"/>
+        </w:rPr>
+        <w:t>]</w:t>
+      </w:r>
+      <w:r>
+        <w:rPr>
+          <w:rFonts w:ascii="Arial" w:hAnsi="Arial"/>
+          <w:spacing w:val="-3"/>
+          <w:sz w:val="26"/>
+          <w:szCs w:val="26"/>
+        </w:rPr>
+        <w:t xml:space="preserve"> ,</w:t>
+      </w:r>
+      <w:r>
+        <w:rPr>
+          <w:rFonts w:ascii="Arial" w:hAnsi="Arial"/>
+          <w:spacing w:val="-3"/>
+          <w:sz w:val="26"/>
+          <w:szCs w:val="26"/>
+        </w:rPr>
+        <w:t xml:space="preserve"> con domicilio en calle</w:t>
       </w:r>
       <w:r>
         <w:rPr>
@@ -2641,21 +3590,27 @@
           <w:sz w:val="26"/>
           <w:szCs w:val="26"/>
         </w:rPr>
-        <w:t>,</w:t>
-      </w:r>
-      <w:r>
-        <w:rPr>
-          <w:rFonts w:ascii="Arial" w:hAnsi="Arial"/>
-          <w:spacing w:val="-3"/>
-          <w:sz w:val="26"/>
-          <w:szCs w:val="26"/>
-        </w:rPr>
-        <w:t>teléfono:</w:t>
-      </w:r>
-      <w:r>
-        <w:rPr>
-          <w:rFonts w:ascii="Arial" w:hAnsi="Arial"/>
-          <w:spacing w:val="-3"/>
+        <w:t>[</w:t>
+      </w:r>
+      <w:r>
+        <w:rPr>
+          <w:rFonts w:ascii="Arial" w:hAnsi="Arial"/>
+          <w:sz w:val="26"/>
+          <w:szCs w:val="26"/>
+        </w:rPr>
+        <w:t>17</w:t>
+      </w:r>
+      <w:r>
+        <w:rPr>
+          <w:rFonts w:ascii="Arial" w:hAnsi="Arial"/>
+          <w:sz w:val="26"/>
+          <w:szCs w:val="26"/>
+        </w:rPr>
+        <w:t>]</w:t>
+      </w:r>
+      <w:r>
+        <w:rPr>
+          <w:rFonts w:ascii="Arial" w:hAnsi="Arial"/>
           <w:sz w:val="26"/>
           <w:szCs w:val="26"/>
         </w:rPr>
@@ -2664,49 +3619,6 @@
       <w:r>
         <w:rPr>
           <w:rFonts w:ascii="Arial" w:hAnsi="Arial"/>
-          <w:sz w:val="26"/>
-          <w:szCs w:val="26"/>
-        </w:rPr>
-        <w:t>[18]</w:t>
-      </w:r>
-      <w:r>
-        <w:rPr>
-          <w:rFonts w:ascii="Arial" w:hAnsi="Arial"/>
-          <w:spacing w:val="-3"/>
-          <w:sz w:val="26"/>
-          <w:szCs w:val="26"/>
-        </w:rPr>
-        <w:t xml:space="preserve"> ,</w:t>
-      </w:r>
-      <w:r>
-        <w:rPr>
-          <w:rFonts w:ascii="Arial" w:hAnsi="Arial"/>
-          <w:spacing w:val="-3"/>
-          <w:sz w:val="26"/>
-          <w:szCs w:val="26"/>
-        </w:rPr>
-        <w:t xml:space="preserve"> con domicilio en calle</w:t>
-      </w:r>
-      <w:r>
-        <w:rPr>
-          <w:rFonts w:ascii="Arial" w:hAnsi="Arial"/>
-          <w:spacing w:val="-3"/>
-          <w:sz w:val="26"/>
-          <w:szCs w:val="26"/>
-        </w:rPr>
-        <w:t xml:space="preserve"> </w:t>
-      </w:r>
-      <w:r>
-        <w:rPr>
-          <w:rFonts w:ascii="Arial" w:hAnsi="Arial"/>
-          <w:sz w:val="26"/>
-          <w:szCs w:val="26"/>
-        </w:rPr>
-        <w:t xml:space="preserve">[17] </w:t>
-      </w:r>
-      <w:r>
-        <w:rPr>
-          <w:rFonts w:ascii="Arial" w:hAnsi="Arial"/>
           <w:spacing w:val="-3"/>
           <w:sz w:val="26"/>
           <w:szCs w:val="26"/>
@@ -2752,10 +3664,27 @@
       <w:r>
         <w:rPr>
           <w:rFonts w:ascii="Arial" w:hAnsi="Arial"/>
-          <w:sz w:val="26"/>
-          <w:szCs w:val="26"/>
-        </w:rPr>
-        <w:t>[26]</w:t>
+          <w:spacing w:val="-3"/>
+          <w:sz w:val="26"/>
+          <w:szCs w:val="26"/>
+        </w:rPr>
+        <w:t>[</w:t>
+      </w:r>
+      <w:r>
+        <w:rPr>
+          <w:rFonts w:ascii="Arial" w:hAnsi="Arial"/>
+          <w:sz w:val="26"/>
+          <w:szCs w:val="26"/>
+        </w:rPr>
+        <w:t>26</w:t>
+      </w:r>
+      <w:r>
+        <w:rPr>
+          <w:rFonts w:ascii="Arial" w:hAnsi="Arial"/>
+          <w:sz w:val="26"/>
+          <w:szCs w:val="26"/>
+        </w:rPr>
+        <w:t>]</w:t>
       </w:r>
       <w:r>
         <w:rPr>
@@ -2906,10 +3835,35 @@
       <w:r>
         <w:rPr>
           <w:rFonts w:ascii="Arial" w:hAnsi="Arial"/>
-          <w:sz w:val="26"/>
-          <w:szCs w:val="26"/>
-        </w:rPr>
-        <w:t xml:space="preserve">[28] </w:t>
+          <w:spacing w:val="-3"/>
+          <w:sz w:val="26"/>
+          <w:szCs w:val="26"/>
+        </w:rPr>
+        <w:t>[</w:t>
+      </w:r>
+      <w:r>
+        <w:rPr>
+          <w:rFonts w:ascii="Arial" w:hAnsi="Arial"/>
+          <w:sz w:val="26"/>
+          <w:szCs w:val="26"/>
+        </w:rPr>
+        <w:t>28</w:t>
+      </w:r>
+      <w:r>
+        <w:rPr>
+          <w:rFonts w:ascii="Arial" w:hAnsi="Arial"/>
+          <w:sz w:val="26"/>
+          <w:szCs w:val="26"/>
+        </w:rPr>
+        <w:t>]</w:t>
+      </w:r>
+      <w:r>
+        <w:rPr>
+          <w:rFonts w:ascii="Arial" w:hAnsi="Arial"/>
+          <w:sz w:val="26"/>
+          <w:szCs w:val="26"/>
+        </w:rPr>
+        <w:t xml:space="preserve"> </w:t>
       </w:r>
       <w:r>
         <w:rPr>
@@ -2923,10 +3877,27 @@
       <w:r>
         <w:rPr>
           <w:rFonts w:ascii="Arial" w:hAnsi="Arial"/>
-          <w:sz w:val="26"/>
-          <w:szCs w:val="26"/>
-        </w:rPr>
-        <w:t>[29]</w:t>
+          <w:spacing w:val="-3"/>
+          <w:sz w:val="26"/>
+          <w:szCs w:val="26"/>
+        </w:rPr>
+        <w:t>[</w:t>
+      </w:r>
+      <w:r>
+        <w:rPr>
+          <w:rFonts w:ascii="Arial" w:hAnsi="Arial"/>
+          <w:sz w:val="26"/>
+          <w:szCs w:val="26"/>
+        </w:rPr>
+        <w:t>29</w:t>
+      </w:r>
+      <w:r>
+        <w:rPr>
+          <w:rFonts w:ascii="Arial" w:hAnsi="Arial"/>
+          <w:sz w:val="26"/>
+          <w:szCs w:val="26"/>
+        </w:rPr>
+        <w:t>]</w:t>
       </w:r>
       <w:r>
         <w:rPr>
@@ -2940,10 +3911,27 @@
       <w:r>
         <w:rPr>
           <w:rFonts w:ascii="Arial" w:hAnsi="Arial"/>
-          <w:sz w:val="26"/>
-          <w:szCs w:val="26"/>
-        </w:rPr>
-        <w:t>[30]</w:t>
+          <w:spacing w:val="-3"/>
+          <w:sz w:val="26"/>
+          <w:szCs w:val="26"/>
+        </w:rPr>
+        <w:t>[</w:t>
+      </w:r>
+      <w:r>
+        <w:rPr>
+          <w:rFonts w:ascii="Arial" w:hAnsi="Arial"/>
+          <w:sz w:val="26"/>
+          <w:szCs w:val="26"/>
+        </w:rPr>
+        <w:t>30</w:t>
+      </w:r>
+      <w:r>
+        <w:rPr>
+          <w:rFonts w:ascii="Arial" w:hAnsi="Arial"/>
+          <w:sz w:val="26"/>
+          <w:szCs w:val="26"/>
+        </w:rPr>
+        <w:t>]</w:t>
       </w:r>
       <w:r>
         <w:rPr>
@@ -2962,6 +3950,343 @@
           <w:szCs w:val="26"/>
         </w:rPr>
         <w:tab/>
+      </w:r>
+    </w:p>
+    <w:p>
+      <w:pPr>
+        <w:tabs>
+          <w:tab w:val="right" w:leader="hyphen" w:pos="9639"/>
+        </w:tabs>
+        <w:suppressAutoHyphens/>
+        <w:jc w:val="both"/>
+        <w:rPr>
+          <w:rFonts w:ascii="Arial" w:hAnsi="Arial"/>
+          <w:spacing w:val="-3"/>
+          <w:sz w:val="26"/>
+          <w:szCs w:val="26"/>
+        </w:rPr>
+      </w:pPr>
+    </w:p>
+    <w:p>
+      <w:pPr>
+        <w:tabs>
+          <w:tab w:val="right" w:leader="hyphen" w:pos="9639"/>
+        </w:tabs>
+        <w:suppressAutoHyphens/>
+        <w:jc w:val="both"/>
+        <w:rPr>
+          <w:rFonts w:ascii="Arial" w:hAnsi="Arial"/>
+          <w:spacing w:val="-3"/>
+          <w:sz w:val="26"/>
+          <w:szCs w:val="26"/>
+        </w:rPr>
+      </w:pPr>
+    </w:p>
+    <w:p>
+      <w:pPr>
+        <w:tabs>
+          <w:tab w:val="right" w:leader="hyphen" w:pos="9639"/>
+        </w:tabs>
+        <w:suppressAutoHyphens/>
+        <w:jc w:val="both"/>
+        <w:rPr>
+          <w:rFonts w:ascii="Arial" w:hAnsi="Arial"/>
+          <w:spacing w:val="-3"/>
+          <w:sz w:val="26"/>
+          <w:szCs w:val="26"/>
+        </w:rPr>
+      </w:pPr>
+    </w:p>
+    <w:p>
+      <w:pPr>
+        <w:tabs>
+          <w:tab w:val="right" w:leader="hyphen" w:pos="9639"/>
+        </w:tabs>
+        <w:suppressAutoHyphens/>
+        <w:jc w:val="both"/>
+        <w:rPr>
+          <w:rFonts w:ascii="Arial" w:hAnsi="Arial"/>
+          <w:spacing w:val="-3"/>
+          <w:sz w:val="26"/>
+          <w:szCs w:val="26"/>
+        </w:rPr>
+      </w:pPr>
+    </w:p>
+    <w:p>
+      <w:pPr>
+        <w:tabs>
+          <w:tab w:val="right" w:leader="hyphen" w:pos="9639"/>
+        </w:tabs>
+        <w:suppressAutoHyphens/>
+        <w:jc w:val="both"/>
+        <w:rPr>
+          <w:rFonts w:ascii="Arial" w:hAnsi="Arial"/>
+          <w:spacing w:val="-3"/>
+          <w:sz w:val="26"/>
+          <w:szCs w:val="26"/>
+        </w:rPr>
+      </w:pPr>
+    </w:p>
+    <w:p>
+      <w:pPr>
+        <w:tabs>
+          <w:tab w:val="right" w:leader="hyphen" w:pos="9639"/>
+        </w:tabs>
+        <w:suppressAutoHyphens/>
+        <w:jc w:val="both"/>
+        <w:rPr>
+          <w:rFonts w:ascii="Arial" w:hAnsi="Arial"/>
+          <w:spacing w:val="-3"/>
+          <w:sz w:val="26"/>
+          <w:szCs w:val="26"/>
+        </w:rPr>
+      </w:pPr>
+    </w:p>
+    <w:p>
+      <w:pPr>
+        <w:tabs>
+          <w:tab w:val="right" w:leader="hyphen" w:pos="9639"/>
+        </w:tabs>
+        <w:suppressAutoHyphens/>
+        <w:jc w:val="both"/>
+        <w:rPr>
+          <w:rFonts w:ascii="Arial" w:hAnsi="Arial"/>
+          <w:spacing w:val="-3"/>
+          <w:sz w:val="26"/>
+          <w:szCs w:val="26"/>
+        </w:rPr>
+      </w:pPr>
+    </w:p>
+    <w:p>
+      <w:pPr>
+        <w:tabs>
+          <w:tab w:val="right" w:leader="hyphen" w:pos="9639"/>
+        </w:tabs>
+        <w:suppressAutoHyphens/>
+        <w:jc w:val="both"/>
+        <w:rPr>
+          <w:rFonts w:ascii="Arial" w:hAnsi="Arial"/>
+          <w:spacing w:val="-3"/>
+          <w:sz w:val="26"/>
+          <w:szCs w:val="26"/>
+        </w:rPr>
+      </w:pPr>
+    </w:p>
+    <w:p>
+      <w:pPr>
+        <w:tabs>
+          <w:tab w:val="right" w:leader="hyphen" w:pos="9639"/>
+        </w:tabs>
+        <w:suppressAutoHyphens/>
+        <w:jc w:val="both"/>
+        <w:rPr>
+          <w:rFonts w:ascii="Arial" w:hAnsi="Arial"/>
+          <w:spacing w:val="-3"/>
+          <w:sz w:val="26"/>
+          <w:szCs w:val="26"/>
+        </w:rPr>
+      </w:pPr>
+    </w:p>
+    <w:p>
+      <w:pPr>
+        <w:tabs>
+          <w:tab w:val="right" w:leader="hyphen" w:pos="9639"/>
+        </w:tabs>
+        <w:suppressAutoHyphens/>
+        <w:jc w:val="both"/>
+        <w:rPr>
+          <w:rFonts w:ascii="Arial" w:hAnsi="Arial"/>
+          <w:spacing w:val="-3"/>
+          <w:sz w:val="26"/>
+          <w:szCs w:val="26"/>
+        </w:rPr>
+      </w:pPr>
+      <w:r>
+        <w:rPr>
+          <w:rFonts w:ascii="Arial" w:hAnsi="Arial"/>
+          <w:spacing w:val="-3"/>
+          <w:sz w:val="26"/>
+          <w:szCs w:val="26"/>
+        </w:rPr>
+        <w:t xml:space="preserve">                   HUGO ALVAREZ                                             </w:t>
+      </w:r>
+      <w:proofErr w:type="gramStart"/>
+      <w:r>
+        <w:rPr>
+          <w:rFonts w:ascii="Arial" w:hAnsi="Arial"/>
+          <w:spacing w:val="-3"/>
+          <w:sz w:val="26"/>
+          <w:szCs w:val="26"/>
+        </w:rPr>
+        <w:t xml:space="preserve">   </w:t>
+      </w:r>
+      <w:r>
+        <w:rPr>
+          <w:rFonts w:ascii="Arial" w:hAnsi="Arial"/>
+          <w:spacing w:val="-3"/>
+          <w:sz w:val="26"/>
+          <w:szCs w:val="26"/>
+        </w:rPr>
+        <w:t>[</w:t>
+      </w:r>
+      <w:proofErr w:type="gramEnd"/>
+      <w:r>
+        <w:rPr>
+          <w:rFonts w:ascii="Arial" w:hAnsi="Arial"/>
+          <w:spacing w:val="-3"/>
+          <w:sz w:val="26"/>
+          <w:szCs w:val="26"/>
+        </w:rPr>
+        <w:t>1</w:t>
+      </w:r>
+      <w:r>
+        <w:rPr>
+          <w:rFonts w:ascii="Arial" w:hAnsi="Arial"/>
+          <w:spacing w:val="-3"/>
+          <w:sz w:val="26"/>
+          <w:szCs w:val="26"/>
+        </w:rPr>
+        <w:t>]</w:t>
+      </w:r>
+    </w:p>
+    <w:p>
+      <w:pPr>
+        <w:tabs>
+          <w:tab w:val="right" w:leader="hyphen" w:pos="9639"/>
+        </w:tabs>
+        <w:suppressAutoHyphens/>
+        <w:jc w:val="both"/>
+        <w:rPr>
+          <w:rFonts w:ascii="Arial" w:hAnsi="Arial"/>
+          <w:spacing w:val="-3"/>
+          <w:sz w:val="26"/>
+          <w:szCs w:val="26"/>
+        </w:rPr>
+      </w:pPr>
+      <w:r>
+        <w:rPr>
+          <w:rFonts w:ascii="Arial" w:hAnsi="Arial"/>
+          <w:spacing w:val="-3"/>
+          <w:sz w:val="26"/>
+          <w:szCs w:val="26"/>
+        </w:rPr>
+        <w:t xml:space="preserve">                  CUIT 2006</w:t>
+      </w:r>
+      <w:r>
+        <w:rPr>
+          <w:rFonts w:ascii="Arial" w:hAnsi="Arial"/>
+          <w:spacing w:val="-3"/>
+          <w:sz w:val="26"/>
+          <w:szCs w:val="26"/>
+        </w:rPr>
+        <w:t>[23]</w:t>
+      </w:r>
+      <w:r>
+        <w:rPr>
+          <w:rFonts w:ascii="Arial" w:hAnsi="Arial"/>
+          <w:spacing w:val="-3"/>
+          <w:sz w:val="26"/>
+          <w:szCs w:val="26"/>
+        </w:rPr>
+        <w:t>3</w:t>
+      </w:r>
+      <w:r>
+        <w:rPr>
+          <w:rFonts w:ascii="Arial" w:hAnsi="Arial"/>
+          <w:spacing w:val="-3"/>
+          <w:sz w:val="26"/>
+          <w:szCs w:val="26"/>
+        </w:rPr>
+        <w:t>[22]</w:t>
+      </w:r>
+      <w:r>
+        <w:rPr>
+          <w:rFonts w:ascii="Arial" w:hAnsi="Arial"/>
+          <w:spacing w:val="-3"/>
+          <w:sz w:val="26"/>
+          <w:szCs w:val="26"/>
+        </w:rPr>
+        <w:t xml:space="preserve">64                                     CUIT </w:t>
+      </w:r>
+      <w:r>
+        <w:rPr>
+          <w:rFonts w:ascii="Arial" w:hAnsi="Arial"/>
+          <w:spacing w:val="-3"/>
+          <w:sz w:val="26"/>
+          <w:szCs w:val="26"/>
+        </w:rPr>
+        <w:t>[</w:t>
+      </w:r>
+      <w:r>
+        <w:rPr>
+          <w:rFonts w:ascii="Arial" w:hAnsi="Arial"/>
+          <w:spacing w:val="-3"/>
+          <w:sz w:val="26"/>
+          <w:szCs w:val="26"/>
+        </w:rPr>
+        <w:t>2</w:t>
+      </w:r>
+      <w:r>
+        <w:rPr>
+          <w:rFonts w:ascii="Arial" w:hAnsi="Arial"/>
+          <w:spacing w:val="-3"/>
+          <w:sz w:val="26"/>
+          <w:szCs w:val="26"/>
+        </w:rPr>
+        <w:t>]</w:t>
+      </w:r>
+    </w:p>
+    <w:p>
+      <w:pPr>
+        <w:tabs>
+          <w:tab w:val="right" w:leader="hyphen" w:pos="9639"/>
+        </w:tabs>
+        <w:suppressAutoHyphens/>
+        <w:jc w:val="both"/>
+        <w:rPr>
+          <w:rFonts w:ascii="Arial" w:hAnsi="Arial"/>
+          <w:spacing w:val="-3"/>
+          <w:sz w:val="26"/>
+          <w:szCs w:val="26"/>
+        </w:rPr>
+      </w:pPr>
+      <w:r>
+        <w:rPr>
+          <w:rFonts w:ascii="Arial" w:hAnsi="Arial"/>
+          <w:spacing w:val="-3"/>
+          <w:sz w:val="26"/>
+          <w:szCs w:val="26"/>
+        </w:rPr>
+        <w:t xml:space="preserve">                        LOCADOR                                            </w:t>
+      </w:r>
+      <w:proofErr w:type="gramStart"/>
+      <w:r>
+        <w:rPr>
+          <w:rFonts w:ascii="Arial" w:hAnsi="Arial"/>
+          <w:spacing w:val="-3"/>
+          <w:sz w:val="26"/>
+          <w:szCs w:val="26"/>
+        </w:rPr>
+        <w:t>LOCATARI</w:t>
+      </w:r>
+      <w:r>
+        <w:rPr>
+          <w:rFonts w:ascii="Arial" w:hAnsi="Arial"/>
+          <w:spacing w:val="-3"/>
+          <w:sz w:val="26"/>
+          <w:szCs w:val="26"/>
+        </w:rPr>
+        <w:t>[</w:t>
+      </w:r>
+      <w:proofErr w:type="gramEnd"/>
+      <w:r>
+        <w:rPr>
+          <w:rFonts w:ascii="Arial" w:hAnsi="Arial"/>
+          <w:spacing w:val="-3"/>
+          <w:sz w:val="26"/>
+          <w:szCs w:val="26"/>
+        </w:rPr>
+        <w:t>21]</w:t>
       </w:r>
     </w:p>
     <w:p>
@@ -3075,6 +4400,65 @@
           <w:szCs w:val="26"/>
         </w:rPr>
       </w:pPr>
+      <w:r>
+        <w:rPr>
+          <w:rFonts w:ascii="Arial" w:hAnsi="Arial"/>
+          <w:spacing w:val="-3"/>
+          <w:sz w:val="26"/>
+          <w:szCs w:val="26"/>
+        </w:rPr>
+        <w:t xml:space="preserve">                                                                   15</w:t>
+      </w:r>
+    </w:p>
+    <w:p>
+      <w:pPr>
+        <w:tabs>
+          <w:tab w:val="left" w:pos="-720"/>
+          <w:tab w:val="right" w:leader="hyphen" w:pos="9367"/>
+        </w:tabs>
+        <w:suppressAutoHyphens/>
+        <w:jc w:val="both"/>
+        <w:rPr>
+          <w:rFonts w:ascii="Arial" w:hAnsi="Arial"/>
+          <w:spacing w:val="-3"/>
+          <w:sz w:val="26"/>
+          <w:szCs w:val="26"/>
+        </w:rPr>
+      </w:pPr>
+      <w:r>
+        <w:rPr>
+          <w:rFonts w:ascii="Arial" w:hAnsi="Arial"/>
+          <w:spacing w:val="-3"/>
+          <w:sz w:val="26"/>
+          <w:szCs w:val="26"/>
+        </w:rPr>
+        <w:t xml:space="preserve">                                                               CUIT 16</w:t>
+      </w:r>
+    </w:p>
+    <w:p>
+      <w:pPr>
+        <w:tabs>
+          <w:tab w:val="left" w:pos="-720"/>
+          <w:tab w:val="right" w:leader="hyphen" w:pos="9367"/>
+        </w:tabs>
+        <w:suppressAutoHyphens/>
+        <w:jc w:val="both"/>
+        <w:rPr>
+          <w:rFonts w:ascii="Arial" w:hAnsi="Arial"/>
+          <w:spacing w:val="-3"/>
+          <w:sz w:val="26"/>
+          <w:szCs w:val="26"/>
+        </w:rPr>
+      </w:pPr>
+      <w:r>
+        <w:rPr>
+          <w:rFonts w:ascii="Arial" w:hAnsi="Arial"/>
+          <w:spacing w:val="-3"/>
+          <w:sz w:val="26"/>
+          <w:szCs w:val="26"/>
+        </w:rPr>
+        <w:t xml:space="preserve">                                                             GARANTE</w:t>
+      </w:r>
     </w:p>
     <w:p>
       <w:pPr>
@@ -3099,8 +4483,8 @@
         <w:tblLook w:val="04A0" w:firstRow="1" w:lastRow="0" w:firstColumn="1" w:lastColumn="0" w:noHBand="0" w:noVBand="1"/>
       </w:tblPr>
       <w:tblGrid>
-        <w:gridCol w:w="4931"/>
-        <w:gridCol w:w="4934"/>
+        <w:gridCol w:w="4933"/>
+        <w:gridCol w:w="4932"/>
       </w:tblGrid>
       <w:tr>
         <w:trPr>
@@ -3126,65 +4510,6 @@
                 <w:szCs w:val="26"/>
               </w:rPr>
             </w:pPr>
-            <w:r>
-              <w:rPr>
-                <w:rFonts w:ascii="Arial" w:hAnsi="Arial"/>
-                <w:spacing w:val="-3"/>
-                <w:sz w:val="26"/>
-                <w:szCs w:val="26"/>
-              </w:rPr>
-              <w:t>HUGO ALVAREZ</w:t>
-            </w:r>
-          </w:p>
-          <w:p>
-            <w:pPr>
-              <w:tabs>
-                <w:tab w:val="left" w:pos="-720"/>
-                <w:tab w:val="right" w:leader="hyphen" w:pos="9367"/>
-              </w:tabs>
-              <w:suppressAutoHyphens/>
-              <w:jc w:val="center"/>
-              <w:rPr>
-                <w:rFonts w:ascii="Arial" w:hAnsi="Arial"/>
-                <w:spacing w:val="-3"/>
-                <w:sz w:val="26"/>
-                <w:szCs w:val="26"/>
-              </w:rPr>
-            </w:pPr>
-            <w:r>
-              <w:rPr>
-                <w:rFonts w:ascii="Arial" w:hAnsi="Arial"/>
-                <w:spacing w:val="-3"/>
-                <w:sz w:val="26"/>
-                <w:szCs w:val="26"/>
-              </w:rPr>
-              <w:t>CUIT 20062332264</w:t>
-            </w:r>
-          </w:p>
-          <w:p>
-            <w:pPr>
-              <w:tabs>
-                <w:tab w:val="left" w:pos="-720"/>
-                <w:tab w:val="right" w:leader="hyphen" w:pos="9367"/>
-              </w:tabs>
-              <w:suppressAutoHyphens/>
-              <w:jc w:val="center"/>
-              <w:rPr>
-                <w:rFonts w:ascii="Arial" w:hAnsi="Arial"/>
-                <w:spacing w:val="-3"/>
-                <w:sz w:val="26"/>
-                <w:szCs w:val="26"/>
-              </w:rPr>
-            </w:pPr>
-            <w:r>
-              <w:rPr>
-                <w:rFonts w:ascii="Arial" w:hAnsi="Arial"/>
-                <w:spacing w:val="-3"/>
-                <w:sz w:val="26"/>
-                <w:szCs w:val="26"/>
-              </w:rPr>
-              <w:t>LOCADOR</w:t>
-            </w:r>
           </w:p>
         </w:tc>
         <w:tc>
@@ -3202,86 +4527,11 @@
               <w:jc w:val="center"/>
               <w:rPr>
                 <w:rFonts w:ascii="Arial" w:hAnsi="Arial"/>
-                <w:sz w:val="26"/>
-                <w:szCs w:val="26"/>
-              </w:rPr>
-            </w:pPr>
-            <w:r>
-              <w:rPr>
-                <w:rFonts w:ascii="Arial" w:hAnsi="Arial"/>
-                <w:sz w:val="26"/>
-                <w:szCs w:val="26"/>
-              </w:rPr>
-              <w:t>[1]</w:t>
-            </w:r>
-          </w:p>
-          <w:p>
-            <w:pPr>
-              <w:tabs>
-                <w:tab w:val="left" w:pos="-720"/>
-                <w:tab w:val="right" w:leader="hyphen" w:pos="9367"/>
-              </w:tabs>
-              <w:suppressAutoHyphens/>
-              <w:jc w:val="center"/>
-              <w:rPr>
-                <w:rFonts w:ascii="Arial" w:hAnsi="Arial"/>
                 <w:spacing w:val="-3"/>
                 <w:sz w:val="26"/>
                 <w:szCs w:val="26"/>
               </w:rPr>
             </w:pPr>
-            <w:r>
-              <w:rPr>
-                <w:rFonts w:ascii="Arial" w:hAnsi="Arial"/>
-                <w:sz w:val="26"/>
-                <w:szCs w:val="26"/>
-              </w:rPr>
-              <w:t xml:space="preserve">CUIT </w:t>
-            </w:r>
-            <w:r>
-              <w:rPr>
-                <w:rFonts w:ascii="Arial" w:hAnsi="Arial"/>
-                <w:sz w:val="26"/>
-                <w:szCs w:val="26"/>
-              </w:rPr>
-              <w:t>[2]</w:t>
-            </w:r>
-          </w:p>
-          <w:p>
-            <w:pPr>
-              <w:tabs>
-                <w:tab w:val="left" w:pos="-720"/>
-                <w:tab w:val="right" w:leader="hyphen" w:pos="9367"/>
-              </w:tabs>
-              <w:suppressAutoHyphens/>
-              <w:jc w:val="center"/>
-              <w:rPr>
-                <w:rFonts w:ascii="Arial" w:hAnsi="Arial"/>
-                <w:spacing w:val="-3"/>
-                <w:sz w:val="26"/>
-                <w:szCs w:val="26"/>
-              </w:rPr>
-            </w:pPr>
-            <w:proofErr w:type="gramStart"/>
-            <w:r>
-              <w:rPr>
-                <w:rFonts w:ascii="Arial" w:hAnsi="Arial"/>
-                <w:spacing w:val="-3"/>
-                <w:sz w:val="26"/>
-                <w:szCs w:val="26"/>
-              </w:rPr>
-              <w:t>LOCATARI[</w:t>
-            </w:r>
-            <w:proofErr w:type="gramEnd"/>
-            <w:r>
-              <w:rPr>
-                <w:rFonts w:ascii="Arial" w:hAnsi="Arial"/>
-                <w:spacing w:val="-3"/>
-                <w:sz w:val="26"/>
-                <w:szCs w:val="26"/>
-              </w:rPr>
-              <w:t>21]</w:t>
-            </w:r>
           </w:p>
         </w:tc>
       </w:tr>
@@ -3304,106 +4554,6 @@
                 <w:tab w:val="left" w:pos="-720"/>
               </w:tabs>
               <w:suppressAutoHyphens/>
-              <w:jc w:val="center"/>
-              <w:rPr>
-                <w:rFonts w:ascii="Arial" w:hAnsi="Arial"/>
-                <w:spacing w:val="-3"/>
-                <w:sz w:val="26"/>
-                <w:szCs w:val="26"/>
-              </w:rPr>
-            </w:pPr>
-          </w:p>
-          <w:p>
-            <w:pPr>
-              <w:tabs>
-                <w:tab w:val="left" w:pos="-720"/>
-                <w:tab w:val="right" w:leader="hyphen" w:pos="9367"/>
-              </w:tabs>
-              <w:suppressAutoHyphens/>
-              <w:jc w:val="center"/>
-              <w:rPr>
-                <w:rFonts w:ascii="Arial" w:hAnsi="Arial"/>
-                <w:noProof/>
-                <w:spacing w:val="-3"/>
-                <w:sz w:val="26"/>
-                <w:szCs w:val="26"/>
-              </w:rPr>
-            </w:pPr>
-            <w:r>
-              <w:rPr>
-                <w:rFonts w:ascii="Arial" w:hAnsi="Arial"/>
-                <w:noProof/>
-                <w:spacing w:val="-3"/>
-                <w:sz w:val="26"/>
-                <w:szCs w:val="26"/>
-              </w:rPr>
-              <w:t>[15]</w:t>
-            </w:r>
-          </w:p>
-          <w:p>
-            <w:pPr>
-              <w:tabs>
-                <w:tab w:val="left" w:pos="-720"/>
-                <w:tab w:val="right" w:leader="hyphen" w:pos="9367"/>
-              </w:tabs>
-              <w:suppressAutoHyphens/>
-              <w:jc w:val="center"/>
-              <w:rPr>
-                <w:rFonts w:ascii="Arial" w:hAnsi="Arial"/>
-                <w:spacing w:val="-3"/>
-                <w:sz w:val="26"/>
-                <w:szCs w:val="26"/>
-              </w:rPr>
-            </w:pPr>
-            <w:r>
-              <w:rPr>
-                <w:rFonts w:ascii="Arial" w:hAnsi="Arial"/>
-                <w:spacing w:val="-3"/>
-                <w:sz w:val="26"/>
-                <w:szCs w:val="26"/>
-              </w:rPr>
-              <w:t xml:space="preserve">CUIT </w:t>
-            </w:r>
-            <w:r>
-              <w:rPr>
-                <w:rFonts w:ascii="Arial" w:hAnsi="Arial"/>
-                <w:spacing w:val="-3"/>
-                <w:sz w:val="26"/>
-                <w:szCs w:val="26"/>
-              </w:rPr>
-              <w:t>[16]</w:t>
-            </w:r>
-          </w:p>
-          <w:p>
-            <w:pPr>
-              <w:tabs>
-                <w:tab w:val="left" w:pos="-720"/>
-              </w:tabs>
-              <w:suppressAutoHyphens/>
-              <w:jc w:val="center"/>
-              <w:rPr>
-                <w:rFonts w:ascii="Arial" w:hAnsi="Arial"/>
-                <w:spacing w:val="-3"/>
-                <w:sz w:val="26"/>
-                <w:szCs w:val="26"/>
-              </w:rPr>
-            </w:pPr>
-            <w:r>
-              <w:rPr>
-                <w:rFonts w:ascii="Arial" w:hAnsi="Arial"/>
-                <w:spacing w:val="-3"/>
-                <w:sz w:val="26"/>
-                <w:szCs w:val="26"/>
-              </w:rPr>
-              <w:t>GARANTE</w:t>
-            </w:r>
-          </w:p>
-          <w:p>
-            <w:pPr>
-              <w:tabs>
-                <w:tab w:val="left" w:pos="-720"/>
-              </w:tabs>
-              <w:suppressAutoHyphens/>
               <w:rPr>
                 <w:rFonts w:ascii="Arial" w:hAnsi="Arial"/>
                 <w:spacing w:val="-3"/>
@@ -3415,6 +4565,86 @@
         </w:tc>
       </w:tr>
     </w:tbl>
+    <w:p>
+      <w:pPr>
+        <w:tabs>
+          <w:tab w:val="left" w:pos="-720"/>
+          <w:tab w:val="right" w:leader="hyphen" w:pos="9367"/>
+        </w:tabs>
+        <w:suppressAutoHyphens/>
+        <w:jc w:val="both"/>
+        <w:rPr>
+          <w:rFonts w:ascii="Arial" w:hAnsi="Arial"/>
+          <w:spacing w:val="-3"/>
+          <w:sz w:val="26"/>
+          <w:szCs w:val="26"/>
+        </w:rPr>
+      </w:pPr>
+    </w:p>
+    <w:p>
+      <w:pPr>
+        <w:tabs>
+          <w:tab w:val="left" w:pos="-720"/>
+          <w:tab w:val="right" w:leader="hyphen" w:pos="9367"/>
+        </w:tabs>
+        <w:suppressAutoHyphens/>
+        <w:jc w:val="both"/>
+        <w:rPr>
+          <w:rFonts w:ascii="Arial" w:hAnsi="Arial"/>
+          <w:spacing w:val="-3"/>
+          <w:sz w:val="26"/>
+          <w:szCs w:val="26"/>
+        </w:rPr>
+      </w:pPr>
+    </w:p>
+    <w:p>
+      <w:pPr>
+        <w:tabs>
+          <w:tab w:val="left" w:pos="-720"/>
+          <w:tab w:val="right" w:leader="hyphen" w:pos="9367"/>
+        </w:tabs>
+        <w:suppressAutoHyphens/>
+        <w:jc w:val="both"/>
+        <w:rPr>
+          <w:rFonts w:ascii="Arial" w:hAnsi="Arial"/>
+          <w:spacing w:val="-3"/>
+          <w:sz w:val="26"/>
+          <w:szCs w:val="26"/>
+        </w:rPr>
+      </w:pPr>
+    </w:p>
+    <w:p>
+      <w:pPr>
+        <w:tabs>
+          <w:tab w:val="left" w:pos="-720"/>
+          <w:tab w:val="right" w:leader="hyphen" w:pos="9367"/>
+        </w:tabs>
+        <w:suppressAutoHyphens/>
+        <w:jc w:val="both"/>
+        <w:rPr>
+          <w:rFonts w:ascii="Arial" w:hAnsi="Arial"/>
+          <w:spacing w:val="-3"/>
+          <w:sz w:val="26"/>
+          <w:szCs w:val="26"/>
+        </w:rPr>
+      </w:pPr>
+    </w:p>
+    <w:p>
+      <w:pPr>
+        <w:tabs>
+          <w:tab w:val="left" w:pos="-720"/>
+          <w:tab w:val="right" w:leader="hyphen" w:pos="9367"/>
+        </w:tabs>
+        <w:suppressAutoHyphens/>
+        <w:jc w:val="both"/>
+        <w:rPr>
+          <w:rFonts w:ascii="Arial" w:hAnsi="Arial"/>
+          <w:spacing w:val="-3"/>
+          <w:sz w:val="26"/>
+          <w:szCs w:val="26"/>
+        </w:rPr>
+      </w:pPr>
+    </w:p>
     <w:p/>
     <w:sectPr>
       <w:pgSz w:w="11906" w:h="16838"/>
@@ -3427,7 +4657,7 @@
 </file>
 
 <file path=word/numbering.xml><?xml version="1.0" encoding="utf-8"?>
-<w:numbering xmlns:wpc="http://schemas.microsoft.com/office/word/2010/wordprocessingCanvas" xmlns:cx="http://schemas.microsoft.com/office/drawing/2014/chartex" xmlns:cx1="http://schemas.microsoft.com/office/drawing/2015/9/8/chartex" xmlns:cx2="http://schemas.microsoft.com/office/drawing/2015/10/21/chartex" xmlns:cx3="http://schemas.microsoft.com/office/drawing/2016/5/9/chartex" xmlns:cx4="http://schemas.microsoft.com/office/drawing/2016/5/10/chartex" xmlns:cx5="http://schemas.microsoft.com/office/drawing/2016/5/11/chartex" xmlns:cx6="http://schemas.microsoft.com/office/drawing/2016/5/12/chartex" xmlns:cx7="http://schemas.microsoft.com/office/drawing/2016/5/13/chartex" xmlns:cx8="http://schemas.microsoft.com/office/drawing/2016/5/14/chartex" xmlns:mc="http://schemas.openxmlformats.org/markup-compatibility/2006" xmlns:aink="http://schemas.microsoft.com/office/drawing/2016/ink" xmlns:am3d="http://schemas.microsoft.com/office/drawing/2017/model3d" xmlns:o="urn:schemas-microsoft-com:office:office" xmlns:oel="http://schemas.microsoft.com/office/2019/extlst" xmlns:r="http://schemas.openxmlformats.org/officeDocument/2006/relationships" xmlns:m="http://schemas.openxmlformats.org/officeDocument/2006/math" xmlns:v="urn:schemas-microsoft-com:vml" xmlns:wp14="http://schemas.microsoft.com/office/word/2010/wordprocessingDrawing" xmlns:wp="http://schemas.openxmlformats.org/drawingml/2006/wordprocessingDrawing" xmlns:w10="urn:schemas-microsoft-com:office:word" xmlns:w="http://schemas.openxmlformats.org/wordprocessingml/2006/main" xmlns:w14="http://schemas.microsoft.com/office/word/2010/wordml" xmlns:w15="http://schemas.microsoft.com/office/word/2012/wordml" xmlns:w16cex="http://schemas.microsoft.com/office/word/2018/wordml/cex" xmlns:w16cid="http://schemas.microsoft.com/office/word/2016/wordml/cid" xmlns:w16="http://schemas.microsoft.com/office/word/2018/wordml" xmlns:w16sdtdh="http://schemas.microsoft.com/office/word/2020/wordml/sdtdatahash" xmlns:w16se="http://schemas.microsoft.com/office/word/2015/wordml/symex" xmlns:wpg="http://schemas.microsoft.com/office/word/2010/wordprocessingGroup" xmlns:wpi="http://schemas.microsoft.com/office/word/2010/wordprocessingInk" xmlns:wne="http://schemas.microsoft.com/office/word/2006/wordml" xmlns:wps="http://schemas.microsoft.com/office/word/2010/wordprocessingShape" mc:Ignorable="w14 w15 w16se w16cid w16 w16cex w16sdtdh wp14">
+<w:numbering xmlns:wpc="http://schemas.microsoft.com/office/word/2010/wordprocessingCanvas" xmlns:cx="http://schemas.microsoft.com/office/drawing/2014/chartex" xmlns:cx1="http://schemas.microsoft.com/office/drawing/2015/9/8/chartex" xmlns:cx2="http://schemas.microsoft.com/office/drawing/2015/10/21/chartex" xmlns:cx3="http://schemas.microsoft.com/office/drawing/2016/5/9/chartex" xmlns:cx4="http://schemas.microsoft.com/office/drawing/2016/5/10/chartex" xmlns:cx5="http://schemas.microsoft.com/office/drawing/2016/5/11/chartex" xmlns:cx6="http://schemas.microsoft.com/office/drawing/2016/5/12/chartex" xmlns:cx7="http://schemas.microsoft.com/office/drawing/2016/5/13/chartex" xmlns:cx8="http://schemas.microsoft.com/office/drawing/2016/5/14/chartex" xmlns:mc="http://schemas.openxmlformats.org/markup-compatibility/2006" xmlns:aink="http://schemas.microsoft.com/office/drawing/2016/ink" xmlns:am3d="http://schemas.microsoft.com/office/drawing/2017/model3d" xmlns:o="urn:schemas-microsoft-com:office:office" xmlns:r="http://schemas.openxmlformats.org/officeDocument/2006/relationships" xmlns:m="http://schemas.openxmlformats.org/officeDocument/2006/math" xmlns:v="urn:schemas-microsoft-com:vml" xmlns:wp14="http://schemas.microsoft.com/office/word/2010/wordprocessingDrawing" xmlns:wp="http://schemas.openxmlformats.org/drawingml/2006/wordprocessingDrawing" xmlns:w10="urn:schemas-microsoft-com:office:word" xmlns:w="http://schemas.openxmlformats.org/wordprocessingml/2006/main" xmlns:w14="http://schemas.microsoft.com/office/word/2010/wordml" xmlns:w15="http://schemas.microsoft.com/office/word/2012/wordml" xmlns:w16cid="http://schemas.microsoft.com/office/word/2016/wordml/cid" xmlns:w16se="http://schemas.microsoft.com/office/word/2015/wordml/symex" xmlns:wpg="http://schemas.microsoft.com/office/word/2010/wordprocessingGroup" xmlns:wpi="http://schemas.microsoft.com/office/word/2010/wordprocessingInk" xmlns:wne="http://schemas.microsoft.com/office/word/2006/wordml" xmlns:wps="http://schemas.microsoft.com/office/word/2010/wordprocessingShape" mc:Ignorable="w14 w15 w16se w16cid wp14">
   <w:abstractNum w:abstractNumId="0" w15:restartNumberingAfterBreak="1">
     <w:nsid w:val="335577A1"/>
     <w:multiLevelType w:val="hybridMultilevel"/>
@@ -3926,26 +5156,26 @@
       </w:pPr>
     </w:lvl>
   </w:abstractNum>
-  <w:num w:numId="1" w16cid:durableId="865873563">
+  <w:num w:numId="1">
     <w:abstractNumId w:val="1"/>
   </w:num>
-  <w:num w:numId="2" w16cid:durableId="1363095564">
+  <w:num w:numId="2">
     <w:abstractNumId w:val="3"/>
   </w:num>
-  <w:num w:numId="3" w16cid:durableId="1492409600">
+  <w:num w:numId="3">
     <w:abstractNumId w:val="0"/>
   </w:num>
-  <w:num w:numId="4" w16cid:durableId="1502891321">
+  <w:num w:numId="4">
     <w:abstractNumId w:val="4"/>
   </w:num>
-  <w:num w:numId="5" w16cid:durableId="166944708">
+  <w:num w:numId="5">
     <w:abstractNumId w:val="2"/>
   </w:num>
 </w:numbering>
 </file>
 
 <file path=word/styles.xml><?xml version="1.0" encoding="utf-8"?>
-<w:styles xmlns:mc="http://schemas.openxmlformats.org/markup-compatibility/2006" xmlns:r="http://schemas.openxmlformats.org/officeDocument/2006/relationships" xmlns:w="http://schemas.openxmlformats.org/wordprocessingml/2006/main" xmlns:w14="http://schemas.microsoft.com/office/word/2010/wordml" xmlns:w15="http://schemas.microsoft.com/office/word/2012/wordml" xmlns:w16cex="http://schemas.microsoft.com/office/word/2018/wordml/cex" xmlns:w16cid="http://schemas.microsoft.com/office/word/2016/wordml/cid" xmlns:w16="http://schemas.microsoft.com/office/word/2018/wordml" xmlns:w16sdtdh="http://schemas.microsoft.com/office/word/2020/wordml/sdtdatahash" xmlns:w16se="http://schemas.microsoft.com/office/word/2015/wordml/symex" mc:Ignorable="w14 w15 w16se w16cid w16 w16cex w16sdtdh">
+<w:styles xmlns:mc="http://schemas.openxmlformats.org/markup-compatibility/2006" xmlns:r="http://schemas.openxmlformats.org/officeDocument/2006/relationships" xmlns:w="http://schemas.openxmlformats.org/wordprocessingml/2006/main" xmlns:w14="http://schemas.microsoft.com/office/word/2010/wordml" xmlns:w15="http://schemas.microsoft.com/office/word/2012/wordml" xmlns:w16cid="http://schemas.microsoft.com/office/word/2016/wordml/cid" xmlns:w16se="http://schemas.microsoft.com/office/word/2015/wordml/symex" mc:Ignorable="w14 w15 w16se w16cid">
   <w:docDefaults>
     <w:rPrDefault>
       <w:rPr>
@@ -3961,7 +5191,7 @@
       </w:pPr>
     </w:pPrDefault>
   </w:docDefaults>
-  <w:latentStyles w:defLockedState="0" w:defUIPriority="99" w:defSemiHidden="0" w:defUnhideWhenUsed="0" w:defQFormat="0" w:count="376">
+  <w:latentStyles w:defLockedState="0" w:defUIPriority="99" w:defSemiHidden="0" w:defUnhideWhenUsed="0" w:defQFormat="0" w:count="375">
     <w:lsdException w:name="Normal" w:uiPriority="0" w:qFormat="1"/>
     <w:lsdException w:name="heading 1" w:uiPriority="0" w:qFormat="1"/>
     <w:lsdException w:name="heading 2" w:semiHidden="1" w:uiPriority="9" w:unhideWhenUsed="1" w:qFormat="1"/>
@@ -4337,7 +5567,6 @@
     <w:lsdException w:name="Smart Hyperlink" w:semiHidden="1" w:unhideWhenUsed="1"/>
     <w:lsdException w:name="Hashtag" w:semiHidden="1" w:unhideWhenUsed="1"/>
     <w:lsdException w:name="Unresolved Mention" w:semiHidden="1" w:unhideWhenUsed="1"/>
-    <w:lsdException w:name="Smart Link" w:semiHidden="1" w:unhideWhenUsed="1"/>
   </w:latentStyles>
   <w:style w:type="paragraph" w:default="1" w:styleId="Normal">
     <w:name w:val="Normal"/>
@@ -5088,4 +6317,16 @@
     </a:ext>
   </a:extLst>
 </a:theme>
+</file>
+
+<file path=customXml/item1.xml><?xml version="1.0" encoding="utf-8"?>
+<b:Sources xmlns:b="http://schemas.openxmlformats.org/officeDocument/2006/bibliography" xmlns="http://schemas.openxmlformats.org/officeDocument/2006/bibliography" SelectedStyle="\APASixthEditionOfficeOnline.xsl" StyleName="APA" Version="6"/>
+</file>
+
+<file path=customXml/itemProps1.xml><?xml version="1.0" encoding="utf-8"?>
+<ds:datastoreItem xmlns:ds="http://schemas.openxmlformats.org/officeDocument/2006/customXml" ds:itemID="{CD0A477B-8A97-44D6-80A8-9270D1872FDE}">
+  <ds:schemaRefs>
+    <ds:schemaRef ds:uri="http://schemas.openxmlformats.org/officeDocument/2006/bibliography"/>
+  </ds:schemaRefs>
+</ds:datastoreItem>
 </file>
</xml_diff>

<commit_message>
creando funcion para notificar proximas actualizaciones
</commit_message>
<xml_diff>
--- a/src/docs/modelo.docx
+++ b/src/docs/modelo.docx
@@ -106,8 +106,6 @@
         </w:rPr>
         <w:t>3</w:t>
       </w:r>
-      <w:bookmarkStart w:id="0" w:name="_GoBack"/>
-      <w:bookmarkEnd w:id="0"/>
       <w:r>
         <w:rPr>
           <w:rFonts w:ascii="Arial" w:hAnsi="Arial"/>
@@ -4086,6 +4084,8 @@
           <w:szCs w:val="26"/>
         </w:rPr>
       </w:pPr>
+      <w:bookmarkStart w:id="0" w:name="_GoBack"/>
+      <w:bookmarkEnd w:id="0"/>
     </w:p>
     <w:p>
       <w:pPr>
@@ -4108,7 +4108,7 @@
           <w:sz w:val="26"/>
           <w:szCs w:val="26"/>
         </w:rPr>
-        <w:t xml:space="preserve">                   HUGO ALVAREZ                                             </w:t>
+        <w:t xml:space="preserve">                   HUGO ALVAREZ                                          </w:t>
       </w:r>
       <w:proofErr w:type="gramStart"/>
       <w:r>
@@ -4179,7 +4179,7 @@
           <w:sz w:val="26"/>
           <w:szCs w:val="26"/>
         </w:rPr>
-        <w:t>[23]</w:t>
+        <w:t>23</w:t>
       </w:r>
       <w:r>
         <w:rPr>
@@ -4197,7 +4197,7 @@
           <w:sz w:val="26"/>
           <w:szCs w:val="26"/>
         </w:rPr>
-        <w:t>[22]</w:t>
+        <w:t>22</w:t>
       </w:r>
       <w:r>
         <w:rPr>
@@ -4407,7 +4407,34 @@
           <w:sz w:val="26"/>
           <w:szCs w:val="26"/>
         </w:rPr>
-        <w:t xml:space="preserve">                                                                   15</w:t>
+        <w:t xml:space="preserve">                                                                   </w:t>
+      </w:r>
+      <w:r>
+        <w:rPr>
+          <w:rFonts w:ascii="Arial" w:hAnsi="Arial"/>
+          <w:spacing w:val="-3"/>
+          <w:sz w:val="26"/>
+          <w:szCs w:val="26"/>
+        </w:rPr>
+        <w:t>[</w:t>
+      </w:r>
+      <w:r>
+        <w:rPr>
+          <w:rFonts w:ascii="Arial" w:hAnsi="Arial"/>
+          <w:spacing w:val="-3"/>
+          <w:sz w:val="26"/>
+          <w:szCs w:val="26"/>
+        </w:rPr>
+        <w:t>15</w:t>
+      </w:r>
+      <w:r>
+        <w:rPr>
+          <w:rFonts w:ascii="Arial" w:hAnsi="Arial"/>
+          <w:spacing w:val="-3"/>
+          <w:sz w:val="26"/>
+          <w:szCs w:val="26"/>
+        </w:rPr>
+        <w:t>]</w:t>
       </w:r>
     </w:p>
     <w:p>
@@ -4432,7 +4459,34 @@
           <w:sz w:val="26"/>
           <w:szCs w:val="26"/>
         </w:rPr>
-        <w:t xml:space="preserve">                                                               CUIT 16</w:t>
+        <w:t xml:space="preserve">                                                               CUIT </w:t>
+      </w:r>
+      <w:r>
+        <w:rPr>
+          <w:rFonts w:ascii="Arial" w:hAnsi="Arial"/>
+          <w:spacing w:val="-3"/>
+          <w:sz w:val="26"/>
+          <w:szCs w:val="26"/>
+        </w:rPr>
+        <w:t>[</w:t>
+      </w:r>
+      <w:r>
+        <w:rPr>
+          <w:rFonts w:ascii="Arial" w:hAnsi="Arial"/>
+          <w:spacing w:val="-3"/>
+          <w:sz w:val="26"/>
+          <w:szCs w:val="26"/>
+        </w:rPr>
+        <w:t>16</w:t>
+      </w:r>
+      <w:r>
+        <w:rPr>
+          <w:rFonts w:ascii="Arial" w:hAnsi="Arial"/>
+          <w:spacing w:val="-3"/>
+          <w:sz w:val="26"/>
+          <w:szCs w:val="26"/>
+        </w:rPr>
+        <w:t>]</w:t>
       </w:r>
     </w:p>
     <w:p>
@@ -6324,7 +6378,7 @@
 </file>
 
 <file path=customXml/itemProps1.xml><?xml version="1.0" encoding="utf-8"?>
-<ds:datastoreItem xmlns:ds="http://schemas.openxmlformats.org/officeDocument/2006/customXml" ds:itemID="{CD0A477B-8A97-44D6-80A8-9270D1872FDE}">
+<ds:datastoreItem xmlns:ds="http://schemas.openxmlformats.org/officeDocument/2006/customXml" ds:itemID="{A7B5ACDC-7718-4801-BFC6-142C50F5374F}">
   <ds:schemaRefs>
     <ds:schemaRef ds:uri="http://schemas.openxmlformats.org/officeDocument/2006/bibliography"/>
   </ds:schemaRefs>

</xml_diff>